<commit_message>
commit medio dia 050918
commit de respaldo ya que trabajaré en simultaneo con las nuevas funciones y pasando lo existente al modal
</commit_message>
<xml_diff>
--- a/documentacion/Sistema_MT.docx
+++ b/documentacion/Sistema_MT.docx
@@ -487,7 +487,7 @@
           </mc:Choice>
           <mc:Fallback>
             <w:pict>
-              <v:shapetype w14:anchorId="0540D4FB" id="_x0000_t32" coordsize="21600,21600" o:spt="32" o:oned="t" path="m,l21600,21600e" filled="f">
+              <v:shapetype w14:anchorId="7C4EF045" id="_x0000_t32" coordsize="21600,21600" o:spt="32" o:oned="t" path="m,l21600,21600e" filled="f">
                 <v:path arrowok="t" fillok="f" o:connecttype="none"/>
                 <o:lock v:ext="edit" shapetype="t"/>
               </v:shapetype>
@@ -559,7 +559,7 @@
           </mc:Choice>
           <mc:Fallback>
             <w:pict>
-              <v:shapetype w14:anchorId="0A6E7E57" id="_x0000_t88" coordsize="21600,21600" o:spt="88" adj="1800,10800" path="m,qx10800@0l10800@2qy21600@11,10800@3l10800@1qy,21600e" filled="f">
+              <v:shapetype w14:anchorId="232E98EF" id="_x0000_t88" coordsize="21600,21600" o:spt="88" adj="1800,10800" path="m,qx10800@0l10800@2qy21600@11,10800@3l10800@1qy,21600e" filled="f">
                 <v:formulas>
                   <v:f eqn="val #0"/>
                   <v:f eqn="sum 21600 0 #0"/>
@@ -646,7 +646,7 @@
           </mc:Choice>
           <mc:Fallback>
             <w:pict>
-              <v:shape w14:anchorId="2330F8A9" id="Conector recto de flecha 25" o:spid="_x0000_s1026" type="#_x0000_t32" style="position:absolute;margin-left:62.7pt;margin-top:263.65pt;width:173.25pt;height:0;flip:x;z-index:251674624;visibility:visible;mso-wrap-style:square;mso-wrap-distance-left:9pt;mso-wrap-distance-top:0;mso-wrap-distance-right:9pt;mso-wrap-distance-bottom:0;mso-position-horizontal:absolute;mso-position-horizontal-relative:text;mso-position-vertical:absolute;mso-position-vertical-relative:text" o:gfxdata="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" strokecolor="#4472c4 [3204]" strokeweight=".5pt">
+              <v:shape w14:anchorId="4F097C12" id="Conector recto de flecha 25" o:spid="_x0000_s1026" type="#_x0000_t32" style="position:absolute;margin-left:62.7pt;margin-top:263.65pt;width:173.25pt;height:0;flip:x;z-index:251674624;visibility:visible;mso-wrap-style:square;mso-wrap-distance-left:9pt;mso-wrap-distance-top:0;mso-wrap-distance-right:9pt;mso-wrap-distance-bottom:0;mso-position-horizontal:absolute;mso-position-horizontal-relative:text;mso-position-vertical:absolute;mso-position-vertical-relative:text" o:gfxdata="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" strokecolor="#4472c4 [3204]" strokeweight=".5pt">
                 <v:stroke endarrow="block" joinstyle="miter"/>
               </v:shape>
             </w:pict>
@@ -712,7 +712,7 @@
           </mc:Choice>
           <mc:Fallback>
             <w:pict>
-              <v:shape w14:anchorId="22B341CC" id="Conector recto de flecha 24" o:spid="_x0000_s1026" type="#_x0000_t32" style="position:absolute;margin-left:63.45pt;margin-top:241.9pt;width:169.5pt;height:0;flip:x;z-index:251673600;visibility:visible;mso-wrap-style:square;mso-wrap-distance-left:9pt;mso-wrap-distance-top:0;mso-wrap-distance-right:9pt;mso-wrap-distance-bottom:0;mso-position-horizontal:absolute;mso-position-horizontal-relative:text;mso-position-vertical:absolute;mso-position-vertical-relative:text" o:gfxdata="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" strokecolor="#4472c4 [3204]" strokeweight=".5pt">
+              <v:shape w14:anchorId="4BB280B1" id="Conector recto de flecha 24" o:spid="_x0000_s1026" type="#_x0000_t32" style="position:absolute;margin-left:63.45pt;margin-top:241.9pt;width:169.5pt;height:0;flip:x;z-index:251673600;visibility:visible;mso-wrap-style:square;mso-wrap-distance-left:9pt;mso-wrap-distance-top:0;mso-wrap-distance-right:9pt;mso-wrap-distance-bottom:0;mso-position-horizontal:absolute;mso-position-horizontal-relative:text;mso-position-vertical:absolute;mso-position-vertical-relative:text" o:gfxdata="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" strokecolor="#4472c4 [3204]" strokeweight=".5pt">
                 <v:stroke endarrow="block" joinstyle="miter"/>
               </v:shape>
             </w:pict>
@@ -778,7 +778,7 @@
           </mc:Choice>
           <mc:Fallback>
             <w:pict>
-              <v:shape w14:anchorId="763C3A5D" id="Conector recto de flecha 20" o:spid="_x0000_s1026" type="#_x0000_t32" style="position:absolute;margin-left:139.95pt;margin-top:210.4pt;width:93pt;height:0;flip:x;z-index:251672576;visibility:visible;mso-wrap-style:square;mso-wrap-distance-left:9pt;mso-wrap-distance-top:0;mso-wrap-distance-right:9pt;mso-wrap-distance-bottom:0;mso-position-horizontal:absolute;mso-position-horizontal-relative:text;mso-position-vertical:absolute;mso-position-vertical-relative:text" o:gfxdata="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" strokecolor="#4472c4 [3204]" strokeweight=".5pt">
+              <v:shape w14:anchorId="412C08EE" id="Conector recto de flecha 20" o:spid="_x0000_s1026" type="#_x0000_t32" style="position:absolute;margin-left:139.95pt;margin-top:210.4pt;width:93pt;height:0;flip:x;z-index:251672576;visibility:visible;mso-wrap-style:square;mso-wrap-distance-left:9pt;mso-wrap-distance-top:0;mso-wrap-distance-right:9pt;mso-wrap-distance-bottom:0;mso-position-horizontal:absolute;mso-position-horizontal-relative:text;mso-position-vertical:absolute;mso-position-vertical-relative:text" o:gfxdata="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" strokecolor="#4472c4 [3204]" strokeweight=".5pt">
                 <v:stroke endarrow="block" joinstyle="miter"/>
               </v:shape>
             </w:pict>
@@ -846,7 +846,7 @@
           </mc:Choice>
           <mc:Fallback>
             <w:pict>
-              <v:shape w14:anchorId="3A731529" id="Cerrar llave 18" o:spid="_x0000_s1026" type="#_x0000_t88" style="position:absolute;margin-left:130.2pt;margin-top:196.15pt;width:3.75pt;height:35.25pt;z-index:251671552;visibility:visible;mso-wrap-style:square;mso-wrap-distance-left:9pt;mso-wrap-distance-top:0;mso-wrap-distance-right:9pt;mso-wrap-distance-bottom:0;mso-position-horizontal:absolute;mso-position-horizontal-relative:text;mso-position-vertical:absolute;mso-position-vertical-relative:text;v-text-anchor:middle" o:gfxdata="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" adj="191" strokecolor="#4472c4 [3204]" strokeweight=".5pt">
+              <v:shape w14:anchorId="0450FD52" id="Cerrar llave 18" o:spid="_x0000_s1026" type="#_x0000_t88" style="position:absolute;margin-left:130.2pt;margin-top:196.15pt;width:3.75pt;height:35.25pt;z-index:251671552;visibility:visible;mso-wrap-style:square;mso-wrap-distance-left:9pt;mso-wrap-distance-top:0;mso-wrap-distance-right:9pt;mso-wrap-distance-bottom:0;mso-position-horizontal:absolute;mso-position-horizontal-relative:text;mso-position-vertical:absolute;mso-position-vertical-relative:text;v-text-anchor:middle" o:gfxdata="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" adj="191" strokecolor="#4472c4 [3204]" strokeweight=".5pt">
                 <v:stroke joinstyle="miter"/>
               </v:shape>
             </w:pict>
@@ -912,7 +912,7 @@
           </mc:Choice>
           <mc:Fallback>
             <w:pict>
-              <v:shape w14:anchorId="15E14848" id="Conector recto de flecha 16" o:spid="_x0000_s1026" type="#_x0000_t32" style="position:absolute;margin-left:55.2pt;margin-top:184.9pt;width:177.75pt;height:0;flip:x;z-index:251670528;visibility:visible;mso-wrap-style:square;mso-wrap-distance-left:9pt;mso-wrap-distance-top:0;mso-wrap-distance-right:9pt;mso-wrap-distance-bottom:0;mso-position-horizontal:absolute;mso-position-horizontal-relative:text;mso-position-vertical:absolute;mso-position-vertical-relative:text" o:gfxdata="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" strokecolor="#4472c4 [3204]" strokeweight=".5pt">
+              <v:shape w14:anchorId="00E92B91" id="Conector recto de flecha 16" o:spid="_x0000_s1026" type="#_x0000_t32" style="position:absolute;margin-left:55.2pt;margin-top:184.9pt;width:177.75pt;height:0;flip:x;z-index:251670528;visibility:visible;mso-wrap-style:square;mso-wrap-distance-left:9pt;mso-wrap-distance-top:0;mso-wrap-distance-right:9pt;mso-wrap-distance-bottom:0;mso-position-horizontal:absolute;mso-position-horizontal-relative:text;mso-position-vertical:absolute;mso-position-vertical-relative:text" o:gfxdata="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" strokecolor="#4472c4 [3204]" strokeweight=".5pt">
                 <v:stroke endarrow="block" joinstyle="miter"/>
               </v:shape>
             </w:pict>
@@ -978,7 +978,7 @@
           </mc:Choice>
           <mc:Fallback>
             <w:pict>
-              <v:shape w14:anchorId="485A2524" id="Conector recto de flecha 15" o:spid="_x0000_s1026" type="#_x0000_t32" style="position:absolute;margin-left:46.95pt;margin-top:166.15pt;width:186pt;height:0;flip:x;z-index:251669504;visibility:visible;mso-wrap-style:square;mso-wrap-distance-left:9pt;mso-wrap-distance-top:0;mso-wrap-distance-right:9pt;mso-wrap-distance-bottom:0;mso-position-horizontal:absolute;mso-position-horizontal-relative:text;mso-position-vertical:absolute;mso-position-vertical-relative:text" o:gfxdata="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" strokecolor="#4472c4 [3204]" strokeweight=".5pt">
+              <v:shape w14:anchorId="4162D07E" id="Conector recto de flecha 15" o:spid="_x0000_s1026" type="#_x0000_t32" style="position:absolute;margin-left:46.95pt;margin-top:166.15pt;width:186pt;height:0;flip:x;z-index:251669504;visibility:visible;mso-wrap-style:square;mso-wrap-distance-left:9pt;mso-wrap-distance-top:0;mso-wrap-distance-right:9pt;mso-wrap-distance-bottom:0;mso-position-horizontal:absolute;mso-position-horizontal-relative:text;mso-position-vertical:absolute;mso-position-vertical-relative:text" o:gfxdata="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" strokecolor="#4472c4 [3204]" strokeweight=".5pt">
                 <v:stroke endarrow="block" joinstyle="miter"/>
               </v:shape>
             </w:pict>
@@ -1044,7 +1044,7 @@
           </mc:Choice>
           <mc:Fallback>
             <w:pict>
-              <v:shape w14:anchorId="13EE994C" id="Conector recto de flecha 14" o:spid="_x0000_s1026" type="#_x0000_t32" style="position:absolute;margin-left:89.7pt;margin-top:67.15pt;width:143.25pt;height:0;flip:x;z-index:251668480;visibility:visible;mso-wrap-style:square;mso-wrap-distance-left:9pt;mso-wrap-distance-top:0;mso-wrap-distance-right:9pt;mso-wrap-distance-bottom:0;mso-position-horizontal:absolute;mso-position-horizontal-relative:text;mso-position-vertical:absolute;mso-position-vertical-relative:text" o:gfxdata="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" strokecolor="#4472c4 [3204]" strokeweight=".5pt">
+              <v:shape w14:anchorId="3E977F87" id="Conector recto de flecha 14" o:spid="_x0000_s1026" type="#_x0000_t32" style="position:absolute;margin-left:89.7pt;margin-top:67.15pt;width:143.25pt;height:0;flip:x;z-index:251668480;visibility:visible;mso-wrap-style:square;mso-wrap-distance-left:9pt;mso-wrap-distance-top:0;mso-wrap-distance-right:9pt;mso-wrap-distance-bottom:0;mso-position-horizontal:absolute;mso-position-horizontal-relative:text;mso-position-vertical:absolute;mso-position-vertical-relative:text" o:gfxdata="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" strokecolor="#4472c4 [3204]" strokeweight=".5pt">
                 <v:stroke endarrow="block" joinstyle="miter"/>
               </v:shape>
             </w:pict>
@@ -1110,7 +1110,7 @@
           </mc:Choice>
           <mc:Fallback>
             <w:pict>
-              <v:shape w14:anchorId="6EE525A4" id="Conector recto de flecha 13" o:spid="_x0000_s1026" type="#_x0000_t32" style="position:absolute;margin-left:63.45pt;margin-top:145.9pt;width:169.5pt;height:0;flip:x;z-index:251667456;visibility:visible;mso-wrap-style:square;mso-wrap-distance-left:9pt;mso-wrap-distance-top:0;mso-wrap-distance-right:9pt;mso-wrap-distance-bottom:0;mso-position-horizontal:absolute;mso-position-horizontal-relative:text;mso-position-vertical:absolute;mso-position-vertical-relative:text" o:gfxdata="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" strokecolor="#4472c4 [3204]" strokeweight=".5pt">
+              <v:shape w14:anchorId="747C2B3A" id="Conector recto de flecha 13" o:spid="_x0000_s1026" type="#_x0000_t32" style="position:absolute;margin-left:63.45pt;margin-top:145.9pt;width:169.5pt;height:0;flip:x;z-index:251667456;visibility:visible;mso-wrap-style:square;mso-wrap-distance-left:9pt;mso-wrap-distance-top:0;mso-wrap-distance-right:9pt;mso-wrap-distance-bottom:0;mso-position-horizontal:absolute;mso-position-horizontal-relative:text;mso-position-vertical:absolute;mso-position-vertical-relative:text" o:gfxdata="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" strokecolor="#4472c4 [3204]" strokeweight=".5pt">
                 <v:stroke endarrow="block" joinstyle="miter"/>
               </v:shape>
             </w:pict>
@@ -1176,7 +1176,7 @@
           </mc:Choice>
           <mc:Fallback>
             <w:pict>
-              <v:shape w14:anchorId="5E23C134" id="Conector recto de flecha 12" o:spid="_x0000_s1026" type="#_x0000_t32" style="position:absolute;margin-left:48.45pt;margin-top:127.15pt;width:184.5pt;height:0;flip:x;z-index:251666432;visibility:visible;mso-wrap-style:square;mso-wrap-distance-left:9pt;mso-wrap-distance-top:0;mso-wrap-distance-right:9pt;mso-wrap-distance-bottom:0;mso-position-horizontal:absolute;mso-position-horizontal-relative:text;mso-position-vertical:absolute;mso-position-vertical-relative:text" o:gfxdata="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" strokecolor="#4472c4 [3204]" strokeweight=".5pt">
+              <v:shape w14:anchorId="41A36808" id="Conector recto de flecha 12" o:spid="_x0000_s1026" type="#_x0000_t32" style="position:absolute;margin-left:48.45pt;margin-top:127.15pt;width:184.5pt;height:0;flip:x;z-index:251666432;visibility:visible;mso-wrap-style:square;mso-wrap-distance-left:9pt;mso-wrap-distance-top:0;mso-wrap-distance-right:9pt;mso-wrap-distance-bottom:0;mso-position-horizontal:absolute;mso-position-horizontal-relative:text;mso-position-vertical:absolute;mso-position-vertical-relative:text" o:gfxdata="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" strokecolor="#4472c4 [3204]" strokeweight=".5pt">
                 <v:stroke endarrow="block" joinstyle="miter"/>
               </v:shape>
             </w:pict>
@@ -1242,7 +1242,7 @@
           </mc:Choice>
           <mc:Fallback>
             <w:pict>
-              <v:shape w14:anchorId="41B65F5D" id="Conector recto de flecha 8" o:spid="_x0000_s1026" type="#_x0000_t32" style="position:absolute;margin-left:41.7pt;margin-top:109.15pt;width:191.25pt;height:0;flip:x;z-index:251665408;visibility:visible;mso-wrap-style:square;mso-wrap-distance-left:9pt;mso-wrap-distance-top:0;mso-wrap-distance-right:9pt;mso-wrap-distance-bottom:0;mso-position-horizontal:absolute;mso-position-horizontal-relative:text;mso-position-vertical:absolute;mso-position-vertical-relative:text" o:gfxdata="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" strokecolor="#4472c4 [3204]" strokeweight=".5pt">
+              <v:shape w14:anchorId="764036B4" id="Conector recto de flecha 8" o:spid="_x0000_s1026" type="#_x0000_t32" style="position:absolute;margin-left:41.7pt;margin-top:109.15pt;width:191.25pt;height:0;flip:x;z-index:251665408;visibility:visible;mso-wrap-style:square;mso-wrap-distance-left:9pt;mso-wrap-distance-top:0;mso-wrap-distance-right:9pt;mso-wrap-distance-bottom:0;mso-position-horizontal:absolute;mso-position-horizontal-relative:text;mso-position-vertical:absolute;mso-position-vertical-relative:text" o:gfxdata="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" strokecolor="#4472c4 [3204]" strokeweight=".5pt">
                 <v:stroke endarrow="block" joinstyle="miter"/>
               </v:shape>
             </w:pict>
@@ -1314,7 +1314,7 @@
           </mc:Choice>
           <mc:Fallback>
             <w:pict>
-              <v:shape w14:anchorId="6439A086" id="Conector recto de flecha 7" o:spid="_x0000_s1026" type="#_x0000_t32" style="position:absolute;margin-left:48.75pt;margin-top:90pt;width:184.5pt;height:0;flip:x;z-index:251664384;visibility:visible;mso-wrap-style:square;mso-width-percent:0;mso-height-percent:0;mso-wrap-distance-left:9pt;mso-wrap-distance-top:0;mso-wrap-distance-right:9pt;mso-wrap-distance-bottom:0;mso-position-horizontal:absolute;mso-position-horizontal-relative:text;mso-position-vertical:absolute;mso-position-vertical-relative:text;mso-width-percent:0;mso-height-percent:0;mso-width-relative:margin;mso-height-relative:margin" o:gfxdata="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" strokecolor="#4472c4 [3204]" strokeweight=".5pt">
+              <v:shape w14:anchorId="00C2C233" id="Conector recto de flecha 7" o:spid="_x0000_s1026" type="#_x0000_t32" style="position:absolute;margin-left:48.75pt;margin-top:90pt;width:184.5pt;height:0;flip:x;z-index:251664384;visibility:visible;mso-wrap-style:square;mso-width-percent:0;mso-height-percent:0;mso-wrap-distance-left:9pt;mso-wrap-distance-top:0;mso-wrap-distance-right:9pt;mso-wrap-distance-bottom:0;mso-position-horizontal:absolute;mso-position-horizontal-relative:text;mso-position-vertical:absolute;mso-position-vertical-relative:text;mso-width-percent:0;mso-height-percent:0;mso-width-relative:margin;mso-height-relative:margin" o:gfxdata="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" strokecolor="#4472c4 [3204]" strokeweight=".5pt">
                 <v:stroke endarrow="block" joinstyle="miter"/>
               </v:shape>
             </w:pict>
@@ -1386,7 +1386,7 @@
           </mc:Choice>
           <mc:Fallback>
             <w:pict>
-              <v:shape w14:anchorId="1A00A165" id="Conector recto de flecha 4" o:spid="_x0000_s1026" type="#_x0000_t32" style="position:absolute;margin-left:45.45pt;margin-top:48.4pt;width:184.5pt;height:0;flip:x;z-index:251661312;visibility:visible;mso-wrap-style:square;mso-width-percent:0;mso-height-percent:0;mso-wrap-distance-left:9pt;mso-wrap-distance-top:0;mso-wrap-distance-right:9pt;mso-wrap-distance-bottom:0;mso-position-horizontal:absolute;mso-position-horizontal-relative:text;mso-position-vertical:absolute;mso-position-vertical-relative:text;mso-width-percent:0;mso-height-percent:0;mso-width-relative:margin;mso-height-relative:margin" o:gfxdata="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" strokecolor="#4472c4 [3204]" strokeweight=".5pt">
+              <v:shape w14:anchorId="77BDFAF5" id="Conector recto de flecha 4" o:spid="_x0000_s1026" type="#_x0000_t32" style="position:absolute;margin-left:45.45pt;margin-top:48.4pt;width:184.5pt;height:0;flip:x;z-index:251661312;visibility:visible;mso-wrap-style:square;mso-width-percent:0;mso-height-percent:0;mso-wrap-distance-left:9pt;mso-wrap-distance-top:0;mso-wrap-distance-right:9pt;mso-wrap-distance-bottom:0;mso-position-horizontal:absolute;mso-position-horizontal-relative:text;mso-position-vertical:absolute;mso-position-vertical-relative:text;mso-width-percent:0;mso-height-percent:0;mso-width-relative:margin;mso-height-relative:margin" o:gfxdata="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" strokecolor="#4472c4 [3204]" strokeweight=".5pt">
                 <v:stroke endarrow="block" joinstyle="miter"/>
               </v:shape>
             </w:pict>
@@ -1452,7 +1452,7 @@
           </mc:Choice>
           <mc:Fallback>
             <w:pict>
-              <v:shape w14:anchorId="4A311283" id="Conector recto de flecha 3" o:spid="_x0000_s1026" type="#_x0000_t32" style="position:absolute;margin-left:83.7pt;margin-top:27.4pt;width:149.25pt;height:0;flip:x;z-index:251660288;visibility:visible;mso-wrap-style:square;mso-wrap-distance-left:9pt;mso-wrap-distance-top:0;mso-wrap-distance-right:9pt;mso-wrap-distance-bottom:0;mso-position-horizontal:absolute;mso-position-horizontal-relative:text;mso-position-vertical:absolute;mso-position-vertical-relative:text" o:gfxdata="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" strokecolor="#4472c4 [3204]" strokeweight=".5pt">
+              <v:shape w14:anchorId="4A41E5D9" id="Conector recto de flecha 3" o:spid="_x0000_s1026" type="#_x0000_t32" style="position:absolute;margin-left:83.7pt;margin-top:27.4pt;width:149.25pt;height:0;flip:x;z-index:251660288;visibility:visible;mso-wrap-style:square;mso-wrap-distance-left:9pt;mso-wrap-distance-top:0;mso-wrap-distance-right:9pt;mso-wrap-distance-bottom:0;mso-position-horizontal:absolute;mso-position-horizontal-relative:text;mso-position-vertical:absolute;mso-position-vertical-relative:text" o:gfxdata="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" strokecolor="#4472c4 [3204]" strokeweight=".5pt">
                 <v:stroke endarrow="block" joinstyle="miter"/>
               </v:shape>
             </w:pict>
@@ -1518,7 +1518,7 @@
           </mc:Choice>
           <mc:Fallback>
             <w:pict>
-              <v:shape w14:anchorId="12190AAC" id="Conector recto de flecha 2" o:spid="_x0000_s1026" type="#_x0000_t32" style="position:absolute;margin-left:55.2pt;margin-top:6.4pt;width:177.75pt;height:0;flip:x;z-index:251659264;visibility:visible;mso-wrap-style:square;mso-wrap-distance-left:9pt;mso-wrap-distance-top:0;mso-wrap-distance-right:9pt;mso-wrap-distance-bottom:0;mso-position-horizontal:absolute;mso-position-horizontal-relative:text;mso-position-vertical:absolute;mso-position-vertical-relative:text" o:gfxdata="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" strokecolor="#4472c4 [3204]" strokeweight=".5pt">
+              <v:shape w14:anchorId="1F54C8FC" id="Conector recto de flecha 2" o:spid="_x0000_s1026" type="#_x0000_t32" style="position:absolute;margin-left:55.2pt;margin-top:6.4pt;width:177.75pt;height:0;flip:x;z-index:251659264;visibility:visible;mso-wrap-style:square;mso-wrap-distance-left:9pt;mso-wrap-distance-top:0;mso-wrap-distance-right:9pt;mso-wrap-distance-bottom:0;mso-position-horizontal:absolute;mso-position-horizontal-relative:text;mso-position-vertical:absolute;mso-position-vertical-relative:text" o:gfxdata="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" strokecolor="#4472c4 [3204]" strokeweight=".5pt">
                 <v:stroke endarrow="block" joinstyle="miter"/>
               </v:shape>
             </w:pict>
@@ -2316,10 +2316,10 @@
           <w:noProof/>
         </w:rPr>
         <w:drawing>
-          <wp:inline distT="0" distB="0" distL="0" distR="0" wp14:anchorId="608146ED" wp14:editId="5A8ADBD2">
-            <wp:extent cx="5486400" cy="3505200"/>
-            <wp:effectExtent l="0" t="0" r="0" b="0"/>
-            <wp:docPr id="30" name="Imagen 30"/>
+          <wp:inline distT="0" distB="0" distL="0" distR="0" wp14:anchorId="31330A6C" wp14:editId="0E23AEE6">
+            <wp:extent cx="5000625" cy="3133725"/>
+            <wp:effectExtent l="0" t="0" r="9525" b="9525"/>
+            <wp:docPr id="33" name="Imagen 33"/>
             <wp:cNvGraphicFramePr>
               <a:graphicFrameLocks xmlns:a="http://schemas.openxmlformats.org/drawingml/2006/main" noChangeAspect="1"/>
             </wp:cNvGraphicFramePr>
@@ -2339,7 +2339,7 @@
                   <pic:spPr>
                     <a:xfrm>
                       <a:off x="0" y="0"/>
-                      <a:ext cx="5486400" cy="3505200"/>
+                      <a:ext cx="5000625" cy="3133725"/>
                     </a:xfrm>
                     <a:prstGeom prst="rect">
                       <a:avLst/>
@@ -2413,38 +2413,31 @@
           <w:rFonts w:ascii="Verdana" w:hAnsi="Verdana"/>
           <w:sz w:val="20"/>
         </w:rPr>
-        <w:t xml:space="preserve"> del usuario </w:t>
-      </w:r>
-      <w:r>
-        <w:rPr>
-          <w:rFonts w:ascii="Verdana" w:hAnsi="Verdana"/>
-          <w:sz w:val="20"/>
+        <w:t xml:space="preserve"> del usuario seleccionado. A grandes rasgos la función busca la </w:t>
+      </w:r>
+      <w:r>
+        <w:rPr>
+          <w:rFonts w:ascii="Verdana" w:hAnsi="Verdana"/>
+          <w:sz w:val="20"/>
+        </w:rPr>
+        <w:t>información existente el usuario y la convierte en un formulario de actualización de la siguiente forma:</w:t>
+      </w:r>
+    </w:p>
+    <w:p>
+      <w:pPr>
+        <w:jc w:val="both"/>
+        <w:rPr>
+          <w:rFonts w:ascii="Verdana" w:hAnsi="Verdana"/>
+          <w:sz w:val="20"/>
+        </w:rPr>
+      </w:pPr>
+      <w:r>
+        <w:rPr>
+          <w:noProof/>
         </w:rPr>
         <w:lastRenderedPageBreak/>
-        <w:t xml:space="preserve">seleccionado. A grandes rasgos la función busca la </w:t>
-      </w:r>
-      <w:r>
-        <w:rPr>
-          <w:rFonts w:ascii="Verdana" w:hAnsi="Verdana"/>
-          <w:sz w:val="20"/>
-        </w:rPr>
-        <w:t>información existente el usuario y la convierte en un formulario de actualización de la siguiente forma:</w:t>
-      </w:r>
-    </w:p>
-    <w:p>
-      <w:pPr>
-        <w:jc w:val="both"/>
-        <w:rPr>
-          <w:rFonts w:ascii="Verdana" w:hAnsi="Verdana"/>
-          <w:sz w:val="20"/>
-        </w:rPr>
-      </w:pPr>
-      <w:r>
-        <w:rPr>
-          <w:noProof/>
-        </w:rPr>
         <w:drawing>
-          <wp:inline distT="0" distB="0" distL="0" distR="0" wp14:anchorId="2EF91967" wp14:editId="4806BE5B">
+          <wp:inline distT="0" distB="0" distL="0" distR="0" wp14:anchorId="2EF91967" wp14:editId="04CD5A5C">
             <wp:extent cx="5850890" cy="3428365"/>
             <wp:effectExtent l="0" t="0" r="0" b="635"/>
             <wp:docPr id="31" name="Imagen 31"/>
@@ -2548,19 +2541,611 @@
           <w:rFonts w:ascii="Verdana" w:hAnsi="Verdana"/>
           <w:sz w:val="20"/>
         </w:rPr>
-        <w:t xml:space="preserve">” </w:t>
+        <w:t>”</w:t>
+      </w:r>
+      <w:r>
+        <w:rPr>
+          <w:rFonts w:ascii="Verdana" w:hAnsi="Verdana"/>
+          <w:sz w:val="20"/>
+        </w:rPr>
+        <w:t>, los resultados obtenidos en esta clase se guardan en la variable “$</w:t>
+      </w:r>
+      <w:proofErr w:type="spellStart"/>
+      <w:r>
+        <w:rPr>
+          <w:rFonts w:ascii="Verdana" w:hAnsi="Verdana"/>
+          <w:sz w:val="20"/>
+        </w:rPr>
+        <w:t>result</w:t>
+      </w:r>
+      <w:proofErr w:type="spellEnd"/>
+      <w:r>
+        <w:rPr>
+          <w:rFonts w:ascii="Verdana" w:hAnsi="Verdana"/>
+          <w:sz w:val="20"/>
+        </w:rPr>
+        <w:t xml:space="preserve">” para después ser recorrida por medio de un </w:t>
+      </w:r>
+      <w:proofErr w:type="spellStart"/>
+      <w:r>
+        <w:rPr>
+          <w:rFonts w:ascii="Verdana" w:hAnsi="Verdana"/>
+          <w:sz w:val="20"/>
+        </w:rPr>
+        <w:t>foreach</w:t>
+      </w:r>
+      <w:proofErr w:type="spellEnd"/>
+      <w:r>
+        <w:rPr>
+          <w:rFonts w:ascii="Verdana" w:hAnsi="Verdana"/>
+          <w:sz w:val="20"/>
+        </w:rPr>
+        <w:t xml:space="preserve"> debido a que al ser un arreglo de tipo “</w:t>
+      </w:r>
+      <w:proofErr w:type="spellStart"/>
+      <w:r>
+        <w:rPr>
+          <w:rFonts w:ascii="Verdana" w:hAnsi="Verdana"/>
+          <w:sz w:val="20"/>
+        </w:rPr>
+        <w:t>FetchAll</w:t>
+      </w:r>
+      <w:proofErr w:type="spellEnd"/>
+      <w:r>
+        <w:rPr>
+          <w:rFonts w:ascii="Verdana" w:hAnsi="Verdana"/>
+          <w:sz w:val="20"/>
+        </w:rPr>
+        <w:t xml:space="preserve">” la única forma para manipular esta información es por medio del </w:t>
+      </w:r>
+      <w:proofErr w:type="spellStart"/>
+      <w:r>
+        <w:rPr>
+          <w:rFonts w:ascii="Verdana" w:hAnsi="Verdana"/>
+          <w:sz w:val="20"/>
+        </w:rPr>
+        <w:t>foreach</w:t>
+      </w:r>
+      <w:proofErr w:type="spellEnd"/>
+      <w:r>
+        <w:rPr>
+          <w:rFonts w:ascii="Verdana" w:hAnsi="Verdana"/>
+          <w:sz w:val="20"/>
+        </w:rPr>
+        <w:t>, en cada iteración se genera un “echo” en el cual se agregan las etiquetas HTML necesarias para generar el formulario de actualización de las datos, agregando los valores obtenidos de la base de datos en el atributo “</w:t>
+      </w:r>
+      <w:proofErr w:type="spellStart"/>
+      <w:r>
+        <w:rPr>
+          <w:rFonts w:ascii="Verdana" w:hAnsi="Verdana"/>
+          <w:sz w:val="20"/>
+        </w:rPr>
+        <w:t>value</w:t>
+      </w:r>
+      <w:proofErr w:type="spellEnd"/>
+      <w:r>
+        <w:rPr>
+          <w:rFonts w:ascii="Verdana" w:hAnsi="Verdana"/>
+          <w:sz w:val="20"/>
+        </w:rPr>
+        <w:t>” de cada input con la indicación “$</w:t>
+      </w:r>
+      <w:proofErr w:type="spellStart"/>
+      <w:r>
+        <w:rPr>
+          <w:rFonts w:ascii="Verdana" w:hAnsi="Verdana"/>
+          <w:sz w:val="20"/>
+        </w:rPr>
+        <w:t>item</w:t>
+      </w:r>
+      <w:proofErr w:type="spellEnd"/>
+      <w:r>
+        <w:rPr>
+          <w:rFonts w:ascii="Verdana" w:hAnsi="Verdana"/>
+          <w:sz w:val="20"/>
+        </w:rPr>
+        <w:t>[‘</w:t>
+      </w:r>
+      <w:proofErr w:type="spellStart"/>
+      <w:r>
+        <w:rPr>
+          <w:rFonts w:ascii="Verdana" w:hAnsi="Verdana"/>
+          <w:sz w:val="20"/>
+        </w:rPr>
+        <w:t>nombre_de_la_columna</w:t>
+      </w:r>
+      <w:proofErr w:type="spellEnd"/>
+      <w:r>
+        <w:rPr>
+          <w:rFonts w:ascii="Verdana" w:hAnsi="Verdana"/>
+          <w:sz w:val="20"/>
+        </w:rPr>
+        <w:t>’]” y agregando el atributo “</w:t>
+      </w:r>
+      <w:proofErr w:type="spellStart"/>
+      <w:r>
+        <w:rPr>
+          <w:rFonts w:ascii="Verdana" w:hAnsi="Verdana"/>
+          <w:sz w:val="20"/>
+        </w:rPr>
+        <w:t>readonly</w:t>
+      </w:r>
+      <w:proofErr w:type="spellEnd"/>
+      <w:r>
+        <w:rPr>
+          <w:rFonts w:ascii="Verdana" w:hAnsi="Verdana"/>
+          <w:sz w:val="20"/>
+        </w:rPr>
+        <w:t xml:space="preserve">” para evitar que el usuario manipule campos específicos que no pueden ser </w:t>
+      </w:r>
+      <w:r>
+        <w:rPr>
+          <w:rFonts w:ascii="Verdana" w:hAnsi="Verdana"/>
+          <w:sz w:val="20"/>
+        </w:rPr>
+        <w:t>modificaos después de capturados.</w:t>
+      </w:r>
+    </w:p>
+    <w:p>
+      <w:pPr>
+        <w:jc w:val="both"/>
+        <w:rPr>
+          <w:rFonts w:ascii="Verdana" w:hAnsi="Verdana"/>
+          <w:sz w:val="20"/>
+        </w:rPr>
+      </w:pPr>
+    </w:p>
+    <w:p>
+      <w:pPr>
+        <w:jc w:val="both"/>
+        <w:rPr>
+          <w:rFonts w:ascii="Verdana" w:hAnsi="Verdana"/>
+          <w:b/>
+          <w:sz w:val="20"/>
+        </w:rPr>
+      </w:pPr>
+      <w:r>
+        <w:rPr>
+          <w:noProof/>
+        </w:rPr>
+        <w:drawing>
+          <wp:anchor distT="0" distB="0" distL="114300" distR="114300" simplePos="0" relativeHeight="251678720" behindDoc="0" locked="0" layoutInCell="1" allowOverlap="1" wp14:anchorId="69DCBDEF" wp14:editId="3B02954D">
+            <wp:simplePos x="0" y="0"/>
+            <wp:positionH relativeFrom="column">
+              <wp:posOffset>184582</wp:posOffset>
+            </wp:positionH>
+            <wp:positionV relativeFrom="paragraph">
+              <wp:posOffset>188748</wp:posOffset>
+            </wp:positionV>
+            <wp:extent cx="5343525" cy="3028950"/>
+            <wp:effectExtent l="0" t="0" r="9525" b="0"/>
+            <wp:wrapNone/>
+            <wp:docPr id="32" name="Imagen 32"/>
+            <wp:cNvGraphicFramePr>
+              <a:graphicFrameLocks xmlns:a="http://schemas.openxmlformats.org/drawingml/2006/main" noChangeAspect="1"/>
+            </wp:cNvGraphicFramePr>
+            <a:graphic xmlns:a="http://schemas.openxmlformats.org/drawingml/2006/main">
+              <a:graphicData uri="http://schemas.openxmlformats.org/drawingml/2006/picture">
+                <pic:pic xmlns:pic="http://schemas.openxmlformats.org/drawingml/2006/picture">
+                  <pic:nvPicPr>
+                    <pic:cNvPr id="1" name=""/>
+                    <pic:cNvPicPr/>
+                  </pic:nvPicPr>
+                  <pic:blipFill>
+                    <a:blip r:embed="rId9">
+                      <a:extLst>
+                        <a:ext uri="{28A0092B-C50C-407E-A947-70E740481C1C}">
+                          <a14:useLocalDpi xmlns:a14="http://schemas.microsoft.com/office/drawing/2010/main" val="0"/>
+                        </a:ext>
+                      </a:extLst>
+                    </a:blip>
+                    <a:stretch>
+                      <a:fillRect/>
+                    </a:stretch>
+                  </pic:blipFill>
+                  <pic:spPr>
+                    <a:xfrm>
+                      <a:off x="0" y="0"/>
+                      <a:ext cx="5343525" cy="3028950"/>
+                    </a:xfrm>
+                    <a:prstGeom prst="rect">
+                      <a:avLst/>
+                    </a:prstGeom>
+                  </pic:spPr>
+                </pic:pic>
+              </a:graphicData>
+            </a:graphic>
+          </wp:anchor>
+        </w:drawing>
+      </w:r>
+      <w:proofErr w:type="spellStart"/>
+      <w:r>
+        <w:rPr>
+          <w:rFonts w:ascii="Verdana" w:hAnsi="Verdana"/>
+          <w:b/>
+          <w:sz w:val="20"/>
+        </w:rPr>
+        <w:t>Cancela_controller.php</w:t>
+      </w:r>
+      <w:proofErr w:type="spellEnd"/>
+    </w:p>
+    <w:p>
+      <w:pPr>
+        <w:jc w:val="both"/>
+        <w:rPr>
+          <w:rFonts w:ascii="Verdana" w:hAnsi="Verdana"/>
+          <w:sz w:val="20"/>
+        </w:rPr>
+      </w:pPr>
+    </w:p>
+    <w:p>
+      <w:pPr>
+        <w:jc w:val="both"/>
+        <w:rPr>
+          <w:rFonts w:ascii="Verdana" w:hAnsi="Verdana"/>
+          <w:sz w:val="20"/>
+        </w:rPr>
+      </w:pPr>
+    </w:p>
+    <w:p>
+      <w:pPr>
+        <w:jc w:val="both"/>
+        <w:rPr>
+          <w:rFonts w:ascii="Verdana" w:hAnsi="Verdana"/>
+          <w:sz w:val="20"/>
+        </w:rPr>
+      </w:pPr>
+    </w:p>
+    <w:p>
+      <w:pPr>
+        <w:jc w:val="both"/>
+        <w:rPr>
+          <w:rFonts w:ascii="Verdana" w:hAnsi="Verdana"/>
+          <w:sz w:val="20"/>
+        </w:rPr>
+      </w:pPr>
+    </w:p>
+    <w:p>
+      <w:pPr>
+        <w:jc w:val="both"/>
+        <w:rPr>
+          <w:rFonts w:ascii="Verdana" w:hAnsi="Verdana"/>
+          <w:sz w:val="20"/>
+        </w:rPr>
+      </w:pPr>
+    </w:p>
+    <w:p>
+      <w:pPr>
+        <w:jc w:val="both"/>
+        <w:rPr>
+          <w:rFonts w:ascii="Verdana" w:hAnsi="Verdana"/>
+          <w:sz w:val="20"/>
+        </w:rPr>
+      </w:pPr>
+    </w:p>
+    <w:p>
+      <w:pPr>
+        <w:jc w:val="both"/>
+        <w:rPr>
+          <w:rFonts w:ascii="Verdana" w:hAnsi="Verdana"/>
+          <w:sz w:val="20"/>
+        </w:rPr>
+      </w:pPr>
+    </w:p>
+    <w:p>
+      <w:pPr>
+        <w:jc w:val="both"/>
+        <w:rPr>
+          <w:rFonts w:ascii="Verdana" w:hAnsi="Verdana"/>
+          <w:sz w:val="20"/>
+        </w:rPr>
+      </w:pPr>
+    </w:p>
+    <w:p>
+      <w:pPr>
+        <w:jc w:val="both"/>
+        <w:rPr>
+          <w:rFonts w:ascii="Verdana" w:hAnsi="Verdana"/>
+          <w:sz w:val="20"/>
+        </w:rPr>
+      </w:pPr>
+    </w:p>
+    <w:p>
+      <w:pPr>
+        <w:jc w:val="both"/>
+        <w:rPr>
+          <w:rFonts w:ascii="Verdana" w:hAnsi="Verdana"/>
+          <w:sz w:val="20"/>
+        </w:rPr>
+      </w:pPr>
+      <w:r>
+        <w:rPr>
+          <w:rFonts w:ascii="Verdana" w:hAnsi="Verdana"/>
+          <w:sz w:val="20"/>
+        </w:rPr>
+        <w:lastRenderedPageBreak/>
+        <w:t xml:space="preserve">En el aspecto funcional este archivo es igual al anterior, sólo cuenta con una función que recibe un parámetro para obtener datos de un usuario en concreto. </w:t>
+      </w:r>
+    </w:p>
+    <w:p>
+      <w:pPr>
+        <w:jc w:val="both"/>
+        <w:rPr>
+          <w:rFonts w:ascii="Verdana" w:hAnsi="Verdana"/>
+          <w:sz w:val="20"/>
+        </w:rPr>
+      </w:pPr>
+      <w:r>
+        <w:rPr>
+          <w:noProof/>
+        </w:rPr>
+        <w:drawing>
+          <wp:inline distT="0" distB="0" distL="0" distR="0" wp14:anchorId="2A45F5D2" wp14:editId="3B3EF834">
+            <wp:extent cx="5850890" cy="3365500"/>
+            <wp:effectExtent l="0" t="0" r="0" b="6350"/>
+            <wp:docPr id="34" name="Imagen 34"/>
+            <wp:cNvGraphicFramePr>
+              <a:graphicFrameLocks xmlns:a="http://schemas.openxmlformats.org/drawingml/2006/main" noChangeAspect="1"/>
+            </wp:cNvGraphicFramePr>
+            <a:graphic xmlns:a="http://schemas.openxmlformats.org/drawingml/2006/main">
+              <a:graphicData uri="http://schemas.openxmlformats.org/drawingml/2006/picture">
+                <pic:pic xmlns:pic="http://schemas.openxmlformats.org/drawingml/2006/picture">
+                  <pic:nvPicPr>
+                    <pic:cNvPr id="1" name=""/>
+                    <pic:cNvPicPr/>
+                  </pic:nvPicPr>
+                  <pic:blipFill>
+                    <a:blip r:embed="rId10"/>
+                    <a:stretch>
+                      <a:fillRect/>
+                    </a:stretch>
+                  </pic:blipFill>
+                  <pic:spPr>
+                    <a:xfrm>
+                      <a:off x="0" y="0"/>
+                      <a:ext cx="5850890" cy="3365500"/>
+                    </a:xfrm>
+                    <a:prstGeom prst="rect">
+                      <a:avLst/>
+                    </a:prstGeom>
+                  </pic:spPr>
+                </pic:pic>
+              </a:graphicData>
+            </a:graphic>
+          </wp:inline>
+        </w:drawing>
+      </w:r>
+    </w:p>
+    <w:p>
+      <w:pPr>
+        <w:jc w:val="both"/>
+        <w:rPr>
+          <w:rFonts w:ascii="Verdana" w:hAnsi="Verdana"/>
+          <w:sz w:val="20"/>
+        </w:rPr>
+      </w:pPr>
+      <w:r>
+        <w:rPr>
+          <w:rFonts w:ascii="Verdana" w:hAnsi="Verdana"/>
+          <w:sz w:val="20"/>
+        </w:rPr>
+        <w:t xml:space="preserve">Dentro de la función la única parte que </w:t>
+      </w:r>
+      <w:r>
+        <w:rPr>
+          <w:rFonts w:ascii="Verdana" w:hAnsi="Verdana"/>
+          <w:sz w:val="20"/>
+        </w:rPr>
+        <w:t>vale la pena mencionar es la sección del motivo, ya que aquí se captura la opción de un “</w:t>
+      </w:r>
+      <w:proofErr w:type="spellStart"/>
+      <w:r>
+        <w:rPr>
+          <w:rFonts w:ascii="Verdana" w:hAnsi="Verdana"/>
+          <w:sz w:val="20"/>
+        </w:rPr>
+        <w:t>select</w:t>
+      </w:r>
+      <w:proofErr w:type="spellEnd"/>
+      <w:r>
+        <w:rPr>
+          <w:rFonts w:ascii="Verdana" w:hAnsi="Verdana"/>
+          <w:sz w:val="20"/>
+        </w:rPr>
+        <w:t>” que representa el motivo por el cual el se está cancelando a este usuario. A diferencia del formulario anterior este sólo trae el nombre de la persona, su CURP y su teléfono, datos meramente informativos ya que no pueden ser modificados, sólo están ahí para que el usuario verifique que es el beneficiario que quiere cancelar.</w:t>
+      </w:r>
+    </w:p>
+    <w:p>
+      <w:pPr>
+        <w:jc w:val="both"/>
+        <w:rPr>
+          <w:rFonts w:ascii="Verdana" w:hAnsi="Verdana"/>
+          <w:b/>
+          <w:sz w:val="20"/>
+        </w:rPr>
+      </w:pPr>
+      <w:proofErr w:type="spellStart"/>
+      <w:r>
+        <w:rPr>
+          <w:rFonts w:ascii="Verdana" w:hAnsi="Verdana"/>
+          <w:b/>
+          <w:sz w:val="20"/>
+        </w:rPr>
+        <w:t>Checlist_controller.php</w:t>
+      </w:r>
+      <w:proofErr w:type="spellEnd"/>
+    </w:p>
+    <w:p>
+      <w:pPr>
+        <w:jc w:val="both"/>
+        <w:rPr>
+          <w:rFonts w:ascii="Verdana" w:hAnsi="Verdana"/>
+          <w:sz w:val="20"/>
+        </w:rPr>
+      </w:pPr>
+      <w:r>
+        <w:rPr>
+          <w:rFonts w:ascii="Verdana" w:hAnsi="Verdana"/>
+          <w:sz w:val="20"/>
+        </w:rPr>
+        <w:t xml:space="preserve"> </w:t>
+      </w:r>
+      <w:r>
+        <w:rPr>
+          <w:noProof/>
+        </w:rPr>
+        <w:drawing>
+          <wp:inline distT="0" distB="0" distL="0" distR="0" wp14:anchorId="05CC13A2" wp14:editId="0119F1D1">
+            <wp:extent cx="4895850" cy="2638425"/>
+            <wp:effectExtent l="0" t="0" r="0" b="9525"/>
+            <wp:docPr id="35" name="Imagen 35"/>
+            <wp:cNvGraphicFramePr>
+              <a:graphicFrameLocks xmlns:a="http://schemas.openxmlformats.org/drawingml/2006/main" noChangeAspect="1"/>
+            </wp:cNvGraphicFramePr>
+            <a:graphic xmlns:a="http://schemas.openxmlformats.org/drawingml/2006/main">
+              <a:graphicData uri="http://schemas.openxmlformats.org/drawingml/2006/picture">
+                <pic:pic xmlns:pic="http://schemas.openxmlformats.org/drawingml/2006/picture">
+                  <pic:nvPicPr>
+                    <pic:cNvPr id="1" name=""/>
+                    <pic:cNvPicPr/>
+                  </pic:nvPicPr>
+                  <pic:blipFill>
+                    <a:blip r:embed="rId11"/>
+                    <a:stretch>
+                      <a:fillRect/>
+                    </a:stretch>
+                  </pic:blipFill>
+                  <pic:spPr>
+                    <a:xfrm>
+                      <a:off x="0" y="0"/>
+                      <a:ext cx="4895850" cy="2638425"/>
+                    </a:xfrm>
+                    <a:prstGeom prst="rect">
+                      <a:avLst/>
+                    </a:prstGeom>
+                  </pic:spPr>
+                </pic:pic>
+              </a:graphicData>
+            </a:graphic>
+          </wp:inline>
+        </w:drawing>
+      </w:r>
+    </w:p>
+    <w:p>
+      <w:pPr>
+        <w:jc w:val="both"/>
+        <w:rPr>
+          <w:rFonts w:ascii="Verdana" w:hAnsi="Verdana"/>
+          <w:sz w:val="20"/>
+        </w:rPr>
+      </w:pPr>
+      <w:r>
+        <w:rPr>
+          <w:rFonts w:ascii="Verdana" w:hAnsi="Verdana"/>
+          <w:sz w:val="20"/>
+        </w:rPr>
+        <w:lastRenderedPageBreak/>
+        <w:t>Al igual que los anteriores archivos sólo existe una función en esta clase, que también se utilizar para traer datos desde la base.</w:t>
+      </w:r>
+    </w:p>
+    <w:p>
+      <w:pPr>
+        <w:jc w:val="both"/>
+        <w:rPr>
+          <w:rFonts w:ascii="Verdana" w:hAnsi="Verdana"/>
+          <w:sz w:val="20"/>
+        </w:rPr>
+      </w:pPr>
+      <w:r>
+        <w:rPr>
+          <w:noProof/>
+        </w:rPr>
+        <w:drawing>
+          <wp:inline distT="0" distB="0" distL="0" distR="0" wp14:anchorId="19756200" wp14:editId="459EB84B">
+            <wp:extent cx="5850890" cy="6940550"/>
+            <wp:effectExtent l="0" t="0" r="0" b="0"/>
+            <wp:docPr id="36" name="Imagen 36"/>
+            <wp:cNvGraphicFramePr>
+              <a:graphicFrameLocks xmlns:a="http://schemas.openxmlformats.org/drawingml/2006/main" noChangeAspect="1"/>
+            </wp:cNvGraphicFramePr>
+            <a:graphic xmlns:a="http://schemas.openxmlformats.org/drawingml/2006/main">
+              <a:graphicData uri="http://schemas.openxmlformats.org/drawingml/2006/picture">
+                <pic:pic xmlns:pic="http://schemas.openxmlformats.org/drawingml/2006/picture">
+                  <pic:nvPicPr>
+                    <pic:cNvPr id="1" name=""/>
+                    <pic:cNvPicPr/>
+                  </pic:nvPicPr>
+                  <pic:blipFill>
+                    <a:blip r:embed="rId12"/>
+                    <a:stretch>
+                      <a:fillRect/>
+                    </a:stretch>
+                  </pic:blipFill>
+                  <pic:spPr>
+                    <a:xfrm>
+                      <a:off x="0" y="0"/>
+                      <a:ext cx="5850890" cy="6940550"/>
+                    </a:xfrm>
+                    <a:prstGeom prst="rect">
+                      <a:avLst/>
+                    </a:prstGeom>
+                  </pic:spPr>
+                </pic:pic>
+              </a:graphicData>
+            </a:graphic>
+          </wp:inline>
+        </w:drawing>
+      </w:r>
+    </w:p>
+    <w:p>
+      <w:pPr>
+        <w:jc w:val="both"/>
+        <w:rPr>
+          <w:rFonts w:ascii="Verdana" w:hAnsi="Verdana"/>
+          <w:sz w:val="20"/>
+        </w:rPr>
+      </w:pPr>
+      <w:r>
+        <w:rPr>
+          <w:rFonts w:ascii="Verdana" w:hAnsi="Verdana"/>
+          <w:sz w:val="20"/>
+        </w:rPr>
+        <w:t xml:space="preserve">A diferencia de las dos funciones anteriores, la tarea de esta función es crear un </w:t>
+      </w:r>
+      <w:proofErr w:type="spellStart"/>
+      <w:r>
+        <w:rPr>
+          <w:rFonts w:ascii="Verdana" w:hAnsi="Verdana"/>
+          <w:sz w:val="20"/>
+        </w:rPr>
+        <w:t>checklist</w:t>
+      </w:r>
+      <w:proofErr w:type="spellEnd"/>
+      <w:r>
+        <w:rPr>
+          <w:rFonts w:ascii="Verdana" w:hAnsi="Verdana"/>
+          <w:sz w:val="20"/>
+        </w:rPr>
+        <w:t xml:space="preserve"> regido por una condición especifica que es “Si el campo obtenido de la base de datos es mayor a 0, entonces el </w:t>
+      </w:r>
+      <w:proofErr w:type="spellStart"/>
+      <w:r>
+        <w:rPr>
+          <w:rFonts w:ascii="Verdana" w:hAnsi="Verdana"/>
+          <w:sz w:val="20"/>
+        </w:rPr>
+        <w:t>check</w:t>
+      </w:r>
+      <w:proofErr w:type="spellEnd"/>
+      <w:r>
+        <w:rPr>
+          <w:rFonts w:ascii="Verdana" w:hAnsi="Verdana"/>
+          <w:sz w:val="20"/>
+        </w:rPr>
+        <w:t xml:space="preserve"> debe aparecer ya marcado, sino aparecerá vacío” acompañado de un botón para adjuntar archivos</w:t>
       </w:r>
       <w:bookmarkStart w:id="0" w:name="_GoBack"/>
       <w:bookmarkEnd w:id="0"/>
-    </w:p>
-    <w:p>
-      <w:pPr>
-        <w:jc w:val="both"/>
-        <w:rPr>
-          <w:rFonts w:ascii="Verdana" w:hAnsi="Verdana"/>
-          <w:sz w:val="20"/>
-        </w:rPr>
-      </w:pPr>
     </w:p>
     <w:sectPr>
       <w:type w:val="continuous"/>

</xml_diff>

<commit_message>
commit fin del dia 021018
actualizaciones de vistas como implementación de footer y actualización de  manual tecnico. Creación de sección de documentación para un acceso rápido para el usuario, condicionando a el manual tecnico unicamente al administrador del sistema debido a la información interna del sistema así como los accesos del servidor.
</commit_message>
<xml_diff>
--- a/documentacion/Sistema_MT.docx
+++ b/documentacion/Sistema_MT.docx
@@ -7,11 +7,15 @@
         <w:jc w:val="both"/>
         <w:rPr>
           <w:rFonts w:ascii="Verdana" w:hAnsi="Verdana"/>
-        </w:rPr>
-      </w:pPr>
-      <w:r>
-        <w:rPr>
-          <w:rFonts w:ascii="Verdana" w:hAnsi="Verdana"/>
+          <w:sz w:val="16"/>
+          <w:szCs w:val="16"/>
+        </w:rPr>
+      </w:pPr>
+      <w:r>
+        <w:rPr>
+          <w:rFonts w:ascii="Verdana" w:hAnsi="Verdana"/>
+          <w:sz w:val="16"/>
+          <w:szCs w:val="16"/>
         </w:rPr>
         <w:t>*Sistema Desarrollo11*</w:t>
       </w:r>
@@ -21,19 +25,25 @@
         <w:jc w:val="both"/>
         <w:rPr>
           <w:rFonts w:ascii="Verdana" w:hAnsi="Verdana"/>
-        </w:rPr>
-      </w:pPr>
-    </w:p>
-    <w:p>
-      <w:pPr>
-        <w:jc w:val="both"/>
-        <w:rPr>
-          <w:rFonts w:ascii="Verdana" w:hAnsi="Verdana"/>
-        </w:rPr>
-      </w:pPr>
-      <w:r>
-        <w:rPr>
-          <w:rFonts w:ascii="Verdana" w:hAnsi="Verdana"/>
+          <w:sz w:val="16"/>
+          <w:szCs w:val="16"/>
+        </w:rPr>
+      </w:pPr>
+    </w:p>
+    <w:p>
+      <w:pPr>
+        <w:jc w:val="both"/>
+        <w:rPr>
+          <w:rFonts w:ascii="Verdana" w:hAnsi="Verdana"/>
+          <w:sz w:val="16"/>
+          <w:szCs w:val="16"/>
+        </w:rPr>
+      </w:pPr>
+      <w:r>
+        <w:rPr>
+          <w:rFonts w:ascii="Verdana" w:hAnsi="Verdana"/>
+          <w:sz w:val="16"/>
+          <w:szCs w:val="16"/>
         </w:rPr>
         <w:t>El presente documento expone el manual técnico del *sistema* con la finalidad de contar con una explicación clara y precisa del código.</w:t>
       </w:r>
@@ -43,11 +53,15 @@
         <w:jc w:val="both"/>
         <w:rPr>
           <w:rFonts w:ascii="Verdana" w:hAnsi="Verdana"/>
-        </w:rPr>
-      </w:pPr>
-      <w:r>
-        <w:rPr>
-          <w:rFonts w:ascii="Verdana" w:hAnsi="Verdana"/>
+          <w:sz w:val="16"/>
+          <w:szCs w:val="16"/>
+        </w:rPr>
+      </w:pPr>
+      <w:r>
+        <w:rPr>
+          <w:rFonts w:ascii="Verdana" w:hAnsi="Verdana"/>
+          <w:sz w:val="16"/>
+          <w:szCs w:val="16"/>
         </w:rPr>
         <w:t>A continuación, se enlistarán las tecnologías ocupadas, así como el patrón de programación utilizado en el *sistema*</w:t>
       </w:r>
@@ -57,19 +71,25 @@
         <w:jc w:val="both"/>
         <w:rPr>
           <w:rFonts w:ascii="Verdana" w:hAnsi="Verdana"/>
-        </w:rPr>
-      </w:pPr>
-    </w:p>
-    <w:p>
-      <w:pPr>
-        <w:jc w:val="both"/>
-        <w:rPr>
-          <w:rFonts w:ascii="Verdana" w:hAnsi="Verdana"/>
-        </w:rPr>
-      </w:pPr>
-      <w:r>
-        <w:rPr>
-          <w:rFonts w:ascii="Verdana" w:hAnsi="Verdana"/>
+          <w:sz w:val="16"/>
+          <w:szCs w:val="16"/>
+        </w:rPr>
+      </w:pPr>
+    </w:p>
+    <w:p>
+      <w:pPr>
+        <w:jc w:val="both"/>
+        <w:rPr>
+          <w:rFonts w:ascii="Verdana" w:hAnsi="Verdana"/>
+          <w:sz w:val="16"/>
+          <w:szCs w:val="16"/>
+        </w:rPr>
+      </w:pPr>
+      <w:r>
+        <w:rPr>
+          <w:rFonts w:ascii="Verdana" w:hAnsi="Verdana"/>
+          <w:sz w:val="16"/>
+          <w:szCs w:val="16"/>
         </w:rPr>
         <w:t>Tecnologías</w:t>
       </w:r>
@@ -84,11 +104,15 @@
         <w:jc w:val="both"/>
         <w:rPr>
           <w:rFonts w:ascii="Verdana" w:hAnsi="Verdana"/>
-        </w:rPr>
-      </w:pPr>
-      <w:r>
-        <w:rPr>
-          <w:rFonts w:ascii="Verdana" w:hAnsi="Verdana"/>
+          <w:sz w:val="16"/>
+          <w:szCs w:val="16"/>
+        </w:rPr>
+      </w:pPr>
+      <w:r>
+        <w:rPr>
+          <w:rFonts w:ascii="Verdana" w:hAnsi="Verdana"/>
+          <w:sz w:val="16"/>
+          <w:szCs w:val="16"/>
         </w:rPr>
         <w:t>PHP 7.1.20</w:t>
       </w:r>
@@ -103,27 +127,17 @@
         <w:jc w:val="both"/>
         <w:rPr>
           <w:rFonts w:ascii="Verdana" w:hAnsi="Verdana"/>
-        </w:rPr>
-      </w:pPr>
-      <w:r>
-        <w:rPr>
-          <w:rFonts w:ascii="Verdana" w:hAnsi="Verdana"/>
-        </w:rPr>
-        <w:t xml:space="preserve">MySQL </w:t>
-      </w:r>
-      <w:proofErr w:type="spellStart"/>
-      <w:r>
-        <w:rPr>
-          <w:rFonts w:ascii="Verdana" w:hAnsi="Verdana"/>
-        </w:rPr>
-        <w:t>Community</w:t>
-      </w:r>
-      <w:proofErr w:type="spellEnd"/>
-      <w:r>
-        <w:rPr>
-          <w:rFonts w:ascii="Verdana" w:hAnsi="Verdana"/>
-        </w:rPr>
-        <w:t xml:space="preserve"> Server – GPL</w:t>
+          <w:sz w:val="16"/>
+          <w:szCs w:val="16"/>
+        </w:rPr>
+      </w:pPr>
+      <w:r>
+        <w:rPr>
+          <w:rFonts w:ascii="Verdana" w:hAnsi="Verdana"/>
+          <w:sz w:val="16"/>
+          <w:szCs w:val="16"/>
+        </w:rPr>
+        <w:t>MySQL Community Server – GPL</w:t>
       </w:r>
     </w:p>
     <w:p>
@@ -136,21 +150,17 @@
         <w:jc w:val="both"/>
         <w:rPr>
           <w:rFonts w:ascii="Verdana" w:hAnsi="Verdana"/>
-        </w:rPr>
-      </w:pPr>
-      <w:proofErr w:type="spellStart"/>
-      <w:r>
-        <w:rPr>
-          <w:rFonts w:ascii="Verdana" w:hAnsi="Verdana"/>
-        </w:rPr>
-        <w:t>MaterializeCSS</w:t>
-      </w:r>
-      <w:proofErr w:type="spellEnd"/>
-      <w:r>
-        <w:rPr>
-          <w:rFonts w:ascii="Verdana" w:hAnsi="Verdana"/>
-        </w:rPr>
-        <w:t xml:space="preserve"> 1.0.0-beta</w:t>
+          <w:sz w:val="16"/>
+          <w:szCs w:val="16"/>
+        </w:rPr>
+      </w:pPr>
+      <w:r>
+        <w:rPr>
+          <w:rFonts w:ascii="Verdana" w:hAnsi="Verdana"/>
+          <w:sz w:val="16"/>
+          <w:szCs w:val="16"/>
+        </w:rPr>
+        <w:t>MaterializeCSS 1.0.0-beta</w:t>
       </w:r>
     </w:p>
     <w:p>
@@ -163,11 +173,15 @@
         <w:jc w:val="both"/>
         <w:rPr>
           <w:rFonts w:ascii="Verdana" w:hAnsi="Verdana"/>
-        </w:rPr>
-      </w:pPr>
-      <w:r>
-        <w:rPr>
-          <w:rFonts w:ascii="Verdana" w:hAnsi="Verdana"/>
+          <w:sz w:val="16"/>
+          <w:szCs w:val="16"/>
+        </w:rPr>
+      </w:pPr>
+      <w:r>
+        <w:rPr>
+          <w:rFonts w:ascii="Verdana" w:hAnsi="Verdana"/>
+          <w:sz w:val="16"/>
+          <w:szCs w:val="16"/>
         </w:rPr>
         <w:t>XAMPP</w:t>
       </w:r>
@@ -182,11 +196,15 @@
         <w:jc w:val="both"/>
         <w:rPr>
           <w:rFonts w:ascii="Verdana" w:hAnsi="Verdana"/>
-        </w:rPr>
-      </w:pPr>
-      <w:r>
-        <w:rPr>
-          <w:rFonts w:ascii="Verdana" w:hAnsi="Verdana"/>
+          <w:sz w:val="16"/>
+          <w:szCs w:val="16"/>
+        </w:rPr>
+      </w:pPr>
+      <w:r>
+        <w:rPr>
+          <w:rFonts w:ascii="Verdana" w:hAnsi="Verdana"/>
+          <w:sz w:val="16"/>
+          <w:szCs w:val="16"/>
         </w:rPr>
         <w:t>HTML 5</w:t>
       </w:r>
@@ -201,11 +219,15 @@
         <w:jc w:val="both"/>
         <w:rPr>
           <w:rFonts w:ascii="Verdana" w:hAnsi="Verdana"/>
-        </w:rPr>
-      </w:pPr>
-      <w:r>
-        <w:rPr>
-          <w:rFonts w:ascii="Verdana" w:hAnsi="Verdana"/>
+          <w:sz w:val="16"/>
+          <w:szCs w:val="16"/>
+        </w:rPr>
+      </w:pPr>
+      <w:r>
+        <w:rPr>
+          <w:rFonts w:ascii="Verdana" w:hAnsi="Verdana"/>
+          <w:sz w:val="16"/>
+          <w:szCs w:val="16"/>
         </w:rPr>
         <w:t>CSS 3</w:t>
       </w:r>
@@ -220,11 +242,15 @@
         <w:jc w:val="both"/>
         <w:rPr>
           <w:rFonts w:ascii="Verdana" w:hAnsi="Verdana"/>
-        </w:rPr>
-      </w:pPr>
-      <w:r>
-        <w:rPr>
-          <w:rFonts w:ascii="Verdana" w:hAnsi="Verdana"/>
+          <w:sz w:val="16"/>
+          <w:szCs w:val="16"/>
+        </w:rPr>
+      </w:pPr>
+      <w:r>
+        <w:rPr>
+          <w:rFonts w:ascii="Verdana" w:hAnsi="Verdana"/>
+          <w:sz w:val="16"/>
+          <w:szCs w:val="16"/>
         </w:rPr>
         <w:t>JavaScript</w:t>
       </w:r>
@@ -239,33 +265,89 @@
         <w:jc w:val="both"/>
         <w:rPr>
           <w:rFonts w:ascii="Verdana" w:hAnsi="Verdana"/>
-        </w:rPr>
-      </w:pPr>
-      <w:r>
-        <w:rPr>
-          <w:rFonts w:ascii="Verdana" w:hAnsi="Verdana"/>
+          <w:sz w:val="16"/>
+          <w:szCs w:val="16"/>
+        </w:rPr>
+      </w:pPr>
+      <w:r>
+        <w:rPr>
+          <w:rFonts w:ascii="Verdana" w:hAnsi="Verdana"/>
+          <w:sz w:val="16"/>
+          <w:szCs w:val="16"/>
         </w:rPr>
         <w:t>jQuery 3.3.1</w:t>
       </w:r>
     </w:p>
     <w:p>
       <w:pPr>
-        <w:jc w:val="both"/>
-        <w:rPr>
-          <w:rFonts w:ascii="Verdana" w:hAnsi="Verdana"/>
-        </w:rPr>
-      </w:pPr>
-    </w:p>
-    <w:p>
-      <w:pPr>
-        <w:jc w:val="both"/>
-        <w:rPr>
-          <w:rFonts w:ascii="Verdana" w:hAnsi="Verdana"/>
-        </w:rPr>
-      </w:pPr>
-      <w:r>
-        <w:rPr>
-          <w:rFonts w:ascii="Verdana" w:hAnsi="Verdana"/>
+        <w:pStyle w:val="Prrafodelista"/>
+        <w:numPr>
+          <w:ilvl w:val="0"/>
+          <w:numId w:val="1"/>
+        </w:numPr>
+        <w:jc w:val="both"/>
+        <w:rPr>
+          <w:rFonts w:ascii="Verdana" w:hAnsi="Verdana"/>
+          <w:sz w:val="16"/>
+          <w:szCs w:val="16"/>
+        </w:rPr>
+      </w:pPr>
+      <w:r>
+        <w:rPr>
+          <w:rFonts w:ascii="Verdana" w:hAnsi="Verdana"/>
+          <w:sz w:val="16"/>
+          <w:szCs w:val="16"/>
+        </w:rPr>
+        <w:t>Ajax</w:t>
+      </w:r>
+    </w:p>
+    <w:p>
+      <w:pPr>
+        <w:pStyle w:val="Prrafodelista"/>
+        <w:numPr>
+          <w:ilvl w:val="0"/>
+          <w:numId w:val="1"/>
+        </w:numPr>
+        <w:jc w:val="both"/>
+        <w:rPr>
+          <w:rFonts w:ascii="Verdana" w:hAnsi="Verdana"/>
+          <w:sz w:val="16"/>
+          <w:szCs w:val="16"/>
+        </w:rPr>
+      </w:pPr>
+      <w:r>
+        <w:rPr>
+          <w:rFonts w:ascii="Verdana" w:hAnsi="Verdana"/>
+          <w:sz w:val="16"/>
+          <w:szCs w:val="16"/>
+        </w:rPr>
+        <w:t>SweetAlert</w:t>
+      </w:r>
+    </w:p>
+    <w:p>
+      <w:pPr>
+        <w:jc w:val="both"/>
+        <w:rPr>
+          <w:rFonts w:ascii="Verdana" w:hAnsi="Verdana"/>
+          <w:sz w:val="16"/>
+          <w:szCs w:val="16"/>
+        </w:rPr>
+      </w:pPr>
+    </w:p>
+    <w:p>
+      <w:pPr>
+        <w:jc w:val="both"/>
+        <w:rPr>
+          <w:rFonts w:ascii="Verdana" w:hAnsi="Verdana"/>
+          <w:sz w:val="16"/>
+          <w:szCs w:val="16"/>
+        </w:rPr>
+      </w:pPr>
+      <w:r>
+        <w:rPr>
+          <w:rFonts w:ascii="Verdana" w:hAnsi="Verdana"/>
+          <w:sz w:val="16"/>
+          <w:szCs w:val="16"/>
         </w:rPr>
         <w:t>Patrón</w:t>
       </w:r>
@@ -280,11 +362,15 @@
         <w:jc w:val="both"/>
         <w:rPr>
           <w:rFonts w:ascii="Verdana" w:hAnsi="Verdana"/>
-        </w:rPr>
-      </w:pPr>
-      <w:r>
-        <w:rPr>
-          <w:rFonts w:ascii="Verdana" w:hAnsi="Verdana"/>
+          <w:sz w:val="16"/>
+          <w:szCs w:val="16"/>
+        </w:rPr>
+      </w:pPr>
+      <w:r>
+        <w:rPr>
+          <w:rFonts w:ascii="Verdana" w:hAnsi="Verdana"/>
+          <w:sz w:val="16"/>
+          <w:szCs w:val="16"/>
         </w:rPr>
         <w:t>MVC</w:t>
       </w:r>
@@ -299,11 +385,15 @@
         <w:jc w:val="both"/>
         <w:rPr>
           <w:rFonts w:ascii="Verdana" w:hAnsi="Verdana"/>
-        </w:rPr>
-      </w:pPr>
-      <w:r>
-        <w:rPr>
-          <w:rFonts w:ascii="Verdana" w:hAnsi="Verdana"/>
+          <w:sz w:val="16"/>
+          <w:szCs w:val="16"/>
+        </w:rPr>
+      </w:pPr>
+      <w:r>
+        <w:rPr>
+          <w:rFonts w:ascii="Verdana" w:hAnsi="Verdana"/>
+          <w:sz w:val="16"/>
+          <w:szCs w:val="16"/>
         </w:rPr>
         <w:t>Orientado a objetos.</w:t>
       </w:r>
@@ -313,35 +403,27 @@
         <w:jc w:val="both"/>
         <w:rPr>
           <w:rFonts w:ascii="Verdana" w:hAnsi="Verdana"/>
-        </w:rPr>
-      </w:pPr>
-    </w:p>
-    <w:p>
-      <w:pPr>
-        <w:jc w:val="both"/>
-        <w:rPr>
-          <w:rFonts w:ascii="Verdana" w:hAnsi="Verdana"/>
-        </w:rPr>
-      </w:pPr>
-      <w:r>
-        <w:rPr>
-          <w:rFonts w:ascii="Verdana" w:hAnsi="Verdana"/>
-        </w:rPr>
-        <w:t xml:space="preserve">Es importante remarcar que no se usó ningún </w:t>
-      </w:r>
-      <w:proofErr w:type="spellStart"/>
-      <w:r>
-        <w:rPr>
-          <w:rFonts w:ascii="Verdana" w:hAnsi="Verdana"/>
-        </w:rPr>
-        <w:t>framework</w:t>
-      </w:r>
-      <w:proofErr w:type="spellEnd"/>
-      <w:r>
-        <w:rPr>
-          <w:rFonts w:ascii="Verdana" w:hAnsi="Verdana"/>
-        </w:rPr>
-        <w:t xml:space="preserve"> para el desarrollo de este proyecto, por lo que es necesario que quien lo manipule cuente con los conocimientos adecuados de PHP nativo, así como JavaScript.</w:t>
+          <w:sz w:val="16"/>
+          <w:szCs w:val="16"/>
+        </w:rPr>
+      </w:pPr>
+    </w:p>
+    <w:p>
+      <w:pPr>
+        <w:jc w:val="both"/>
+        <w:rPr>
+          <w:rFonts w:ascii="Verdana" w:hAnsi="Verdana"/>
+          <w:sz w:val="16"/>
+          <w:szCs w:val="16"/>
+        </w:rPr>
+      </w:pPr>
+      <w:r>
+        <w:rPr>
+          <w:rFonts w:ascii="Verdana" w:hAnsi="Verdana"/>
+          <w:sz w:val="16"/>
+          <w:szCs w:val="16"/>
+        </w:rPr>
+        <w:t>Es importante remarcar que no se usó ningún framework para el desarrollo de este proyecto, por lo que es necesario que quien lo manipule cuente con los conocimientos adecuados de PHP nativo, así como JavaScript.</w:t>
       </w:r>
     </w:p>
     <w:p>
@@ -350,12 +432,16 @@
         <w:rPr>
           <w:rFonts w:ascii="Verdana" w:hAnsi="Verdana"/>
           <w:b/>
+          <w:sz w:val="16"/>
+          <w:szCs w:val="16"/>
         </w:rPr>
       </w:pPr>
       <w:r>
         <w:rPr>
           <w:rFonts w:ascii="Verdana" w:hAnsi="Verdana"/>
           <w:b/>
+          <w:sz w:val="16"/>
+          <w:szCs w:val="16"/>
         </w:rPr>
         <w:t>Estructura del proyecto</w:t>
       </w:r>
@@ -365,41 +451,55 @@
         <w:jc w:val="both"/>
         <w:rPr>
           <w:rFonts w:ascii="Verdana" w:hAnsi="Verdana"/>
-        </w:rPr>
-      </w:pPr>
-      <w:r>
-        <w:rPr>
-          <w:rFonts w:ascii="Verdana" w:hAnsi="Verdana"/>
+          <w:sz w:val="16"/>
+          <w:szCs w:val="16"/>
+        </w:rPr>
+      </w:pPr>
+      <w:r>
+        <w:rPr>
+          <w:rFonts w:ascii="Verdana" w:hAnsi="Verdana"/>
+          <w:sz w:val="16"/>
+          <w:szCs w:val="16"/>
         </w:rPr>
         <w:t>Debido al uso del patrón MVC el sistema cuenta con tres carpetas principales</w:t>
       </w:r>
       <w:r>
         <w:rPr>
           <w:rFonts w:ascii="Verdana" w:hAnsi="Verdana"/>
+          <w:sz w:val="16"/>
+          <w:szCs w:val="16"/>
         </w:rPr>
         <w:t>,</w:t>
       </w:r>
       <w:r>
         <w:rPr>
           <w:rFonts w:ascii="Verdana" w:hAnsi="Verdana"/>
+          <w:sz w:val="16"/>
+          <w:szCs w:val="16"/>
         </w:rPr>
         <w:t xml:space="preserve"> así como carpetas de recursos, en la siguiente figura se muestra el árbol </w:t>
       </w:r>
       <w:r>
         <w:rPr>
           <w:rFonts w:ascii="Verdana" w:hAnsi="Verdana"/>
+          <w:sz w:val="16"/>
+          <w:szCs w:val="16"/>
         </w:rPr>
         <w:t xml:space="preserve">principal </w:t>
       </w:r>
       <w:r>
         <w:rPr>
           <w:rFonts w:ascii="Verdana" w:hAnsi="Verdana"/>
+          <w:sz w:val="16"/>
+          <w:szCs w:val="16"/>
         </w:rPr>
         <w:t>de</w:t>
       </w:r>
       <w:r>
         <w:rPr>
           <w:rFonts w:ascii="Verdana" w:hAnsi="Verdana"/>
+          <w:sz w:val="16"/>
+          <w:szCs w:val="16"/>
         </w:rPr>
         <w:t>l proyecto.</w:t>
       </w:r>
@@ -1741,21 +1841,28 @@
           <w:sz w:val="20"/>
         </w:rPr>
       </w:pPr>
-      <w:proofErr w:type="spellStart"/>
       <w:r>
         <w:rPr>
           <w:rFonts w:ascii="Verdana" w:hAnsi="Verdana"/>
           <w:sz w:val="20"/>
         </w:rPr>
-        <w:t>Documentacion</w:t>
-      </w:r>
-      <w:proofErr w:type="spellEnd"/>
-      <w:r>
+        <w:t>Documentacion (Figura 4) Manuales.</w:t>
+      </w:r>
+    </w:p>
+    <w:p>
+      <w:pPr>
+        <w:spacing w:line="240" w:lineRule="auto"/>
         <w:rPr>
           <w:rFonts w:ascii="Verdana" w:hAnsi="Verdana"/>
           <w:sz w:val="20"/>
         </w:rPr>
-        <w:t xml:space="preserve"> (Figura 4) Manuales.</w:t>
+      </w:pPr>
+      <w:r>
+        <w:rPr>
+          <w:rFonts w:ascii="Verdana" w:hAnsi="Verdana"/>
+          <w:sz w:val="20"/>
+        </w:rPr>
+        <w:t>Img (Figura 5) imágenes del proyecto.</w:t>
       </w:r>
     </w:p>
     <w:p>
@@ -1766,56 +1873,13 @@
           <w:sz w:val="20"/>
         </w:rPr>
       </w:pPr>
-      <w:proofErr w:type="spellStart"/>
       <w:r>
         <w:rPr>
           <w:rFonts w:ascii="Verdana" w:hAnsi="Verdana"/>
           <w:sz w:val="20"/>
         </w:rPr>
-        <w:t>Img</w:t>
-      </w:r>
-      <w:proofErr w:type="spellEnd"/>
-      <w:r>
-        <w:rPr>
-          <w:rFonts w:ascii="Verdana" w:hAnsi="Verdana"/>
-          <w:sz w:val="20"/>
-        </w:rPr>
-        <w:t xml:space="preserve"> (Figura 5) imágenes del proyecto.</w:t>
-      </w:r>
-    </w:p>
-    <w:p>
-      <w:pPr>
-        <w:spacing w:line="240" w:lineRule="auto"/>
-        <w:rPr>
-          <w:rFonts w:ascii="Verdana" w:hAnsi="Verdana"/>
-          <w:sz w:val="20"/>
-        </w:rPr>
-      </w:pPr>
-      <w:proofErr w:type="spellStart"/>
-      <w:r>
-        <w:rPr>
-          <w:rFonts w:ascii="Verdana" w:hAnsi="Verdana"/>
-          <w:sz w:val="20"/>
-        </w:rPr>
-        <w:t>Js</w:t>
-      </w:r>
-      <w:proofErr w:type="spellEnd"/>
-      <w:r>
-        <w:rPr>
-          <w:rFonts w:ascii="Verdana" w:hAnsi="Verdana"/>
-          <w:sz w:val="20"/>
-        </w:rPr>
-        <w:t xml:space="preserve"> (Figura 6) Scripts de </w:t>
-      </w:r>
-      <w:proofErr w:type="spellStart"/>
-      <w:r>
-        <w:rPr>
-          <w:rFonts w:ascii="Verdana" w:hAnsi="Verdana"/>
-          <w:sz w:val="20"/>
-        </w:rPr>
-        <w:t>Javascript</w:t>
-      </w:r>
-      <w:proofErr w:type="spellEnd"/>
+        <w:t>Js (Figura 6) Scripts de Javascript</w:t>
+      </w:r>
       <w:r>
         <w:rPr>
           <w:rFonts w:ascii="Verdana" w:hAnsi="Verdana"/>
@@ -1833,21 +1897,12 @@
           <w:sz w:val="20"/>
         </w:rPr>
       </w:pPr>
-      <w:proofErr w:type="spellStart"/>
       <w:r>
         <w:rPr>
           <w:rFonts w:ascii="Verdana" w:hAnsi="Verdana"/>
           <w:sz w:val="20"/>
         </w:rPr>
-        <w:t>Libs</w:t>
-      </w:r>
-      <w:proofErr w:type="spellEnd"/>
-      <w:r>
-        <w:rPr>
-          <w:rFonts w:ascii="Verdana" w:hAnsi="Verdana"/>
-          <w:sz w:val="20"/>
-        </w:rPr>
-        <w:t xml:space="preserve"> (Figura 7) librerías nativas del proyecto.</w:t>
+        <w:t>Libs (Figura 7) librerías nativas del proyecto.</w:t>
       </w:r>
     </w:p>
     <w:p>
@@ -1876,157 +1931,98 @@
           <w:sz w:val="20"/>
         </w:rPr>
       </w:pPr>
-      <w:proofErr w:type="spellStart"/>
       <w:r>
         <w:rPr>
           <w:rFonts w:ascii="Verdana" w:hAnsi="Verdana"/>
           <w:sz w:val="20"/>
         </w:rPr>
-        <w:t>Sql</w:t>
-      </w:r>
-      <w:proofErr w:type="spellEnd"/>
-      <w:r>
+        <w:t>Sql (Figura 9) script y modelo de la BD.</w:t>
+      </w:r>
+    </w:p>
+    <w:p>
+      <w:pPr>
         <w:rPr>
           <w:rFonts w:ascii="Verdana" w:hAnsi="Verdana"/>
           <w:sz w:val="20"/>
         </w:rPr>
-        <w:t xml:space="preserve"> (Figura 9) script y modelo de la BD.</w:t>
-      </w:r>
-    </w:p>
-    <w:p>
-      <w:pPr>
+      </w:pPr>
+      <w:r>
         <w:rPr>
           <w:rFonts w:ascii="Verdana" w:hAnsi="Verdana"/>
           <w:sz w:val="20"/>
         </w:rPr>
-      </w:pPr>
-      <w:r>
+        <w:t>Vistas (Figura 10) HTML para la interfaz.</w:t>
+      </w:r>
+    </w:p>
+    <w:p>
+      <w:pPr>
+        <w:spacing w:line="480" w:lineRule="auto"/>
         <w:rPr>
           <w:rFonts w:ascii="Verdana" w:hAnsi="Verdana"/>
           <w:sz w:val="20"/>
         </w:rPr>
-        <w:t>Vistas (Figura 10) HTML para la interfaz.</w:t>
-      </w:r>
-    </w:p>
-    <w:p>
-      <w:pPr>
-        <w:spacing w:line="480" w:lineRule="auto"/>
+      </w:pPr>
+      <w:r>
         <w:rPr>
           <w:rFonts w:ascii="Verdana" w:hAnsi="Verdana"/>
           <w:sz w:val="20"/>
         </w:rPr>
-      </w:pPr>
-      <w:r>
+        <w:t>Clases de github.</w:t>
+      </w:r>
+    </w:p>
+    <w:p>
+      <w:pPr>
+        <w:spacing w:line="276" w:lineRule="auto"/>
         <w:rPr>
           <w:rFonts w:ascii="Verdana" w:hAnsi="Verdana"/>
           <w:sz w:val="20"/>
         </w:rPr>
-        <w:t xml:space="preserve">Clases de </w:t>
-      </w:r>
-      <w:proofErr w:type="spellStart"/>
+      </w:pPr>
       <w:r>
         <w:rPr>
           <w:rFonts w:ascii="Verdana" w:hAnsi="Verdana"/>
           <w:sz w:val="20"/>
         </w:rPr>
-        <w:t>github</w:t>
-      </w:r>
-      <w:proofErr w:type="spellEnd"/>
-      <w:r>
+        <w:t>.htaccess (Figura 11) especificaciones.</w:t>
+      </w:r>
+    </w:p>
+    <w:p>
+      <w:pPr>
         <w:rPr>
           <w:rFonts w:ascii="Verdana" w:hAnsi="Verdana"/>
           <w:sz w:val="20"/>
         </w:rPr>
-        <w:t>.</w:t>
-      </w:r>
-    </w:p>
-    <w:p>
-      <w:pPr>
-        <w:spacing w:line="276" w:lineRule="auto"/>
+      </w:pPr>
+      <w:r>
         <w:rPr>
           <w:rFonts w:ascii="Verdana" w:hAnsi="Verdana"/>
           <w:sz w:val="20"/>
         </w:rPr>
-      </w:pPr>
-      <w:r>
+        <w:t>Index.php (Figura 12) HTML inicial.</w:t>
+      </w:r>
+    </w:p>
+    <w:p>
+      <w:pPr>
         <w:rPr>
           <w:rFonts w:ascii="Verdana" w:hAnsi="Verdana"/>
           <w:sz w:val="20"/>
         </w:rPr>
-        <w:t>.</w:t>
-      </w:r>
-      <w:proofErr w:type="spellStart"/>
-      <w:r>
+      </w:pPr>
+    </w:p>
+    <w:p>
+      <w:pPr>
         <w:rPr>
           <w:rFonts w:ascii="Verdana" w:hAnsi="Verdana"/>
           <w:sz w:val="20"/>
         </w:rPr>
-        <w:t>htaccess</w:t>
-      </w:r>
-      <w:proofErr w:type="spellEnd"/>
+      </w:pPr>
       <w:r>
         <w:rPr>
           <w:rFonts w:ascii="Verdana" w:hAnsi="Verdana"/>
           <w:sz w:val="20"/>
         </w:rPr>
-        <w:t xml:space="preserve"> (Figura 11) especificaciones.</w:t>
-      </w:r>
-    </w:p>
-    <w:p>
-      <w:pPr>
-        <w:rPr>
-          <w:rFonts w:ascii="Verdana" w:hAnsi="Verdana"/>
-          <w:sz w:val="20"/>
-        </w:rPr>
-      </w:pPr>
-      <w:proofErr w:type="spellStart"/>
-      <w:r>
-        <w:rPr>
-          <w:rFonts w:ascii="Verdana" w:hAnsi="Verdana"/>
-          <w:sz w:val="20"/>
-        </w:rPr>
-        <w:t>Index.php</w:t>
-      </w:r>
-      <w:proofErr w:type="spellEnd"/>
-      <w:r>
-        <w:rPr>
-          <w:rFonts w:ascii="Verdana" w:hAnsi="Verdana"/>
-          <w:sz w:val="20"/>
-        </w:rPr>
-        <w:t xml:space="preserve"> (Figura 12) HTML inicial.</w:t>
-      </w:r>
-    </w:p>
-    <w:p>
-      <w:pPr>
-        <w:rPr>
-          <w:rFonts w:ascii="Verdana" w:hAnsi="Verdana"/>
-          <w:sz w:val="20"/>
-        </w:rPr>
-      </w:pPr>
-    </w:p>
-    <w:p>
-      <w:pPr>
-        <w:rPr>
-          <w:rFonts w:ascii="Verdana" w:hAnsi="Verdana"/>
-          <w:sz w:val="20"/>
-        </w:rPr>
-      </w:pPr>
-      <w:r>
-        <w:rPr>
-          <w:rFonts w:ascii="Verdana" w:hAnsi="Verdana"/>
-          <w:sz w:val="20"/>
-        </w:rPr>
-        <w:t xml:space="preserve">Archivos pertenecientes a </w:t>
-      </w:r>
-      <w:proofErr w:type="spellStart"/>
-      <w:r>
-        <w:rPr>
-          <w:rFonts w:ascii="Verdana" w:hAnsi="Verdana"/>
-          <w:sz w:val="20"/>
-        </w:rPr>
-        <w:t>materialize</w:t>
-      </w:r>
-      <w:proofErr w:type="spellEnd"/>
+        <w:t>Archivos pertenecientes a materialize</w:t>
+      </w:r>
       <w:r>
         <w:rPr>
           <w:rFonts w:ascii="Verdana" w:hAnsi="Verdana"/>
@@ -2259,20 +2255,23 @@
         <w:jc w:val="both"/>
         <w:rPr>
           <w:rFonts w:ascii="Verdana" w:hAnsi="Verdana"/>
-          <w:sz w:val="20"/>
-        </w:rPr>
-      </w:pPr>
-      <w:r>
-        <w:rPr>
-          <w:rFonts w:ascii="Verdana" w:hAnsi="Verdana"/>
-          <w:sz w:val="20"/>
+          <w:sz w:val="16"/>
+          <w:szCs w:val="16"/>
+        </w:rPr>
+      </w:pPr>
+      <w:r>
+        <w:rPr>
+          <w:rFonts w:ascii="Verdana" w:hAnsi="Verdana"/>
+          <w:sz w:val="16"/>
+          <w:szCs w:val="16"/>
         </w:rPr>
         <w:t xml:space="preserve">Cada controlador se liga una vista, con la finalidad de mantener un orden </w:t>
       </w:r>
       <w:r>
         <w:rPr>
           <w:rFonts w:ascii="Verdana" w:hAnsi="Verdana"/>
-          <w:sz w:val="20"/>
+          <w:sz w:val="16"/>
+          <w:szCs w:val="16"/>
         </w:rPr>
         <w:t>por lo que en esta sección se explicarán paso a paso cada controlador y sus funciones, empezando por orden alfabético:</w:t>
       </w:r>
@@ -2282,7 +2281,8 @@
         <w:jc w:val="both"/>
         <w:rPr>
           <w:rFonts w:ascii="Verdana" w:hAnsi="Verdana"/>
-          <w:sz w:val="20"/>
+          <w:sz w:val="16"/>
+          <w:szCs w:val="16"/>
         </w:rPr>
       </w:pPr>
       <w:proofErr w:type="spellStart"/>
@@ -2290,7 +2290,8 @@
         <w:rPr>
           <w:rFonts w:ascii="Verdana" w:hAnsi="Verdana"/>
           <w:b/>
-          <w:sz w:val="20"/>
+          <w:sz w:val="16"/>
+          <w:szCs w:val="16"/>
         </w:rPr>
         <w:t>Actualizar_datos_controller.php</w:t>
       </w:r>
@@ -2298,7 +2299,8 @@
       <w:r>
         <w:rPr>
           <w:rFonts w:ascii="Verdana" w:hAnsi="Verdana"/>
-          <w:sz w:val="20"/>
+          <w:sz w:val="16"/>
+          <w:szCs w:val="16"/>
         </w:rPr>
         <w:t>:</w:t>
       </w:r>
@@ -2308,12 +2310,15 @@
         <w:jc w:val="both"/>
         <w:rPr>
           <w:rFonts w:ascii="Verdana" w:hAnsi="Verdana"/>
-          <w:sz w:val="20"/>
+          <w:sz w:val="16"/>
+          <w:szCs w:val="16"/>
         </w:rPr>
       </w:pPr>
       <w:r>
         <w:rPr>
           <w:noProof/>
+          <w:sz w:val="16"/>
+          <w:szCs w:val="16"/>
         </w:rPr>
         <w:drawing>
           <wp:inline distT="0" distB="0" distL="0" distR="0" wp14:anchorId="31330A6C" wp14:editId="0E23AEE6">
@@ -2357,68 +2362,23 @@
         <w:jc w:val="both"/>
         <w:rPr>
           <w:rFonts w:ascii="Verdana" w:hAnsi="Verdana"/>
-          <w:sz w:val="20"/>
-        </w:rPr>
-      </w:pPr>
-      <w:r>
-        <w:rPr>
-          <w:rFonts w:ascii="Verdana" w:hAnsi="Verdana"/>
-          <w:sz w:val="20"/>
-        </w:rPr>
-        <w:t xml:space="preserve">Este archivo únicamente cuenta con una clase llamada </w:t>
-      </w:r>
-      <w:proofErr w:type="spellStart"/>
-      <w:r>
-        <w:rPr>
-          <w:rFonts w:ascii="Verdana" w:hAnsi="Verdana"/>
-          <w:sz w:val="20"/>
-        </w:rPr>
-        <w:t>ActualizarController</w:t>
-      </w:r>
-      <w:proofErr w:type="spellEnd"/>
-      <w:r>
-        <w:rPr>
-          <w:rFonts w:ascii="Verdana" w:hAnsi="Verdana"/>
-          <w:sz w:val="20"/>
-        </w:rPr>
-        <w:t>, la cual contiene una sola función “</w:t>
-      </w:r>
-      <w:proofErr w:type="spellStart"/>
-      <w:r>
-        <w:rPr>
-          <w:rFonts w:ascii="Verdana" w:hAnsi="Verdana"/>
-          <w:sz w:val="20"/>
-        </w:rPr>
-        <w:t>ObtenerDatos</w:t>
-      </w:r>
-      <w:proofErr w:type="spellEnd"/>
-      <w:r>
-        <w:rPr>
-          <w:rFonts w:ascii="Verdana" w:hAnsi="Verdana"/>
-          <w:sz w:val="20"/>
-        </w:rPr>
-        <w:t xml:space="preserve">” que recibe un id el cual pertenece al </w:t>
-      </w:r>
-      <w:proofErr w:type="spellStart"/>
-      <w:r>
-        <w:rPr>
-          <w:rFonts w:ascii="Verdana" w:hAnsi="Verdana"/>
-          <w:sz w:val="20"/>
-        </w:rPr>
-        <w:t>layout</w:t>
-      </w:r>
-      <w:proofErr w:type="spellEnd"/>
-      <w:r>
-        <w:rPr>
-          <w:rFonts w:ascii="Verdana" w:hAnsi="Verdana"/>
-          <w:sz w:val="20"/>
-        </w:rPr>
-        <w:t xml:space="preserve"> del usuario seleccionado. A grandes rasgos la función busca la </w:t>
-      </w:r>
-      <w:r>
-        <w:rPr>
-          <w:rFonts w:ascii="Verdana" w:hAnsi="Verdana"/>
-          <w:sz w:val="20"/>
+          <w:sz w:val="16"/>
+          <w:szCs w:val="16"/>
+        </w:rPr>
+      </w:pPr>
+      <w:r>
+        <w:rPr>
+          <w:rFonts w:ascii="Verdana" w:hAnsi="Verdana"/>
+          <w:sz w:val="16"/>
+          <w:szCs w:val="16"/>
+        </w:rPr>
+        <w:t xml:space="preserve">Este archivo únicamente cuenta con una clase llamada ActualizarController, la cual contiene una sola función “ObtenerDatos” que recibe un id el cual pertenece al layout del usuario seleccionado. A grandes rasgos la función busca la </w:t>
+      </w:r>
+      <w:r>
+        <w:rPr>
+          <w:rFonts w:ascii="Verdana" w:hAnsi="Verdana"/>
+          <w:sz w:val="16"/>
+          <w:szCs w:val="16"/>
         </w:rPr>
         <w:t>información existente el usuario y la convierte en un formulario de actualización de la siguiente forma:</w:t>
       </w:r>
@@ -2428,12 +2388,15 @@
         <w:jc w:val="both"/>
         <w:rPr>
           <w:rFonts w:ascii="Verdana" w:hAnsi="Verdana"/>
-          <w:sz w:val="20"/>
+          <w:sz w:val="16"/>
+          <w:szCs w:val="16"/>
         </w:rPr>
       </w:pPr>
       <w:r>
         <w:rPr>
           <w:noProof/>
+          <w:sz w:val="16"/>
+          <w:szCs w:val="16"/>
         </w:rPr>
         <w:lastRenderedPageBreak/>
         <w:drawing>
@@ -2475,7 +2438,8 @@
       <w:r>
         <w:rPr>
           <w:rFonts w:ascii="Verdana" w:hAnsi="Verdana"/>
-          <w:sz w:val="20"/>
+          <w:sz w:val="16"/>
+          <w:szCs w:val="16"/>
         </w:rPr>
         <w:t xml:space="preserve"> </w:t>
       </w:r>
@@ -2485,203 +2449,31 @@
         <w:jc w:val="both"/>
         <w:rPr>
           <w:rFonts w:ascii="Verdana" w:hAnsi="Verdana"/>
-          <w:sz w:val="20"/>
-        </w:rPr>
-      </w:pPr>
-      <w:r>
-        <w:rPr>
-          <w:rFonts w:ascii="Verdana" w:hAnsi="Verdana"/>
-          <w:sz w:val="20"/>
-        </w:rPr>
-        <w:t xml:space="preserve">El id del </w:t>
-      </w:r>
-      <w:proofErr w:type="spellStart"/>
-      <w:r>
-        <w:rPr>
-          <w:rFonts w:ascii="Verdana" w:hAnsi="Verdana"/>
-          <w:sz w:val="20"/>
-        </w:rPr>
-        <w:t>layout</w:t>
-      </w:r>
-      <w:proofErr w:type="spellEnd"/>
-      <w:r>
-        <w:rPr>
-          <w:rFonts w:ascii="Verdana" w:hAnsi="Verdana"/>
-          <w:sz w:val="20"/>
-        </w:rPr>
-        <w:t xml:space="preserve"> se almacena en el arreglo ‘$data’ con la clave ‘id’, dicho arreglo es enviado a la función “</w:t>
-      </w:r>
-      <w:proofErr w:type="spellStart"/>
-      <w:r>
-        <w:rPr>
-          <w:rFonts w:ascii="Verdana" w:hAnsi="Verdana"/>
-          <w:sz w:val="20"/>
-        </w:rPr>
-        <w:t>obtenerDatos</w:t>
-      </w:r>
-      <w:proofErr w:type="spellEnd"/>
-      <w:r>
-        <w:rPr>
-          <w:rFonts w:ascii="Verdana" w:hAnsi="Verdana"/>
-          <w:sz w:val="20"/>
-        </w:rPr>
-        <w:t>” de la clase “</w:t>
-      </w:r>
-      <w:proofErr w:type="spellStart"/>
-      <w:r>
-        <w:rPr>
-          <w:rFonts w:ascii="Verdana" w:hAnsi="Verdana"/>
-          <w:sz w:val="20"/>
-        </w:rPr>
-        <w:t>ProyectoModelo</w:t>
-      </w:r>
-      <w:proofErr w:type="spellEnd"/>
-      <w:r>
-        <w:rPr>
-          <w:rFonts w:ascii="Verdana" w:hAnsi="Verdana"/>
-          <w:sz w:val="20"/>
-        </w:rPr>
-        <w:t>”</w:t>
-      </w:r>
-      <w:r>
-        <w:rPr>
-          <w:rFonts w:ascii="Verdana" w:hAnsi="Verdana"/>
-          <w:sz w:val="20"/>
-        </w:rPr>
-        <w:t>, los resultados obtenidos en esta clase se guardan en la variable “$</w:t>
-      </w:r>
-      <w:proofErr w:type="spellStart"/>
-      <w:r>
-        <w:rPr>
-          <w:rFonts w:ascii="Verdana" w:hAnsi="Verdana"/>
-          <w:sz w:val="20"/>
-        </w:rPr>
-        <w:t>result</w:t>
-      </w:r>
-      <w:proofErr w:type="spellEnd"/>
-      <w:r>
-        <w:rPr>
-          <w:rFonts w:ascii="Verdana" w:hAnsi="Verdana"/>
-          <w:sz w:val="20"/>
-        </w:rPr>
-        <w:t xml:space="preserve">” para después ser recorrida por medio de un </w:t>
-      </w:r>
-      <w:proofErr w:type="spellStart"/>
-      <w:r>
-        <w:rPr>
-          <w:rFonts w:ascii="Verdana" w:hAnsi="Verdana"/>
-          <w:sz w:val="20"/>
-        </w:rPr>
-        <w:t>foreach</w:t>
-      </w:r>
-      <w:proofErr w:type="spellEnd"/>
-      <w:r>
-        <w:rPr>
-          <w:rFonts w:ascii="Verdana" w:hAnsi="Verdana"/>
-          <w:sz w:val="20"/>
-        </w:rPr>
-        <w:t xml:space="preserve"> debido a que al ser un arreglo de tipo “</w:t>
-      </w:r>
-      <w:proofErr w:type="spellStart"/>
-      <w:r>
-        <w:rPr>
-          <w:rFonts w:ascii="Verdana" w:hAnsi="Verdana"/>
-          <w:sz w:val="20"/>
-        </w:rPr>
-        <w:t>FetchAll</w:t>
-      </w:r>
-      <w:proofErr w:type="spellEnd"/>
-      <w:r>
-        <w:rPr>
-          <w:rFonts w:ascii="Verdana" w:hAnsi="Verdana"/>
-          <w:sz w:val="20"/>
-        </w:rPr>
-        <w:t xml:space="preserve">” la única forma para manipular esta información es por medio del </w:t>
-      </w:r>
-      <w:proofErr w:type="spellStart"/>
-      <w:r>
-        <w:rPr>
-          <w:rFonts w:ascii="Verdana" w:hAnsi="Verdana"/>
-          <w:sz w:val="20"/>
-        </w:rPr>
-        <w:t>foreach</w:t>
-      </w:r>
-      <w:proofErr w:type="spellEnd"/>
-      <w:r>
-        <w:rPr>
-          <w:rFonts w:ascii="Verdana" w:hAnsi="Verdana"/>
-          <w:sz w:val="20"/>
-        </w:rPr>
-        <w:t>, en cada iteración se genera un “echo” en el cual se agregan las etiquetas HTML necesarias para generar el formulario de actualización de las datos, agregando los valores obtenidos de la base de datos en el atributo “</w:t>
-      </w:r>
-      <w:proofErr w:type="spellStart"/>
-      <w:r>
-        <w:rPr>
-          <w:rFonts w:ascii="Verdana" w:hAnsi="Verdana"/>
-          <w:sz w:val="20"/>
-        </w:rPr>
-        <w:t>value</w:t>
-      </w:r>
-      <w:proofErr w:type="spellEnd"/>
-      <w:r>
-        <w:rPr>
-          <w:rFonts w:ascii="Verdana" w:hAnsi="Verdana"/>
-          <w:sz w:val="20"/>
-        </w:rPr>
-        <w:t>” de cada input con la indicación “$</w:t>
-      </w:r>
-      <w:proofErr w:type="spellStart"/>
-      <w:r>
-        <w:rPr>
-          <w:rFonts w:ascii="Verdana" w:hAnsi="Verdana"/>
-          <w:sz w:val="20"/>
-        </w:rPr>
-        <w:t>item</w:t>
-      </w:r>
-      <w:proofErr w:type="spellEnd"/>
-      <w:r>
-        <w:rPr>
-          <w:rFonts w:ascii="Verdana" w:hAnsi="Verdana"/>
-          <w:sz w:val="20"/>
-        </w:rPr>
-        <w:t>[‘</w:t>
-      </w:r>
-      <w:proofErr w:type="spellStart"/>
-      <w:r>
-        <w:rPr>
-          <w:rFonts w:ascii="Verdana" w:hAnsi="Verdana"/>
-          <w:sz w:val="20"/>
-        </w:rPr>
-        <w:t>nombre_de_la_columna</w:t>
-      </w:r>
-      <w:proofErr w:type="spellEnd"/>
-      <w:r>
-        <w:rPr>
-          <w:rFonts w:ascii="Verdana" w:hAnsi="Verdana"/>
-          <w:sz w:val="20"/>
-        </w:rPr>
-        <w:t>’]” y agregando el atributo “</w:t>
-      </w:r>
-      <w:proofErr w:type="spellStart"/>
-      <w:r>
-        <w:rPr>
-          <w:rFonts w:ascii="Verdana" w:hAnsi="Verdana"/>
-          <w:sz w:val="20"/>
-        </w:rPr>
-        <w:t>readonly</w:t>
-      </w:r>
-      <w:proofErr w:type="spellEnd"/>
-      <w:r>
-        <w:rPr>
-          <w:rFonts w:ascii="Verdana" w:hAnsi="Verdana"/>
-          <w:sz w:val="20"/>
-        </w:rPr>
-        <w:t xml:space="preserve">” para evitar que el usuario manipule campos específicos que no pueden ser </w:t>
-      </w:r>
-      <w:r>
-        <w:rPr>
-          <w:rFonts w:ascii="Verdana" w:hAnsi="Verdana"/>
-          <w:sz w:val="20"/>
+          <w:sz w:val="16"/>
+          <w:szCs w:val="16"/>
+        </w:rPr>
+      </w:pPr>
+      <w:r>
+        <w:rPr>
+          <w:rFonts w:ascii="Verdana" w:hAnsi="Verdana"/>
+          <w:sz w:val="16"/>
+          <w:szCs w:val="16"/>
+        </w:rPr>
+        <w:t>El id del layout se almacena en el arreglo ‘$data’ con la clave ‘id’, dicho arreglo es enviado a la función “obtenerDatos” de la clase “ProyectoModelo”</w:t>
+      </w:r>
+      <w:r>
+        <w:rPr>
+          <w:rFonts w:ascii="Verdana" w:hAnsi="Verdana"/>
+          <w:sz w:val="16"/>
+          <w:szCs w:val="16"/>
+        </w:rPr>
+        <w:t xml:space="preserve">, los resultados obtenidos en esta clase se guardan en la variable “$result” para después ser recorrida por medio de un foreach debido a que al ser un arreglo de tipo “FetchAll” la única forma para manipular esta información es por medio del foreach, en cada iteración se genera un “echo” en el cual se agregan las etiquetas HTML necesarias para generar el formulario de actualización de las datos, agregando los valores obtenidos de la base de datos en el atributo “value” de cada input con la indicación “$item[‘nombre_de_la_columna’]” y agregando el atributo “readonly” para evitar que el usuario manipule campos específicos que no pueden ser </w:t>
+      </w:r>
+      <w:r>
+        <w:rPr>
+          <w:rFonts w:ascii="Verdana" w:hAnsi="Verdana"/>
+          <w:sz w:val="16"/>
+          <w:szCs w:val="16"/>
         </w:rPr>
         <w:t>modificaos después de capturados.</w:t>
       </w:r>
@@ -2691,7 +2483,8 @@
         <w:jc w:val="both"/>
         <w:rPr>
           <w:rFonts w:ascii="Verdana" w:hAnsi="Verdana"/>
-          <w:sz w:val="20"/>
+          <w:sz w:val="16"/>
+          <w:szCs w:val="16"/>
         </w:rPr>
       </w:pPr>
     </w:p>
@@ -2701,12 +2494,15 @@
         <w:rPr>
           <w:rFonts w:ascii="Verdana" w:hAnsi="Verdana"/>
           <w:b/>
-          <w:sz w:val="20"/>
+          <w:sz w:val="16"/>
+          <w:szCs w:val="16"/>
         </w:rPr>
       </w:pPr>
       <w:r>
         <w:rPr>
           <w:noProof/>
+          <w:sz w:val="16"/>
+          <w:szCs w:val="16"/>
         </w:rPr>
         <w:drawing>
           <wp:anchor distT="0" distB="0" distL="114300" distR="114300" simplePos="0" relativeHeight="251678720" behindDoc="0" locked="0" layoutInCell="1" allowOverlap="1" wp14:anchorId="69DCBDEF" wp14:editId="3B02954D">
@@ -2763,7 +2559,8 @@
         <w:rPr>
           <w:rFonts w:ascii="Verdana" w:hAnsi="Verdana"/>
           <w:b/>
-          <w:sz w:val="20"/>
+          <w:sz w:val="16"/>
+          <w:szCs w:val="16"/>
         </w:rPr>
         <w:t>Cancela_controller.php</w:t>
       </w:r>
@@ -2774,111 +2571,125 @@
         <w:jc w:val="both"/>
         <w:rPr>
           <w:rFonts w:ascii="Verdana" w:hAnsi="Verdana"/>
-          <w:sz w:val="20"/>
-        </w:rPr>
-      </w:pPr>
-    </w:p>
-    <w:p>
-      <w:pPr>
-        <w:jc w:val="both"/>
-        <w:rPr>
-          <w:rFonts w:ascii="Verdana" w:hAnsi="Verdana"/>
-          <w:sz w:val="20"/>
-        </w:rPr>
-      </w:pPr>
-    </w:p>
-    <w:p>
-      <w:pPr>
-        <w:jc w:val="both"/>
-        <w:rPr>
-          <w:rFonts w:ascii="Verdana" w:hAnsi="Verdana"/>
-          <w:sz w:val="20"/>
-        </w:rPr>
-      </w:pPr>
-    </w:p>
-    <w:p>
-      <w:pPr>
-        <w:jc w:val="both"/>
-        <w:rPr>
-          <w:rFonts w:ascii="Verdana" w:hAnsi="Verdana"/>
-          <w:sz w:val="20"/>
-        </w:rPr>
-      </w:pPr>
-    </w:p>
-    <w:p>
-      <w:pPr>
-        <w:jc w:val="both"/>
-        <w:rPr>
-          <w:rFonts w:ascii="Verdana" w:hAnsi="Verdana"/>
-          <w:sz w:val="20"/>
-        </w:rPr>
-      </w:pPr>
-    </w:p>
-    <w:p>
-      <w:pPr>
-        <w:jc w:val="both"/>
-        <w:rPr>
-          <w:rFonts w:ascii="Verdana" w:hAnsi="Verdana"/>
-          <w:sz w:val="20"/>
-        </w:rPr>
-      </w:pPr>
-    </w:p>
-    <w:p>
-      <w:pPr>
-        <w:jc w:val="both"/>
-        <w:rPr>
-          <w:rFonts w:ascii="Verdana" w:hAnsi="Verdana"/>
-          <w:sz w:val="20"/>
-        </w:rPr>
-      </w:pPr>
-    </w:p>
-    <w:p>
-      <w:pPr>
-        <w:jc w:val="both"/>
-        <w:rPr>
-          <w:rFonts w:ascii="Verdana" w:hAnsi="Verdana"/>
-          <w:sz w:val="20"/>
-        </w:rPr>
-      </w:pPr>
-    </w:p>
-    <w:p>
-      <w:pPr>
-        <w:jc w:val="both"/>
-        <w:rPr>
-          <w:rFonts w:ascii="Verdana" w:hAnsi="Verdana"/>
-          <w:sz w:val="20"/>
-        </w:rPr>
-      </w:pPr>
-    </w:p>
-    <w:p>
-      <w:pPr>
-        <w:jc w:val="both"/>
-        <w:rPr>
-          <w:rFonts w:ascii="Verdana" w:hAnsi="Verdana"/>
-          <w:sz w:val="20"/>
-        </w:rPr>
-      </w:pPr>
-      <w:r>
-        <w:rPr>
-          <w:rFonts w:ascii="Verdana" w:hAnsi="Verdana"/>
-          <w:sz w:val="20"/>
+          <w:sz w:val="16"/>
+          <w:szCs w:val="16"/>
+        </w:rPr>
+      </w:pPr>
+    </w:p>
+    <w:p>
+      <w:pPr>
+        <w:jc w:val="both"/>
+        <w:rPr>
+          <w:rFonts w:ascii="Verdana" w:hAnsi="Verdana"/>
+          <w:sz w:val="16"/>
+          <w:szCs w:val="16"/>
+        </w:rPr>
+      </w:pPr>
+    </w:p>
+    <w:p>
+      <w:pPr>
+        <w:jc w:val="both"/>
+        <w:rPr>
+          <w:rFonts w:ascii="Verdana" w:hAnsi="Verdana"/>
+          <w:sz w:val="16"/>
+          <w:szCs w:val="16"/>
+        </w:rPr>
+      </w:pPr>
+    </w:p>
+    <w:p>
+      <w:pPr>
+        <w:jc w:val="both"/>
+        <w:rPr>
+          <w:rFonts w:ascii="Verdana" w:hAnsi="Verdana"/>
+          <w:sz w:val="16"/>
+          <w:szCs w:val="16"/>
+        </w:rPr>
+      </w:pPr>
+    </w:p>
+    <w:p>
+      <w:pPr>
+        <w:jc w:val="both"/>
+        <w:rPr>
+          <w:rFonts w:ascii="Verdana" w:hAnsi="Verdana"/>
+          <w:sz w:val="16"/>
+          <w:szCs w:val="16"/>
+        </w:rPr>
+      </w:pPr>
+    </w:p>
+    <w:p>
+      <w:pPr>
+        <w:jc w:val="both"/>
+        <w:rPr>
+          <w:rFonts w:ascii="Verdana" w:hAnsi="Verdana"/>
+          <w:sz w:val="16"/>
+          <w:szCs w:val="16"/>
+        </w:rPr>
+      </w:pPr>
+    </w:p>
+    <w:p>
+      <w:pPr>
+        <w:jc w:val="both"/>
+        <w:rPr>
+          <w:rFonts w:ascii="Verdana" w:hAnsi="Verdana"/>
+          <w:sz w:val="16"/>
+          <w:szCs w:val="16"/>
+        </w:rPr>
+      </w:pPr>
+    </w:p>
+    <w:p>
+      <w:pPr>
+        <w:jc w:val="both"/>
+        <w:rPr>
+          <w:rFonts w:ascii="Verdana" w:hAnsi="Verdana"/>
+          <w:sz w:val="16"/>
+          <w:szCs w:val="16"/>
+        </w:rPr>
+      </w:pPr>
+    </w:p>
+    <w:p>
+      <w:pPr>
+        <w:jc w:val="both"/>
+        <w:rPr>
+          <w:rFonts w:ascii="Verdana" w:hAnsi="Verdana"/>
+          <w:sz w:val="16"/>
+          <w:szCs w:val="16"/>
+        </w:rPr>
+      </w:pPr>
+    </w:p>
+    <w:p>
+      <w:pPr>
+        <w:jc w:val="both"/>
+        <w:rPr>
+          <w:rFonts w:ascii="Verdana" w:hAnsi="Verdana"/>
+          <w:sz w:val="16"/>
+          <w:szCs w:val="16"/>
+        </w:rPr>
+      </w:pPr>
+      <w:r>
+        <w:rPr>
+          <w:rFonts w:ascii="Verdana" w:hAnsi="Verdana"/>
+          <w:sz w:val="16"/>
+          <w:szCs w:val="16"/>
+        </w:rPr>
+        <w:t xml:space="preserve">En el aspecto funcional este archivo es igual al anterior, sólo cuenta con una función que recibe un parámetro para obtener datos de un usuario en concreto. </w:t>
+      </w:r>
+    </w:p>
+    <w:p>
+      <w:pPr>
+        <w:jc w:val="both"/>
+        <w:rPr>
+          <w:rFonts w:ascii="Verdana" w:hAnsi="Verdana"/>
+          <w:sz w:val="16"/>
+          <w:szCs w:val="16"/>
+        </w:rPr>
+      </w:pPr>
+      <w:r>
+        <w:rPr>
+          <w:noProof/>
+          <w:sz w:val="16"/>
+          <w:szCs w:val="16"/>
         </w:rPr>
         <w:lastRenderedPageBreak/>
-        <w:t xml:space="preserve">En el aspecto funcional este archivo es igual al anterior, sólo cuenta con una función que recibe un parámetro para obtener datos de un usuario en concreto. </w:t>
-      </w:r>
-    </w:p>
-    <w:p>
-      <w:pPr>
-        <w:jc w:val="both"/>
-        <w:rPr>
-          <w:rFonts w:ascii="Verdana" w:hAnsi="Verdana"/>
-          <w:sz w:val="20"/>
-        </w:rPr>
-      </w:pPr>
-      <w:r>
-        <w:rPr>
-          <w:noProof/>
-        </w:rPr>
         <w:drawing>
           <wp:inline distT="0" distB="0" distL="0" distR="0" wp14:anchorId="2A45F5D2" wp14:editId="3B3EF834">
             <wp:extent cx="5850890" cy="3365500"/>
@@ -2921,20 +2732,23 @@
         <w:jc w:val="both"/>
         <w:rPr>
           <w:rFonts w:ascii="Verdana" w:hAnsi="Verdana"/>
-          <w:sz w:val="20"/>
-        </w:rPr>
-      </w:pPr>
-      <w:r>
-        <w:rPr>
-          <w:rFonts w:ascii="Verdana" w:hAnsi="Verdana"/>
-          <w:sz w:val="20"/>
+          <w:sz w:val="16"/>
+          <w:szCs w:val="16"/>
+        </w:rPr>
+      </w:pPr>
+      <w:r>
+        <w:rPr>
+          <w:rFonts w:ascii="Verdana" w:hAnsi="Verdana"/>
+          <w:sz w:val="16"/>
+          <w:szCs w:val="16"/>
         </w:rPr>
         <w:t xml:space="preserve">Dentro de la función la única parte que </w:t>
       </w:r>
       <w:r>
         <w:rPr>
           <w:rFonts w:ascii="Verdana" w:hAnsi="Verdana"/>
-          <w:sz w:val="20"/>
+          <w:sz w:val="16"/>
+          <w:szCs w:val="16"/>
         </w:rPr>
         <w:t>vale la pena mencionar es la sección del motivo, ya que aquí se captura la opción de un “</w:t>
       </w:r>
@@ -2942,7 +2756,8 @@
       <w:r>
         <w:rPr>
           <w:rFonts w:ascii="Verdana" w:hAnsi="Verdana"/>
-          <w:sz w:val="20"/>
+          <w:sz w:val="16"/>
+          <w:szCs w:val="16"/>
         </w:rPr>
         <w:t>select</w:t>
       </w:r>
@@ -2950,7 +2765,8 @@
       <w:r>
         <w:rPr>
           <w:rFonts w:ascii="Verdana" w:hAnsi="Verdana"/>
-          <w:sz w:val="20"/>
+          <w:sz w:val="16"/>
+          <w:szCs w:val="16"/>
         </w:rPr>
         <w:t>” que representa el motivo por el cual el se está cancelando a este usuario. A diferencia del formulario anterior este sólo trae el nombre de la persona, su CURP y su teléfono, datos meramente informativos ya que no pueden ser modificados, sólo están ahí para que el usuario verifique que es el beneficiario que quiere cancelar.</w:t>
       </w:r>
@@ -2961,7 +2777,8 @@
         <w:rPr>
           <w:rFonts w:ascii="Verdana" w:hAnsi="Verdana"/>
           <w:b/>
-          <w:sz w:val="20"/>
+          <w:sz w:val="16"/>
+          <w:szCs w:val="16"/>
         </w:rPr>
       </w:pPr>
       <w:proofErr w:type="spellStart"/>
@@ -2969,7 +2786,8 @@
         <w:rPr>
           <w:rFonts w:ascii="Verdana" w:hAnsi="Verdana"/>
           <w:b/>
-          <w:sz w:val="20"/>
+          <w:sz w:val="16"/>
+          <w:szCs w:val="16"/>
         </w:rPr>
         <w:t>Checlist_controller.php</w:t>
       </w:r>
@@ -2980,19 +2798,23 @@
         <w:jc w:val="both"/>
         <w:rPr>
           <w:rFonts w:ascii="Verdana" w:hAnsi="Verdana"/>
-          <w:sz w:val="20"/>
-        </w:rPr>
-      </w:pPr>
-      <w:r>
-        <w:rPr>
-          <w:rFonts w:ascii="Verdana" w:hAnsi="Verdana"/>
-          <w:sz w:val="20"/>
+          <w:sz w:val="16"/>
+          <w:szCs w:val="16"/>
+        </w:rPr>
+      </w:pPr>
+      <w:r>
+        <w:rPr>
+          <w:rFonts w:ascii="Verdana" w:hAnsi="Verdana"/>
+          <w:sz w:val="16"/>
+          <w:szCs w:val="16"/>
         </w:rPr>
         <w:t xml:space="preserve"> </w:t>
       </w:r>
       <w:r>
         <w:rPr>
           <w:noProof/>
+          <w:sz w:val="16"/>
+          <w:szCs w:val="16"/>
         </w:rPr>
         <w:drawing>
           <wp:inline distT="0" distB="0" distL="0" distR="0" wp14:anchorId="05CC13A2" wp14:editId="0119F1D1">
@@ -3036,30 +2858,32 @@
         <w:jc w:val="both"/>
         <w:rPr>
           <w:rFonts w:ascii="Verdana" w:hAnsi="Verdana"/>
+          <w:sz w:val="16"/>
+          <w:szCs w:val="16"/>
+        </w:rPr>
+      </w:pPr>
+      <w:r>
+        <w:rPr>
+          <w:rFonts w:ascii="Verdana" w:hAnsi="Verdana"/>
+          <w:sz w:val="16"/>
+          <w:szCs w:val="16"/>
+        </w:rPr>
+        <w:t>Al igual que los anteriores archivos sólo existe una función en esta clase, que también se utilizar para traer datos desde la base.</w:t>
+      </w:r>
+    </w:p>
+    <w:p>
+      <w:pPr>
+        <w:jc w:val="both"/>
+        <w:rPr>
+          <w:rFonts w:ascii="Verdana" w:hAnsi="Verdana"/>
           <w:sz w:val="20"/>
         </w:rPr>
       </w:pPr>
       <w:r>
         <w:rPr>
-          <w:rFonts w:ascii="Verdana" w:hAnsi="Verdana"/>
-          <w:sz w:val="20"/>
+          <w:noProof/>
         </w:rPr>
         <w:lastRenderedPageBreak/>
-        <w:t>Al igual que los anteriores archivos sólo existe una función en esta clase, que también se utilizar para traer datos desde la base.</w:t>
-      </w:r>
-    </w:p>
-    <w:p>
-      <w:pPr>
-        <w:jc w:val="both"/>
-        <w:rPr>
-          <w:rFonts w:ascii="Verdana" w:hAnsi="Verdana"/>
-          <w:sz w:val="20"/>
-        </w:rPr>
-      </w:pPr>
-      <w:r>
-        <w:rPr>
-          <w:noProof/>
-        </w:rPr>
         <w:drawing>
           <wp:inline distT="0" distB="0" distL="0" distR="0" wp14:anchorId="19756200" wp14:editId="459EB84B">
             <wp:extent cx="5850890" cy="6940550"/>
@@ -3102,48 +2926,2647 @@
         <w:jc w:val="both"/>
         <w:rPr>
           <w:rFonts w:ascii="Verdana" w:hAnsi="Verdana"/>
-          <w:sz w:val="20"/>
-        </w:rPr>
-      </w:pPr>
-      <w:r>
-        <w:rPr>
-          <w:rFonts w:ascii="Verdana" w:hAnsi="Verdana"/>
-          <w:sz w:val="20"/>
-        </w:rPr>
-        <w:t xml:space="preserve">A diferencia de las dos funciones anteriores, la tarea de esta función es crear un </w:t>
+          <w:sz w:val="16"/>
+          <w:szCs w:val="18"/>
+        </w:rPr>
+      </w:pPr>
+      <w:r>
+        <w:rPr>
+          <w:rFonts w:ascii="Verdana" w:hAnsi="Verdana"/>
+          <w:sz w:val="16"/>
+          <w:szCs w:val="18"/>
+        </w:rPr>
+        <w:t>A diferencia de las dos funciones anteriores, la tarea de esta función es crear un checklist regido por una condición especifica que es “Si el campo obtenido de la base de datos es mayor a 0, entonces el check debe aparecer ya marcado, sino aparecerá vacío” acompañado de un botón para adjuntar archivos, una vez adjuntado el archivo el checkbox se marcará de manera automática</w:t>
+      </w:r>
+      <w:r>
+        <w:rPr>
+          <w:rFonts w:ascii="Verdana" w:hAnsi="Verdana"/>
+          <w:sz w:val="16"/>
+          <w:szCs w:val="18"/>
+        </w:rPr>
+        <w:t>, así que no hay forma de desmarcarlo después, de esta forma se puede llevar un mejor control de la documentación de los beneficiarios.</w:t>
+      </w:r>
+    </w:p>
+    <w:p>
+      <w:pPr>
+        <w:jc w:val="center"/>
+        <w:rPr>
+          <w:rFonts w:ascii="Verdana" w:hAnsi="Verdana"/>
+          <w:sz w:val="16"/>
+          <w:szCs w:val="18"/>
+        </w:rPr>
+      </w:pPr>
+      <w:r>
+        <w:rPr>
+          <w:noProof/>
+        </w:rPr>
+        <w:lastRenderedPageBreak/>
+        <w:drawing>
+          <wp:inline distT="0" distB="0" distL="0" distR="0" wp14:anchorId="3AE04C4F" wp14:editId="49DC4831">
+            <wp:extent cx="4943971" cy="2492375"/>
+            <wp:effectExtent l="0" t="0" r="9525" b="3175"/>
+            <wp:docPr id="5" name="Imagen 5"/>
+            <wp:cNvGraphicFramePr>
+              <a:graphicFrameLocks xmlns:a="http://schemas.openxmlformats.org/drawingml/2006/main" noChangeAspect="1"/>
+            </wp:cNvGraphicFramePr>
+            <a:graphic xmlns:a="http://schemas.openxmlformats.org/drawingml/2006/main">
+              <a:graphicData uri="http://schemas.openxmlformats.org/drawingml/2006/picture">
+                <pic:pic xmlns:pic="http://schemas.openxmlformats.org/drawingml/2006/picture">
+                  <pic:nvPicPr>
+                    <pic:cNvPr id="1" name=""/>
+                    <pic:cNvPicPr/>
+                  </pic:nvPicPr>
+                  <pic:blipFill>
+                    <a:blip r:embed="rId13"/>
+                    <a:stretch>
+                      <a:fillRect/>
+                    </a:stretch>
+                  </pic:blipFill>
+                  <pic:spPr>
+                    <a:xfrm>
+                      <a:off x="0" y="0"/>
+                      <a:ext cx="4961918" cy="2501422"/>
+                    </a:xfrm>
+                    <a:prstGeom prst="rect">
+                      <a:avLst/>
+                    </a:prstGeom>
+                  </pic:spPr>
+                </pic:pic>
+              </a:graphicData>
+            </a:graphic>
+          </wp:inline>
+        </w:drawing>
+      </w:r>
+    </w:p>
+    <w:p>
+      <w:pPr>
+        <w:jc w:val="both"/>
+        <w:rPr>
+          <w:rFonts w:ascii="Verdana" w:hAnsi="Verdana"/>
+          <w:sz w:val="16"/>
+          <w:szCs w:val="18"/>
+        </w:rPr>
+      </w:pPr>
+      <w:r>
+        <w:rPr>
+          <w:rFonts w:ascii="Verdana" w:hAnsi="Verdana"/>
+          <w:sz w:val="16"/>
+          <w:szCs w:val="18"/>
+        </w:rPr>
+        <w:t xml:space="preserve">Para el desarrollo de las consultas se ocupa PDO, implementando las 4 principales estructuras: </w:t>
+      </w:r>
+      <w:r>
+        <w:rPr>
+          <w:rFonts w:ascii="Verdana" w:hAnsi="Verdana"/>
+          <w:i/>
+          <w:sz w:val="16"/>
+          <w:szCs w:val="18"/>
+        </w:rPr>
+        <w:t xml:space="preserve">Select, Update, Insert </w:t>
+      </w:r>
+      <w:r>
+        <w:rPr>
+          <w:rFonts w:ascii="Verdana" w:hAnsi="Verdana"/>
+          <w:sz w:val="16"/>
+          <w:szCs w:val="18"/>
+        </w:rPr>
+        <w:t xml:space="preserve">y </w:t>
+      </w:r>
+      <w:r>
+        <w:rPr>
+          <w:rFonts w:ascii="Verdana" w:hAnsi="Verdana"/>
+          <w:i/>
+          <w:sz w:val="16"/>
+          <w:szCs w:val="18"/>
+        </w:rPr>
+        <w:t>Store Procedure</w:t>
+      </w:r>
+      <w:r>
+        <w:rPr>
+          <w:rFonts w:ascii="Verdana" w:hAnsi="Verdana"/>
+          <w:sz w:val="16"/>
+          <w:szCs w:val="18"/>
+        </w:rPr>
+        <w:t xml:space="preserve">, en el caso de los </w:t>
+      </w:r>
+      <w:r>
+        <w:rPr>
+          <w:rFonts w:ascii="Verdana" w:hAnsi="Verdana"/>
+          <w:i/>
+          <w:sz w:val="16"/>
+          <w:szCs w:val="18"/>
+        </w:rPr>
+        <w:t>Delete</w:t>
+      </w:r>
+      <w:r>
+        <w:rPr>
+          <w:rFonts w:ascii="Verdana" w:hAnsi="Verdana"/>
+          <w:sz w:val="16"/>
+          <w:szCs w:val="18"/>
+        </w:rPr>
+        <w:t xml:space="preserve"> no son utilizados debido a que no se eliminará ningún registro de la base de datos para mantener el control de los datos ingresados en un historial. Se sustituye la eliminación con un cambio de estado del elemento, normalmente representado por la palabra “inactivo” o “oculto”. Entre las especificaciones de PDO que se deben tener en cuenta, se encuentra la transferencia de datos desde la vista hacia el controlador, y de este al modelo, es importante saber que para enviar los datos al controlador se utiliza el método POST, guardándolos en un arreglo que seguido de eso será dirigido al modelo, ya que al tratar de enviar variables normales la función bindParam de PDO no será capaz de reconocerlas es por esta razón que usamos el arreglo y lo manipulamos con la instrucción: </w:t>
+      </w:r>
+      <w:r>
+        <w:rPr>
+          <w:rFonts w:ascii="Verdana" w:hAnsi="Verdana"/>
+          <w:b/>
+          <w:sz w:val="16"/>
+          <w:szCs w:val="18"/>
+        </w:rPr>
+        <w:t xml:space="preserve">$stmt -&gt; bindParam (‘:llave’, $arreglo[‘llave’], PDO::PARAM_STR); </w:t>
+      </w:r>
+      <w:r>
+        <w:rPr>
+          <w:rFonts w:ascii="Verdana" w:hAnsi="Verdana"/>
+          <w:sz w:val="16"/>
+          <w:szCs w:val="18"/>
+        </w:rPr>
+        <w:t>de esta forma el valor obtenido del arreglo y convertido a un String será asignado a la llave encontrada en la consulta.</w:t>
+      </w:r>
+    </w:p>
+    <w:p>
+      <w:pPr>
+        <w:jc w:val="both"/>
+        <w:rPr>
+          <w:rFonts w:ascii="Verdana" w:hAnsi="Verdana"/>
+          <w:sz w:val="16"/>
+          <w:szCs w:val="18"/>
+        </w:rPr>
+      </w:pPr>
+      <w:r>
+        <w:rPr>
+          <w:rFonts w:ascii="Verdana" w:hAnsi="Verdana"/>
+          <w:sz w:val="16"/>
+          <w:szCs w:val="18"/>
+        </w:rPr>
+        <w:t xml:space="preserve">Este comportamiento es propio de PDO por lo tanto puede encontrarse en su documentación siguiendo el siguiente </w:t>
+      </w:r>
+      <w:proofErr w:type="gramStart"/>
+      <w:r>
+        <w:rPr>
+          <w:rFonts w:ascii="Verdana" w:hAnsi="Verdana"/>
+          <w:sz w:val="16"/>
+          <w:szCs w:val="18"/>
+        </w:rPr>
+        <w:t>link</w:t>
+      </w:r>
+      <w:proofErr w:type="gramEnd"/>
+      <w:r>
+        <w:rPr>
+          <w:rFonts w:ascii="Verdana" w:hAnsi="Verdana"/>
+          <w:sz w:val="16"/>
+          <w:szCs w:val="18"/>
+        </w:rPr>
+        <w:t xml:space="preserve"> </w:t>
+      </w:r>
+      <w:hyperlink r:id="rId14" w:history="1">
+        <w:r>
+          <w:rPr>
+            <w:rStyle w:val="Hipervnculo"/>
+            <w:rFonts w:ascii="Verdana" w:hAnsi="Verdana"/>
+            <w:sz w:val="16"/>
+            <w:szCs w:val="18"/>
+          </w:rPr>
+          <w:t>PDO</w:t>
+        </w:r>
+      </w:hyperlink>
+      <w:r>
+        <w:rPr>
+          <w:rFonts w:ascii="Verdana" w:hAnsi="Verdana"/>
+          <w:sz w:val="16"/>
+          <w:szCs w:val="18"/>
+        </w:rPr>
+        <w:t xml:space="preserve"> de igual forma si usted conoce una forma de agilizar el proceso, </w:t>
       </w:r>
       <w:proofErr w:type="spellStart"/>
       <w:r>
         <w:rPr>
           <w:rFonts w:ascii="Verdana" w:hAnsi="Verdana"/>
-          <w:sz w:val="20"/>
-        </w:rPr>
-        <w:t>checklist</w:t>
+          <w:sz w:val="16"/>
+          <w:szCs w:val="18"/>
+        </w:rPr>
+        <w:t>esta</w:t>
       </w:r>
       <w:proofErr w:type="spellEnd"/>
       <w:r>
         <w:rPr>
           <w:rFonts w:ascii="Verdana" w:hAnsi="Verdana"/>
-          <w:sz w:val="20"/>
-        </w:rPr>
-        <w:t xml:space="preserve"> regido por una condición especifica que es “Si el campo obtenido de la base de datos es mayor a 0, entonces el </w:t>
+          <w:sz w:val="16"/>
+          <w:szCs w:val="18"/>
+        </w:rPr>
+        <w:t xml:space="preserve"> en total libertad de implementar su conocimiento.</w:t>
+      </w:r>
+    </w:p>
+    <w:p>
+      <w:pPr>
+        <w:jc w:val="both"/>
+        <w:rPr>
+          <w:rFonts w:ascii="Verdana" w:hAnsi="Verdana"/>
+          <w:sz w:val="16"/>
+          <w:szCs w:val="18"/>
+        </w:rPr>
+      </w:pPr>
+      <w:r>
+        <w:rPr>
+          <w:rFonts w:ascii="Verdana" w:hAnsi="Verdana"/>
+          <w:sz w:val="16"/>
+          <w:szCs w:val="18"/>
+        </w:rPr>
+        <w:t xml:space="preserve">Existen tres archivos que utilizan una estructura diferente a PDO, en este caso </w:t>
+      </w:r>
+      <w:hyperlink r:id="rId15" w:history="1">
+        <w:proofErr w:type="spellStart"/>
+        <w:r>
+          <w:rPr>
+            <w:rStyle w:val="Hipervnculo"/>
+            <w:rFonts w:ascii="Verdana" w:hAnsi="Verdana"/>
+            <w:sz w:val="16"/>
+            <w:szCs w:val="18"/>
+          </w:rPr>
+          <w:t>mysqli</w:t>
+        </w:r>
+        <w:proofErr w:type="spellEnd"/>
+      </w:hyperlink>
+      <w:r>
+        <w:rPr>
+          <w:rFonts w:ascii="Verdana" w:hAnsi="Verdana"/>
+          <w:sz w:val="16"/>
+          <w:szCs w:val="18"/>
+        </w:rPr>
+        <w:t xml:space="preserve"> tiene una estructura más sencilla: </w:t>
+      </w:r>
+      <w:r>
+        <w:rPr>
+          <w:rFonts w:ascii="Verdana" w:hAnsi="Verdana"/>
+          <w:b/>
+          <w:sz w:val="16"/>
+          <w:szCs w:val="18"/>
+        </w:rPr>
+        <w:t xml:space="preserve">$query = “SELECT * FROM usuario WHERE nombre = ‘“.$nombre.”’; </w:t>
+      </w:r>
+      <w:r>
+        <w:rPr>
+          <w:rFonts w:ascii="Verdana" w:hAnsi="Verdana"/>
+          <w:sz w:val="16"/>
+          <w:szCs w:val="18"/>
+        </w:rPr>
+        <w:t xml:space="preserve">en este caso se genera la consulta como se haría en SQL, y se anexa la variable requerida directamente dentro de comillas seguidas de un punto para concatenarla y de esta forma generar la consulta que después será ejecutada por medio de </w:t>
+      </w:r>
+      <w:r>
+        <w:rPr>
+          <w:rFonts w:ascii="Verdana" w:hAnsi="Verdana"/>
+          <w:b/>
+          <w:sz w:val="16"/>
+          <w:szCs w:val="18"/>
+        </w:rPr>
+        <w:t>mysqli_execute</w:t>
+      </w:r>
+      <w:r>
+        <w:rPr>
+          <w:rFonts w:ascii="Verdana" w:hAnsi="Verdana"/>
+          <w:sz w:val="16"/>
+          <w:szCs w:val="18"/>
+        </w:rPr>
+        <w:t xml:space="preserve"> a diferencia de pdo que se ejecuta con la siguiente sentencia </w:t>
+      </w:r>
+      <w:r>
+        <w:rPr>
+          <w:rFonts w:ascii="Verdana" w:hAnsi="Verdana"/>
+          <w:b/>
+          <w:sz w:val="16"/>
+          <w:szCs w:val="18"/>
+        </w:rPr>
+        <w:t>$stmt-&gt;execute();</w:t>
+      </w:r>
+      <w:r>
+        <w:rPr>
+          <w:rFonts w:ascii="Verdana" w:hAnsi="Verdana"/>
+          <w:sz w:val="16"/>
+          <w:szCs w:val="18"/>
+        </w:rPr>
+        <w:t xml:space="preserve"> después de recibir los parámetros necesarios para cumplir con la condición requerida. Método que podemos observar en el siguiente ejemplo:</w:t>
+      </w:r>
+    </w:p>
+    <w:p>
+      <w:pPr>
+        <w:jc w:val="both"/>
+        <w:rPr>
+          <w:rFonts w:ascii="Verdana" w:hAnsi="Verdana"/>
+          <w:sz w:val="16"/>
+          <w:szCs w:val="18"/>
+        </w:rPr>
+      </w:pPr>
+      <w:r>
+        <w:rPr>
+          <w:noProof/>
+        </w:rPr>
+        <w:lastRenderedPageBreak/>
+        <w:drawing>
+          <wp:inline distT="0" distB="0" distL="0" distR="0" wp14:anchorId="22CA634F" wp14:editId="49508991">
+            <wp:extent cx="5240263" cy="4517409"/>
+            <wp:effectExtent l="0" t="0" r="0" b="0"/>
+            <wp:docPr id="9" name="Imagen 9"/>
+            <wp:cNvGraphicFramePr>
+              <a:graphicFrameLocks xmlns:a="http://schemas.openxmlformats.org/drawingml/2006/main" noChangeAspect="1"/>
+            </wp:cNvGraphicFramePr>
+            <a:graphic xmlns:a="http://schemas.openxmlformats.org/drawingml/2006/main">
+              <a:graphicData uri="http://schemas.openxmlformats.org/drawingml/2006/picture">
+                <pic:pic xmlns:pic="http://schemas.openxmlformats.org/drawingml/2006/picture">
+                  <pic:nvPicPr>
+                    <pic:cNvPr id="1" name=""/>
+                    <pic:cNvPicPr/>
+                  </pic:nvPicPr>
+                  <pic:blipFill>
+                    <a:blip r:embed="rId16"/>
+                    <a:stretch>
+                      <a:fillRect/>
+                    </a:stretch>
+                  </pic:blipFill>
+                  <pic:spPr>
+                    <a:xfrm>
+                      <a:off x="0" y="0"/>
+                      <a:ext cx="5260761" cy="4535079"/>
+                    </a:xfrm>
+                    <a:prstGeom prst="rect">
+                      <a:avLst/>
+                    </a:prstGeom>
+                  </pic:spPr>
+                </pic:pic>
+              </a:graphicData>
+            </a:graphic>
+          </wp:inline>
+        </w:drawing>
+      </w:r>
+    </w:p>
+    <w:p>
+      <w:pPr>
+        <w:jc w:val="both"/>
+        <w:rPr>
+          <w:rFonts w:ascii="Verdana" w:hAnsi="Verdana"/>
+          <w:sz w:val="16"/>
+          <w:szCs w:val="18"/>
+        </w:rPr>
+      </w:pPr>
+      <w:r>
+        <w:rPr>
+          <w:rFonts w:ascii="Verdana" w:hAnsi="Verdana"/>
+          <w:sz w:val="16"/>
+          <w:szCs w:val="18"/>
+        </w:rPr>
+        <w:t xml:space="preserve">En este ejemplo podemos ver tres de las cuatro sintaxis básicas que usaremos: </w:t>
+      </w:r>
+      <w:r>
+        <w:rPr>
+          <w:rFonts w:ascii="Verdana" w:hAnsi="Verdana"/>
+          <w:i/>
+          <w:sz w:val="16"/>
+          <w:szCs w:val="18"/>
+        </w:rPr>
+        <w:t xml:space="preserve">Select, Insert </w:t>
+      </w:r>
+      <w:r>
+        <w:rPr>
+          <w:rFonts w:ascii="Verdana" w:hAnsi="Verdana"/>
+          <w:sz w:val="16"/>
+          <w:szCs w:val="18"/>
+        </w:rPr>
+        <w:t xml:space="preserve">y </w:t>
+      </w:r>
+      <w:r>
+        <w:rPr>
+          <w:rFonts w:ascii="Verdana" w:hAnsi="Verdana"/>
+          <w:i/>
+          <w:sz w:val="16"/>
+          <w:szCs w:val="18"/>
+        </w:rPr>
+        <w:t xml:space="preserve">Update </w:t>
+      </w:r>
+      <w:r>
+        <w:rPr>
+          <w:rFonts w:ascii="Verdana" w:hAnsi="Verdana"/>
+          <w:sz w:val="16"/>
+          <w:szCs w:val="18"/>
+        </w:rPr>
+        <w:t xml:space="preserve">estas sentencias se pueden encontrar en el archivo </w:t>
+      </w:r>
+      <w:r>
+        <w:rPr>
+          <w:rFonts w:ascii="Verdana" w:hAnsi="Verdana"/>
+          <w:i/>
+          <w:sz w:val="16"/>
+          <w:szCs w:val="18"/>
+        </w:rPr>
+        <w:t>subir2.php</w:t>
+      </w:r>
+      <w:r>
+        <w:rPr>
+          <w:rFonts w:ascii="Verdana" w:hAnsi="Verdana"/>
+          <w:sz w:val="16"/>
+          <w:szCs w:val="18"/>
+        </w:rPr>
+        <w:t xml:space="preserve"> que se utiliza para cargar la documentación del beneficiario en el sistema guardando únicamente la ruta donde está alojado el archivo, de igual forma existe un archivo llamado </w:t>
+      </w:r>
+      <w:r>
+        <w:rPr>
+          <w:rFonts w:ascii="Verdana" w:hAnsi="Verdana"/>
+          <w:i/>
+          <w:sz w:val="16"/>
+          <w:szCs w:val="18"/>
+        </w:rPr>
+        <w:t xml:space="preserve">subir.php </w:t>
+      </w:r>
+      <w:r>
+        <w:rPr>
+          <w:rFonts w:ascii="Verdana" w:hAnsi="Verdana"/>
+          <w:sz w:val="16"/>
+          <w:szCs w:val="18"/>
+        </w:rPr>
+        <w:t xml:space="preserve">utilizado para la misma función, pero orientado al checklist de la documentación inicial. </w:t>
+      </w:r>
+    </w:p>
+    <w:p>
+      <w:pPr>
+        <w:jc w:val="both"/>
+        <w:rPr>
+          <w:rFonts w:ascii="Verdana" w:hAnsi="Verdana"/>
+          <w:sz w:val="16"/>
+          <w:szCs w:val="18"/>
+        </w:rPr>
+      </w:pPr>
+      <w:r>
+        <w:rPr>
+          <w:rFonts w:ascii="Verdana" w:hAnsi="Verdana"/>
+          <w:sz w:val="16"/>
+          <w:szCs w:val="18"/>
+        </w:rPr>
+        <w:t>Es importante tener en cuenta la estructura de este switch antes de decidir modificarlo, ya que al cargar los documentos uno por uno se puede preguntar si ya existe algún registro para este beneficiario o es el primer documento que se cargará de este, así como la inserción de su respectivo bit para dar por existente el documento, la función del switch es preguntar por cada documento cargado, logrando de esta forma ordenarlos sin la necesidad de crear un registro por cada documento, sólo actualizando un solo registro para el beneficiario.</w:t>
+      </w:r>
+    </w:p>
+    <w:p>
+      <w:pPr>
+        <w:jc w:val="both"/>
+        <w:rPr>
+          <w:rFonts w:ascii="Verdana" w:hAnsi="Verdana"/>
+          <w:b/>
+          <w:sz w:val="16"/>
+          <w:szCs w:val="18"/>
+        </w:rPr>
+      </w:pPr>
+      <w:r>
+        <w:rPr>
+          <w:rFonts w:ascii="Verdana" w:hAnsi="Verdana"/>
+          <w:b/>
+          <w:sz w:val="16"/>
+          <w:szCs w:val="18"/>
+        </w:rPr>
+        <w:t>Restricciones de usuario</w:t>
+      </w:r>
+    </w:p>
+    <w:p>
+      <w:pPr>
+        <w:jc w:val="both"/>
+        <w:rPr>
+          <w:rFonts w:ascii="Verdana" w:hAnsi="Verdana"/>
+          <w:sz w:val="16"/>
+          <w:szCs w:val="18"/>
+        </w:rPr>
+      </w:pPr>
+      <w:r>
+        <w:rPr>
+          <w:rFonts w:ascii="Verdana" w:hAnsi="Verdana"/>
+          <w:sz w:val="16"/>
+          <w:szCs w:val="18"/>
+        </w:rPr>
+        <w:t>Existen tres tipos de usuario:</w:t>
+      </w:r>
+    </w:p>
+    <w:p>
+      <w:pPr>
+        <w:pStyle w:val="Prrafodelista"/>
+        <w:numPr>
+          <w:ilvl w:val="0"/>
+          <w:numId w:val="3"/>
+        </w:numPr>
+        <w:jc w:val="both"/>
+        <w:rPr>
+          <w:rFonts w:ascii="Verdana" w:hAnsi="Verdana"/>
+          <w:sz w:val="16"/>
+          <w:szCs w:val="18"/>
+        </w:rPr>
+      </w:pPr>
+      <w:r>
+        <w:rPr>
+          <w:rFonts w:ascii="Verdana" w:hAnsi="Verdana"/>
+          <w:i/>
+          <w:sz w:val="16"/>
+          <w:szCs w:val="18"/>
+        </w:rPr>
+        <w:t>Administrador</w:t>
+      </w:r>
+    </w:p>
+    <w:p>
+      <w:pPr>
+        <w:pStyle w:val="Prrafodelista"/>
+        <w:numPr>
+          <w:ilvl w:val="0"/>
+          <w:numId w:val="3"/>
+        </w:numPr>
+        <w:jc w:val="both"/>
+        <w:rPr>
+          <w:rFonts w:ascii="Verdana" w:hAnsi="Verdana"/>
+          <w:i/>
+          <w:sz w:val="16"/>
+          <w:szCs w:val="18"/>
+        </w:rPr>
+      </w:pPr>
+      <w:r>
+        <w:rPr>
+          <w:rFonts w:ascii="Verdana" w:hAnsi="Verdana"/>
+          <w:i/>
+          <w:sz w:val="16"/>
+          <w:szCs w:val="18"/>
+        </w:rPr>
+        <w:t>Operador</w:t>
+      </w:r>
+    </w:p>
+    <w:p>
+      <w:pPr>
+        <w:pStyle w:val="Prrafodelista"/>
+        <w:numPr>
+          <w:ilvl w:val="0"/>
+          <w:numId w:val="3"/>
+        </w:numPr>
+        <w:jc w:val="both"/>
+        <w:rPr>
+          <w:rFonts w:ascii="Verdana" w:hAnsi="Verdana"/>
+          <w:i/>
+          <w:sz w:val="16"/>
+          <w:szCs w:val="18"/>
+        </w:rPr>
+      </w:pPr>
+      <w:r>
+        <w:rPr>
+          <w:rFonts w:ascii="Verdana" w:hAnsi="Verdana"/>
+          <w:i/>
+          <w:sz w:val="16"/>
+          <w:szCs w:val="18"/>
+        </w:rPr>
+        <w:t>Invitado</w:t>
+      </w:r>
+    </w:p>
+    <w:p>
+      <w:pPr>
+        <w:jc w:val="both"/>
+        <w:rPr>
+          <w:rFonts w:ascii="Verdana" w:hAnsi="Verdana"/>
+          <w:b/>
+          <w:i/>
+          <w:sz w:val="16"/>
+        </w:rPr>
+      </w:pPr>
+      <w:r>
+        <w:rPr>
+          <w:rFonts w:ascii="Verdana" w:hAnsi="Verdana"/>
+          <w:b/>
+          <w:i/>
+          <w:sz w:val="16"/>
+        </w:rPr>
+        <w:t xml:space="preserve">Administrador: </w:t>
+      </w:r>
+    </w:p>
+    <w:p>
+      <w:pPr>
+        <w:jc w:val="both"/>
+        <w:rPr>
+          <w:rFonts w:ascii="Verdana" w:hAnsi="Verdana"/>
+          <w:sz w:val="16"/>
+        </w:rPr>
+      </w:pPr>
+      <w:r>
+        <w:rPr>
+          <w:rFonts w:ascii="Verdana" w:hAnsi="Verdana"/>
+          <w:sz w:val="16"/>
+        </w:rPr>
+        <w:t xml:space="preserve">Cuenta con todos los permisos y un panel exclusivo para el manejo de los </w:t>
+      </w:r>
+      <w:r>
+        <w:rPr>
+          <w:rFonts w:ascii="Verdana" w:hAnsi="Verdana"/>
+          <w:sz w:val="16"/>
+        </w:rPr>
+        <w:t>usuarios, su creación</w:t>
+      </w:r>
+      <w:r>
+        <w:rPr>
+          <w:rFonts w:ascii="Verdana" w:hAnsi="Verdana"/>
+          <w:sz w:val="16"/>
+        </w:rPr>
+        <w:t>,</w:t>
+      </w:r>
+      <w:r>
+        <w:rPr>
+          <w:rFonts w:ascii="Verdana" w:hAnsi="Verdana"/>
+          <w:sz w:val="16"/>
+        </w:rPr>
+        <w:t xml:space="preserve"> vista y baja.</w:t>
+      </w:r>
+      <w:r>
+        <w:rPr>
+          <w:rFonts w:ascii="Verdana" w:hAnsi="Verdana"/>
+          <w:sz w:val="16"/>
+        </w:rPr>
+        <w:t xml:space="preserve"> Así como el control de los usuario el administrador es el único usuario con permiso para eliminar proyectos y con ellos eliminar a los beneficiarios que están relacionados con este, en la parte técnica como se había mencionado anteriormente no se elimina ningún dato, sólo cambian de estado por inactivo, con la finalidad de más adelante obtener un reporte desde la base de datos de todos los proyectos anteriormente realizados, reporte que deberá ser generado directamente en SQL ya que actualmente no existe una función que nos permita obtenerlo de forma gráfica, puesto que no es una función primordial</w:t>
+      </w:r>
+      <w:r>
+        <w:rPr>
+          <w:rFonts w:ascii="Verdana" w:hAnsi="Verdana"/>
+          <w:sz w:val="16"/>
+        </w:rPr>
+        <w:t xml:space="preserve">, aunque como encargado del sistema hay que tener en cuenta la </w:t>
+      </w:r>
+      <w:r>
+        <w:rPr>
+          <w:rFonts w:ascii="Verdana" w:hAnsi="Verdana"/>
+          <w:sz w:val="16"/>
+        </w:rPr>
+        <w:lastRenderedPageBreak/>
+        <w:t>cantidad de almacenamiento de la que disponemos, por lo que mi consejo es realizar un respaldo periódico para después limpiar la base del servidor y de esta forma esos respaldos puedan ser manipulados en un dispositivo local únicamente para obtener el reporte pertinente, a pesar de eso usted es libre de tomar sus decisiones con respecto al manejo de respaldos.</w:t>
+      </w:r>
+    </w:p>
+    <w:p>
+      <w:pPr>
+        <w:jc w:val="both"/>
+        <w:rPr>
+          <w:rFonts w:ascii="Verdana" w:hAnsi="Verdana"/>
+          <w:b/>
+          <w:i/>
+          <w:sz w:val="16"/>
+        </w:rPr>
+      </w:pPr>
+      <w:r>
+        <w:rPr>
+          <w:rFonts w:ascii="Verdana" w:hAnsi="Verdana"/>
+          <w:b/>
+          <w:i/>
+          <w:sz w:val="16"/>
+        </w:rPr>
+        <w:t>Operador:</w:t>
+      </w:r>
+    </w:p>
+    <w:p>
+      <w:pPr>
+        <w:jc w:val="both"/>
+        <w:rPr>
+          <w:rFonts w:ascii="Verdana" w:hAnsi="Verdana"/>
+          <w:sz w:val="16"/>
+        </w:rPr>
+      </w:pPr>
+      <w:r>
+        <w:rPr>
+          <w:rFonts w:ascii="Verdana" w:hAnsi="Verdana"/>
+          <w:sz w:val="16"/>
+        </w:rPr>
+        <w:t>El operador a diferencia del administrador cuenta con un perfil un poco más limitado ya que las opciones anteriormente mencionadas no le están permitidas al operador, en cambio sí cuenta con permisos como cancelar algún beneficiario, sustituir sus datos por los de algún familiar del mismo o incluso crear proyectos, ya que son funciones que aunque requieren de cierta responsabilidad el operador se encuentra capacitado para tomar estas decisiones</w:t>
+      </w:r>
+      <w:r>
+        <w:rPr>
+          <w:rFonts w:ascii="Verdana" w:hAnsi="Verdana"/>
+          <w:sz w:val="16"/>
+        </w:rPr>
+        <w:t>, además de eso el sistema está diseñado para capturar al usuario que ha realizado el cambio sin que este lo note</w:t>
+      </w:r>
+      <w:r>
+        <w:rPr>
+          <w:rFonts w:ascii="Verdana" w:hAnsi="Verdana"/>
+          <w:sz w:val="16"/>
+        </w:rPr>
+        <w:t>.</w:t>
+      </w:r>
+    </w:p>
+    <w:p>
+      <w:pPr>
+        <w:jc w:val="both"/>
+        <w:rPr>
+          <w:rFonts w:ascii="Verdana" w:hAnsi="Verdana"/>
+          <w:b/>
+          <w:i/>
+          <w:sz w:val="16"/>
+        </w:rPr>
+      </w:pPr>
+      <w:r>
+        <w:rPr>
+          <w:rFonts w:ascii="Verdana" w:hAnsi="Verdana"/>
+          <w:b/>
+          <w:i/>
+          <w:sz w:val="16"/>
+        </w:rPr>
+        <w:t>Invitado:</w:t>
+      </w:r>
+    </w:p>
+    <w:p>
+      <w:pPr>
+        <w:jc w:val="both"/>
+        <w:rPr>
+          <w:rFonts w:ascii="Verdana" w:hAnsi="Verdana"/>
+          <w:sz w:val="16"/>
+        </w:rPr>
+      </w:pPr>
+      <w:r>
+        <w:rPr>
+          <w:rFonts w:ascii="Verdana" w:hAnsi="Verdana"/>
+          <w:smallCaps/>
+          <w:sz w:val="16"/>
+        </w:rPr>
+        <w:t xml:space="preserve">A </w:t>
+      </w:r>
+      <w:r>
+        <w:rPr>
+          <w:rFonts w:ascii="Verdana" w:hAnsi="Verdana"/>
+          <w:sz w:val="16"/>
+        </w:rPr>
+        <w:t xml:space="preserve">diferencia de los dos roles anteriores, este es el usuario con más restricciones, ya que únicamente puede visualizar y exportar los datos referentes a su entidad </w:t>
+      </w:r>
+      <w:r>
+        <w:rPr>
+          <w:rFonts w:ascii="Verdana" w:hAnsi="Verdana"/>
+          <w:sz w:val="16"/>
+        </w:rPr>
+        <w:t xml:space="preserve">ejecutora, esto debido a que los invitados normalmente están vinculados a una financiera en específico. Los invitados no tienen permiso de actualizar ni agregar datos al </w:t>
+      </w:r>
+      <w:r>
+        <w:rPr>
+          <w:rFonts w:ascii="Verdana" w:hAnsi="Verdana"/>
+          <w:sz w:val="16"/>
+        </w:rPr>
+        <w:t>proyecto para no comprometer la información, en cuanto el invitado inicia sesión es dirigido automáticamente a la lista de proyectos.</w:t>
+      </w:r>
+    </w:p>
+    <w:p>
+      <w:pPr>
+        <w:rPr>
+          <w:rFonts w:ascii="Verdana" w:hAnsi="Verdana"/>
+          <w:sz w:val="16"/>
+          <w:szCs w:val="16"/>
+        </w:rPr>
+      </w:pPr>
+      <w:r>
+        <w:rPr>
+          <w:rFonts w:ascii="Verdana" w:hAnsi="Verdana"/>
+          <w:sz w:val="16"/>
+          <w:szCs w:val="16"/>
+        </w:rPr>
+        <w:t>El control de los usuario</w:t>
+      </w:r>
+      <w:r>
+        <w:rPr>
+          <w:rFonts w:ascii="Verdana" w:hAnsi="Verdana"/>
+          <w:sz w:val="16"/>
+          <w:szCs w:val="16"/>
+        </w:rPr>
+        <w:t>s es posible dado a la estructura de la tabla usuario:</w:t>
+      </w:r>
+    </w:p>
+    <w:p>
+      <w:pPr>
+        <w:rPr>
+          <w:rFonts w:ascii="Verdana" w:hAnsi="Verdana"/>
+          <w:sz w:val="16"/>
+          <w:szCs w:val="16"/>
+        </w:rPr>
+      </w:pPr>
+      <w:r>
+        <w:rPr>
+          <w:noProof/>
+        </w:rPr>
+        <w:drawing>
+          <wp:anchor distT="0" distB="0" distL="114300" distR="114300" simplePos="0" relativeHeight="251681792" behindDoc="0" locked="0" layoutInCell="1" allowOverlap="1" wp14:anchorId="4EC08B5E" wp14:editId="7A2C4D9F">
+            <wp:simplePos x="0" y="0"/>
+            <wp:positionH relativeFrom="column">
+              <wp:posOffset>113665</wp:posOffset>
+            </wp:positionH>
+            <wp:positionV relativeFrom="paragraph">
+              <wp:posOffset>29210</wp:posOffset>
+            </wp:positionV>
+            <wp:extent cx="1746250" cy="2543175"/>
+            <wp:effectExtent l="0" t="0" r="6350" b="9525"/>
+            <wp:wrapNone/>
+            <wp:docPr id="6" name="Imagen 6"/>
+            <wp:cNvGraphicFramePr>
+              <a:graphicFrameLocks xmlns:a="http://schemas.openxmlformats.org/drawingml/2006/main" noChangeAspect="1"/>
+            </wp:cNvGraphicFramePr>
+            <a:graphic xmlns:a="http://schemas.openxmlformats.org/drawingml/2006/main">
+              <a:graphicData uri="http://schemas.openxmlformats.org/drawingml/2006/picture">
+                <pic:pic xmlns:pic="http://schemas.openxmlformats.org/drawingml/2006/picture">
+                  <pic:nvPicPr>
+                    <pic:cNvPr id="1" name=""/>
+                    <pic:cNvPicPr/>
+                  </pic:nvPicPr>
+                  <pic:blipFill>
+                    <a:blip r:embed="rId17">
+                      <a:extLst>
+                        <a:ext uri="{28A0092B-C50C-407E-A947-70E740481C1C}">
+                          <a14:useLocalDpi xmlns:a14="http://schemas.microsoft.com/office/drawing/2010/main" val="0"/>
+                        </a:ext>
+                      </a:extLst>
+                    </a:blip>
+                    <a:stretch>
+                      <a:fillRect/>
+                    </a:stretch>
+                  </pic:blipFill>
+                  <pic:spPr>
+                    <a:xfrm>
+                      <a:off x="0" y="0"/>
+                      <a:ext cx="1746250" cy="2543175"/>
+                    </a:xfrm>
+                    <a:prstGeom prst="rect">
+                      <a:avLst/>
+                    </a:prstGeom>
+                  </pic:spPr>
+                </pic:pic>
+              </a:graphicData>
+            </a:graphic>
+            <wp14:sizeRelH relativeFrom="margin">
+              <wp14:pctWidth>0</wp14:pctWidth>
+            </wp14:sizeRelH>
+            <wp14:sizeRelV relativeFrom="margin">
+              <wp14:pctHeight>0</wp14:pctHeight>
+            </wp14:sizeRelV>
+          </wp:anchor>
+        </w:drawing>
+      </w:r>
+      <w:r>
+        <w:rPr>
+          <w:rFonts w:ascii="Verdana" w:hAnsi="Verdana"/>
+          <w:noProof/>
+          <w:sz w:val="16"/>
+          <w:szCs w:val="16"/>
+        </w:rPr>
+        <mc:AlternateContent>
+          <mc:Choice Requires="wps">
+            <w:drawing>
+              <wp:anchor distT="45720" distB="45720" distL="114300" distR="114300" simplePos="0" relativeHeight="251680768" behindDoc="0" locked="0" layoutInCell="1" allowOverlap="1" wp14:anchorId="33427339" wp14:editId="40043E00">
+                <wp:simplePos x="0" y="0"/>
+                <wp:positionH relativeFrom="column">
+                  <wp:posOffset>1669889</wp:posOffset>
+                </wp:positionH>
+                <wp:positionV relativeFrom="paragraph">
+                  <wp:posOffset>29589</wp:posOffset>
+                </wp:positionV>
+                <wp:extent cx="4572000" cy="2640842"/>
+                <wp:effectExtent l="0" t="0" r="0" b="7620"/>
+                <wp:wrapNone/>
+                <wp:docPr id="217" name="Cuadro de texto 2"/>
+                <wp:cNvGraphicFramePr>
+                  <a:graphicFrameLocks xmlns:a="http://schemas.openxmlformats.org/drawingml/2006/main"/>
+                </wp:cNvGraphicFramePr>
+                <a:graphic xmlns:a="http://schemas.openxmlformats.org/drawingml/2006/main">
+                  <a:graphicData uri="http://schemas.microsoft.com/office/word/2010/wordprocessingShape">
+                    <wps:wsp>
+                      <wps:cNvSpPr txBox="1">
+                        <a:spLocks noChangeArrowheads="1"/>
+                      </wps:cNvSpPr>
+                      <wps:spPr bwMode="auto">
+                        <a:xfrm>
+                          <a:off x="0" y="0"/>
+                          <a:ext cx="4572000" cy="2640842"/>
+                        </a:xfrm>
+                        <a:prstGeom prst="rect">
+                          <a:avLst/>
+                        </a:prstGeom>
+                        <a:solidFill>
+                          <a:srgbClr val="FFFFFF"/>
+                        </a:solidFill>
+                        <a:ln w="9525">
+                          <a:noFill/>
+                          <a:miter lim="800000"/>
+                          <a:headEnd/>
+                          <a:tailEnd/>
+                        </a:ln>
+                      </wps:spPr>
+                      <wps:txbx>
+                        <w:txbxContent>
+                          <w:p>
+                            <w:pPr>
+                              <w:pStyle w:val="Sinespaciado"/>
+                              <w:numPr>
+                                <w:ilvl w:val="0"/>
+                                <w:numId w:val="4"/>
+                              </w:numPr>
+                              <w:jc w:val="both"/>
+                              <w:rPr>
+                                <w:rFonts w:ascii="Verdana" w:hAnsi="Verdana"/>
+                                <w:sz w:val="16"/>
+                                <w:szCs w:val="16"/>
+                              </w:rPr>
+                            </w:pPr>
+                            <w:r>
+                              <w:rPr>
+                                <w:rFonts w:ascii="Verdana" w:hAnsi="Verdana"/>
+                                <w:sz w:val="16"/>
+                                <w:szCs w:val="16"/>
+                              </w:rPr>
+                              <w:t xml:space="preserve">El </w:t>
+                            </w:r>
+                            <w:r>
+                              <w:rPr>
+                                <w:rFonts w:ascii="Verdana" w:hAnsi="Verdana"/>
+                                <w:i/>
+                                <w:sz w:val="16"/>
+                                <w:szCs w:val="16"/>
+                              </w:rPr>
+                              <w:t>idusuario</w:t>
+                            </w:r>
+                            <w:r>
+                              <w:rPr>
+                                <w:rFonts w:ascii="Verdana" w:hAnsi="Verdana"/>
+                                <w:sz w:val="16"/>
+                                <w:szCs w:val="16"/>
+                              </w:rPr>
+                              <w:t xml:space="preserve"> es la llave primaria de la tabla. </w:t>
+                            </w:r>
+                          </w:p>
+                          <w:p>
+                            <w:pPr>
+                              <w:pStyle w:val="Sinespaciado"/>
+                              <w:ind w:left="720"/>
+                              <w:jc w:val="both"/>
+                              <w:rPr>
+                                <w:rFonts w:ascii="Verdana" w:hAnsi="Verdana"/>
+                                <w:sz w:val="16"/>
+                                <w:szCs w:val="16"/>
+                              </w:rPr>
+                            </w:pPr>
+                          </w:p>
+                          <w:p>
+                            <w:pPr>
+                              <w:pStyle w:val="Sinespaciado"/>
+                              <w:numPr>
+                                <w:ilvl w:val="0"/>
+                                <w:numId w:val="4"/>
+                              </w:numPr>
+                              <w:jc w:val="both"/>
+                              <w:rPr>
+                                <w:rFonts w:ascii="Verdana" w:hAnsi="Verdana"/>
+                                <w:sz w:val="16"/>
+                                <w:szCs w:val="16"/>
+                              </w:rPr>
+                            </w:pPr>
+                            <w:r>
+                              <w:rPr>
+                                <w:rFonts w:ascii="Verdana" w:hAnsi="Verdana"/>
+                                <w:sz w:val="16"/>
+                                <w:szCs w:val="16"/>
+                              </w:rPr>
+                              <w:t xml:space="preserve">Seguida del </w:t>
+                            </w:r>
+                            <w:r>
+                              <w:rPr>
+                                <w:rFonts w:ascii="Verdana" w:hAnsi="Verdana"/>
+                                <w:i/>
+                                <w:sz w:val="16"/>
+                                <w:szCs w:val="16"/>
+                              </w:rPr>
+                              <w:t>nombre</w:t>
+                            </w:r>
+                            <w:r>
+                              <w:rPr>
+                                <w:rFonts w:ascii="Verdana" w:hAnsi="Verdana"/>
+                                <w:sz w:val="16"/>
+                                <w:szCs w:val="16"/>
+                              </w:rPr>
+                              <w:t xml:space="preserve"> del usuario. </w:t>
+                            </w:r>
+                          </w:p>
+                          <w:p>
+                            <w:pPr>
+                              <w:pStyle w:val="Sinespaciado"/>
+                              <w:ind w:left="720"/>
+                              <w:jc w:val="both"/>
+                              <w:rPr>
+                                <w:rFonts w:ascii="Verdana" w:hAnsi="Verdana"/>
+                                <w:sz w:val="16"/>
+                                <w:szCs w:val="16"/>
+                              </w:rPr>
+                            </w:pPr>
+                          </w:p>
+                          <w:p>
+                            <w:pPr>
+                              <w:pStyle w:val="Sinespaciado"/>
+                              <w:numPr>
+                                <w:ilvl w:val="0"/>
+                                <w:numId w:val="4"/>
+                              </w:numPr>
+                              <w:jc w:val="both"/>
+                              <w:rPr>
+                                <w:rFonts w:ascii="Verdana" w:hAnsi="Verdana"/>
+                                <w:sz w:val="16"/>
+                                <w:szCs w:val="16"/>
+                              </w:rPr>
+                            </w:pPr>
+                            <w:r>
+                              <w:rPr>
+                                <w:rFonts w:ascii="Verdana" w:hAnsi="Verdana"/>
+                                <w:sz w:val="16"/>
+                                <w:szCs w:val="16"/>
+                              </w:rPr>
+                              <w:t xml:space="preserve">El </w:t>
+                            </w:r>
+                            <w:r>
+                              <w:rPr>
+                                <w:rFonts w:ascii="Verdana" w:hAnsi="Verdana"/>
+                                <w:i/>
+                                <w:sz w:val="16"/>
+                                <w:szCs w:val="16"/>
+                              </w:rPr>
+                              <w:t>correo</w:t>
+                            </w:r>
+                            <w:r>
+                              <w:rPr>
+                                <w:rFonts w:ascii="Verdana" w:hAnsi="Verdana"/>
+                                <w:sz w:val="16"/>
+                                <w:szCs w:val="16"/>
+                              </w:rPr>
+                              <w:t xml:space="preserve"> para que el usuario pueda acceder al sistema, el correo no necesariamente debe ser real, sólo contener la sintaxis especifica (</w:t>
+                            </w:r>
+                            <w:hyperlink r:id="rId18" w:history="1">
+                              <w:r>
+                                <w:rPr>
+                                  <w:rStyle w:val="Hipervnculo"/>
+                                  <w:rFonts w:ascii="Verdana" w:hAnsi="Verdana"/>
+                                  <w:sz w:val="16"/>
+                                  <w:szCs w:val="16"/>
+                                </w:rPr>
+                                <w:t>ejemplo@ejemplo.com</w:t>
+                              </w:r>
+                            </w:hyperlink>
+                            <w:r>
+                              <w:rPr>
+                                <w:rFonts w:ascii="Verdana" w:hAnsi="Verdana"/>
+                                <w:sz w:val="16"/>
+                                <w:szCs w:val="16"/>
+                              </w:rPr>
+                              <w:t>).</w:t>
+                            </w:r>
+                          </w:p>
+                          <w:p>
+                            <w:pPr>
+                              <w:pStyle w:val="Sinespaciado"/>
+                              <w:ind w:left="720"/>
+                              <w:jc w:val="both"/>
+                              <w:rPr>
+                                <w:rFonts w:ascii="Verdana" w:hAnsi="Verdana"/>
+                                <w:sz w:val="16"/>
+                                <w:szCs w:val="16"/>
+                              </w:rPr>
+                            </w:pPr>
+                          </w:p>
+                          <w:p>
+                            <w:pPr>
+                              <w:pStyle w:val="Sinespaciado"/>
+                              <w:numPr>
+                                <w:ilvl w:val="0"/>
+                                <w:numId w:val="4"/>
+                              </w:numPr>
+                              <w:jc w:val="both"/>
+                              <w:rPr>
+                                <w:rFonts w:ascii="Verdana" w:hAnsi="Verdana"/>
+                                <w:sz w:val="16"/>
+                                <w:szCs w:val="16"/>
+                              </w:rPr>
+                            </w:pPr>
+                            <w:r>
+                              <w:rPr>
+                                <w:rFonts w:ascii="Verdana" w:hAnsi="Verdana"/>
+                                <w:i/>
+                                <w:sz w:val="16"/>
+                                <w:szCs w:val="16"/>
+                              </w:rPr>
+                              <w:t>Pass</w:t>
+                            </w:r>
+                            <w:r>
+                              <w:rPr>
+                                <w:rFonts w:ascii="Verdana" w:hAnsi="Verdana"/>
+                                <w:sz w:val="16"/>
+                                <w:szCs w:val="16"/>
+                              </w:rPr>
+                              <w:t xml:space="preserve"> es la columna destinada para la contraseña del usuario.</w:t>
+                            </w:r>
+                          </w:p>
+                          <w:p>
+                            <w:pPr>
+                              <w:pStyle w:val="Sinespaciado"/>
+                              <w:ind w:left="720"/>
+                              <w:jc w:val="both"/>
+                              <w:rPr>
+                                <w:rFonts w:ascii="Verdana" w:hAnsi="Verdana"/>
+                                <w:sz w:val="16"/>
+                                <w:szCs w:val="16"/>
+                              </w:rPr>
+                            </w:pPr>
+                          </w:p>
+                          <w:p>
+                            <w:pPr>
+                              <w:pStyle w:val="Sinespaciado"/>
+                              <w:numPr>
+                                <w:ilvl w:val="0"/>
+                                <w:numId w:val="4"/>
+                              </w:numPr>
+                              <w:jc w:val="both"/>
+                              <w:rPr>
+                                <w:rFonts w:ascii="Verdana" w:hAnsi="Verdana"/>
+                                <w:sz w:val="16"/>
+                                <w:szCs w:val="16"/>
+                              </w:rPr>
+                            </w:pPr>
+                            <w:r>
+                              <w:rPr>
+                                <w:rFonts w:ascii="Verdana" w:hAnsi="Verdana"/>
+                                <w:sz w:val="16"/>
+                                <w:szCs w:val="16"/>
+                              </w:rPr>
+                              <w:t xml:space="preserve">El </w:t>
+                            </w:r>
+                            <w:r>
+                              <w:rPr>
+                                <w:rFonts w:ascii="Verdana" w:hAnsi="Verdana"/>
+                                <w:i/>
+                                <w:sz w:val="16"/>
+                                <w:szCs w:val="16"/>
+                              </w:rPr>
+                              <w:t xml:space="preserve">rol </w:t>
+                            </w:r>
+                            <w:r>
+                              <w:rPr>
+                                <w:rFonts w:ascii="Verdana" w:hAnsi="Verdana"/>
+                                <w:sz w:val="16"/>
+                                <w:szCs w:val="16"/>
+                              </w:rPr>
+                              <w:t xml:space="preserve">aquí se define si el usuario será invitado u operador, </w:t>
+                            </w:r>
+                            <w:r>
+                              <w:rPr>
+                                <w:rFonts w:ascii="Verdana" w:hAnsi="Verdana"/>
+                                <w:sz w:val="16"/>
+                                <w:szCs w:val="16"/>
+                              </w:rPr>
+                              <w:t>tomando esta columna como base para que el sistema muestre el contenido pertinente de cada usuario.</w:t>
+                            </w:r>
+                          </w:p>
+                          <w:p>
+                            <w:pPr>
+                              <w:pStyle w:val="Sinespaciado"/>
+                              <w:ind w:left="720"/>
+                              <w:jc w:val="both"/>
+                              <w:rPr>
+                                <w:rFonts w:ascii="Verdana" w:hAnsi="Verdana"/>
+                                <w:sz w:val="16"/>
+                                <w:szCs w:val="16"/>
+                              </w:rPr>
+                            </w:pPr>
+                          </w:p>
+                          <w:p>
+                            <w:pPr>
+                              <w:pStyle w:val="Sinespaciado"/>
+                              <w:numPr>
+                                <w:ilvl w:val="0"/>
+                                <w:numId w:val="4"/>
+                              </w:numPr>
+                              <w:jc w:val="both"/>
+                              <w:rPr>
+                                <w:rFonts w:ascii="Verdana" w:hAnsi="Verdana"/>
+                                <w:sz w:val="16"/>
+                                <w:szCs w:val="16"/>
+                              </w:rPr>
+                            </w:pPr>
+                            <w:r>
+                              <w:rPr>
+                                <w:rFonts w:ascii="Verdana" w:hAnsi="Verdana"/>
+                                <w:i/>
+                                <w:sz w:val="16"/>
+                                <w:szCs w:val="16"/>
+                              </w:rPr>
+                              <w:t>Estado</w:t>
+                            </w:r>
+                            <w:r>
+                              <w:rPr>
+                                <w:rFonts w:ascii="Verdana" w:hAnsi="Verdana"/>
+                                <w:sz w:val="16"/>
+                                <w:szCs w:val="16"/>
+                              </w:rPr>
+                              <w:t xml:space="preserve"> es una columna para dos valores, ‘activo’ o ‘inactivo’ sólo para definir si el usuario tiene o no acceso al sistema.</w:t>
+                            </w:r>
+                          </w:p>
+                          <w:p>
+                            <w:pPr>
+                              <w:pStyle w:val="Sinespaciado"/>
+                              <w:ind w:left="720"/>
+                              <w:jc w:val="both"/>
+                              <w:rPr>
+                                <w:rFonts w:ascii="Verdana" w:hAnsi="Verdana"/>
+                                <w:sz w:val="16"/>
+                                <w:szCs w:val="16"/>
+                              </w:rPr>
+                            </w:pPr>
+                          </w:p>
+                          <w:p>
+                            <w:pPr>
+                              <w:pStyle w:val="Sinespaciado"/>
+                              <w:numPr>
+                                <w:ilvl w:val="0"/>
+                                <w:numId w:val="4"/>
+                              </w:numPr>
+                              <w:jc w:val="both"/>
+                              <w:rPr>
+                                <w:rFonts w:ascii="Verdana" w:hAnsi="Verdana"/>
+                                <w:sz w:val="16"/>
+                                <w:szCs w:val="16"/>
+                              </w:rPr>
+                            </w:pPr>
+                            <w:r>
+                              <w:rPr>
+                                <w:rFonts w:ascii="Verdana" w:hAnsi="Verdana"/>
+                                <w:sz w:val="16"/>
+                                <w:szCs w:val="16"/>
+                              </w:rPr>
+                              <w:t xml:space="preserve">Por </w:t>
+                            </w:r>
+                            <w:r>
+                              <w:rPr>
+                                <w:rFonts w:ascii="Verdana" w:hAnsi="Verdana"/>
+                                <w:sz w:val="16"/>
+                                <w:szCs w:val="16"/>
+                              </w:rPr>
+                              <w:t>último,</w:t>
+                            </w:r>
+                            <w:r>
+                              <w:rPr>
+                                <w:rFonts w:ascii="Verdana" w:hAnsi="Verdana"/>
+                                <w:sz w:val="16"/>
+                                <w:szCs w:val="16"/>
+                              </w:rPr>
+                              <w:t xml:space="preserve"> la columna </w:t>
+                            </w:r>
+                            <w:r>
+                              <w:rPr>
+                                <w:rFonts w:ascii="Verdana" w:hAnsi="Verdana"/>
+                                <w:i/>
+                                <w:sz w:val="16"/>
+                                <w:szCs w:val="16"/>
+                              </w:rPr>
+                              <w:t xml:space="preserve">ee </w:t>
+                            </w:r>
+                            <w:r>
+                              <w:rPr>
+                                <w:rFonts w:ascii="Verdana" w:hAnsi="Verdana"/>
+                                <w:sz w:val="16"/>
+                                <w:szCs w:val="16"/>
+                              </w:rPr>
+                              <w:t>almacena la entidad financiera a la que pertenece el usuario, en caso de ser un usuario invitado, de otra forma s</w:t>
+                            </w:r>
+                            <w:r>
+                              <w:rPr>
+                                <w:rFonts w:ascii="Verdana" w:hAnsi="Verdana"/>
+                                <w:sz w:val="16"/>
+                                <w:szCs w:val="16"/>
+                              </w:rPr>
+                              <w:t>e guardará la frese “N/F” para distinguir que es un usuario interno.</w:t>
+                            </w:r>
+                          </w:p>
+                        </w:txbxContent>
+                      </wps:txbx>
+                      <wps:bodyPr rot="0" vert="horz" wrap="square" lIns="91440" tIns="45720" rIns="91440" bIns="45720" anchor="t" anchorCtr="0">
+                        <a:noAutofit/>
+                      </wps:bodyPr>
+                    </wps:wsp>
+                  </a:graphicData>
+                </a:graphic>
+                <wp14:sizeRelH relativeFrom="margin">
+                  <wp14:pctWidth>0</wp14:pctWidth>
+                </wp14:sizeRelH>
+                <wp14:sizeRelV relativeFrom="margin">
+                  <wp14:pctHeight>0</wp14:pctHeight>
+                </wp14:sizeRelV>
+              </wp:anchor>
+            </w:drawing>
+          </mc:Choice>
+          <mc:Fallback>
+            <w:pict>
+              <v:shapetype w14:anchorId="33427339" id="_x0000_t202" coordsize="21600,21600" o:spt="202" path="m,l,21600r21600,l21600,xe">
+                <v:stroke joinstyle="miter"/>
+                <v:path gradientshapeok="t" o:connecttype="rect"/>
+              </v:shapetype>
+              <v:shape id="Cuadro de texto 2" o:spid="_x0000_s1026" type="#_x0000_t202" style="position:absolute;margin-left:131.5pt;margin-top:2.35pt;width:5in;height:207.95pt;z-index:251680768;visibility:visible;mso-wrap-style:square;mso-width-percent:0;mso-height-percent:0;mso-wrap-distance-left:9pt;mso-wrap-distance-top:3.6pt;mso-wrap-distance-right:9pt;mso-wrap-distance-bottom:3.6pt;mso-position-horizontal:absolute;mso-position-horizontal-relative:text;mso-position-vertical:absolute;mso-position-vertical-relative:text;mso-width-percent:0;mso-height-percent:0;mso-width-relative:margin;mso-height-relative:margin;v-text-anchor:top" o:gfxdata="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" stroked="f">
+                <v:textbox>
+                  <w:txbxContent>
+                    <w:p>
+                      <w:pPr>
+                        <w:pStyle w:val="Sinespaciado"/>
+                        <w:numPr>
+                          <w:ilvl w:val="0"/>
+                          <w:numId w:val="4"/>
+                        </w:numPr>
+                        <w:jc w:val="both"/>
+                        <w:rPr>
+                          <w:rFonts w:ascii="Verdana" w:hAnsi="Verdana"/>
+                          <w:sz w:val="16"/>
+                          <w:szCs w:val="16"/>
+                        </w:rPr>
+                      </w:pPr>
+                      <w:r>
+                        <w:rPr>
+                          <w:rFonts w:ascii="Verdana" w:hAnsi="Verdana"/>
+                          <w:sz w:val="16"/>
+                          <w:szCs w:val="16"/>
+                        </w:rPr>
+                        <w:t xml:space="preserve">El </w:t>
+                      </w:r>
+                      <w:r>
+                        <w:rPr>
+                          <w:rFonts w:ascii="Verdana" w:hAnsi="Verdana"/>
+                          <w:i/>
+                          <w:sz w:val="16"/>
+                          <w:szCs w:val="16"/>
+                        </w:rPr>
+                        <w:t>idusuario</w:t>
+                      </w:r>
+                      <w:r>
+                        <w:rPr>
+                          <w:rFonts w:ascii="Verdana" w:hAnsi="Verdana"/>
+                          <w:sz w:val="16"/>
+                          <w:szCs w:val="16"/>
+                        </w:rPr>
+                        <w:t xml:space="preserve"> es la llave primaria de la tabla. </w:t>
+                      </w:r>
+                    </w:p>
+                    <w:p>
+                      <w:pPr>
+                        <w:pStyle w:val="Sinespaciado"/>
+                        <w:ind w:left="720"/>
+                        <w:jc w:val="both"/>
+                        <w:rPr>
+                          <w:rFonts w:ascii="Verdana" w:hAnsi="Verdana"/>
+                          <w:sz w:val="16"/>
+                          <w:szCs w:val="16"/>
+                        </w:rPr>
+                      </w:pPr>
+                    </w:p>
+                    <w:p>
+                      <w:pPr>
+                        <w:pStyle w:val="Sinespaciado"/>
+                        <w:numPr>
+                          <w:ilvl w:val="0"/>
+                          <w:numId w:val="4"/>
+                        </w:numPr>
+                        <w:jc w:val="both"/>
+                        <w:rPr>
+                          <w:rFonts w:ascii="Verdana" w:hAnsi="Verdana"/>
+                          <w:sz w:val="16"/>
+                          <w:szCs w:val="16"/>
+                        </w:rPr>
+                      </w:pPr>
+                      <w:r>
+                        <w:rPr>
+                          <w:rFonts w:ascii="Verdana" w:hAnsi="Verdana"/>
+                          <w:sz w:val="16"/>
+                          <w:szCs w:val="16"/>
+                        </w:rPr>
+                        <w:t xml:space="preserve">Seguida del </w:t>
+                      </w:r>
+                      <w:r>
+                        <w:rPr>
+                          <w:rFonts w:ascii="Verdana" w:hAnsi="Verdana"/>
+                          <w:i/>
+                          <w:sz w:val="16"/>
+                          <w:szCs w:val="16"/>
+                        </w:rPr>
+                        <w:t>nombre</w:t>
+                      </w:r>
+                      <w:r>
+                        <w:rPr>
+                          <w:rFonts w:ascii="Verdana" w:hAnsi="Verdana"/>
+                          <w:sz w:val="16"/>
+                          <w:szCs w:val="16"/>
+                        </w:rPr>
+                        <w:t xml:space="preserve"> del usuario. </w:t>
+                      </w:r>
+                    </w:p>
+                    <w:p>
+                      <w:pPr>
+                        <w:pStyle w:val="Sinespaciado"/>
+                        <w:ind w:left="720"/>
+                        <w:jc w:val="both"/>
+                        <w:rPr>
+                          <w:rFonts w:ascii="Verdana" w:hAnsi="Verdana"/>
+                          <w:sz w:val="16"/>
+                          <w:szCs w:val="16"/>
+                        </w:rPr>
+                      </w:pPr>
+                    </w:p>
+                    <w:p>
+                      <w:pPr>
+                        <w:pStyle w:val="Sinespaciado"/>
+                        <w:numPr>
+                          <w:ilvl w:val="0"/>
+                          <w:numId w:val="4"/>
+                        </w:numPr>
+                        <w:jc w:val="both"/>
+                        <w:rPr>
+                          <w:rFonts w:ascii="Verdana" w:hAnsi="Verdana"/>
+                          <w:sz w:val="16"/>
+                          <w:szCs w:val="16"/>
+                        </w:rPr>
+                      </w:pPr>
+                      <w:r>
+                        <w:rPr>
+                          <w:rFonts w:ascii="Verdana" w:hAnsi="Verdana"/>
+                          <w:sz w:val="16"/>
+                          <w:szCs w:val="16"/>
+                        </w:rPr>
+                        <w:t xml:space="preserve">El </w:t>
+                      </w:r>
+                      <w:r>
+                        <w:rPr>
+                          <w:rFonts w:ascii="Verdana" w:hAnsi="Verdana"/>
+                          <w:i/>
+                          <w:sz w:val="16"/>
+                          <w:szCs w:val="16"/>
+                        </w:rPr>
+                        <w:t>correo</w:t>
+                      </w:r>
+                      <w:r>
+                        <w:rPr>
+                          <w:rFonts w:ascii="Verdana" w:hAnsi="Verdana"/>
+                          <w:sz w:val="16"/>
+                          <w:szCs w:val="16"/>
+                        </w:rPr>
+                        <w:t xml:space="preserve"> para que el usuario pueda acceder al sistema, el correo no necesariamente debe ser real, sólo contener la sintaxis especifica (</w:t>
+                      </w:r>
+                      <w:hyperlink r:id="rId19" w:history="1">
+                        <w:r>
+                          <w:rPr>
+                            <w:rStyle w:val="Hipervnculo"/>
+                            <w:rFonts w:ascii="Verdana" w:hAnsi="Verdana"/>
+                            <w:sz w:val="16"/>
+                            <w:szCs w:val="16"/>
+                          </w:rPr>
+                          <w:t>ejemplo@ejemplo.com</w:t>
+                        </w:r>
+                      </w:hyperlink>
+                      <w:r>
+                        <w:rPr>
+                          <w:rFonts w:ascii="Verdana" w:hAnsi="Verdana"/>
+                          <w:sz w:val="16"/>
+                          <w:szCs w:val="16"/>
+                        </w:rPr>
+                        <w:t>).</w:t>
+                      </w:r>
+                    </w:p>
+                    <w:p>
+                      <w:pPr>
+                        <w:pStyle w:val="Sinespaciado"/>
+                        <w:ind w:left="720"/>
+                        <w:jc w:val="both"/>
+                        <w:rPr>
+                          <w:rFonts w:ascii="Verdana" w:hAnsi="Verdana"/>
+                          <w:sz w:val="16"/>
+                          <w:szCs w:val="16"/>
+                        </w:rPr>
+                      </w:pPr>
+                    </w:p>
+                    <w:p>
+                      <w:pPr>
+                        <w:pStyle w:val="Sinespaciado"/>
+                        <w:numPr>
+                          <w:ilvl w:val="0"/>
+                          <w:numId w:val="4"/>
+                        </w:numPr>
+                        <w:jc w:val="both"/>
+                        <w:rPr>
+                          <w:rFonts w:ascii="Verdana" w:hAnsi="Verdana"/>
+                          <w:sz w:val="16"/>
+                          <w:szCs w:val="16"/>
+                        </w:rPr>
+                      </w:pPr>
+                      <w:r>
+                        <w:rPr>
+                          <w:rFonts w:ascii="Verdana" w:hAnsi="Verdana"/>
+                          <w:i/>
+                          <w:sz w:val="16"/>
+                          <w:szCs w:val="16"/>
+                        </w:rPr>
+                        <w:t>Pass</w:t>
+                      </w:r>
+                      <w:r>
+                        <w:rPr>
+                          <w:rFonts w:ascii="Verdana" w:hAnsi="Verdana"/>
+                          <w:sz w:val="16"/>
+                          <w:szCs w:val="16"/>
+                        </w:rPr>
+                        <w:t xml:space="preserve"> es la columna destinada para la contraseña del usuario.</w:t>
+                      </w:r>
+                    </w:p>
+                    <w:p>
+                      <w:pPr>
+                        <w:pStyle w:val="Sinespaciado"/>
+                        <w:ind w:left="720"/>
+                        <w:jc w:val="both"/>
+                        <w:rPr>
+                          <w:rFonts w:ascii="Verdana" w:hAnsi="Verdana"/>
+                          <w:sz w:val="16"/>
+                          <w:szCs w:val="16"/>
+                        </w:rPr>
+                      </w:pPr>
+                    </w:p>
+                    <w:p>
+                      <w:pPr>
+                        <w:pStyle w:val="Sinespaciado"/>
+                        <w:numPr>
+                          <w:ilvl w:val="0"/>
+                          <w:numId w:val="4"/>
+                        </w:numPr>
+                        <w:jc w:val="both"/>
+                        <w:rPr>
+                          <w:rFonts w:ascii="Verdana" w:hAnsi="Verdana"/>
+                          <w:sz w:val="16"/>
+                          <w:szCs w:val="16"/>
+                        </w:rPr>
+                      </w:pPr>
+                      <w:r>
+                        <w:rPr>
+                          <w:rFonts w:ascii="Verdana" w:hAnsi="Verdana"/>
+                          <w:sz w:val="16"/>
+                          <w:szCs w:val="16"/>
+                        </w:rPr>
+                        <w:t xml:space="preserve">El </w:t>
+                      </w:r>
+                      <w:r>
+                        <w:rPr>
+                          <w:rFonts w:ascii="Verdana" w:hAnsi="Verdana"/>
+                          <w:i/>
+                          <w:sz w:val="16"/>
+                          <w:szCs w:val="16"/>
+                        </w:rPr>
+                        <w:t xml:space="preserve">rol </w:t>
+                      </w:r>
+                      <w:r>
+                        <w:rPr>
+                          <w:rFonts w:ascii="Verdana" w:hAnsi="Verdana"/>
+                          <w:sz w:val="16"/>
+                          <w:szCs w:val="16"/>
+                        </w:rPr>
+                        <w:t xml:space="preserve">aquí se define si el usuario será invitado u operador, </w:t>
+                      </w:r>
+                      <w:r>
+                        <w:rPr>
+                          <w:rFonts w:ascii="Verdana" w:hAnsi="Verdana"/>
+                          <w:sz w:val="16"/>
+                          <w:szCs w:val="16"/>
+                        </w:rPr>
+                        <w:t>tomando esta columna como base para que el sistema muestre el contenido pertinente de cada usuario.</w:t>
+                      </w:r>
+                    </w:p>
+                    <w:p>
+                      <w:pPr>
+                        <w:pStyle w:val="Sinespaciado"/>
+                        <w:ind w:left="720"/>
+                        <w:jc w:val="both"/>
+                        <w:rPr>
+                          <w:rFonts w:ascii="Verdana" w:hAnsi="Verdana"/>
+                          <w:sz w:val="16"/>
+                          <w:szCs w:val="16"/>
+                        </w:rPr>
+                      </w:pPr>
+                    </w:p>
+                    <w:p>
+                      <w:pPr>
+                        <w:pStyle w:val="Sinespaciado"/>
+                        <w:numPr>
+                          <w:ilvl w:val="0"/>
+                          <w:numId w:val="4"/>
+                        </w:numPr>
+                        <w:jc w:val="both"/>
+                        <w:rPr>
+                          <w:rFonts w:ascii="Verdana" w:hAnsi="Verdana"/>
+                          <w:sz w:val="16"/>
+                          <w:szCs w:val="16"/>
+                        </w:rPr>
+                      </w:pPr>
+                      <w:r>
+                        <w:rPr>
+                          <w:rFonts w:ascii="Verdana" w:hAnsi="Verdana"/>
+                          <w:i/>
+                          <w:sz w:val="16"/>
+                          <w:szCs w:val="16"/>
+                        </w:rPr>
+                        <w:t>Estado</w:t>
+                      </w:r>
+                      <w:r>
+                        <w:rPr>
+                          <w:rFonts w:ascii="Verdana" w:hAnsi="Verdana"/>
+                          <w:sz w:val="16"/>
+                          <w:szCs w:val="16"/>
+                        </w:rPr>
+                        <w:t xml:space="preserve"> es una columna para dos valores, ‘activo’ o ‘inactivo’ sólo para definir si el usuario tiene o no acceso al sistema.</w:t>
+                      </w:r>
+                    </w:p>
+                    <w:p>
+                      <w:pPr>
+                        <w:pStyle w:val="Sinespaciado"/>
+                        <w:ind w:left="720"/>
+                        <w:jc w:val="both"/>
+                        <w:rPr>
+                          <w:rFonts w:ascii="Verdana" w:hAnsi="Verdana"/>
+                          <w:sz w:val="16"/>
+                          <w:szCs w:val="16"/>
+                        </w:rPr>
+                      </w:pPr>
+                    </w:p>
+                    <w:p>
+                      <w:pPr>
+                        <w:pStyle w:val="Sinespaciado"/>
+                        <w:numPr>
+                          <w:ilvl w:val="0"/>
+                          <w:numId w:val="4"/>
+                        </w:numPr>
+                        <w:jc w:val="both"/>
+                        <w:rPr>
+                          <w:rFonts w:ascii="Verdana" w:hAnsi="Verdana"/>
+                          <w:sz w:val="16"/>
+                          <w:szCs w:val="16"/>
+                        </w:rPr>
+                      </w:pPr>
+                      <w:r>
+                        <w:rPr>
+                          <w:rFonts w:ascii="Verdana" w:hAnsi="Verdana"/>
+                          <w:sz w:val="16"/>
+                          <w:szCs w:val="16"/>
+                        </w:rPr>
+                        <w:t xml:space="preserve">Por </w:t>
+                      </w:r>
+                      <w:r>
+                        <w:rPr>
+                          <w:rFonts w:ascii="Verdana" w:hAnsi="Verdana"/>
+                          <w:sz w:val="16"/>
+                          <w:szCs w:val="16"/>
+                        </w:rPr>
+                        <w:t>último,</w:t>
+                      </w:r>
+                      <w:r>
+                        <w:rPr>
+                          <w:rFonts w:ascii="Verdana" w:hAnsi="Verdana"/>
+                          <w:sz w:val="16"/>
+                          <w:szCs w:val="16"/>
+                        </w:rPr>
+                        <w:t xml:space="preserve"> la columna </w:t>
+                      </w:r>
+                      <w:proofErr w:type="spellStart"/>
+                      <w:r>
+                        <w:rPr>
+                          <w:rFonts w:ascii="Verdana" w:hAnsi="Verdana"/>
+                          <w:i/>
+                          <w:sz w:val="16"/>
+                          <w:szCs w:val="16"/>
+                        </w:rPr>
+                        <w:t>ee</w:t>
+                      </w:r>
+                      <w:proofErr w:type="spellEnd"/>
+                      <w:r>
+                        <w:rPr>
+                          <w:rFonts w:ascii="Verdana" w:hAnsi="Verdana"/>
+                          <w:i/>
+                          <w:sz w:val="16"/>
+                          <w:szCs w:val="16"/>
+                        </w:rPr>
+                        <w:t xml:space="preserve"> </w:t>
+                      </w:r>
+                      <w:r>
+                        <w:rPr>
+                          <w:rFonts w:ascii="Verdana" w:hAnsi="Verdana"/>
+                          <w:sz w:val="16"/>
+                          <w:szCs w:val="16"/>
+                        </w:rPr>
+                        <w:t>almacena la entidad financiera a la que pertenece el usuario, en caso de ser un usuario invitado, de otra forma s</w:t>
+                      </w:r>
+                      <w:r>
+                        <w:rPr>
+                          <w:rFonts w:ascii="Verdana" w:hAnsi="Verdana"/>
+                          <w:sz w:val="16"/>
+                          <w:szCs w:val="16"/>
+                        </w:rPr>
+                        <w:t>e guardará la frese “N/F” para distinguir que es un usuario interno.</w:t>
+                      </w:r>
+                    </w:p>
+                  </w:txbxContent>
+                </v:textbox>
+              </v:shape>
+            </w:pict>
+          </mc:Fallback>
+        </mc:AlternateContent>
+      </w:r>
+    </w:p>
+    <w:p>
+      <w:pPr>
+        <w:rPr>
+          <w:rFonts w:ascii="Verdana" w:hAnsi="Verdana"/>
+          <w:sz w:val="16"/>
+          <w:szCs w:val="16"/>
+        </w:rPr>
+      </w:pPr>
+    </w:p>
+    <w:p>
+      <w:pPr>
+        <w:rPr>
+          <w:rFonts w:ascii="Verdana" w:hAnsi="Verdana"/>
+          <w:sz w:val="16"/>
+          <w:szCs w:val="16"/>
+        </w:rPr>
+      </w:pPr>
+    </w:p>
+    <w:p>
+      <w:pPr>
+        <w:rPr>
+          <w:rFonts w:ascii="Verdana" w:hAnsi="Verdana"/>
+          <w:sz w:val="16"/>
+          <w:szCs w:val="16"/>
+        </w:rPr>
+      </w:pPr>
+    </w:p>
+    <w:p>
+      <w:pPr>
+        <w:rPr>
+          <w:rFonts w:ascii="Verdana" w:hAnsi="Verdana"/>
+          <w:sz w:val="16"/>
+          <w:szCs w:val="16"/>
+        </w:rPr>
+      </w:pPr>
+    </w:p>
+    <w:p>
+      <w:pPr>
+        <w:rPr>
+          <w:rFonts w:ascii="Verdana" w:hAnsi="Verdana"/>
+          <w:sz w:val="16"/>
+          <w:szCs w:val="16"/>
+        </w:rPr>
+      </w:pPr>
+    </w:p>
+    <w:p>
+      <w:pPr>
+        <w:rPr>
+          <w:rFonts w:ascii="Verdana" w:hAnsi="Verdana"/>
+          <w:sz w:val="16"/>
+          <w:szCs w:val="16"/>
+        </w:rPr>
+      </w:pPr>
+    </w:p>
+    <w:p>
+      <w:pPr>
+        <w:rPr>
+          <w:rFonts w:ascii="Verdana" w:hAnsi="Verdana"/>
+          <w:sz w:val="16"/>
+          <w:szCs w:val="16"/>
+        </w:rPr>
+      </w:pPr>
+    </w:p>
+    <w:p>
+      <w:pPr>
+        <w:rPr>
+          <w:rFonts w:ascii="Verdana" w:hAnsi="Verdana"/>
+          <w:sz w:val="16"/>
+          <w:szCs w:val="16"/>
+        </w:rPr>
+      </w:pPr>
+    </w:p>
+    <w:p>
+      <w:pPr>
+        <w:rPr>
+          <w:rFonts w:ascii="Verdana" w:hAnsi="Verdana"/>
+          <w:sz w:val="16"/>
+          <w:szCs w:val="16"/>
+        </w:rPr>
+      </w:pPr>
+    </w:p>
+    <w:p>
+      <w:pPr>
+        <w:tabs>
+          <w:tab w:val="left" w:pos="6115"/>
+        </w:tabs>
+        <w:jc w:val="both"/>
+        <w:rPr>
+          <w:rFonts w:ascii="Verdana" w:hAnsi="Verdana"/>
+          <w:sz w:val="16"/>
+          <w:szCs w:val="16"/>
+        </w:rPr>
+      </w:pPr>
+    </w:p>
+    <w:p>
+      <w:pPr>
+        <w:tabs>
+          <w:tab w:val="left" w:pos="6115"/>
+        </w:tabs>
+        <w:jc w:val="both"/>
+        <w:rPr>
+          <w:rFonts w:ascii="Verdana" w:hAnsi="Verdana"/>
+          <w:sz w:val="16"/>
+          <w:szCs w:val="16"/>
+        </w:rPr>
+      </w:pPr>
+    </w:p>
+    <w:p>
+      <w:pPr>
+        <w:tabs>
+          <w:tab w:val="left" w:pos="6115"/>
+        </w:tabs>
+        <w:jc w:val="both"/>
+        <w:rPr>
+          <w:rFonts w:ascii="Verdana" w:hAnsi="Verdana"/>
+          <w:sz w:val="16"/>
+          <w:szCs w:val="16"/>
+        </w:rPr>
+      </w:pPr>
+      <w:r>
+        <w:rPr>
+          <w:rFonts w:ascii="Verdana" w:hAnsi="Verdana"/>
+          <w:sz w:val="16"/>
+          <w:szCs w:val="16"/>
+        </w:rPr>
+        <w:t xml:space="preserve">Después de ver el modelado de la tabla </w:t>
+      </w:r>
+      <w:r>
+        <w:rPr>
+          <w:rFonts w:ascii="Verdana" w:hAnsi="Verdana"/>
+          <w:i/>
+          <w:sz w:val="16"/>
+          <w:szCs w:val="16"/>
+        </w:rPr>
+        <w:t>u</w:t>
+      </w:r>
+      <w:r>
+        <w:rPr>
+          <w:rFonts w:ascii="Verdana" w:hAnsi="Verdana"/>
+          <w:i/>
+          <w:sz w:val="16"/>
+          <w:szCs w:val="16"/>
+        </w:rPr>
+        <w:t>suario</w:t>
+      </w:r>
+      <w:r>
+        <w:rPr>
+          <w:rFonts w:ascii="Verdana" w:hAnsi="Verdana"/>
+          <w:sz w:val="16"/>
+          <w:szCs w:val="16"/>
+        </w:rPr>
+        <w:t xml:space="preserve"> podemos entender mejor como se genera el filtrado de usuarios en pocas palabras la responsabilidad recae en las columnas </w:t>
+      </w:r>
+      <w:r>
+        <w:rPr>
+          <w:rFonts w:ascii="Verdana" w:hAnsi="Verdana"/>
+          <w:i/>
+          <w:sz w:val="16"/>
+          <w:szCs w:val="16"/>
+        </w:rPr>
+        <w:t xml:space="preserve">estado, ee </w:t>
+      </w:r>
+      <w:r>
+        <w:rPr>
+          <w:rFonts w:ascii="Verdana" w:hAnsi="Verdana"/>
+          <w:sz w:val="16"/>
+          <w:szCs w:val="16"/>
+        </w:rPr>
+        <w:t>y</w:t>
+      </w:r>
+      <w:r>
+        <w:t xml:space="preserve"> </w:t>
+      </w:r>
+      <w:r>
+        <w:rPr>
+          <w:rFonts w:ascii="Verdana" w:hAnsi="Verdana"/>
+          <w:i/>
+          <w:sz w:val="16"/>
+          <w:szCs w:val="16"/>
+        </w:rPr>
+        <w:t>rol¸</w:t>
+      </w:r>
+      <w:r>
+        <w:rPr>
+          <w:rFonts w:ascii="Verdana" w:hAnsi="Verdana"/>
+          <w:i/>
+          <w:sz w:val="16"/>
+          <w:szCs w:val="16"/>
+        </w:rPr>
+        <w:t xml:space="preserve"> </w:t>
+      </w:r>
+      <w:r>
+        <w:rPr>
+          <w:rFonts w:ascii="Verdana" w:hAnsi="Verdana"/>
+          <w:sz w:val="16"/>
+          <w:szCs w:val="16"/>
+        </w:rPr>
+        <w:t>ya que son las encargadas de dar proveer las especi</w:t>
+      </w:r>
+      <w:r>
+        <w:rPr>
+          <w:rFonts w:ascii="Verdana" w:hAnsi="Verdana"/>
+          <w:sz w:val="16"/>
+          <w:szCs w:val="16"/>
+        </w:rPr>
+        <w:t>ficaciones del usuario al sistema.</w:t>
+      </w:r>
+    </w:p>
+    <w:p>
+      <w:pPr>
+        <w:tabs>
+          <w:tab w:val="left" w:pos="6115"/>
+        </w:tabs>
+        <w:jc w:val="both"/>
+        <w:rPr>
+          <w:rFonts w:ascii="Verdana" w:hAnsi="Verdana"/>
+          <w:sz w:val="16"/>
+          <w:szCs w:val="16"/>
+        </w:rPr>
+      </w:pPr>
+      <w:r>
+        <w:rPr>
+          <w:rFonts w:ascii="Verdana" w:hAnsi="Verdana"/>
+          <w:sz w:val="16"/>
+          <w:szCs w:val="16"/>
+        </w:rPr>
+        <w:t>La mayoría de estas restricciones son efectuadas por medio de If’s por lo que no es difícil iden</w:t>
+      </w:r>
+      <w:r>
+        <w:rPr>
+          <w:rFonts w:ascii="Verdana" w:hAnsi="Verdana"/>
+          <w:sz w:val="16"/>
+          <w:szCs w:val="16"/>
+        </w:rPr>
+        <w:t>t</w:t>
+      </w:r>
+      <w:r>
+        <w:rPr>
+          <w:rFonts w:ascii="Verdana" w:hAnsi="Verdana"/>
+          <w:sz w:val="16"/>
+          <w:szCs w:val="16"/>
+        </w:rPr>
+        <w:t xml:space="preserve">ificarlas de forma rápida, es importante saber que los resultados de esta tabla como </w:t>
+      </w:r>
+      <w:r>
+        <w:rPr>
+          <w:rFonts w:ascii="Verdana" w:hAnsi="Verdana"/>
+          <w:i/>
+          <w:sz w:val="16"/>
+          <w:szCs w:val="16"/>
+        </w:rPr>
+        <w:t xml:space="preserve">rol, nombre </w:t>
+      </w:r>
+      <w:r>
+        <w:rPr>
+          <w:rFonts w:ascii="Verdana" w:hAnsi="Verdana"/>
+          <w:sz w:val="16"/>
+          <w:szCs w:val="16"/>
+        </w:rPr>
+        <w:t>y</w:t>
+      </w:r>
+      <w:r>
+        <w:rPr>
+          <w:rFonts w:ascii="Verdana" w:hAnsi="Verdana"/>
+          <w:i/>
+          <w:sz w:val="16"/>
+          <w:szCs w:val="16"/>
+        </w:rPr>
+        <w:t xml:space="preserve"> ee</w:t>
+      </w:r>
+      <w:r>
+        <w:rPr>
+          <w:rFonts w:ascii="Verdana" w:hAnsi="Verdana"/>
+          <w:sz w:val="16"/>
+          <w:szCs w:val="16"/>
+        </w:rPr>
+        <w:t xml:space="preserve"> son guardados en variables de </w:t>
+      </w:r>
+      <w:hyperlink r:id="rId20" w:history="1">
+        <w:r>
+          <w:rPr>
+            <w:rStyle w:val="Hipervnculo"/>
+            <w:rFonts w:ascii="Verdana" w:hAnsi="Verdana"/>
+            <w:sz w:val="16"/>
+            <w:szCs w:val="16"/>
+          </w:rPr>
+          <w:t>$_SESSION</w:t>
+        </w:r>
+      </w:hyperlink>
+      <w:r>
+        <w:rPr>
+          <w:rFonts w:ascii="Verdana" w:hAnsi="Verdana"/>
+          <w:sz w:val="16"/>
+          <w:szCs w:val="16"/>
+        </w:rPr>
+        <w:t xml:space="preserve"> para poder manipularlos y usarlos en cualquier parte del código permitiéndonos así realizar las comparaciones sin tener que recurrir a la base de datos en cada lugar que lo necesiten</w:t>
+      </w:r>
+      <w:r>
+        <w:rPr>
+          <w:rFonts w:ascii="Verdana" w:hAnsi="Verdana"/>
+          <w:sz w:val="16"/>
+          <w:szCs w:val="16"/>
+        </w:rPr>
+        <w:t>.</w:t>
+      </w:r>
+      <w:r>
+        <w:rPr>
+          <w:rFonts w:ascii="Verdana" w:hAnsi="Verdana"/>
+          <w:sz w:val="16"/>
+          <w:szCs w:val="16"/>
+        </w:rPr>
+        <w:t xml:space="preserve"> Las columnas ya mencionadas se llenan por medio de </w:t>
       </w:r>
       <w:proofErr w:type="spellStart"/>
       <w:r>
         <w:rPr>
           <w:rFonts w:ascii="Verdana" w:hAnsi="Verdana"/>
-          <w:sz w:val="20"/>
-        </w:rPr>
-        <w:t>check</w:t>
+          <w:i/>
+          <w:sz w:val="16"/>
+          <w:szCs w:val="16"/>
+        </w:rPr>
+        <w:t>selects</w:t>
       </w:r>
       <w:proofErr w:type="spellEnd"/>
       <w:r>
         <w:rPr>
           <w:rFonts w:ascii="Verdana" w:hAnsi="Verdana"/>
-          <w:sz w:val="20"/>
-        </w:rPr>
-        <w:t xml:space="preserve"> debe aparecer ya marcado, sino aparecerá vacío” acompañado de un botón para adjuntar archivos</w:t>
-      </w:r>
+          <w:sz w:val="16"/>
+          <w:szCs w:val="16"/>
+        </w:rPr>
+        <w:t xml:space="preserve"> con opciones predeterminadas para evitar la confusión si el usuario trata de capturar la respuesta correcta y de esta forma evitar confusiones en el sistema por mayúsculas o abreviaturas</w:t>
+      </w:r>
+      <w:r>
+        <w:rPr>
+          <w:rFonts w:ascii="Verdana" w:hAnsi="Verdana"/>
+          <w:sz w:val="16"/>
+          <w:szCs w:val="16"/>
+        </w:rPr>
+        <w:t>.</w:t>
+      </w:r>
+    </w:p>
+    <w:p>
+      <w:pPr>
+        <w:tabs>
+          <w:tab w:val="left" w:pos="6115"/>
+        </w:tabs>
+        <w:jc w:val="both"/>
+        <w:rPr>
+          <w:rFonts w:ascii="Verdana" w:hAnsi="Verdana"/>
+          <w:b/>
+          <w:i/>
+          <w:sz w:val="16"/>
+          <w:szCs w:val="16"/>
+        </w:rPr>
+      </w:pPr>
+    </w:p>
+    <w:p>
+      <w:pPr>
+        <w:tabs>
+          <w:tab w:val="left" w:pos="6115"/>
+        </w:tabs>
+        <w:jc w:val="both"/>
+        <w:rPr>
+          <w:rFonts w:ascii="Verdana" w:hAnsi="Verdana"/>
+          <w:b/>
+          <w:i/>
+          <w:sz w:val="18"/>
+          <w:szCs w:val="16"/>
+        </w:rPr>
+      </w:pPr>
+      <w:r>
+        <w:rPr>
+          <w:rFonts w:ascii="Verdana" w:hAnsi="Verdana"/>
+          <w:b/>
+          <w:i/>
+          <w:sz w:val="18"/>
+          <w:szCs w:val="16"/>
+        </w:rPr>
+        <w:t>Especificaciones del servidor actual</w:t>
+      </w:r>
+    </w:p>
+    <w:p>
+      <w:pPr>
+        <w:tabs>
+          <w:tab w:val="left" w:pos="6115"/>
+        </w:tabs>
+        <w:jc w:val="both"/>
+        <w:rPr>
+          <w:rFonts w:ascii="Verdana" w:hAnsi="Verdana"/>
+          <w:sz w:val="16"/>
+          <w:szCs w:val="16"/>
+        </w:rPr>
+      </w:pPr>
+      <w:r>
+        <w:rPr>
+          <w:rFonts w:ascii="Verdana" w:hAnsi="Verdana"/>
+          <w:sz w:val="16"/>
+          <w:szCs w:val="16"/>
+        </w:rPr>
+        <w:t xml:space="preserve">Actualmente el proyecto se encuentra en el servidor gratuito 000webHost que provee de 10GB para almacenamiento de la base de datos, espacio para dos esquemas, los cuales ya han sido ocupados ya que este sistema trabaja con dos bases de datos separadas, la primera que cuenta con el esquema principal del sistema: </w:t>
+      </w:r>
+    </w:p>
+    <w:p>
+      <w:pPr>
+        <w:tabs>
+          <w:tab w:val="left" w:pos="6115"/>
+        </w:tabs>
+        <w:jc w:val="both"/>
+        <w:rPr>
+          <w:rFonts w:ascii="Verdana" w:hAnsi="Verdana"/>
+          <w:sz w:val="16"/>
+          <w:szCs w:val="16"/>
+        </w:rPr>
+      </w:pPr>
+      <w:r>
+        <w:rPr>
+          <w:noProof/>
+        </w:rPr>
+        <w:lastRenderedPageBreak/>
+        <w:drawing>
+          <wp:inline distT="0" distB="0" distL="0" distR="0" wp14:anchorId="26A495DF" wp14:editId="7F983B11">
+            <wp:extent cx="5850890" cy="6517005"/>
+            <wp:effectExtent l="0" t="0" r="0" b="0"/>
+            <wp:docPr id="10" name="Imagen 10"/>
+            <wp:cNvGraphicFramePr>
+              <a:graphicFrameLocks xmlns:a="http://schemas.openxmlformats.org/drawingml/2006/main" noChangeAspect="1"/>
+            </wp:cNvGraphicFramePr>
+            <a:graphic xmlns:a="http://schemas.openxmlformats.org/drawingml/2006/main">
+              <a:graphicData uri="http://schemas.openxmlformats.org/drawingml/2006/picture">
+                <pic:pic xmlns:pic="http://schemas.openxmlformats.org/drawingml/2006/picture">
+                  <pic:nvPicPr>
+                    <pic:cNvPr id="1" name=""/>
+                    <pic:cNvPicPr/>
+                  </pic:nvPicPr>
+                  <pic:blipFill>
+                    <a:blip r:embed="rId21"/>
+                    <a:stretch>
+                      <a:fillRect/>
+                    </a:stretch>
+                  </pic:blipFill>
+                  <pic:spPr>
+                    <a:xfrm>
+                      <a:off x="0" y="0"/>
+                      <a:ext cx="5850890" cy="6517005"/>
+                    </a:xfrm>
+                    <a:prstGeom prst="rect">
+                      <a:avLst/>
+                    </a:prstGeom>
+                  </pic:spPr>
+                </pic:pic>
+              </a:graphicData>
+            </a:graphic>
+          </wp:inline>
+        </w:drawing>
+      </w:r>
+    </w:p>
+    <w:p>
+      <w:pPr>
+        <w:tabs>
+          <w:tab w:val="left" w:pos="6115"/>
+        </w:tabs>
+        <w:jc w:val="both"/>
+        <w:rPr>
+          <w:rFonts w:ascii="Verdana" w:hAnsi="Verdana"/>
+          <w:sz w:val="16"/>
+          <w:szCs w:val="16"/>
+        </w:rPr>
+      </w:pPr>
+      <w:r>
+        <w:rPr>
+          <w:rFonts w:ascii="Verdana" w:hAnsi="Verdana"/>
+          <w:sz w:val="16"/>
+          <w:szCs w:val="16"/>
+        </w:rPr>
+        <w:t>Y el segundo esquema pertenece al almacenamiento de todos los estados, municipios, localidades, colonias y códigos postales del país:</w:t>
+      </w:r>
+    </w:p>
+    <w:p>
+      <w:pPr>
+        <w:tabs>
+          <w:tab w:val="left" w:pos="6115"/>
+        </w:tabs>
+        <w:jc w:val="both"/>
+        <w:rPr>
+          <w:rFonts w:ascii="Verdana" w:hAnsi="Verdana"/>
+          <w:sz w:val="16"/>
+          <w:szCs w:val="16"/>
+        </w:rPr>
+      </w:pPr>
+      <w:r>
+        <w:rPr>
+          <w:noProof/>
+        </w:rPr>
+        <w:lastRenderedPageBreak/>
+        <w:drawing>
+          <wp:inline distT="0" distB="0" distL="0" distR="0" wp14:anchorId="1546E694" wp14:editId="0E6CEA86">
+            <wp:extent cx="5850890" cy="3702050"/>
+            <wp:effectExtent l="0" t="0" r="0" b="0"/>
+            <wp:docPr id="11" name="Imagen 11"/>
+            <wp:cNvGraphicFramePr>
+              <a:graphicFrameLocks xmlns:a="http://schemas.openxmlformats.org/drawingml/2006/main" noChangeAspect="1"/>
+            </wp:cNvGraphicFramePr>
+            <a:graphic xmlns:a="http://schemas.openxmlformats.org/drawingml/2006/main">
+              <a:graphicData uri="http://schemas.openxmlformats.org/drawingml/2006/picture">
+                <pic:pic xmlns:pic="http://schemas.openxmlformats.org/drawingml/2006/picture">
+                  <pic:nvPicPr>
+                    <pic:cNvPr id="1" name=""/>
+                    <pic:cNvPicPr/>
+                  </pic:nvPicPr>
+                  <pic:blipFill>
+                    <a:blip r:embed="rId22"/>
+                    <a:stretch>
+                      <a:fillRect/>
+                    </a:stretch>
+                  </pic:blipFill>
+                  <pic:spPr>
+                    <a:xfrm>
+                      <a:off x="0" y="0"/>
+                      <a:ext cx="5850890" cy="3702050"/>
+                    </a:xfrm>
+                    <a:prstGeom prst="rect">
+                      <a:avLst/>
+                    </a:prstGeom>
+                  </pic:spPr>
+                </pic:pic>
+              </a:graphicData>
+            </a:graphic>
+          </wp:inline>
+        </w:drawing>
+      </w:r>
+    </w:p>
+    <w:p>
+      <w:pPr>
+        <w:tabs>
+          <w:tab w:val="left" w:pos="6115"/>
+        </w:tabs>
+        <w:jc w:val="both"/>
+        <w:rPr>
+          <w:rFonts w:ascii="Verdana" w:hAnsi="Verdana"/>
+          <w:sz w:val="16"/>
+          <w:szCs w:val="16"/>
+        </w:rPr>
+      </w:pPr>
+      <w:r>
+        <w:rPr>
+          <w:rFonts w:ascii="Verdana" w:hAnsi="Verdana"/>
+          <w:sz w:val="16"/>
+          <w:szCs w:val="16"/>
+        </w:rPr>
+        <w:t>La razón por la que estos esquemas se encuentran separados es por la cantidad de información que almacena el esquema de los estados, de igual forma es necesario ser cuidadoso con esta base ya que es información publica es complicado juntar toda esta información por lo que lo mejor es mantener las bases separadas evitando así comprometer la información de las tablas, como dato curiosos gran parte de las tablas de esta base cuentan con más de 300,000 registros. Al igual que en los puntos anteriores si usted cuenta con una alternativa que nos permita mejorar este proceso es libre de implementarla. Mi consejo es siempre mantener un respaldo de esta base.</w:t>
+      </w:r>
+    </w:p>
+    <w:p>
+      <w:pPr>
+        <w:tabs>
+          <w:tab w:val="left" w:pos="6115"/>
+        </w:tabs>
+        <w:jc w:val="both"/>
+        <w:rPr>
+          <w:rFonts w:ascii="Verdana" w:hAnsi="Verdana"/>
+          <w:sz w:val="16"/>
+          <w:szCs w:val="16"/>
+        </w:rPr>
+      </w:pPr>
+      <w:r>
+        <w:rPr>
+          <w:rFonts w:ascii="Verdana" w:hAnsi="Verdana"/>
+          <w:sz w:val="16"/>
+          <w:szCs w:val="16"/>
+        </w:rPr>
+        <w:t xml:space="preserve">En el caso del almacenamiento del código, hay </w:t>
+      </w:r>
+      <w:r>
+        <w:rPr>
+          <w:rFonts w:ascii="Verdana" w:hAnsi="Verdana"/>
+          <w:sz w:val="16"/>
+          <w:szCs w:val="16"/>
+        </w:rPr>
+        <w:t xml:space="preserve">dos formas de subir cambios, la primera por </w:t>
+      </w:r>
+      <w:proofErr w:type="spellStart"/>
+      <w:r>
+        <w:rPr>
+          <w:rFonts w:ascii="Verdana" w:hAnsi="Verdana"/>
+          <w:sz w:val="16"/>
+          <w:szCs w:val="16"/>
+        </w:rPr>
+        <w:t>filezilla</w:t>
+      </w:r>
+      <w:proofErr w:type="spellEnd"/>
+      <w:r>
+        <w:rPr>
+          <w:rFonts w:ascii="Verdana" w:hAnsi="Verdana"/>
+          <w:sz w:val="16"/>
+          <w:szCs w:val="16"/>
+        </w:rPr>
+        <w:t xml:space="preserve"> y la segunda arrastrando los archivos modificados directamente al </w:t>
+      </w:r>
+      <w:proofErr w:type="spellStart"/>
+      <w:r>
+        <w:rPr>
+          <w:rFonts w:ascii="Verdana" w:hAnsi="Verdana"/>
+          <w:sz w:val="16"/>
+          <w:szCs w:val="16"/>
+        </w:rPr>
+        <w:t>cPanel</w:t>
+      </w:r>
+      <w:proofErr w:type="spellEnd"/>
+      <w:r>
+        <w:rPr>
+          <w:rFonts w:ascii="Verdana" w:hAnsi="Verdana"/>
+          <w:sz w:val="16"/>
+          <w:szCs w:val="16"/>
+        </w:rPr>
+        <w:t xml:space="preserve"> del servidor</w:t>
+      </w:r>
+    </w:p>
+    <w:p>
+      <w:pPr>
+        <w:tabs>
+          <w:tab w:val="left" w:pos="6115"/>
+        </w:tabs>
+        <w:jc w:val="both"/>
+        <w:rPr>
+          <w:rFonts w:ascii="Verdana" w:hAnsi="Verdana"/>
+          <w:sz w:val="16"/>
+          <w:szCs w:val="16"/>
+        </w:rPr>
+      </w:pPr>
+      <w:r>
+        <w:rPr>
+          <w:rFonts w:ascii="Verdana" w:hAnsi="Verdana"/>
+          <w:sz w:val="16"/>
+          <w:szCs w:val="16"/>
+        </w:rPr>
+        <w:t>Datos de conexión:</w:t>
+      </w:r>
+    </w:p>
+    <w:p>
+      <w:pPr>
+        <w:tabs>
+          <w:tab w:val="left" w:pos="6115"/>
+        </w:tabs>
+        <w:jc w:val="both"/>
+        <w:rPr>
+          <w:rFonts w:ascii="Verdana" w:hAnsi="Verdana"/>
+          <w:b/>
+          <w:i/>
+          <w:sz w:val="16"/>
+          <w:szCs w:val="16"/>
+        </w:rPr>
+      </w:pPr>
+      <w:r>
+        <w:rPr>
+          <w:rFonts w:ascii="Verdana" w:hAnsi="Verdana"/>
+          <w:i/>
+          <w:sz w:val="16"/>
+          <w:szCs w:val="16"/>
+        </w:rPr>
+        <w:t xml:space="preserve">Usuario: </w:t>
+      </w:r>
+      <w:r>
+        <w:rPr>
+          <w:rFonts w:ascii="Verdana" w:hAnsi="Verdana"/>
+          <w:b/>
+          <w:i/>
+          <w:sz w:val="16"/>
+          <w:szCs w:val="16"/>
+        </w:rPr>
+        <w:t>sistema11</w:t>
+      </w:r>
+    </w:p>
+    <w:p>
+      <w:pPr>
+        <w:tabs>
+          <w:tab w:val="left" w:pos="6115"/>
+        </w:tabs>
+        <w:jc w:val="both"/>
+        <w:rPr>
+          <w:rFonts w:ascii="Verdana" w:hAnsi="Verdana"/>
+          <w:b/>
+          <w:i/>
+          <w:sz w:val="16"/>
+          <w:szCs w:val="16"/>
+        </w:rPr>
+      </w:pPr>
+      <w:r>
+        <w:rPr>
+          <w:rFonts w:ascii="Verdana" w:hAnsi="Verdana"/>
+          <w:i/>
+          <w:sz w:val="16"/>
+          <w:szCs w:val="16"/>
+        </w:rPr>
+        <w:t xml:space="preserve">Contraseña: </w:t>
+      </w:r>
+      <w:r>
+        <w:rPr>
+          <w:rFonts w:ascii="Verdana" w:hAnsi="Verdana"/>
+          <w:b/>
+          <w:i/>
+          <w:sz w:val="16"/>
+          <w:szCs w:val="16"/>
+        </w:rPr>
+        <w:t>*Será entregada personalmente para evitar comprometer el documento*</w:t>
+      </w:r>
+    </w:p>
+    <w:p>
+      <w:pPr>
+        <w:tabs>
+          <w:tab w:val="left" w:pos="6115"/>
+        </w:tabs>
+        <w:jc w:val="both"/>
+        <w:rPr>
+          <w:rFonts w:ascii="Verdana" w:hAnsi="Verdana"/>
+          <w:i/>
+          <w:sz w:val="16"/>
+          <w:szCs w:val="16"/>
+        </w:rPr>
+      </w:pPr>
+      <w:r>
+        <w:rPr>
+          <w:rFonts w:ascii="Verdana" w:hAnsi="Verdana"/>
+          <w:i/>
+          <w:sz w:val="16"/>
+          <w:szCs w:val="16"/>
+        </w:rPr>
+        <w:t xml:space="preserve">Puerto de conexión: </w:t>
+      </w:r>
+      <w:r>
+        <w:rPr>
+          <w:rFonts w:ascii="Verdana" w:hAnsi="Verdana"/>
+          <w:b/>
+          <w:i/>
+          <w:sz w:val="16"/>
+          <w:szCs w:val="16"/>
+        </w:rPr>
+        <w:t>21</w:t>
+      </w:r>
+    </w:p>
+    <w:p>
+      <w:pPr>
+        <w:tabs>
+          <w:tab w:val="left" w:pos="6115"/>
+        </w:tabs>
+        <w:jc w:val="both"/>
+        <w:rPr>
+          <w:rFonts w:ascii="Verdana" w:hAnsi="Verdana"/>
+          <w:b/>
+          <w:i/>
+          <w:sz w:val="16"/>
+          <w:szCs w:val="16"/>
+        </w:rPr>
+      </w:pPr>
+      <w:r>
+        <w:rPr>
+          <w:rFonts w:ascii="Verdana" w:hAnsi="Verdana"/>
+          <w:i/>
+          <w:sz w:val="16"/>
+          <w:szCs w:val="16"/>
+        </w:rPr>
+        <w:t xml:space="preserve">Servidor: </w:t>
+      </w:r>
+      <w:r>
+        <w:rPr>
+          <w:rFonts w:ascii="Verdana" w:hAnsi="Verdana"/>
+          <w:b/>
+          <w:i/>
+          <w:sz w:val="16"/>
+          <w:szCs w:val="16"/>
+        </w:rPr>
+        <w:t>ftp.000webhost.com</w:t>
+      </w:r>
+    </w:p>
+    <w:p>
+      <w:pPr>
+        <w:tabs>
+          <w:tab w:val="left" w:pos="6115"/>
+        </w:tabs>
+        <w:jc w:val="both"/>
+        <w:rPr>
+          <w:rFonts w:ascii="Verdana" w:hAnsi="Verdana"/>
+          <w:i/>
+          <w:sz w:val="16"/>
+          <w:szCs w:val="16"/>
+        </w:rPr>
+      </w:pPr>
+      <w:r>
+        <w:rPr>
+          <w:rFonts w:ascii="Verdana" w:hAnsi="Verdana"/>
+          <w:i/>
+          <w:sz w:val="16"/>
+          <w:szCs w:val="16"/>
+        </w:rPr>
+        <w:t>URL del sitio</w:t>
+      </w:r>
+      <w:r>
+        <w:rPr>
+          <w:rFonts w:ascii="Verdana" w:hAnsi="Verdana"/>
+          <w:i/>
+          <w:sz w:val="16"/>
+          <w:szCs w:val="16"/>
+        </w:rPr>
+        <w:t>:</w:t>
+      </w:r>
+      <w:r>
+        <w:rPr>
+          <w:rFonts w:ascii="Verdana" w:hAnsi="Verdana"/>
+          <w:sz w:val="16"/>
+          <w:szCs w:val="16"/>
+        </w:rPr>
+        <w:t xml:space="preserve"> </w:t>
+      </w:r>
+      <w:r>
+        <w:rPr>
+          <w:rFonts w:ascii="Verdana" w:hAnsi="Verdana"/>
+          <w:b/>
+          <w:i/>
+          <w:sz w:val="16"/>
+          <w:szCs w:val="16"/>
+        </w:rPr>
+        <w:t>sistema11.000webhostapp.com</w:t>
+      </w:r>
+    </w:p>
+    <w:p>
+      <w:pPr>
+        <w:tabs>
+          <w:tab w:val="left" w:pos="6115"/>
+        </w:tabs>
+        <w:jc w:val="both"/>
+        <w:rPr>
+          <w:rFonts w:ascii="Verdana" w:hAnsi="Verdana"/>
+          <w:sz w:val="16"/>
+          <w:szCs w:val="16"/>
+        </w:rPr>
+      </w:pPr>
+      <w:r>
+        <w:rPr>
+          <w:rFonts w:ascii="Verdana" w:hAnsi="Verdana"/>
+          <w:sz w:val="16"/>
+          <w:szCs w:val="16"/>
+        </w:rPr>
+        <w:t xml:space="preserve">Estos son los datos necesarios para realizar la conexión desde </w:t>
+      </w:r>
+      <w:proofErr w:type="spellStart"/>
+      <w:r>
+        <w:rPr>
+          <w:rFonts w:ascii="Verdana" w:hAnsi="Verdana"/>
+          <w:sz w:val="16"/>
+          <w:szCs w:val="16"/>
+        </w:rPr>
+        <w:t>filezilla</w:t>
+      </w:r>
+      <w:proofErr w:type="spellEnd"/>
+      <w:r>
+        <w:rPr>
+          <w:rFonts w:ascii="Verdana" w:hAnsi="Verdana"/>
+          <w:sz w:val="16"/>
+          <w:szCs w:val="16"/>
+        </w:rPr>
+        <w:t xml:space="preserve"> para ver el árbol del proyecto y subir los cambios desde esta opción.</w:t>
+      </w:r>
+    </w:p>
+    <w:p>
+      <w:pPr>
+        <w:tabs>
+          <w:tab w:val="left" w:pos="6115"/>
+        </w:tabs>
+        <w:jc w:val="both"/>
+        <w:rPr>
+          <w:rFonts w:ascii="Verdana" w:hAnsi="Verdana"/>
+          <w:sz w:val="16"/>
+          <w:szCs w:val="16"/>
+        </w:rPr>
+      </w:pPr>
+      <w:r>
+        <w:rPr>
+          <w:rFonts w:ascii="Verdana" w:hAnsi="Verdana"/>
+          <w:sz w:val="16"/>
+          <w:szCs w:val="16"/>
+        </w:rPr>
+        <w:t>Al ser un sistema completamente interno no hay ningún problema con usar un servidor gratuito, si en un futuro el programa planea liberarse para un uso más publico habría que considerar la idea de obtener un hosting, como sugerencia personal el uso de Hostinger suena razonable tomando en cuenta su precio y funciones que ofrece</w:t>
+      </w:r>
+      <w:r>
+        <w:rPr>
+          <w:rFonts w:ascii="Verdana" w:hAnsi="Verdana"/>
+          <w:sz w:val="16"/>
+          <w:szCs w:val="16"/>
+        </w:rPr>
+        <w:t>.</w:t>
+      </w:r>
+    </w:p>
+    <w:p>
+      <w:pPr>
+        <w:tabs>
+          <w:tab w:val="left" w:pos="6115"/>
+        </w:tabs>
+        <w:jc w:val="both"/>
+        <w:rPr>
+          <w:rFonts w:ascii="Verdana" w:hAnsi="Verdana"/>
+          <w:sz w:val="16"/>
+          <w:szCs w:val="16"/>
+        </w:rPr>
+      </w:pPr>
       <w:bookmarkStart w:id="0" w:name="_GoBack"/>
       <w:bookmarkEnd w:id="0"/>
     </w:p>
@@ -3161,9 +5584,9 @@
 <file path=word/numbering.xml><?xml version="1.0" encoding="utf-8"?>
 <w:numbering xmlns:wpc="http://schemas.microsoft.com/office/word/2010/wordprocessingCanvas" xmlns:cx="http://schemas.microsoft.com/office/drawing/2014/chartex" xmlns:cx1="http://schemas.microsoft.com/office/drawing/2015/9/8/chartex" xmlns:cx2="http://schemas.microsoft.com/office/drawing/2015/10/21/chartex" xmlns:cx3="http://schemas.microsoft.com/office/drawing/2016/5/9/chartex" xmlns:cx4="http://schemas.microsoft.com/office/drawing/2016/5/10/chartex" xmlns:cx5="http://schemas.microsoft.com/office/drawing/2016/5/11/chartex" xmlns:cx6="http://schemas.microsoft.com/office/drawing/2016/5/12/chartex" xmlns:cx7="http://schemas.microsoft.com/office/drawing/2016/5/13/chartex" xmlns:cx8="http://schemas.microsoft.com/office/drawing/2016/5/14/chartex" xmlns:mc="http://schemas.openxmlformats.org/markup-compatibility/2006" xmlns:aink="http://schemas.microsoft.com/office/drawing/2016/ink" xmlns:am3d="http://schemas.microsoft.com/office/drawing/2017/model3d" xmlns:o="urn:schemas-microsoft-com:office:office" xmlns:r="http://schemas.openxmlformats.org/officeDocument/2006/relationships" xmlns:m="http://schemas.openxmlformats.org/officeDocument/2006/math" xmlns:v="urn:schemas-microsoft-com:vml" xmlns:wp14="http://schemas.microsoft.com/office/word/2010/wordprocessingDrawing" xmlns:wp="http://schemas.openxmlformats.org/drawingml/2006/wordprocessingDrawing" xmlns:w10="urn:schemas-microsoft-com:office:word" xmlns:w="http://schemas.openxmlformats.org/wordprocessingml/2006/main" xmlns:w14="http://schemas.microsoft.com/office/word/2010/wordml" xmlns:w15="http://schemas.microsoft.com/office/word/2012/wordml" xmlns:w16cid="http://schemas.microsoft.com/office/word/2016/wordml/cid" xmlns:w16se="http://schemas.microsoft.com/office/word/2015/wordml/symex" xmlns:wpg="http://schemas.microsoft.com/office/word/2010/wordprocessingGroup" xmlns:wpi="http://schemas.microsoft.com/office/word/2010/wordprocessingInk" xmlns:wne="http://schemas.microsoft.com/office/word/2006/wordml" xmlns:wps="http://schemas.microsoft.com/office/word/2010/wordprocessingShape" mc:Ignorable="w14 w15 w16se w16cid wp14">
   <w:abstractNum w:abstractNumId="0" w15:restartNumberingAfterBreak="0">
-    <w:nsid w:val="1F801DB3"/>
+    <w:nsid w:val="08F677CA"/>
     <w:multiLevelType w:val="hybridMultilevel"/>
-    <w:tmpl w:val="4970DF12"/>
+    <w:tmpl w:val="94EED3E2"/>
     <w:lvl w:ilvl="0" w:tplc="080A0001">
       <w:start w:val="1"/>
       <w:numFmt w:val="bullet"/>
@@ -3274,9 +5697,9 @@
     </w:lvl>
   </w:abstractNum>
   <w:abstractNum w:abstractNumId="1" w15:restartNumberingAfterBreak="0">
-    <w:nsid w:val="5247261A"/>
+    <w:nsid w:val="1F801DB3"/>
     <w:multiLevelType w:val="hybridMultilevel"/>
-    <w:tmpl w:val="D8B8A5C4"/>
+    <w:tmpl w:val="4970DF12"/>
     <w:lvl w:ilvl="0" w:tplc="080A0001">
       <w:start w:val="1"/>
       <w:numFmt w:val="bullet"/>
@@ -3386,11 +5809,243 @@
       </w:rPr>
     </w:lvl>
   </w:abstractNum>
+  <w:abstractNum w:abstractNumId="2" w15:restartNumberingAfterBreak="0">
+    <w:nsid w:val="3F887E8A"/>
+    <w:multiLevelType w:val="hybridMultilevel"/>
+    <w:tmpl w:val="AB1CF6A8"/>
+    <w:lvl w:ilvl="0" w:tplc="080A0001">
+      <w:start w:val="1"/>
+      <w:numFmt w:val="bullet"/>
+      <w:lvlText w:val=""/>
+      <w:lvlJc w:val="left"/>
+      <w:pPr>
+        <w:ind w:left="720" w:hanging="360"/>
+      </w:pPr>
+      <w:rPr>
+        <w:rFonts w:ascii="Symbol" w:hAnsi="Symbol" w:hint="default"/>
+      </w:rPr>
+    </w:lvl>
+    <w:lvl w:ilvl="1" w:tplc="080A0003" w:tentative="1">
+      <w:start w:val="1"/>
+      <w:numFmt w:val="bullet"/>
+      <w:lvlText w:val="o"/>
+      <w:lvlJc w:val="left"/>
+      <w:pPr>
+        <w:ind w:left="1440" w:hanging="360"/>
+      </w:pPr>
+      <w:rPr>
+        <w:rFonts w:ascii="Courier New" w:hAnsi="Courier New" w:cs="Courier New" w:hint="default"/>
+      </w:rPr>
+    </w:lvl>
+    <w:lvl w:ilvl="2" w:tplc="080A0005" w:tentative="1">
+      <w:start w:val="1"/>
+      <w:numFmt w:val="bullet"/>
+      <w:lvlText w:val=""/>
+      <w:lvlJc w:val="left"/>
+      <w:pPr>
+        <w:ind w:left="2160" w:hanging="360"/>
+      </w:pPr>
+      <w:rPr>
+        <w:rFonts w:ascii="Wingdings" w:hAnsi="Wingdings" w:hint="default"/>
+      </w:rPr>
+    </w:lvl>
+    <w:lvl w:ilvl="3" w:tplc="080A0001" w:tentative="1">
+      <w:start w:val="1"/>
+      <w:numFmt w:val="bullet"/>
+      <w:lvlText w:val=""/>
+      <w:lvlJc w:val="left"/>
+      <w:pPr>
+        <w:ind w:left="2880" w:hanging="360"/>
+      </w:pPr>
+      <w:rPr>
+        <w:rFonts w:ascii="Symbol" w:hAnsi="Symbol" w:hint="default"/>
+      </w:rPr>
+    </w:lvl>
+    <w:lvl w:ilvl="4" w:tplc="080A0003" w:tentative="1">
+      <w:start w:val="1"/>
+      <w:numFmt w:val="bullet"/>
+      <w:lvlText w:val="o"/>
+      <w:lvlJc w:val="left"/>
+      <w:pPr>
+        <w:ind w:left="3600" w:hanging="360"/>
+      </w:pPr>
+      <w:rPr>
+        <w:rFonts w:ascii="Courier New" w:hAnsi="Courier New" w:cs="Courier New" w:hint="default"/>
+      </w:rPr>
+    </w:lvl>
+    <w:lvl w:ilvl="5" w:tplc="080A0005" w:tentative="1">
+      <w:start w:val="1"/>
+      <w:numFmt w:val="bullet"/>
+      <w:lvlText w:val=""/>
+      <w:lvlJc w:val="left"/>
+      <w:pPr>
+        <w:ind w:left="4320" w:hanging="360"/>
+      </w:pPr>
+      <w:rPr>
+        <w:rFonts w:ascii="Wingdings" w:hAnsi="Wingdings" w:hint="default"/>
+      </w:rPr>
+    </w:lvl>
+    <w:lvl w:ilvl="6" w:tplc="080A0001" w:tentative="1">
+      <w:start w:val="1"/>
+      <w:numFmt w:val="bullet"/>
+      <w:lvlText w:val=""/>
+      <w:lvlJc w:val="left"/>
+      <w:pPr>
+        <w:ind w:left="5040" w:hanging="360"/>
+      </w:pPr>
+      <w:rPr>
+        <w:rFonts w:ascii="Symbol" w:hAnsi="Symbol" w:hint="default"/>
+      </w:rPr>
+    </w:lvl>
+    <w:lvl w:ilvl="7" w:tplc="080A0003" w:tentative="1">
+      <w:start w:val="1"/>
+      <w:numFmt w:val="bullet"/>
+      <w:lvlText w:val="o"/>
+      <w:lvlJc w:val="left"/>
+      <w:pPr>
+        <w:ind w:left="5760" w:hanging="360"/>
+      </w:pPr>
+      <w:rPr>
+        <w:rFonts w:ascii="Courier New" w:hAnsi="Courier New" w:cs="Courier New" w:hint="default"/>
+      </w:rPr>
+    </w:lvl>
+    <w:lvl w:ilvl="8" w:tplc="080A0005" w:tentative="1">
+      <w:start w:val="1"/>
+      <w:numFmt w:val="bullet"/>
+      <w:lvlText w:val=""/>
+      <w:lvlJc w:val="left"/>
+      <w:pPr>
+        <w:ind w:left="6480" w:hanging="360"/>
+      </w:pPr>
+      <w:rPr>
+        <w:rFonts w:ascii="Wingdings" w:hAnsi="Wingdings" w:hint="default"/>
+      </w:rPr>
+    </w:lvl>
+  </w:abstractNum>
+  <w:abstractNum w:abstractNumId="3" w15:restartNumberingAfterBreak="0">
+    <w:nsid w:val="5247261A"/>
+    <w:multiLevelType w:val="hybridMultilevel"/>
+    <w:tmpl w:val="D8B8A5C4"/>
+    <w:lvl w:ilvl="0" w:tplc="080A0001">
+      <w:start w:val="1"/>
+      <w:numFmt w:val="bullet"/>
+      <w:lvlText w:val=""/>
+      <w:lvlJc w:val="left"/>
+      <w:pPr>
+        <w:ind w:left="720" w:hanging="360"/>
+      </w:pPr>
+      <w:rPr>
+        <w:rFonts w:ascii="Symbol" w:hAnsi="Symbol" w:hint="default"/>
+      </w:rPr>
+    </w:lvl>
+    <w:lvl w:ilvl="1" w:tplc="080A0003" w:tentative="1">
+      <w:start w:val="1"/>
+      <w:numFmt w:val="bullet"/>
+      <w:lvlText w:val="o"/>
+      <w:lvlJc w:val="left"/>
+      <w:pPr>
+        <w:ind w:left="1440" w:hanging="360"/>
+      </w:pPr>
+      <w:rPr>
+        <w:rFonts w:ascii="Courier New" w:hAnsi="Courier New" w:cs="Courier New" w:hint="default"/>
+      </w:rPr>
+    </w:lvl>
+    <w:lvl w:ilvl="2" w:tplc="080A0005" w:tentative="1">
+      <w:start w:val="1"/>
+      <w:numFmt w:val="bullet"/>
+      <w:lvlText w:val=""/>
+      <w:lvlJc w:val="left"/>
+      <w:pPr>
+        <w:ind w:left="2160" w:hanging="360"/>
+      </w:pPr>
+      <w:rPr>
+        <w:rFonts w:ascii="Wingdings" w:hAnsi="Wingdings" w:hint="default"/>
+      </w:rPr>
+    </w:lvl>
+    <w:lvl w:ilvl="3" w:tplc="080A0001" w:tentative="1">
+      <w:start w:val="1"/>
+      <w:numFmt w:val="bullet"/>
+      <w:lvlText w:val=""/>
+      <w:lvlJc w:val="left"/>
+      <w:pPr>
+        <w:ind w:left="2880" w:hanging="360"/>
+      </w:pPr>
+      <w:rPr>
+        <w:rFonts w:ascii="Symbol" w:hAnsi="Symbol" w:hint="default"/>
+      </w:rPr>
+    </w:lvl>
+    <w:lvl w:ilvl="4" w:tplc="080A0003" w:tentative="1">
+      <w:start w:val="1"/>
+      <w:numFmt w:val="bullet"/>
+      <w:lvlText w:val="o"/>
+      <w:lvlJc w:val="left"/>
+      <w:pPr>
+        <w:ind w:left="3600" w:hanging="360"/>
+      </w:pPr>
+      <w:rPr>
+        <w:rFonts w:ascii="Courier New" w:hAnsi="Courier New" w:cs="Courier New" w:hint="default"/>
+      </w:rPr>
+    </w:lvl>
+    <w:lvl w:ilvl="5" w:tplc="080A0005" w:tentative="1">
+      <w:start w:val="1"/>
+      <w:numFmt w:val="bullet"/>
+      <w:lvlText w:val=""/>
+      <w:lvlJc w:val="left"/>
+      <w:pPr>
+        <w:ind w:left="4320" w:hanging="360"/>
+      </w:pPr>
+      <w:rPr>
+        <w:rFonts w:ascii="Wingdings" w:hAnsi="Wingdings" w:hint="default"/>
+      </w:rPr>
+    </w:lvl>
+    <w:lvl w:ilvl="6" w:tplc="080A0001" w:tentative="1">
+      <w:start w:val="1"/>
+      <w:numFmt w:val="bullet"/>
+      <w:lvlText w:val=""/>
+      <w:lvlJc w:val="left"/>
+      <w:pPr>
+        <w:ind w:left="5040" w:hanging="360"/>
+      </w:pPr>
+      <w:rPr>
+        <w:rFonts w:ascii="Symbol" w:hAnsi="Symbol" w:hint="default"/>
+      </w:rPr>
+    </w:lvl>
+    <w:lvl w:ilvl="7" w:tplc="080A0003" w:tentative="1">
+      <w:start w:val="1"/>
+      <w:numFmt w:val="bullet"/>
+      <w:lvlText w:val="o"/>
+      <w:lvlJc w:val="left"/>
+      <w:pPr>
+        <w:ind w:left="5760" w:hanging="360"/>
+      </w:pPr>
+      <w:rPr>
+        <w:rFonts w:ascii="Courier New" w:hAnsi="Courier New" w:cs="Courier New" w:hint="default"/>
+      </w:rPr>
+    </w:lvl>
+    <w:lvl w:ilvl="8" w:tplc="080A0005" w:tentative="1">
+      <w:start w:val="1"/>
+      <w:numFmt w:val="bullet"/>
+      <w:lvlText w:val=""/>
+      <w:lvlJc w:val="left"/>
+      <w:pPr>
+        <w:ind w:left="6480" w:hanging="360"/>
+      </w:pPr>
+      <w:rPr>
+        <w:rFonts w:ascii="Wingdings" w:hAnsi="Wingdings" w:hint="default"/>
+      </w:rPr>
+    </w:lvl>
+  </w:abstractNum>
   <w:num w:numId="1">
-    <w:abstractNumId w:val="0"/>
+    <w:abstractNumId w:val="1"/>
   </w:num>
   <w:num w:numId="2">
-    <w:abstractNumId w:val="1"/>
+    <w:abstractNumId w:val="3"/>
+  </w:num>
+  <w:num w:numId="3">
+    <w:abstractNumId w:val="2"/>
+  </w:num>
+  <w:num w:numId="4">
+    <w:abstractNumId w:val="0"/>
   </w:num>
 </w:numbering>
 </file>
@@ -3796,7 +6451,6 @@
   <w:style w:type="character" w:default="1" w:styleId="Fuentedeprrafopredeter">
     <w:name w:val="Default Paragraph Font"/>
     <w:uiPriority w:val="1"/>
-    <w:semiHidden/>
     <w:unhideWhenUsed/>
   </w:style>
   <w:style w:type="table" w:default="1" w:styleId="Tablanormal">
@@ -3839,6 +6493,29 @@
     <w:pPr>
       <w:spacing w:after="0" w:line="240" w:lineRule="auto"/>
     </w:pPr>
+  </w:style>
+  <w:style w:type="character" w:styleId="Hipervnculo">
+    <w:name w:val="Hyperlink"/>
+    <w:basedOn w:val="Fuentedeprrafopredeter"/>
+    <w:uiPriority w:val="99"/>
+    <w:unhideWhenUsed/>
+    <w:rsid w:val="00BA2643"/>
+    <w:rPr>
+      <w:color w:val="0563C1" w:themeColor="hyperlink"/>
+      <w:u w:val="single"/>
+    </w:rPr>
+  </w:style>
+  <w:style w:type="character" w:styleId="Mencinsinresolver">
+    <w:name w:val="Unresolved Mention"/>
+    <w:basedOn w:val="Fuentedeprrafopredeter"/>
+    <w:uiPriority w:val="99"/>
+    <w:semiHidden/>
+    <w:unhideWhenUsed/>
+    <w:rsid w:val="00FD110C"/>
+    <w:rPr>
+      <w:color w:val="605E5C"/>
+      <w:shd w:val="clear" w:color="auto" w:fill="E1DFDD"/>
+    </w:rPr>
   </w:style>
 </w:styles>
 </file>

</xml_diff>

<commit_message>
commit inicio del día 221018
commit con cambios de manuales y respaldo de octubre del servidor
</commit_message>
<xml_diff>
--- a/documentacion/Sistema_MT.docx
+++ b/documentacion/Sistema_MT.docx
@@ -2,21 +2,1082 @@
 <file path=word/document.xml><?xml version="1.0" encoding="utf-8"?>
 <w:document xmlns:wpc="http://schemas.microsoft.com/office/word/2010/wordprocessingCanvas" xmlns:cx="http://schemas.microsoft.com/office/drawing/2014/chartex" xmlns:cx1="http://schemas.microsoft.com/office/drawing/2015/9/8/chartex" xmlns:cx2="http://schemas.microsoft.com/office/drawing/2015/10/21/chartex" xmlns:cx3="http://schemas.microsoft.com/office/drawing/2016/5/9/chartex" xmlns:cx4="http://schemas.microsoft.com/office/drawing/2016/5/10/chartex" xmlns:cx5="http://schemas.microsoft.com/office/drawing/2016/5/11/chartex" xmlns:cx6="http://schemas.microsoft.com/office/drawing/2016/5/12/chartex" xmlns:cx7="http://schemas.microsoft.com/office/drawing/2016/5/13/chartex" xmlns:cx8="http://schemas.microsoft.com/office/drawing/2016/5/14/chartex" xmlns:mc="http://schemas.openxmlformats.org/markup-compatibility/2006" xmlns:aink="http://schemas.microsoft.com/office/drawing/2016/ink" xmlns:am3d="http://schemas.microsoft.com/office/drawing/2017/model3d" xmlns:o="urn:schemas-microsoft-com:office:office" xmlns:r="http://schemas.openxmlformats.org/officeDocument/2006/relationships" xmlns:m="http://schemas.openxmlformats.org/officeDocument/2006/math" xmlns:v="urn:schemas-microsoft-com:vml" xmlns:wp14="http://schemas.microsoft.com/office/word/2010/wordprocessingDrawing" xmlns:wp="http://schemas.openxmlformats.org/drawingml/2006/wordprocessingDrawing" xmlns:w10="urn:schemas-microsoft-com:office:word" xmlns:w="http://schemas.openxmlformats.org/wordprocessingml/2006/main" xmlns:w14="http://schemas.microsoft.com/office/word/2010/wordml" xmlns:w15="http://schemas.microsoft.com/office/word/2012/wordml" xmlns:w16cid="http://schemas.microsoft.com/office/word/2016/wordml/cid" xmlns:w16se="http://schemas.microsoft.com/office/word/2015/wordml/symex" xmlns:wpg="http://schemas.microsoft.com/office/word/2010/wordprocessingGroup" xmlns:wpi="http://schemas.microsoft.com/office/word/2010/wordprocessingInk" xmlns:wne="http://schemas.microsoft.com/office/word/2006/wordml" xmlns:wps="http://schemas.microsoft.com/office/word/2010/wordprocessingShape" mc:Ignorable="w14 w15 w16se w16cid wp14">
   <w:body>
-    <w:p>
-      <w:pPr>
-        <w:jc w:val="both"/>
-        <w:rPr>
-          <w:rFonts w:ascii="Verdana" w:hAnsi="Verdana"/>
-          <w:sz w:val="16"/>
-          <w:szCs w:val="16"/>
-        </w:rPr>
-      </w:pPr>
-      <w:r>
-        <w:rPr>
-          <w:rFonts w:ascii="Verdana" w:hAnsi="Verdana"/>
-          <w:sz w:val="16"/>
-          <w:szCs w:val="16"/>
-        </w:rPr>
+    <w:sdt>
+      <w:sdtPr>
+        <w:rPr>
+          <w:sz w:val="2"/>
+        </w:rPr>
+        <w:id w:val="1935928334"/>
+        <w:docPartObj>
+          <w:docPartGallery w:val="Cover Pages"/>
+          <w:docPartUnique/>
+        </w:docPartObj>
+      </w:sdtPr>
+      <w:sdtEndPr>
+        <w:rPr>
+          <w:sz w:val="22"/>
+        </w:rPr>
+      </w:sdtEndPr>
+      <w:sdtContent>
+        <w:p>
+          <w:pPr>
+            <w:pStyle w:val="Sinespaciado"/>
+            <w:rPr>
+              <w:sz w:val="2"/>
+            </w:rPr>
+          </w:pPr>
+        </w:p>
+        <w:p>
+          <w:r>
+            <w:rPr>
+              <w:noProof/>
+            </w:rPr>
+            <mc:AlternateContent>
+              <mc:Choice Requires="wps">
+                <w:drawing>
+                  <wp:anchor distT="0" distB="0" distL="114300" distR="114300" simplePos="0" relativeHeight="251685888" behindDoc="0" locked="0" layoutInCell="1" allowOverlap="1" wp14:anchorId="6C27E145" wp14:editId="50F9FC97">
+                    <wp:simplePos x="0" y="0"/>
+                    <wp:positionH relativeFrom="page">
+                      <wp:align>center</wp:align>
+                    </wp:positionH>
+                    <wp:positionV relativeFrom="margin">
+                      <wp:align>top</wp:align>
+                    </wp:positionV>
+                    <wp:extent cx="5943600" cy="914400"/>
+                    <wp:effectExtent l="0" t="0" r="0" b="3810"/>
+                    <wp:wrapNone/>
+                    <wp:docPr id="62" name="Cuadro de texto 62"/>
+                    <wp:cNvGraphicFramePr/>
+                    <a:graphic xmlns:a="http://schemas.openxmlformats.org/drawingml/2006/main">
+                      <a:graphicData uri="http://schemas.microsoft.com/office/word/2010/wordprocessingShape">
+                        <wps:wsp>
+                          <wps:cNvSpPr txBox="1"/>
+                          <wps:spPr>
+                            <a:xfrm>
+                              <a:off x="0" y="0"/>
+                              <a:ext cx="5943600" cy="914400"/>
+                            </a:xfrm>
+                            <a:prstGeom prst="rect">
+                              <a:avLst/>
+                            </a:prstGeom>
+                            <a:noFill/>
+                            <a:ln w="6350">
+                              <a:noFill/>
+                            </a:ln>
+                            <a:effectLst/>
+                          </wps:spPr>
+                          <wps:style>
+                            <a:lnRef idx="0">
+                              <a:schemeClr val="accent1"/>
+                            </a:lnRef>
+                            <a:fillRef idx="0">
+                              <a:schemeClr val="accent1"/>
+                            </a:fillRef>
+                            <a:effectRef idx="0">
+                              <a:schemeClr val="accent1"/>
+                            </a:effectRef>
+                            <a:fontRef idx="minor">
+                              <a:schemeClr val="dk1"/>
+                            </a:fontRef>
+                          </wps:style>
+                          <wps:txbx>
+                            <w:txbxContent>
+                              <w:sdt>
+                                <w:sdtPr>
+                                  <w:rPr>
+                                    <w:rFonts w:asciiTheme="majorHAnsi" w:eastAsiaTheme="majorEastAsia" w:hAnsiTheme="majorHAnsi" w:cstheme="majorBidi"/>
+                                    <w:caps/>
+                                    <w:color w:val="86A795" w:themeColor="text2" w:themeTint="99"/>
+                                    <w:sz w:val="64"/>
+                                    <w:szCs w:val="64"/>
+                                  </w:rPr>
+                                  <w:alias w:val="Título"/>
+                                  <w:tag w:val=""/>
+                                  <w:id w:val="797192764"/>
+                                  <w:dataBinding w:prefixMappings="xmlns:ns0='http://purl.org/dc/elements/1.1/' xmlns:ns1='http://schemas.openxmlformats.org/package/2006/metadata/core-properties' " w:xpath="/ns1:coreProperties[1]/ns0:title[1]" w:storeItemID="{6C3C8BC8-F283-45AE-878A-BAB7291924A1}"/>
+                                  <w:text/>
+                                </w:sdtPr>
+                                <w:sdtEndPr>
+                                  <w:rPr>
+                                    <w:sz w:val="68"/>
+                                    <w:szCs w:val="68"/>
+                                  </w:rPr>
+                                </w:sdtEndPr>
+                                <w:sdtContent>
+                                  <w:p>
+                                    <w:pPr>
+                                      <w:pStyle w:val="Sinespaciado"/>
+                                      <w:rPr>
+                                        <w:rFonts w:asciiTheme="majorHAnsi" w:eastAsiaTheme="majorEastAsia" w:hAnsiTheme="majorHAnsi" w:cstheme="majorBidi"/>
+                                        <w:caps/>
+                                        <w:color w:val="86A795" w:themeColor="text2" w:themeTint="99"/>
+                                        <w:sz w:val="68"/>
+                                        <w:szCs w:val="68"/>
+                                      </w:rPr>
+                                    </w:pPr>
+                                    <w:r>
+                                      <w:rPr>
+                                        <w:rFonts w:asciiTheme="majorHAnsi" w:eastAsiaTheme="majorEastAsia" w:hAnsiTheme="majorHAnsi" w:cstheme="majorBidi"/>
+                                        <w:caps/>
+                                        <w:color w:val="86A795" w:themeColor="text2" w:themeTint="99"/>
+                                        <w:sz w:val="64"/>
+                                        <w:szCs w:val="64"/>
+                                      </w:rPr>
+                                      <w:t>Sistema DP11</w:t>
+                                    </w:r>
+                                  </w:p>
+                                </w:sdtContent>
+                              </w:sdt>
+                              <w:p>
+                                <w:pPr>
+                                  <w:pStyle w:val="Sinespaciado"/>
+                                  <w:spacing w:before="120"/>
+                                  <w:rPr>
+                                    <w:color w:val="549E39" w:themeColor="accent1"/>
+                                    <w:sz w:val="36"/>
+                                    <w:szCs w:val="36"/>
+                                  </w:rPr>
+                                </w:pPr>
+                                <w:sdt>
+                                  <w:sdtPr>
+                                    <w:rPr>
+                                      <w:color w:val="549E39" w:themeColor="accent1"/>
+                                      <w:sz w:val="36"/>
+                                      <w:szCs w:val="36"/>
+                                    </w:rPr>
+                                    <w:alias w:val="Subtítulo"/>
+                                    <w:tag w:val=""/>
+                                    <w:id w:val="2021743002"/>
+                                    <w:dataBinding w:prefixMappings="xmlns:ns0='http://purl.org/dc/elements/1.1/' xmlns:ns1='http://schemas.openxmlformats.org/package/2006/metadata/core-properties' " w:xpath="/ns1:coreProperties[1]/ns0:subject[1]" w:storeItemID="{6C3C8BC8-F283-45AE-878A-BAB7291924A1}"/>
+                                    <w:text/>
+                                  </w:sdtPr>
+                                  <w:sdtContent>
+                                    <w:r>
+                                      <w:rPr>
+                                        <w:color w:val="549E39" w:themeColor="accent1"/>
+                                        <w:sz w:val="36"/>
+                                        <w:szCs w:val="36"/>
+                                      </w:rPr>
+                                      <w:t>Manual Técnico</w:t>
+                                    </w:r>
+                                  </w:sdtContent>
+                                </w:sdt>
+                                <w:r>
+                                  <w:rPr>
+                                    <w:lang w:val="es-ES"/>
+                                  </w:rPr>
+                                  <w:t xml:space="preserve"> </w:t>
+                                </w:r>
+                              </w:p>
+                              <w:p/>
+                            </w:txbxContent>
+                          </wps:txbx>
+                          <wps:bodyPr rot="0" spcFirstLastPara="0" vertOverflow="overflow" horzOverflow="overflow" vert="horz" wrap="square" lIns="91440" tIns="45720" rIns="91440" bIns="45720" numCol="1" spcCol="0" rtlCol="0" fromWordArt="0" anchor="t" anchorCtr="0" forceAA="0" compatLnSpc="1">
+                            <a:prstTxWarp prst="textNoShape">
+                              <a:avLst/>
+                            </a:prstTxWarp>
+                            <a:spAutoFit/>
+                          </wps:bodyPr>
+                        </wps:wsp>
+                      </a:graphicData>
+                    </a:graphic>
+                    <wp14:sizeRelH relativeFrom="page">
+                      <wp14:pctWidth>76500</wp14:pctWidth>
+                    </wp14:sizeRelH>
+                  </wp:anchor>
+                </w:drawing>
+              </mc:Choice>
+              <mc:Fallback>
+                <w:pict>
+                  <v:shapetype w14:anchorId="6C27E145" id="_x0000_t202" coordsize="21600,21600" o:spt="202" path="m,l,21600r21600,l21600,xe">
+                    <v:stroke joinstyle="miter"/>
+                    <v:path gradientshapeok="t" o:connecttype="rect"/>
+                  </v:shapetype>
+                  <v:shape id="Cuadro de texto 62" o:spid="_x0000_s1026" type="#_x0000_t202" style="position:absolute;margin-left:0;margin-top:0;width:468pt;height:1in;z-index:251685888;visibility:visible;mso-wrap-style:square;mso-width-percent:765;mso-wrap-distance-left:9pt;mso-wrap-distance-top:0;mso-wrap-distance-right:9pt;mso-wrap-distance-bottom:0;mso-position-horizontal:center;mso-position-horizontal-relative:page;mso-position-vertical:top;mso-position-vertical-relative:margin;mso-width-percent:765;mso-width-relative:page;v-text-anchor:top" o:gfxdata="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" filled="f" stroked="f" strokeweight=".5pt">
+                    <v:textbox style="mso-fit-shape-to-text:t">
+                      <w:txbxContent>
+                        <w:sdt>
+                          <w:sdtPr>
+                            <w:rPr>
+                              <w:rFonts w:asciiTheme="majorHAnsi" w:eastAsiaTheme="majorEastAsia" w:hAnsiTheme="majorHAnsi" w:cstheme="majorBidi"/>
+                              <w:caps/>
+                              <w:color w:val="86A795" w:themeColor="text2" w:themeTint="99"/>
+                              <w:sz w:val="64"/>
+                              <w:szCs w:val="64"/>
+                            </w:rPr>
+                            <w:alias w:val="Título"/>
+                            <w:tag w:val=""/>
+                            <w:id w:val="797192764"/>
+                            <w:dataBinding w:prefixMappings="xmlns:ns0='http://purl.org/dc/elements/1.1/' xmlns:ns1='http://schemas.openxmlformats.org/package/2006/metadata/core-properties' " w:xpath="/ns1:coreProperties[1]/ns0:title[1]" w:storeItemID="{6C3C8BC8-F283-45AE-878A-BAB7291924A1}"/>
+                            <w:text/>
+                          </w:sdtPr>
+                          <w:sdtEndPr>
+                            <w:rPr>
+                              <w:sz w:val="68"/>
+                              <w:szCs w:val="68"/>
+                            </w:rPr>
+                          </w:sdtEndPr>
+                          <w:sdtContent>
+                            <w:p>
+                              <w:pPr>
+                                <w:pStyle w:val="Sinespaciado"/>
+                                <w:rPr>
+                                  <w:rFonts w:asciiTheme="majorHAnsi" w:eastAsiaTheme="majorEastAsia" w:hAnsiTheme="majorHAnsi" w:cstheme="majorBidi"/>
+                                  <w:caps/>
+                                  <w:color w:val="86A795" w:themeColor="text2" w:themeTint="99"/>
+                                  <w:sz w:val="68"/>
+                                  <w:szCs w:val="68"/>
+                                </w:rPr>
+                              </w:pPr>
+                              <w:r>
+                                <w:rPr>
+                                  <w:rFonts w:asciiTheme="majorHAnsi" w:eastAsiaTheme="majorEastAsia" w:hAnsiTheme="majorHAnsi" w:cstheme="majorBidi"/>
+                                  <w:caps/>
+                                  <w:color w:val="86A795" w:themeColor="text2" w:themeTint="99"/>
+                                  <w:sz w:val="64"/>
+                                  <w:szCs w:val="64"/>
+                                </w:rPr>
+                                <w:t>Sistema DP11</w:t>
+                              </w:r>
+                            </w:p>
+                          </w:sdtContent>
+                        </w:sdt>
+                        <w:p>
+                          <w:pPr>
+                            <w:pStyle w:val="Sinespaciado"/>
+                            <w:spacing w:before="120"/>
+                            <w:rPr>
+                              <w:color w:val="549E39" w:themeColor="accent1"/>
+                              <w:sz w:val="36"/>
+                              <w:szCs w:val="36"/>
+                            </w:rPr>
+                          </w:pPr>
+                          <w:sdt>
+                            <w:sdtPr>
+                              <w:rPr>
+                                <w:color w:val="549E39" w:themeColor="accent1"/>
+                                <w:sz w:val="36"/>
+                                <w:szCs w:val="36"/>
+                              </w:rPr>
+                              <w:alias w:val="Subtítulo"/>
+                              <w:tag w:val=""/>
+                              <w:id w:val="2021743002"/>
+                              <w:dataBinding w:prefixMappings="xmlns:ns0='http://purl.org/dc/elements/1.1/' xmlns:ns1='http://schemas.openxmlformats.org/package/2006/metadata/core-properties' " w:xpath="/ns1:coreProperties[1]/ns0:subject[1]" w:storeItemID="{6C3C8BC8-F283-45AE-878A-BAB7291924A1}"/>
+                              <w:text/>
+                            </w:sdtPr>
+                            <w:sdtContent>
+                              <w:r>
+                                <w:rPr>
+                                  <w:color w:val="549E39" w:themeColor="accent1"/>
+                                  <w:sz w:val="36"/>
+                                  <w:szCs w:val="36"/>
+                                </w:rPr>
+                                <w:t>Manual Técnico</w:t>
+                              </w:r>
+                            </w:sdtContent>
+                          </w:sdt>
+                          <w:r>
+                            <w:rPr>
+                              <w:lang w:val="es-ES"/>
+                            </w:rPr>
+                            <w:t xml:space="preserve"> </w:t>
+                          </w:r>
+                        </w:p>
+                        <w:p/>
+                      </w:txbxContent>
+                    </v:textbox>
+                    <w10:wrap anchorx="page" anchory="margin"/>
+                  </v:shape>
+                </w:pict>
+              </mc:Fallback>
+            </mc:AlternateContent>
+          </w:r>
+          <w:r>
+            <w:rPr>
+              <w:noProof/>
+              <w:color w:val="549E39" w:themeColor="accent1"/>
+              <w:sz w:val="36"/>
+              <w:szCs w:val="36"/>
+            </w:rPr>
+            <mc:AlternateContent>
+              <mc:Choice Requires="wpg">
+                <w:drawing>
+                  <wp:anchor distT="0" distB="0" distL="114300" distR="114300" simplePos="0" relativeHeight="251684864" behindDoc="1" locked="0" layoutInCell="1" allowOverlap="1" wp14:anchorId="215C15AF" wp14:editId="64B89278">
+                    <wp:simplePos x="0" y="0"/>
+                    <mc:AlternateContent>
+                      <mc:Choice Requires="wp14">
+                        <wp:positionH relativeFrom="page">
+                          <wp14:pctPosHOffset>22000</wp14:pctPosHOffset>
+                        </wp:positionH>
+                      </mc:Choice>
+                      <mc:Fallback>
+                        <wp:positionH relativeFrom="page">
+                          <wp:posOffset>1709420</wp:posOffset>
+                        </wp:positionH>
+                      </mc:Fallback>
+                    </mc:AlternateContent>
+                    <mc:AlternateContent>
+                      <mc:Choice Requires="wp14">
+                        <wp:positionV relativeFrom="page">
+                          <wp14:pctPosVOffset>30000</wp14:pctPosVOffset>
+                        </wp:positionV>
+                      </mc:Choice>
+                      <mc:Fallback>
+                        <wp:positionV relativeFrom="page">
+                          <wp:posOffset>3017520</wp:posOffset>
+                        </wp:positionV>
+                      </mc:Fallback>
+                    </mc:AlternateContent>
+                    <wp:extent cx="5494369" cy="5696712"/>
+                    <wp:effectExtent l="0" t="0" r="0" b="3175"/>
+                    <wp:wrapNone/>
+                    <wp:docPr id="63" name="Grupo 2"/>
+                    <wp:cNvGraphicFramePr>
+                      <a:graphicFrameLocks xmlns:a="http://schemas.openxmlformats.org/drawingml/2006/main" noChangeAspect="1"/>
+                    </wp:cNvGraphicFramePr>
+                    <a:graphic xmlns:a="http://schemas.openxmlformats.org/drawingml/2006/main">
+                      <a:graphicData uri="http://schemas.microsoft.com/office/word/2010/wordprocessingGroup">
+                        <wpg:wgp>
+                          <wpg:cNvGrpSpPr>
+                            <a:grpSpLocks noChangeAspect="1"/>
+                          </wpg:cNvGrpSpPr>
+                          <wpg:grpSpPr>
+                            <a:xfrm>
+                              <a:off x="0" y="0"/>
+                              <a:ext cx="5494369" cy="5696712"/>
+                              <a:chOff x="0" y="0"/>
+                              <a:chExt cx="4329113" cy="4491038"/>
+                            </a:xfrm>
+                            <a:solidFill>
+                              <a:schemeClr val="tx2">
+                                <a:lumMod val="60000"/>
+                                <a:lumOff val="40000"/>
+                              </a:schemeClr>
+                            </a:solidFill>
+                          </wpg:grpSpPr>
+                          <wps:wsp>
+                            <wps:cNvPr id="64" name="Forma libre 64"/>
+                            <wps:cNvSpPr>
+                              <a:spLocks/>
+                            </wps:cNvSpPr>
+                            <wps:spPr bwMode="auto">
+                              <a:xfrm>
+                                <a:off x="1501775" y="0"/>
+                                <a:ext cx="2827338" cy="2835275"/>
+                              </a:xfrm>
+                              <a:custGeom>
+                                <a:avLst/>
+                                <a:gdLst>
+                                  <a:gd name="T0" fmla="*/ 4 w 1781"/>
+                                  <a:gd name="T1" fmla="*/ 1786 h 1786"/>
+                                  <a:gd name="T2" fmla="*/ 0 w 1781"/>
+                                  <a:gd name="T3" fmla="*/ 1782 h 1786"/>
+                                  <a:gd name="T4" fmla="*/ 1776 w 1781"/>
+                                  <a:gd name="T5" fmla="*/ 0 h 1786"/>
+                                  <a:gd name="T6" fmla="*/ 1781 w 1781"/>
+                                  <a:gd name="T7" fmla="*/ 5 h 1786"/>
+                                  <a:gd name="T8" fmla="*/ 4 w 1781"/>
+                                  <a:gd name="T9" fmla="*/ 1786 h 1786"/>
+                                </a:gdLst>
+                                <a:ahLst/>
+                                <a:cxnLst>
+                                  <a:cxn ang="0">
+                                    <a:pos x="T0" y="T1"/>
+                                  </a:cxn>
+                                  <a:cxn ang="0">
+                                    <a:pos x="T2" y="T3"/>
+                                  </a:cxn>
+                                  <a:cxn ang="0">
+                                    <a:pos x="T4" y="T5"/>
+                                  </a:cxn>
+                                  <a:cxn ang="0">
+                                    <a:pos x="T6" y="T7"/>
+                                  </a:cxn>
+                                  <a:cxn ang="0">
+                                    <a:pos x="T8" y="T9"/>
+                                  </a:cxn>
+                                </a:cxnLst>
+                                <a:rect l="0" t="0" r="r" b="b"/>
+                                <a:pathLst>
+                                  <a:path w="1781" h="1786">
+                                    <a:moveTo>
+                                      <a:pt x="4" y="1786"/>
+                                    </a:moveTo>
+                                    <a:lnTo>
+                                      <a:pt x="0" y="1782"/>
+                                    </a:lnTo>
+                                    <a:lnTo>
+                                      <a:pt x="1776" y="0"/>
+                                    </a:lnTo>
+                                    <a:lnTo>
+                                      <a:pt x="1781" y="5"/>
+                                    </a:lnTo>
+                                    <a:lnTo>
+                                      <a:pt x="4" y="1786"/>
+                                    </a:lnTo>
+                                    <a:close/>
+                                  </a:path>
+                                </a:pathLst>
+                              </a:custGeom>
+                              <a:grpFill/>
+                              <a:ln>
+                                <a:noFill/>
+                              </a:ln>
+                              <a:extLst>
+                                <a:ext uri="{91240B29-F687-4F45-9708-019B960494DF}">
+                                  <a14:hiddenLine xmlns:a14="http://schemas.microsoft.com/office/drawing/2010/main" w="9525">
+                                    <a:solidFill>
+                                      <a:srgbClr val="000000"/>
+                                    </a:solidFill>
+                                    <a:round/>
+                                    <a:headEnd/>
+                                    <a:tailEnd/>
+                                  </a14:hiddenLine>
+                                </a:ext>
+                              </a:extLst>
+                            </wps:spPr>
+                            <wps:bodyPr vert="horz" wrap="square" lIns="91440" tIns="45720" rIns="91440" bIns="45720" numCol="1" anchor="t" anchorCtr="0" compatLnSpc="1">
+                              <a:prstTxWarp prst="textNoShape">
+                                <a:avLst/>
+                              </a:prstTxWarp>
+                            </wps:bodyPr>
+                          </wps:wsp>
+                          <wps:wsp>
+                            <wps:cNvPr id="65" name="Forma libre 65"/>
+                            <wps:cNvSpPr>
+                              <a:spLocks/>
+                            </wps:cNvSpPr>
+                            <wps:spPr bwMode="auto">
+                              <a:xfrm>
+                                <a:off x="782637" y="227013"/>
+                                <a:ext cx="3546475" cy="3546475"/>
+                              </a:xfrm>
+                              <a:custGeom>
+                                <a:avLst/>
+                                <a:gdLst>
+                                  <a:gd name="T0" fmla="*/ 5 w 2234"/>
+                                  <a:gd name="T1" fmla="*/ 2234 h 2234"/>
+                                  <a:gd name="T2" fmla="*/ 0 w 2234"/>
+                                  <a:gd name="T3" fmla="*/ 2229 h 2234"/>
+                                  <a:gd name="T4" fmla="*/ 2229 w 2234"/>
+                                  <a:gd name="T5" fmla="*/ 0 h 2234"/>
+                                  <a:gd name="T6" fmla="*/ 2234 w 2234"/>
+                                  <a:gd name="T7" fmla="*/ 5 h 2234"/>
+                                  <a:gd name="T8" fmla="*/ 5 w 2234"/>
+                                  <a:gd name="T9" fmla="*/ 2234 h 2234"/>
+                                </a:gdLst>
+                                <a:ahLst/>
+                                <a:cxnLst>
+                                  <a:cxn ang="0">
+                                    <a:pos x="T0" y="T1"/>
+                                  </a:cxn>
+                                  <a:cxn ang="0">
+                                    <a:pos x="T2" y="T3"/>
+                                  </a:cxn>
+                                  <a:cxn ang="0">
+                                    <a:pos x="T4" y="T5"/>
+                                  </a:cxn>
+                                  <a:cxn ang="0">
+                                    <a:pos x="T6" y="T7"/>
+                                  </a:cxn>
+                                  <a:cxn ang="0">
+                                    <a:pos x="T8" y="T9"/>
+                                  </a:cxn>
+                                </a:cxnLst>
+                                <a:rect l="0" t="0" r="r" b="b"/>
+                                <a:pathLst>
+                                  <a:path w="2234" h="2234">
+                                    <a:moveTo>
+                                      <a:pt x="5" y="2234"/>
+                                    </a:moveTo>
+                                    <a:lnTo>
+                                      <a:pt x="0" y="2229"/>
+                                    </a:lnTo>
+                                    <a:lnTo>
+                                      <a:pt x="2229" y="0"/>
+                                    </a:lnTo>
+                                    <a:lnTo>
+                                      <a:pt x="2234" y="5"/>
+                                    </a:lnTo>
+                                    <a:lnTo>
+                                      <a:pt x="5" y="2234"/>
+                                    </a:lnTo>
+                                    <a:close/>
+                                  </a:path>
+                                </a:pathLst>
+                              </a:custGeom>
+                              <a:grpFill/>
+                              <a:ln>
+                                <a:noFill/>
+                              </a:ln>
+                              <a:extLst>
+                                <a:ext uri="{91240B29-F687-4F45-9708-019B960494DF}">
+                                  <a14:hiddenLine xmlns:a14="http://schemas.microsoft.com/office/drawing/2010/main" w="9525">
+                                    <a:solidFill>
+                                      <a:srgbClr val="000000"/>
+                                    </a:solidFill>
+                                    <a:round/>
+                                    <a:headEnd/>
+                                    <a:tailEnd/>
+                                  </a14:hiddenLine>
+                                </a:ext>
+                              </a:extLst>
+                            </wps:spPr>
+                            <wps:bodyPr vert="horz" wrap="square" lIns="91440" tIns="45720" rIns="91440" bIns="45720" numCol="1" anchor="t" anchorCtr="0" compatLnSpc="1">
+                              <a:prstTxWarp prst="textNoShape">
+                                <a:avLst/>
+                              </a:prstTxWarp>
+                            </wps:bodyPr>
+                          </wps:wsp>
+                          <wps:wsp>
+                            <wps:cNvPr id="66" name="Forma libre 66"/>
+                            <wps:cNvSpPr>
+                              <a:spLocks/>
+                            </wps:cNvSpPr>
+                            <wps:spPr bwMode="auto">
+                              <a:xfrm>
+                                <a:off x="841375" y="109538"/>
+                                <a:ext cx="3487738" cy="3487738"/>
+                              </a:xfrm>
+                              <a:custGeom>
+                                <a:avLst/>
+                                <a:gdLst>
+                                  <a:gd name="T0" fmla="*/ 9 w 2197"/>
+                                  <a:gd name="T1" fmla="*/ 2197 h 2197"/>
+                                  <a:gd name="T2" fmla="*/ 0 w 2197"/>
+                                  <a:gd name="T3" fmla="*/ 2193 h 2197"/>
+                                  <a:gd name="T4" fmla="*/ 2188 w 2197"/>
+                                  <a:gd name="T5" fmla="*/ 0 h 2197"/>
+                                  <a:gd name="T6" fmla="*/ 2197 w 2197"/>
+                                  <a:gd name="T7" fmla="*/ 10 h 2197"/>
+                                  <a:gd name="T8" fmla="*/ 9 w 2197"/>
+                                  <a:gd name="T9" fmla="*/ 2197 h 2197"/>
+                                </a:gdLst>
+                                <a:ahLst/>
+                                <a:cxnLst>
+                                  <a:cxn ang="0">
+                                    <a:pos x="T0" y="T1"/>
+                                  </a:cxn>
+                                  <a:cxn ang="0">
+                                    <a:pos x="T2" y="T3"/>
+                                  </a:cxn>
+                                  <a:cxn ang="0">
+                                    <a:pos x="T4" y="T5"/>
+                                  </a:cxn>
+                                  <a:cxn ang="0">
+                                    <a:pos x="T6" y="T7"/>
+                                  </a:cxn>
+                                  <a:cxn ang="0">
+                                    <a:pos x="T8" y="T9"/>
+                                  </a:cxn>
+                                </a:cxnLst>
+                                <a:rect l="0" t="0" r="r" b="b"/>
+                                <a:pathLst>
+                                  <a:path w="2197" h="2197">
+                                    <a:moveTo>
+                                      <a:pt x="9" y="2197"/>
+                                    </a:moveTo>
+                                    <a:lnTo>
+                                      <a:pt x="0" y="2193"/>
+                                    </a:lnTo>
+                                    <a:lnTo>
+                                      <a:pt x="2188" y="0"/>
+                                    </a:lnTo>
+                                    <a:lnTo>
+                                      <a:pt x="2197" y="10"/>
+                                    </a:lnTo>
+                                    <a:lnTo>
+                                      <a:pt x="9" y="2197"/>
+                                    </a:lnTo>
+                                    <a:close/>
+                                  </a:path>
+                                </a:pathLst>
+                              </a:custGeom>
+                              <a:grpFill/>
+                              <a:ln>
+                                <a:noFill/>
+                              </a:ln>
+                              <a:extLst>
+                                <a:ext uri="{91240B29-F687-4F45-9708-019B960494DF}">
+                                  <a14:hiddenLine xmlns:a14="http://schemas.microsoft.com/office/drawing/2010/main" w="9525">
+                                    <a:solidFill>
+                                      <a:srgbClr val="000000"/>
+                                    </a:solidFill>
+                                    <a:round/>
+                                    <a:headEnd/>
+                                    <a:tailEnd/>
+                                  </a14:hiddenLine>
+                                </a:ext>
+                              </a:extLst>
+                            </wps:spPr>
+                            <wps:bodyPr vert="horz" wrap="square" lIns="91440" tIns="45720" rIns="91440" bIns="45720" numCol="1" anchor="t" anchorCtr="0" compatLnSpc="1">
+                              <a:prstTxWarp prst="textNoShape">
+                                <a:avLst/>
+                              </a:prstTxWarp>
+                            </wps:bodyPr>
+                          </wps:wsp>
+                          <wps:wsp>
+                            <wps:cNvPr id="67" name="Forma libre 67"/>
+                            <wps:cNvSpPr>
+                              <a:spLocks/>
+                            </wps:cNvSpPr>
+                            <wps:spPr bwMode="auto">
+                              <a:xfrm>
+                                <a:off x="1216025" y="498475"/>
+                                <a:ext cx="3113088" cy="3121025"/>
+                              </a:xfrm>
+                              <a:custGeom>
+                                <a:avLst/>
+                                <a:gdLst>
+                                  <a:gd name="T0" fmla="*/ 9 w 1961"/>
+                                  <a:gd name="T1" fmla="*/ 1966 h 1966"/>
+                                  <a:gd name="T2" fmla="*/ 0 w 1961"/>
+                                  <a:gd name="T3" fmla="*/ 1957 h 1966"/>
+                                  <a:gd name="T4" fmla="*/ 1952 w 1961"/>
+                                  <a:gd name="T5" fmla="*/ 0 h 1966"/>
+                                  <a:gd name="T6" fmla="*/ 1961 w 1961"/>
+                                  <a:gd name="T7" fmla="*/ 9 h 1966"/>
+                                  <a:gd name="T8" fmla="*/ 9 w 1961"/>
+                                  <a:gd name="T9" fmla="*/ 1966 h 1966"/>
+                                </a:gdLst>
+                                <a:ahLst/>
+                                <a:cxnLst>
+                                  <a:cxn ang="0">
+                                    <a:pos x="T0" y="T1"/>
+                                  </a:cxn>
+                                  <a:cxn ang="0">
+                                    <a:pos x="T2" y="T3"/>
+                                  </a:cxn>
+                                  <a:cxn ang="0">
+                                    <a:pos x="T4" y="T5"/>
+                                  </a:cxn>
+                                  <a:cxn ang="0">
+                                    <a:pos x="T6" y="T7"/>
+                                  </a:cxn>
+                                  <a:cxn ang="0">
+                                    <a:pos x="T8" y="T9"/>
+                                  </a:cxn>
+                                </a:cxnLst>
+                                <a:rect l="0" t="0" r="r" b="b"/>
+                                <a:pathLst>
+                                  <a:path w="1961" h="1966">
+                                    <a:moveTo>
+                                      <a:pt x="9" y="1966"/>
+                                    </a:moveTo>
+                                    <a:lnTo>
+                                      <a:pt x="0" y="1957"/>
+                                    </a:lnTo>
+                                    <a:lnTo>
+                                      <a:pt x="1952" y="0"/>
+                                    </a:lnTo>
+                                    <a:lnTo>
+                                      <a:pt x="1961" y="9"/>
+                                    </a:lnTo>
+                                    <a:lnTo>
+                                      <a:pt x="9" y="1966"/>
+                                    </a:lnTo>
+                                    <a:close/>
+                                  </a:path>
+                                </a:pathLst>
+                              </a:custGeom>
+                              <a:grpFill/>
+                              <a:ln>
+                                <a:noFill/>
+                              </a:ln>
+                              <a:extLst>
+                                <a:ext uri="{91240B29-F687-4F45-9708-019B960494DF}">
+                                  <a14:hiddenLine xmlns:a14="http://schemas.microsoft.com/office/drawing/2010/main" w="9525">
+                                    <a:solidFill>
+                                      <a:srgbClr val="000000"/>
+                                    </a:solidFill>
+                                    <a:round/>
+                                    <a:headEnd/>
+                                    <a:tailEnd/>
+                                  </a14:hiddenLine>
+                                </a:ext>
+                              </a:extLst>
+                            </wps:spPr>
+                            <wps:bodyPr vert="horz" wrap="square" lIns="91440" tIns="45720" rIns="91440" bIns="45720" numCol="1" anchor="t" anchorCtr="0" compatLnSpc="1">
+                              <a:prstTxWarp prst="textNoShape">
+                                <a:avLst/>
+                              </a:prstTxWarp>
+                            </wps:bodyPr>
+                          </wps:wsp>
+                          <wps:wsp>
+                            <wps:cNvPr id="68" name="Forma libre 68"/>
+                            <wps:cNvSpPr>
+                              <a:spLocks/>
+                            </wps:cNvSpPr>
+                            <wps:spPr bwMode="auto">
+                              <a:xfrm>
+                                <a:off x="0" y="153988"/>
+                                <a:ext cx="4329113" cy="4337050"/>
+                              </a:xfrm>
+                              <a:custGeom>
+                                <a:avLst/>
+                                <a:gdLst>
+                                  <a:gd name="T0" fmla="*/ 0 w 2727"/>
+                                  <a:gd name="T1" fmla="*/ 2732 h 2732"/>
+                                  <a:gd name="T2" fmla="*/ 0 w 2727"/>
+                                  <a:gd name="T3" fmla="*/ 2728 h 2732"/>
+                                  <a:gd name="T4" fmla="*/ 2722 w 2727"/>
+                                  <a:gd name="T5" fmla="*/ 0 h 2732"/>
+                                  <a:gd name="T6" fmla="*/ 2727 w 2727"/>
+                                  <a:gd name="T7" fmla="*/ 5 h 2732"/>
+                                  <a:gd name="T8" fmla="*/ 0 w 2727"/>
+                                  <a:gd name="T9" fmla="*/ 2732 h 2732"/>
+                                </a:gdLst>
+                                <a:ahLst/>
+                                <a:cxnLst>
+                                  <a:cxn ang="0">
+                                    <a:pos x="T0" y="T1"/>
+                                  </a:cxn>
+                                  <a:cxn ang="0">
+                                    <a:pos x="T2" y="T3"/>
+                                  </a:cxn>
+                                  <a:cxn ang="0">
+                                    <a:pos x="T4" y="T5"/>
+                                  </a:cxn>
+                                  <a:cxn ang="0">
+                                    <a:pos x="T6" y="T7"/>
+                                  </a:cxn>
+                                  <a:cxn ang="0">
+                                    <a:pos x="T8" y="T9"/>
+                                  </a:cxn>
+                                </a:cxnLst>
+                                <a:rect l="0" t="0" r="r" b="b"/>
+                                <a:pathLst>
+                                  <a:path w="2727" h="2732">
+                                    <a:moveTo>
+                                      <a:pt x="0" y="2732"/>
+                                    </a:moveTo>
+                                    <a:lnTo>
+                                      <a:pt x="0" y="2728"/>
+                                    </a:lnTo>
+                                    <a:lnTo>
+                                      <a:pt x="2722" y="0"/>
+                                    </a:lnTo>
+                                    <a:lnTo>
+                                      <a:pt x="2727" y="5"/>
+                                    </a:lnTo>
+                                    <a:lnTo>
+                                      <a:pt x="0" y="2732"/>
+                                    </a:lnTo>
+                                    <a:close/>
+                                  </a:path>
+                                </a:pathLst>
+                              </a:custGeom>
+                              <a:grpFill/>
+                              <a:ln>
+                                <a:noFill/>
+                              </a:ln>
+                              <a:extLst>
+                                <a:ext uri="{91240B29-F687-4F45-9708-019B960494DF}">
+                                  <a14:hiddenLine xmlns:a14="http://schemas.microsoft.com/office/drawing/2010/main" w="9525">
+                                    <a:solidFill>
+                                      <a:srgbClr val="000000"/>
+                                    </a:solidFill>
+                                    <a:round/>
+                                    <a:headEnd/>
+                                    <a:tailEnd/>
+                                  </a14:hiddenLine>
+                                </a:ext>
+                              </a:extLst>
+                            </wps:spPr>
+                            <wps:bodyPr vert="horz" wrap="square" lIns="91440" tIns="45720" rIns="91440" bIns="45720" numCol="1" anchor="t" anchorCtr="0" compatLnSpc="1">
+                              <a:prstTxWarp prst="textNoShape">
+                                <a:avLst/>
+                              </a:prstTxWarp>
+                            </wps:bodyPr>
+                          </wps:wsp>
+                        </wpg:wgp>
+                      </a:graphicData>
+                    </a:graphic>
+                    <wp14:sizeRelH relativeFrom="page">
+                      <wp14:pctWidth>70600</wp14:pctWidth>
+                    </wp14:sizeRelH>
+                    <wp14:sizeRelV relativeFrom="page">
+                      <wp14:pctHeight>56600</wp14:pctHeight>
+                    </wp14:sizeRelV>
+                  </wp:anchor>
+                </w:drawing>
+              </mc:Choice>
+              <mc:Fallback>
+                <w:pict>
+                  <v:group w14:anchorId="258A79C9" id="Grupo 2" o:spid="_x0000_s1026" style="position:absolute;margin-left:0;margin-top:0;width:432.65pt;height:448.55pt;z-index:-251631616;mso-width-percent:706;mso-height-percent:566;mso-left-percent:220;mso-top-percent:300;mso-position-horizontal-relative:page;mso-position-vertical-relative:page;mso-width-percent:706;mso-height-percent:566;mso-left-percent:220;mso-top-percent:300" coordsize="43291,44910" o:gfxdata="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">
+                    <o:lock v:ext="edit" aspectratio="t"/>
+                    <v:shape id="Forma libre 64" o:spid="_x0000_s1027" style="position:absolute;left:15017;width:28274;height:28352;visibility:visible;mso-wrap-style:square;v-text-anchor:top" coordsize="1781,1786" o:gfxdata="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" path="m4,1786l,1782,1776,r5,5l4,1786xe" filled="f" stroked="f">
+                      <v:path arrowok="t" o:connecttype="custom" o:connectlocs="6350,2835275;0,2828925;2819400,0;2827338,7938;6350,2835275" o:connectangles="0,0,0,0,0"/>
+                    </v:shape>
+                    <v:shape id="Forma libre 65" o:spid="_x0000_s1028" style="position:absolute;left:7826;top:2270;width:35465;height:35464;visibility:visible;mso-wrap-style:square;v-text-anchor:top" coordsize="2234,2234" o:gfxdata="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" path="m5,2234l,2229,2229,r5,5l5,2234xe" filled="f" stroked="f">
+                      <v:path arrowok="t" o:connecttype="custom" o:connectlocs="7938,3546475;0,3538538;3538538,0;3546475,7938;7938,3546475" o:connectangles="0,0,0,0,0"/>
+                    </v:shape>
+                    <v:shape id="Forma libre 66" o:spid="_x0000_s1029" style="position:absolute;left:8413;top:1095;width:34878;height:34877;visibility:visible;mso-wrap-style:square;v-text-anchor:top" coordsize="2197,2197" o:gfxdata="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" path="m9,2197l,2193,2188,r9,10l9,2197xe" filled="f" stroked="f">
+                      <v:path arrowok="t" o:connecttype="custom" o:connectlocs="14288,3487738;0,3481388;3473450,0;3487738,15875;14288,3487738" o:connectangles="0,0,0,0,0"/>
+                    </v:shape>
+                    <v:shape id="Forma libre 67" o:spid="_x0000_s1030" style="position:absolute;left:12160;top:4984;width:31131;height:31211;visibility:visible;mso-wrap-style:square;v-text-anchor:top" coordsize="1961,1966" o:gfxdata="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" path="m9,1966l,1957,1952,r9,9l9,1966xe" filled="f" stroked="f">
+                      <v:path arrowok="t" o:connecttype="custom" o:connectlocs="14288,3121025;0,3106738;3098800,0;3113088,14288;14288,3121025" o:connectangles="0,0,0,0,0"/>
+                    </v:shape>
+                    <v:shape id="Forma libre 68" o:spid="_x0000_s1031" style="position:absolute;top:1539;width:43291;height:43371;visibility:visible;mso-wrap-style:square;v-text-anchor:top" coordsize="2727,2732" o:gfxdata="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" path="m,2732r,-4l2722,r5,5l,2732xe" filled="f" stroked="f">
+                      <v:path arrowok="t" o:connecttype="custom" o:connectlocs="0,4337050;0,4330700;4321175,0;4329113,7938;0,4337050" o:connectangles="0,0,0,0,0"/>
+                    </v:shape>
+                    <w10:wrap anchorx="page" anchory="page"/>
+                  </v:group>
+                </w:pict>
+              </mc:Fallback>
+            </mc:AlternateContent>
+          </w:r>
+          <w:r>
+            <w:rPr>
+              <w:noProof/>
+            </w:rPr>
+            <mc:AlternateContent>
+              <mc:Choice Requires="wps">
+                <w:drawing>
+                  <wp:anchor distT="0" distB="0" distL="114300" distR="114300" simplePos="0" relativeHeight="251683840" behindDoc="0" locked="0" layoutInCell="1" allowOverlap="1" wp14:anchorId="17D7F2C4" wp14:editId="528915A1">
+                    <wp:simplePos x="0" y="0"/>
+                    <wp:positionH relativeFrom="page">
+                      <wp:align>center</wp:align>
+                    </wp:positionH>
+                    <wp:positionV relativeFrom="margin">
+                      <wp:align>bottom</wp:align>
+                    </wp:positionV>
+                    <wp:extent cx="5943600" cy="374904"/>
+                    <wp:effectExtent l="0" t="0" r="0" b="2540"/>
+                    <wp:wrapNone/>
+                    <wp:docPr id="69" name="Cuadro de texto 69"/>
+                    <wp:cNvGraphicFramePr/>
+                    <a:graphic xmlns:a="http://schemas.openxmlformats.org/drawingml/2006/main">
+                      <a:graphicData uri="http://schemas.microsoft.com/office/word/2010/wordprocessingShape">
+                        <wps:wsp>
+                          <wps:cNvSpPr txBox="1"/>
+                          <wps:spPr>
+                            <a:xfrm>
+                              <a:off x="0" y="0"/>
+                              <a:ext cx="5943600" cy="374904"/>
+                            </a:xfrm>
+                            <a:prstGeom prst="rect">
+                              <a:avLst/>
+                            </a:prstGeom>
+                            <a:noFill/>
+                            <a:ln w="6350">
+                              <a:noFill/>
+                            </a:ln>
+                            <a:effectLst/>
+                          </wps:spPr>
+                          <wps:style>
+                            <a:lnRef idx="0">
+                              <a:schemeClr val="accent1"/>
+                            </a:lnRef>
+                            <a:fillRef idx="0">
+                              <a:schemeClr val="accent1"/>
+                            </a:fillRef>
+                            <a:effectRef idx="0">
+                              <a:schemeClr val="accent1"/>
+                            </a:effectRef>
+                            <a:fontRef idx="minor">
+                              <a:schemeClr val="dk1"/>
+                            </a:fontRef>
+                          </wps:style>
+                          <wps:txbx>
+                            <w:txbxContent>
+                              <w:p>
+                                <w:pPr>
+                                  <w:pStyle w:val="Sinespaciado"/>
+                                  <w:jc w:val="right"/>
+                                  <w:rPr>
+                                    <w:color w:val="549E39" w:themeColor="accent1"/>
+                                    <w:sz w:val="36"/>
+                                    <w:szCs w:val="36"/>
+                                  </w:rPr>
+                                </w:pPr>
+                                <w:sdt>
+                                  <w:sdtPr>
+                                    <w:rPr>
+                                      <w:color w:val="549E39" w:themeColor="accent1"/>
+                                      <w:sz w:val="36"/>
+                                      <w:szCs w:val="36"/>
+                                    </w:rPr>
+                                    <w:alias w:val="Escolar"/>
+                                    <w:tag w:val="Escolar"/>
+                                    <w:id w:val="1850680582"/>
+                                    <w:dataBinding w:prefixMappings="xmlns:ns0='http://schemas.openxmlformats.org/officeDocument/2006/extended-properties' " w:xpath="/ns0:Properties[1]/ns0:Company[1]" w:storeItemID="{6668398D-A668-4E3E-A5EB-62B293D839F1}"/>
+                                    <w:text/>
+                                  </w:sdtPr>
+                                  <w:sdtContent>
+                                    <w:r>
+                                      <w:rPr>
+                                        <w:color w:val="549E39" w:themeColor="accent1"/>
+                                        <w:sz w:val="36"/>
+                                        <w:szCs w:val="36"/>
+                                      </w:rPr>
+                                      <w:t>Desarrollo y Promoción 11</w:t>
+                                    </w:r>
+                                  </w:sdtContent>
+                                </w:sdt>
+                              </w:p>
+                              <w:sdt>
+                                <w:sdtPr>
+                                  <w:rPr>
+                                    <w:color w:val="549E39" w:themeColor="accent1"/>
+                                    <w:sz w:val="36"/>
+                                    <w:szCs w:val="36"/>
+                                  </w:rPr>
+                                  <w:alias w:val="Curso"/>
+                                  <w:tag w:val="Curso"/>
+                                  <w:id w:val="1717703537"/>
+                                  <w:dataBinding w:prefixMappings="xmlns:ns0='http://purl.org/dc/elements/1.1/' xmlns:ns1='http://schemas.openxmlformats.org/package/2006/metadata/core-properties' " w:xpath="/ns1:coreProperties[1]/ns1:category[1]" w:storeItemID="{6C3C8BC8-F283-45AE-878A-BAB7291924A1}"/>
+                                  <w:text/>
+                                </w:sdtPr>
+                                <w:sdtContent>
+                                  <w:p>
+                                    <w:pPr>
+                                      <w:pStyle w:val="Sinespaciado"/>
+                                      <w:jc w:val="right"/>
+                                      <w:rPr>
+                                        <w:color w:val="549E39" w:themeColor="accent1"/>
+                                        <w:sz w:val="36"/>
+                                        <w:szCs w:val="36"/>
+                                      </w:rPr>
+                                    </w:pPr>
+                                    <w:r>
+                                      <w:rPr>
+                                        <w:color w:val="549E39" w:themeColor="accent1"/>
+                                        <w:sz w:val="36"/>
+                                        <w:szCs w:val="36"/>
+                                      </w:rPr>
+                                      <w:t>2018</w:t>
+                                    </w:r>
+                                  </w:p>
+                                </w:sdtContent>
+                              </w:sdt>
+                            </w:txbxContent>
+                          </wps:txbx>
+                          <wps:bodyPr rot="0" spcFirstLastPara="0" vertOverflow="overflow" horzOverflow="overflow" vert="horz" wrap="square" lIns="0" tIns="0" rIns="0" bIns="0" numCol="1" spcCol="0" rtlCol="0" fromWordArt="0" anchor="b" anchorCtr="0" forceAA="0" compatLnSpc="1">
+                            <a:prstTxWarp prst="textNoShape">
+                              <a:avLst/>
+                            </a:prstTxWarp>
+                            <a:spAutoFit/>
+                          </wps:bodyPr>
+                        </wps:wsp>
+                      </a:graphicData>
+                    </a:graphic>
+                    <wp14:sizeRelH relativeFrom="page">
+                      <wp14:pctWidth>76500</wp14:pctWidth>
+                    </wp14:sizeRelH>
+                    <wp14:sizeRelV relativeFrom="margin">
+                      <wp14:pctHeight>0</wp14:pctHeight>
+                    </wp14:sizeRelV>
+                  </wp:anchor>
+                </w:drawing>
+              </mc:Choice>
+              <mc:Fallback>
+                <w:pict>
+                  <v:shape w14:anchorId="17D7F2C4" id="Cuadro de texto 69" o:spid="_x0000_s1027" type="#_x0000_t202" style="position:absolute;margin-left:0;margin-top:0;width:468pt;height:29.5pt;z-index:251683840;visibility:visible;mso-wrap-style:square;mso-width-percent:765;mso-height-percent:0;mso-wrap-distance-left:9pt;mso-wrap-distance-top:0;mso-wrap-distance-right:9pt;mso-wrap-distance-bottom:0;mso-position-horizontal:center;mso-position-horizontal-relative:page;mso-position-vertical:bottom;mso-position-vertical-relative:margin;mso-width-percent:765;mso-height-percent:0;mso-width-relative:page;mso-height-relative:margin;v-text-anchor:bottom" o:gfxdata="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" filled="f" stroked="f" strokeweight=".5pt">
+                    <v:textbox style="mso-fit-shape-to-text:t" inset="0,0,0,0">
+                      <w:txbxContent>
+                        <w:p>
+                          <w:pPr>
+                            <w:pStyle w:val="Sinespaciado"/>
+                            <w:jc w:val="right"/>
+                            <w:rPr>
+                              <w:color w:val="549E39" w:themeColor="accent1"/>
+                              <w:sz w:val="36"/>
+                              <w:szCs w:val="36"/>
+                            </w:rPr>
+                          </w:pPr>
+                          <w:sdt>
+                            <w:sdtPr>
+                              <w:rPr>
+                                <w:color w:val="549E39" w:themeColor="accent1"/>
+                                <w:sz w:val="36"/>
+                                <w:szCs w:val="36"/>
+                              </w:rPr>
+                              <w:alias w:val="Escolar"/>
+                              <w:tag w:val="Escolar"/>
+                              <w:id w:val="1850680582"/>
+                              <w:dataBinding w:prefixMappings="xmlns:ns0='http://schemas.openxmlformats.org/officeDocument/2006/extended-properties' " w:xpath="/ns0:Properties[1]/ns0:Company[1]" w:storeItemID="{6668398D-A668-4E3E-A5EB-62B293D839F1}"/>
+                              <w:text/>
+                            </w:sdtPr>
+                            <w:sdtContent>
+                              <w:r>
+                                <w:rPr>
+                                  <w:color w:val="549E39" w:themeColor="accent1"/>
+                                  <w:sz w:val="36"/>
+                                  <w:szCs w:val="36"/>
+                                </w:rPr>
+                                <w:t>Desarrollo y Promoción 11</w:t>
+                              </w:r>
+                            </w:sdtContent>
+                          </w:sdt>
+                        </w:p>
+                        <w:sdt>
+                          <w:sdtPr>
+                            <w:rPr>
+                              <w:color w:val="549E39" w:themeColor="accent1"/>
+                              <w:sz w:val="36"/>
+                              <w:szCs w:val="36"/>
+                            </w:rPr>
+                            <w:alias w:val="Curso"/>
+                            <w:tag w:val="Curso"/>
+                            <w:id w:val="1717703537"/>
+                            <w:dataBinding w:prefixMappings="xmlns:ns0='http://purl.org/dc/elements/1.1/' xmlns:ns1='http://schemas.openxmlformats.org/package/2006/metadata/core-properties' " w:xpath="/ns1:coreProperties[1]/ns1:category[1]" w:storeItemID="{6C3C8BC8-F283-45AE-878A-BAB7291924A1}"/>
+                            <w:text/>
+                          </w:sdtPr>
+                          <w:sdtContent>
+                            <w:p>
+                              <w:pPr>
+                                <w:pStyle w:val="Sinespaciado"/>
+                                <w:jc w:val="right"/>
+                                <w:rPr>
+                                  <w:color w:val="549E39" w:themeColor="accent1"/>
+                                  <w:sz w:val="36"/>
+                                  <w:szCs w:val="36"/>
+                                </w:rPr>
+                              </w:pPr>
+                              <w:r>
+                                <w:rPr>
+                                  <w:color w:val="549E39" w:themeColor="accent1"/>
+                                  <w:sz w:val="36"/>
+                                  <w:szCs w:val="36"/>
+                                </w:rPr>
+                                <w:t>2018</w:t>
+                              </w:r>
+                            </w:p>
+                          </w:sdtContent>
+                        </w:sdt>
+                      </w:txbxContent>
+                    </v:textbox>
+                    <w10:wrap anchorx="page" anchory="margin"/>
+                  </v:shape>
+                </w:pict>
+              </mc:Fallback>
+            </mc:AlternateContent>
+          </w:r>
+        </w:p>
+        <w:p>
+          <w:r>
+            <w:br w:type="page"/>
+          </w:r>
+        </w:p>
+      </w:sdtContent>
+    </w:sdt>
+    <w:p>
+      <w:pPr>
+        <w:jc w:val="both"/>
+        <w:rPr>
+          <w:rFonts w:ascii="Verdana" w:hAnsi="Verdana"/>
+          <w:sz w:val="16"/>
+          <w:szCs w:val="16"/>
+        </w:rPr>
+      </w:pPr>
+      <w:r>
+        <w:rPr>
+          <w:rFonts w:ascii="Verdana" w:hAnsi="Verdana"/>
+          <w:sz w:val="16"/>
+          <w:szCs w:val="16"/>
+        </w:rPr>
+        <w:lastRenderedPageBreak/>
         <w:t>*Sistema Desarrollo11*</w:t>
       </w:r>
     </w:p>
@@ -509,10 +1570,19 @@
         <w:rPr>
           <w:rFonts w:ascii="Verdana" w:hAnsi="Verdana"/>
         </w:rPr>
+      </w:pPr>
+    </w:p>
+    <w:p>
+      <w:pPr>
+        <w:rPr>
+          <w:rFonts w:ascii="Verdana" w:hAnsi="Verdana"/>
+        </w:rPr>
         <w:sectPr>
           <w:pgSz w:w="12240" w:h="15840"/>
           <w:pgMar w:top="1417" w:right="1701" w:bottom="1417" w:left="1701" w:header="708" w:footer="708" w:gutter="0"/>
+          <w:pgNumType w:start="0"/>
           <w:cols w:space="708"/>
+          <w:titlePg/>
           <w:docGrid w:linePitch="360"/>
         </w:sectPr>
       </w:pPr>
@@ -587,11 +1657,11 @@
           </mc:Choice>
           <mc:Fallback>
             <w:pict>
-              <v:shapetype w14:anchorId="7C4EF045" id="_x0000_t32" coordsize="21600,21600" o:spt="32" o:oned="t" path="m,l21600,21600e" filled="f">
+              <v:shapetype w14:anchorId="59094556" id="_x0000_t32" coordsize="21600,21600" o:spt="32" o:oned="t" path="m,l21600,21600e" filled="f">
                 <v:path arrowok="t" fillok="f" o:connecttype="none"/>
                 <o:lock v:ext="edit" shapetype="t"/>
               </v:shapetype>
-              <v:shape id="Conector recto de flecha 27" o:spid="_x0000_s1026" type="#_x0000_t32" style="position:absolute;margin-left:143.25pt;margin-top:304.5pt;width:93pt;height:0;flip:x;z-index:251677696;visibility:visible;mso-wrap-style:square;mso-wrap-distance-left:9pt;mso-wrap-distance-top:0;mso-wrap-distance-right:9pt;mso-wrap-distance-bottom:0;mso-position-horizontal:absolute;mso-position-horizontal-relative:text;mso-position-vertical:absolute;mso-position-vertical-relative:text" o:gfxdata="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" strokecolor="#4472c4 [3204]" strokeweight=".5pt">
+              <v:shape id="Conector recto de flecha 27" o:spid="_x0000_s1026" type="#_x0000_t32" style="position:absolute;margin-left:143.25pt;margin-top:304.5pt;width:93pt;height:0;flip:x;z-index:251677696;visibility:visible;mso-wrap-style:square;mso-wrap-distance-left:9pt;mso-wrap-distance-top:0;mso-wrap-distance-right:9pt;mso-wrap-distance-bottom:0;mso-position-horizontal:absolute;mso-position-horizontal-relative:text;mso-position-vertical:absolute;mso-position-vertical-relative:text" o:gfxdata="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" strokecolor="#549e39 [3204]" strokeweight=".5pt">
                 <v:stroke endarrow="block" joinstyle="miter"/>
               </v:shape>
             </w:pict>
@@ -659,7 +1729,7 @@
           </mc:Choice>
           <mc:Fallback>
             <w:pict>
-              <v:shapetype w14:anchorId="232E98EF" id="_x0000_t88" coordsize="21600,21600" o:spt="88" adj="1800,10800" path="m,qx10800@0l10800@2qy21600@11,10800@3l10800@1qy,21600e" filled="f">
+              <v:shapetype w14:anchorId="770E63B8" id="_x0000_t88" coordsize="21600,21600" o:spt="88" adj="1800,10800" path="m,qx10800@0l10800@2qy21600@11,10800@3l10800@1qy,21600e" filled="f">
                 <v:formulas>
                   <v:f eqn="val #0"/>
                   <v:f eqn="sum 21600 0 #0"/>
@@ -680,7 +1750,7 @@
                   <v:h position="bottomRight,#1" yrange="@9,@10"/>
                 </v:handles>
               </v:shapetype>
-              <v:shape id="Cerrar llave 26" o:spid="_x0000_s1026" type="#_x0000_t88" style="position:absolute;margin-left:133.95pt;margin-top:276.4pt;width:6pt;height:56.25pt;z-index:251675648;visibility:visible;mso-wrap-style:square;mso-wrap-distance-left:9pt;mso-wrap-distance-top:0;mso-wrap-distance-right:9pt;mso-wrap-distance-bottom:0;mso-position-horizontal:absolute;mso-position-horizontal-relative:text;mso-position-vertical:absolute;mso-position-vertical-relative:text;v-text-anchor:middle" o:gfxdata="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" adj="192" strokecolor="#4472c4 [3204]" strokeweight=".5pt">
+              <v:shape id="Cerrar llave 26" o:spid="_x0000_s1026" type="#_x0000_t88" style="position:absolute;margin-left:133.95pt;margin-top:276.4pt;width:6pt;height:56.25pt;z-index:251675648;visibility:visible;mso-wrap-style:square;mso-wrap-distance-left:9pt;mso-wrap-distance-top:0;mso-wrap-distance-right:9pt;mso-wrap-distance-bottom:0;mso-position-horizontal:absolute;mso-position-horizontal-relative:text;mso-position-vertical:absolute;mso-position-vertical-relative:text;v-text-anchor:middle" o:gfxdata="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" adj="192" strokecolor="#549e39 [3204]" strokeweight=".5pt">
                 <v:stroke joinstyle="miter"/>
               </v:shape>
             </w:pict>
@@ -746,7 +1816,7 @@
           </mc:Choice>
           <mc:Fallback>
             <w:pict>
-              <v:shape w14:anchorId="4F097C12" id="Conector recto de flecha 25" o:spid="_x0000_s1026" type="#_x0000_t32" style="position:absolute;margin-left:62.7pt;margin-top:263.65pt;width:173.25pt;height:0;flip:x;z-index:251674624;visibility:visible;mso-wrap-style:square;mso-wrap-distance-left:9pt;mso-wrap-distance-top:0;mso-wrap-distance-right:9pt;mso-wrap-distance-bottom:0;mso-position-horizontal:absolute;mso-position-horizontal-relative:text;mso-position-vertical:absolute;mso-position-vertical-relative:text" o:gfxdata="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" strokecolor="#4472c4 [3204]" strokeweight=".5pt">
+              <v:shape w14:anchorId="5A34729A" id="Conector recto de flecha 25" o:spid="_x0000_s1026" type="#_x0000_t32" style="position:absolute;margin-left:62.7pt;margin-top:263.65pt;width:173.25pt;height:0;flip:x;z-index:251674624;visibility:visible;mso-wrap-style:square;mso-wrap-distance-left:9pt;mso-wrap-distance-top:0;mso-wrap-distance-right:9pt;mso-wrap-distance-bottom:0;mso-position-horizontal:absolute;mso-position-horizontal-relative:text;mso-position-vertical:absolute;mso-position-vertical-relative:text" o:gfxdata="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" strokecolor="#549e39 [3204]" strokeweight=".5pt">
                 <v:stroke endarrow="block" joinstyle="miter"/>
               </v:shape>
             </w:pict>
@@ -812,7 +1882,7 @@
           </mc:Choice>
           <mc:Fallback>
             <w:pict>
-              <v:shape w14:anchorId="4BB280B1" id="Conector recto de flecha 24" o:spid="_x0000_s1026" type="#_x0000_t32" style="position:absolute;margin-left:63.45pt;margin-top:241.9pt;width:169.5pt;height:0;flip:x;z-index:251673600;visibility:visible;mso-wrap-style:square;mso-wrap-distance-left:9pt;mso-wrap-distance-top:0;mso-wrap-distance-right:9pt;mso-wrap-distance-bottom:0;mso-position-horizontal:absolute;mso-position-horizontal-relative:text;mso-position-vertical:absolute;mso-position-vertical-relative:text" o:gfxdata="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" strokecolor="#4472c4 [3204]" strokeweight=".5pt">
+              <v:shape w14:anchorId="3912EDF1" id="Conector recto de flecha 24" o:spid="_x0000_s1026" type="#_x0000_t32" style="position:absolute;margin-left:63.45pt;margin-top:241.9pt;width:169.5pt;height:0;flip:x;z-index:251673600;visibility:visible;mso-wrap-style:square;mso-wrap-distance-left:9pt;mso-wrap-distance-top:0;mso-wrap-distance-right:9pt;mso-wrap-distance-bottom:0;mso-position-horizontal:absolute;mso-position-horizontal-relative:text;mso-position-vertical:absolute;mso-position-vertical-relative:text" o:gfxdata="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" strokecolor="#549e39 [3204]" strokeweight=".5pt">
                 <v:stroke endarrow="block" joinstyle="miter"/>
               </v:shape>
             </w:pict>
@@ -878,7 +1948,7 @@
           </mc:Choice>
           <mc:Fallback>
             <w:pict>
-              <v:shape w14:anchorId="412C08EE" id="Conector recto de flecha 20" o:spid="_x0000_s1026" type="#_x0000_t32" style="position:absolute;margin-left:139.95pt;margin-top:210.4pt;width:93pt;height:0;flip:x;z-index:251672576;visibility:visible;mso-wrap-style:square;mso-wrap-distance-left:9pt;mso-wrap-distance-top:0;mso-wrap-distance-right:9pt;mso-wrap-distance-bottom:0;mso-position-horizontal:absolute;mso-position-horizontal-relative:text;mso-position-vertical:absolute;mso-position-vertical-relative:text" o:gfxdata="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" strokecolor="#4472c4 [3204]" strokeweight=".5pt">
+              <v:shape w14:anchorId="116CBAE2" id="Conector recto de flecha 20" o:spid="_x0000_s1026" type="#_x0000_t32" style="position:absolute;margin-left:139.95pt;margin-top:210.4pt;width:93pt;height:0;flip:x;z-index:251672576;visibility:visible;mso-wrap-style:square;mso-wrap-distance-left:9pt;mso-wrap-distance-top:0;mso-wrap-distance-right:9pt;mso-wrap-distance-bottom:0;mso-position-horizontal:absolute;mso-position-horizontal-relative:text;mso-position-vertical:absolute;mso-position-vertical-relative:text" o:gfxdata="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" strokecolor="#549e39 [3204]" strokeweight=".5pt">
                 <v:stroke endarrow="block" joinstyle="miter"/>
               </v:shape>
             </w:pict>
@@ -946,7 +2016,7 @@
           </mc:Choice>
           <mc:Fallback>
             <w:pict>
-              <v:shape w14:anchorId="0450FD52" id="Cerrar llave 18" o:spid="_x0000_s1026" type="#_x0000_t88" style="position:absolute;margin-left:130.2pt;margin-top:196.15pt;width:3.75pt;height:35.25pt;z-index:251671552;visibility:visible;mso-wrap-style:square;mso-wrap-distance-left:9pt;mso-wrap-distance-top:0;mso-wrap-distance-right:9pt;mso-wrap-distance-bottom:0;mso-position-horizontal:absolute;mso-position-horizontal-relative:text;mso-position-vertical:absolute;mso-position-vertical-relative:text;v-text-anchor:middle" o:gfxdata="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" adj="191" strokecolor="#4472c4 [3204]" strokeweight=".5pt">
+              <v:shape w14:anchorId="08569892" id="Cerrar llave 18" o:spid="_x0000_s1026" type="#_x0000_t88" style="position:absolute;margin-left:130.2pt;margin-top:196.15pt;width:3.75pt;height:35.25pt;z-index:251671552;visibility:visible;mso-wrap-style:square;mso-wrap-distance-left:9pt;mso-wrap-distance-top:0;mso-wrap-distance-right:9pt;mso-wrap-distance-bottom:0;mso-position-horizontal:absolute;mso-position-horizontal-relative:text;mso-position-vertical:absolute;mso-position-vertical-relative:text;v-text-anchor:middle" o:gfxdata="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" adj="191" strokecolor="#549e39 [3204]" strokeweight=".5pt">
                 <v:stroke joinstyle="miter"/>
               </v:shape>
             </w:pict>
@@ -1012,7 +2082,7 @@
           </mc:Choice>
           <mc:Fallback>
             <w:pict>
-              <v:shape w14:anchorId="00E92B91" id="Conector recto de flecha 16" o:spid="_x0000_s1026" type="#_x0000_t32" style="position:absolute;margin-left:55.2pt;margin-top:184.9pt;width:177.75pt;height:0;flip:x;z-index:251670528;visibility:visible;mso-wrap-style:square;mso-wrap-distance-left:9pt;mso-wrap-distance-top:0;mso-wrap-distance-right:9pt;mso-wrap-distance-bottom:0;mso-position-horizontal:absolute;mso-position-horizontal-relative:text;mso-position-vertical:absolute;mso-position-vertical-relative:text" o:gfxdata="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" strokecolor="#4472c4 [3204]" strokeweight=".5pt">
+              <v:shape w14:anchorId="028109A3" id="Conector recto de flecha 16" o:spid="_x0000_s1026" type="#_x0000_t32" style="position:absolute;margin-left:55.2pt;margin-top:184.9pt;width:177.75pt;height:0;flip:x;z-index:251670528;visibility:visible;mso-wrap-style:square;mso-wrap-distance-left:9pt;mso-wrap-distance-top:0;mso-wrap-distance-right:9pt;mso-wrap-distance-bottom:0;mso-position-horizontal:absolute;mso-position-horizontal-relative:text;mso-position-vertical:absolute;mso-position-vertical-relative:text" o:gfxdata="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" strokecolor="#549e39 [3204]" strokeweight=".5pt">
                 <v:stroke endarrow="block" joinstyle="miter"/>
               </v:shape>
             </w:pict>
@@ -1078,7 +2148,7 @@
           </mc:Choice>
           <mc:Fallback>
             <w:pict>
-              <v:shape w14:anchorId="4162D07E" id="Conector recto de flecha 15" o:spid="_x0000_s1026" type="#_x0000_t32" style="position:absolute;margin-left:46.95pt;margin-top:166.15pt;width:186pt;height:0;flip:x;z-index:251669504;visibility:visible;mso-wrap-style:square;mso-wrap-distance-left:9pt;mso-wrap-distance-top:0;mso-wrap-distance-right:9pt;mso-wrap-distance-bottom:0;mso-position-horizontal:absolute;mso-position-horizontal-relative:text;mso-position-vertical:absolute;mso-position-vertical-relative:text" o:gfxdata="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" strokecolor="#4472c4 [3204]" strokeweight=".5pt">
+              <v:shape w14:anchorId="54781723" id="Conector recto de flecha 15" o:spid="_x0000_s1026" type="#_x0000_t32" style="position:absolute;margin-left:46.95pt;margin-top:166.15pt;width:186pt;height:0;flip:x;z-index:251669504;visibility:visible;mso-wrap-style:square;mso-wrap-distance-left:9pt;mso-wrap-distance-top:0;mso-wrap-distance-right:9pt;mso-wrap-distance-bottom:0;mso-position-horizontal:absolute;mso-position-horizontal-relative:text;mso-position-vertical:absolute;mso-position-vertical-relative:text" o:gfxdata="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" strokecolor="#549e39 [3204]" strokeweight=".5pt">
                 <v:stroke endarrow="block" joinstyle="miter"/>
               </v:shape>
             </w:pict>
@@ -1144,7 +2214,7 @@
           </mc:Choice>
           <mc:Fallback>
             <w:pict>
-              <v:shape w14:anchorId="3E977F87" id="Conector recto de flecha 14" o:spid="_x0000_s1026" type="#_x0000_t32" style="position:absolute;margin-left:89.7pt;margin-top:67.15pt;width:143.25pt;height:0;flip:x;z-index:251668480;visibility:visible;mso-wrap-style:square;mso-wrap-distance-left:9pt;mso-wrap-distance-top:0;mso-wrap-distance-right:9pt;mso-wrap-distance-bottom:0;mso-position-horizontal:absolute;mso-position-horizontal-relative:text;mso-position-vertical:absolute;mso-position-vertical-relative:text" o:gfxdata="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" strokecolor="#4472c4 [3204]" strokeweight=".5pt">
+              <v:shape w14:anchorId="7DCBEDB4" id="Conector recto de flecha 14" o:spid="_x0000_s1026" type="#_x0000_t32" style="position:absolute;margin-left:89.7pt;margin-top:67.15pt;width:143.25pt;height:0;flip:x;z-index:251668480;visibility:visible;mso-wrap-style:square;mso-wrap-distance-left:9pt;mso-wrap-distance-top:0;mso-wrap-distance-right:9pt;mso-wrap-distance-bottom:0;mso-position-horizontal:absolute;mso-position-horizontal-relative:text;mso-position-vertical:absolute;mso-position-vertical-relative:text" o:gfxdata="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" strokecolor="#549e39 [3204]" strokeweight=".5pt">
                 <v:stroke endarrow="block" joinstyle="miter"/>
               </v:shape>
             </w:pict>
@@ -1210,7 +2280,7 @@
           </mc:Choice>
           <mc:Fallback>
             <w:pict>
-              <v:shape w14:anchorId="747C2B3A" id="Conector recto de flecha 13" o:spid="_x0000_s1026" type="#_x0000_t32" style="position:absolute;margin-left:63.45pt;margin-top:145.9pt;width:169.5pt;height:0;flip:x;z-index:251667456;visibility:visible;mso-wrap-style:square;mso-wrap-distance-left:9pt;mso-wrap-distance-top:0;mso-wrap-distance-right:9pt;mso-wrap-distance-bottom:0;mso-position-horizontal:absolute;mso-position-horizontal-relative:text;mso-position-vertical:absolute;mso-position-vertical-relative:text" o:gfxdata="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" strokecolor="#4472c4 [3204]" strokeweight=".5pt">
+              <v:shape w14:anchorId="0E05E857" id="Conector recto de flecha 13" o:spid="_x0000_s1026" type="#_x0000_t32" style="position:absolute;margin-left:63.45pt;margin-top:145.9pt;width:169.5pt;height:0;flip:x;z-index:251667456;visibility:visible;mso-wrap-style:square;mso-wrap-distance-left:9pt;mso-wrap-distance-top:0;mso-wrap-distance-right:9pt;mso-wrap-distance-bottom:0;mso-position-horizontal:absolute;mso-position-horizontal-relative:text;mso-position-vertical:absolute;mso-position-vertical-relative:text" o:gfxdata="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" strokecolor="#549e39 [3204]" strokeweight=".5pt">
                 <v:stroke endarrow="block" joinstyle="miter"/>
               </v:shape>
             </w:pict>
@@ -1276,7 +2346,7 @@
           </mc:Choice>
           <mc:Fallback>
             <w:pict>
-              <v:shape w14:anchorId="41A36808" id="Conector recto de flecha 12" o:spid="_x0000_s1026" type="#_x0000_t32" style="position:absolute;margin-left:48.45pt;margin-top:127.15pt;width:184.5pt;height:0;flip:x;z-index:251666432;visibility:visible;mso-wrap-style:square;mso-wrap-distance-left:9pt;mso-wrap-distance-top:0;mso-wrap-distance-right:9pt;mso-wrap-distance-bottom:0;mso-position-horizontal:absolute;mso-position-horizontal-relative:text;mso-position-vertical:absolute;mso-position-vertical-relative:text" o:gfxdata="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" strokecolor="#4472c4 [3204]" strokeweight=".5pt">
+              <v:shape w14:anchorId="6751B021" id="Conector recto de flecha 12" o:spid="_x0000_s1026" type="#_x0000_t32" style="position:absolute;margin-left:48.45pt;margin-top:127.15pt;width:184.5pt;height:0;flip:x;z-index:251666432;visibility:visible;mso-wrap-style:square;mso-wrap-distance-left:9pt;mso-wrap-distance-top:0;mso-wrap-distance-right:9pt;mso-wrap-distance-bottom:0;mso-position-horizontal:absolute;mso-position-horizontal-relative:text;mso-position-vertical:absolute;mso-position-vertical-relative:text" o:gfxdata="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" strokecolor="#549e39 [3204]" strokeweight=".5pt">
                 <v:stroke endarrow="block" joinstyle="miter"/>
               </v:shape>
             </w:pict>
@@ -1342,7 +2412,7 @@
           </mc:Choice>
           <mc:Fallback>
             <w:pict>
-              <v:shape w14:anchorId="764036B4" id="Conector recto de flecha 8" o:spid="_x0000_s1026" type="#_x0000_t32" style="position:absolute;margin-left:41.7pt;margin-top:109.15pt;width:191.25pt;height:0;flip:x;z-index:251665408;visibility:visible;mso-wrap-style:square;mso-wrap-distance-left:9pt;mso-wrap-distance-top:0;mso-wrap-distance-right:9pt;mso-wrap-distance-bottom:0;mso-position-horizontal:absolute;mso-position-horizontal-relative:text;mso-position-vertical:absolute;mso-position-vertical-relative:text" o:gfxdata="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" strokecolor="#4472c4 [3204]" strokeweight=".5pt">
+              <v:shape w14:anchorId="27730081" id="Conector recto de flecha 8" o:spid="_x0000_s1026" type="#_x0000_t32" style="position:absolute;margin-left:41.7pt;margin-top:109.15pt;width:191.25pt;height:0;flip:x;z-index:251665408;visibility:visible;mso-wrap-style:square;mso-wrap-distance-left:9pt;mso-wrap-distance-top:0;mso-wrap-distance-right:9pt;mso-wrap-distance-bottom:0;mso-position-horizontal:absolute;mso-position-horizontal-relative:text;mso-position-vertical:absolute;mso-position-vertical-relative:text" o:gfxdata="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" strokecolor="#549e39 [3204]" strokeweight=".5pt">
                 <v:stroke endarrow="block" joinstyle="miter"/>
               </v:shape>
             </w:pict>
@@ -1414,7 +2484,7 @@
           </mc:Choice>
           <mc:Fallback>
             <w:pict>
-              <v:shape w14:anchorId="00C2C233" id="Conector recto de flecha 7" o:spid="_x0000_s1026" type="#_x0000_t32" style="position:absolute;margin-left:48.75pt;margin-top:90pt;width:184.5pt;height:0;flip:x;z-index:251664384;visibility:visible;mso-wrap-style:square;mso-width-percent:0;mso-height-percent:0;mso-wrap-distance-left:9pt;mso-wrap-distance-top:0;mso-wrap-distance-right:9pt;mso-wrap-distance-bottom:0;mso-position-horizontal:absolute;mso-position-horizontal-relative:text;mso-position-vertical:absolute;mso-position-vertical-relative:text;mso-width-percent:0;mso-height-percent:0;mso-width-relative:margin;mso-height-relative:margin" o:gfxdata="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" strokecolor="#4472c4 [3204]" strokeweight=".5pt">
+              <v:shape w14:anchorId="203F1195" id="Conector recto de flecha 7" o:spid="_x0000_s1026" type="#_x0000_t32" style="position:absolute;margin-left:48.75pt;margin-top:90pt;width:184.5pt;height:0;flip:x;z-index:251664384;visibility:visible;mso-wrap-style:square;mso-width-percent:0;mso-height-percent:0;mso-wrap-distance-left:9pt;mso-wrap-distance-top:0;mso-wrap-distance-right:9pt;mso-wrap-distance-bottom:0;mso-position-horizontal:absolute;mso-position-horizontal-relative:text;mso-position-vertical:absolute;mso-position-vertical-relative:text;mso-width-percent:0;mso-height-percent:0;mso-width-relative:margin;mso-height-relative:margin" o:gfxdata="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" strokecolor="#549e39 [3204]" strokeweight=".5pt">
                 <v:stroke endarrow="block" joinstyle="miter"/>
               </v:shape>
             </w:pict>
@@ -1486,7 +2556,7 @@
           </mc:Choice>
           <mc:Fallback>
             <w:pict>
-              <v:shape w14:anchorId="77BDFAF5" id="Conector recto de flecha 4" o:spid="_x0000_s1026" type="#_x0000_t32" style="position:absolute;margin-left:45.45pt;margin-top:48.4pt;width:184.5pt;height:0;flip:x;z-index:251661312;visibility:visible;mso-wrap-style:square;mso-width-percent:0;mso-height-percent:0;mso-wrap-distance-left:9pt;mso-wrap-distance-top:0;mso-wrap-distance-right:9pt;mso-wrap-distance-bottom:0;mso-position-horizontal:absolute;mso-position-horizontal-relative:text;mso-position-vertical:absolute;mso-position-vertical-relative:text;mso-width-percent:0;mso-height-percent:0;mso-width-relative:margin;mso-height-relative:margin" o:gfxdata="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" strokecolor="#4472c4 [3204]" strokeweight=".5pt">
+              <v:shape w14:anchorId="36DFF654" id="Conector recto de flecha 4" o:spid="_x0000_s1026" type="#_x0000_t32" style="position:absolute;margin-left:45.45pt;margin-top:48.4pt;width:184.5pt;height:0;flip:x;z-index:251661312;visibility:visible;mso-wrap-style:square;mso-width-percent:0;mso-height-percent:0;mso-wrap-distance-left:9pt;mso-wrap-distance-top:0;mso-wrap-distance-right:9pt;mso-wrap-distance-bottom:0;mso-position-horizontal:absolute;mso-position-horizontal-relative:text;mso-position-vertical:absolute;mso-position-vertical-relative:text;mso-width-percent:0;mso-height-percent:0;mso-width-relative:margin;mso-height-relative:margin" o:gfxdata="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" strokecolor="#549e39 [3204]" strokeweight=".5pt">
                 <v:stroke endarrow="block" joinstyle="miter"/>
               </v:shape>
             </w:pict>
@@ -1552,7 +2622,7 @@
           </mc:Choice>
           <mc:Fallback>
             <w:pict>
-              <v:shape w14:anchorId="4A41E5D9" id="Conector recto de flecha 3" o:spid="_x0000_s1026" type="#_x0000_t32" style="position:absolute;margin-left:83.7pt;margin-top:27.4pt;width:149.25pt;height:0;flip:x;z-index:251660288;visibility:visible;mso-wrap-style:square;mso-wrap-distance-left:9pt;mso-wrap-distance-top:0;mso-wrap-distance-right:9pt;mso-wrap-distance-bottom:0;mso-position-horizontal:absolute;mso-position-horizontal-relative:text;mso-position-vertical:absolute;mso-position-vertical-relative:text" o:gfxdata="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" strokecolor="#4472c4 [3204]" strokeweight=".5pt">
+              <v:shape w14:anchorId="626D460F" id="Conector recto de flecha 3" o:spid="_x0000_s1026" type="#_x0000_t32" style="position:absolute;margin-left:83.7pt;margin-top:27.4pt;width:149.25pt;height:0;flip:x;z-index:251660288;visibility:visible;mso-wrap-style:square;mso-wrap-distance-left:9pt;mso-wrap-distance-top:0;mso-wrap-distance-right:9pt;mso-wrap-distance-bottom:0;mso-position-horizontal:absolute;mso-position-horizontal-relative:text;mso-position-vertical:absolute;mso-position-vertical-relative:text" o:gfxdata="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" strokecolor="#549e39 [3204]" strokeweight=".5pt">
                 <v:stroke endarrow="block" joinstyle="miter"/>
               </v:shape>
             </w:pict>
@@ -1618,7 +2688,7 @@
           </mc:Choice>
           <mc:Fallback>
             <w:pict>
-              <v:shape w14:anchorId="1F54C8FC" id="Conector recto de flecha 2" o:spid="_x0000_s1026" type="#_x0000_t32" style="position:absolute;margin-left:55.2pt;margin-top:6.4pt;width:177.75pt;height:0;flip:x;z-index:251659264;visibility:visible;mso-wrap-style:square;mso-wrap-distance-left:9pt;mso-wrap-distance-top:0;mso-wrap-distance-right:9pt;mso-wrap-distance-bottom:0;mso-position-horizontal:absolute;mso-position-horizontal-relative:text;mso-position-vertical:absolute;mso-position-vertical-relative:text" o:gfxdata="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" strokecolor="#4472c4 [3204]" strokeweight=".5pt">
+              <v:shape w14:anchorId="4865DA24" id="Conector recto de flecha 2" o:spid="_x0000_s1026" type="#_x0000_t32" style="position:absolute;margin-left:55.2pt;margin-top:6.4pt;width:177.75pt;height:0;flip:x;z-index:251659264;visibility:visible;mso-wrap-style:square;mso-wrap-distance-left:9pt;mso-wrap-distance-top:0;mso-wrap-distance-right:9pt;mso-wrap-distance-bottom:0;mso-position-horizontal:absolute;mso-position-horizontal-relative:text;mso-position-vertical:absolute;mso-position-vertical-relative:text" o:gfxdata="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" strokecolor="#549e39 [3204]" strokeweight=".5pt">
                 <v:stroke endarrow="block" joinstyle="miter"/>
               </v:shape>
             </w:pict>
@@ -2307,7 +3377,7 @@
     </w:p>
     <w:p>
       <w:pPr>
-        <w:jc w:val="both"/>
+        <w:jc w:val="center"/>
         <w:rPr>
           <w:rFonts w:ascii="Verdana" w:hAnsi="Verdana"/>
           <w:sz w:val="16"/>
@@ -2385,7 +3455,7 @@
     </w:p>
     <w:p>
       <w:pPr>
-        <w:jc w:val="both"/>
+        <w:jc w:val="center"/>
         <w:rPr>
           <w:rFonts w:ascii="Verdana" w:hAnsi="Verdana"/>
           <w:sz w:val="16"/>
@@ -2435,14 +3505,6 @@
           </wp:inline>
         </w:drawing>
       </w:r>
-      <w:r>
-        <w:rPr>
-          <w:rFonts w:ascii="Verdana" w:hAnsi="Verdana"/>
-          <w:sz w:val="16"/>
-          <w:szCs w:val="16"/>
-        </w:rPr>
-        <w:t xml:space="preserve"> </w:t>
-      </w:r>
     </w:p>
     <w:p>
       <w:pPr>
@@ -2467,15 +3529,47 @@
           <w:sz w:val="16"/>
           <w:szCs w:val="16"/>
         </w:rPr>
-        <w:t xml:space="preserve">, los resultados obtenidos en esta clase se guardan en la variable “$result” para después ser recorrida por medio de un foreach debido a que al ser un arreglo de tipo “FetchAll” la única forma para manipular esta información es por medio del foreach, en cada iteración se genera un “echo” en el cual se agregan las etiquetas HTML necesarias para generar el formulario de actualización de las datos, agregando los valores obtenidos de la base de datos en el atributo “value” de cada input con la indicación “$item[‘nombre_de_la_columna’]” y agregando el atributo “readonly” para evitar que el usuario manipule campos específicos que no pueden ser </w:t>
-      </w:r>
-      <w:r>
-        <w:rPr>
-          <w:rFonts w:ascii="Verdana" w:hAnsi="Verdana"/>
-          <w:sz w:val="16"/>
-          <w:szCs w:val="16"/>
-        </w:rPr>
-        <w:t>modificaos después de capturados.</w:t>
+        <w:t>, los resultados obtenidos en esta clase se guardan en la variable “$result” para después ser recorrida por medio de un foreach debido a que al ser un arreglo de tipo “FetchAll” la única forma para manipular esta información es por medio del foreach, en cada iteración se genera un “echo” en el cual se agregan las etiquetas HTML necesarias para generar el formulario de actualización de l</w:t>
+      </w:r>
+      <w:r>
+        <w:rPr>
+          <w:rFonts w:ascii="Verdana" w:hAnsi="Verdana"/>
+          <w:sz w:val="16"/>
+          <w:szCs w:val="16"/>
+        </w:rPr>
+        <w:t>o</w:t>
+      </w:r>
+      <w:r>
+        <w:rPr>
+          <w:rFonts w:ascii="Verdana" w:hAnsi="Verdana"/>
+          <w:sz w:val="16"/>
+          <w:szCs w:val="16"/>
+        </w:rPr>
+        <w:t xml:space="preserve">s datos, agregando los valores obtenidos de la base de datos en el atributo “value” de cada input con la indicación “$item[‘nombre_de_la_columna’]” y agregando el atributo “readonly” para evitar que el usuario manipule campos específicos que no pueden ser </w:t>
+      </w:r>
+      <w:r>
+        <w:rPr>
+          <w:rFonts w:ascii="Verdana" w:hAnsi="Verdana"/>
+          <w:sz w:val="16"/>
+          <w:szCs w:val="16"/>
+        </w:rPr>
+        <w:t>modifica</w:t>
+      </w:r>
+      <w:r>
+        <w:rPr>
+          <w:rFonts w:ascii="Verdana" w:hAnsi="Verdana"/>
+          <w:sz w:val="16"/>
+          <w:szCs w:val="16"/>
+        </w:rPr>
+        <w:t>d</w:t>
+      </w:r>
+      <w:r>
+        <w:rPr>
+          <w:rFonts w:ascii="Verdana" w:hAnsi="Verdana"/>
+          <w:sz w:val="16"/>
+          <w:szCs w:val="16"/>
+        </w:rPr>
+        <w:t>os después de capturados.</w:t>
       </w:r>
     </w:p>
     <w:p>
@@ -2505,16 +3599,16 @@
           <w:szCs w:val="16"/>
         </w:rPr>
         <w:drawing>
-          <wp:anchor distT="0" distB="0" distL="114300" distR="114300" simplePos="0" relativeHeight="251678720" behindDoc="0" locked="0" layoutInCell="1" allowOverlap="1" wp14:anchorId="69DCBDEF" wp14:editId="3B02954D">
+          <wp:anchor distT="0" distB="0" distL="114300" distR="114300" simplePos="0" relativeHeight="251678720" behindDoc="0" locked="0" layoutInCell="1" allowOverlap="1" wp14:anchorId="69DCBDEF" wp14:editId="381302FE">
             <wp:simplePos x="0" y="0"/>
             <wp:positionH relativeFrom="column">
-              <wp:posOffset>184582</wp:posOffset>
+              <wp:posOffset>862330</wp:posOffset>
             </wp:positionH>
             <wp:positionV relativeFrom="paragraph">
-              <wp:posOffset>188748</wp:posOffset>
+              <wp:posOffset>186690</wp:posOffset>
             </wp:positionV>
-            <wp:extent cx="5343525" cy="3028950"/>
-            <wp:effectExtent l="0" t="0" r="9525" b="0"/>
+            <wp:extent cx="3730385" cy="2114550"/>
+            <wp:effectExtent l="0" t="0" r="3810" b="0"/>
             <wp:wrapNone/>
             <wp:docPr id="32" name="Imagen 32"/>
             <wp:cNvGraphicFramePr>
@@ -2542,7 +3636,7 @@
                   <pic:spPr>
                     <a:xfrm>
                       <a:off x="0" y="0"/>
-                      <a:ext cx="5343525" cy="3028950"/>
+                      <a:ext cx="3730385" cy="2114550"/>
                     </a:xfrm>
                     <a:prstGeom prst="rect">
                       <a:avLst/>
@@ -2551,6 +3645,12 @@
                 </pic:pic>
               </a:graphicData>
             </a:graphic>
+            <wp14:sizeRelH relativeFrom="margin">
+              <wp14:pctWidth>0</wp14:pctWidth>
+            </wp14:sizeRelH>
+            <wp14:sizeRelV relativeFrom="margin">
+              <wp14:pctHeight>0</wp14:pctHeight>
+            </wp14:sizeRelV>
           </wp:anchor>
         </w:drawing>
       </w:r>
@@ -2676,7 +3776,7 @@
     </w:p>
     <w:p>
       <w:pPr>
-        <w:jc w:val="both"/>
+        <w:jc w:val="center"/>
         <w:rPr>
           <w:rFonts w:ascii="Verdana" w:hAnsi="Verdana"/>
           <w:sz w:val="16"/>
@@ -2752,64 +3852,54 @@
         </w:rPr>
         <w:t>vale la pena mencionar es la sección del motivo, ya que aquí se captura la opción de un “</w:t>
       </w:r>
+      <w:r>
+        <w:rPr>
+          <w:rFonts w:ascii="Verdana" w:hAnsi="Verdana"/>
+          <w:sz w:val="16"/>
+          <w:szCs w:val="16"/>
+        </w:rPr>
+        <w:t>Select</w:t>
+      </w:r>
+      <w:r>
+        <w:rPr>
+          <w:rFonts w:ascii="Verdana" w:hAnsi="Verdana"/>
+          <w:sz w:val="16"/>
+          <w:szCs w:val="16"/>
+        </w:rPr>
+        <w:t>” que representa el motivo por el cual se está cancelando a este usuario. A diferencia del formulario anterior este sólo trae el nombre de la persona, su CURP y su teléfono, datos meramente informativos ya que no pueden ser modificados, sólo están ahí para que el usuario verifique que es el beneficiario que quiere cancelar.</w:t>
+      </w:r>
+    </w:p>
+    <w:p>
+      <w:pPr>
+        <w:jc w:val="both"/>
+        <w:rPr>
+          <w:rFonts w:ascii="Verdana" w:hAnsi="Verdana"/>
+          <w:b/>
+          <w:sz w:val="16"/>
+          <w:szCs w:val="16"/>
+        </w:rPr>
+      </w:pPr>
       <w:proofErr w:type="spellStart"/>
       <w:r>
         <w:rPr>
           <w:rFonts w:ascii="Verdana" w:hAnsi="Verdana"/>
-          <w:sz w:val="16"/>
-          <w:szCs w:val="16"/>
-        </w:rPr>
-        <w:t>select</w:t>
+          <w:b/>
+          <w:sz w:val="16"/>
+          <w:szCs w:val="16"/>
+        </w:rPr>
+        <w:t>Checlist_controller.php</w:t>
       </w:r>
       <w:proofErr w:type="spellEnd"/>
-      <w:r>
-        <w:rPr>
-          <w:rFonts w:ascii="Verdana" w:hAnsi="Verdana"/>
-          <w:sz w:val="16"/>
-          <w:szCs w:val="16"/>
-        </w:rPr>
-        <w:t>” que representa el motivo por el cual el se está cancelando a este usuario. A diferencia del formulario anterior este sólo trae el nombre de la persona, su CURP y su teléfono, datos meramente informativos ya que no pueden ser modificados, sólo están ahí para que el usuario verifique que es el beneficiario que quiere cancelar.</w:t>
-      </w:r>
-    </w:p>
-    <w:p>
-      <w:pPr>
-        <w:jc w:val="both"/>
-        <w:rPr>
-          <w:rFonts w:ascii="Verdana" w:hAnsi="Verdana"/>
-          <w:b/>
-          <w:sz w:val="16"/>
-          <w:szCs w:val="16"/>
-        </w:rPr>
-      </w:pPr>
-      <w:proofErr w:type="spellStart"/>
-      <w:r>
-        <w:rPr>
-          <w:rFonts w:ascii="Verdana" w:hAnsi="Verdana"/>
-          <w:b/>
-          <w:sz w:val="16"/>
-          <w:szCs w:val="16"/>
-        </w:rPr>
-        <w:t>Checlist_controller.php</w:t>
-      </w:r>
-      <w:proofErr w:type="spellEnd"/>
-    </w:p>
-    <w:p>
-      <w:pPr>
-        <w:jc w:val="both"/>
-        <w:rPr>
-          <w:rFonts w:ascii="Verdana" w:hAnsi="Verdana"/>
-          <w:sz w:val="16"/>
-          <w:szCs w:val="16"/>
-        </w:rPr>
-      </w:pPr>
-      <w:r>
-        <w:rPr>
-          <w:rFonts w:ascii="Verdana" w:hAnsi="Verdana"/>
-          <w:sz w:val="16"/>
-          <w:szCs w:val="16"/>
-        </w:rPr>
-        <w:t xml:space="preserve"> </w:t>
-      </w:r>
+    </w:p>
+    <w:p>
+      <w:pPr>
+        <w:jc w:val="center"/>
+        <w:rPr>
+          <w:rFonts w:ascii="Verdana" w:hAnsi="Verdana"/>
+          <w:sz w:val="16"/>
+          <w:szCs w:val="16"/>
+        </w:rPr>
+      </w:pPr>
       <w:r>
         <w:rPr>
           <w:noProof/>
@@ -3022,13 +4112,32 @@
           <w:sz w:val="16"/>
           <w:szCs w:val="18"/>
         </w:rPr>
-        <w:t xml:space="preserve">Select, Update, Insert </w:t>
-      </w:r>
-      <w:r>
-        <w:rPr>
-          <w:rFonts w:ascii="Verdana" w:hAnsi="Verdana"/>
+        <w:t>Select</w:t>
+      </w:r>
+      <w:r>
+        <w:rPr>
+          <w:rFonts w:ascii="Verdana" w:hAnsi="Verdana"/>
+          <w:i/>
           <w:sz w:val="16"/>
           <w:szCs w:val="18"/>
+          <w:vertAlign w:val="superscript"/>
+        </w:rPr>
+        <w:t>2</w:t>
+      </w:r>
+      <w:r>
+        <w:rPr>
+          <w:rFonts w:ascii="Verdana" w:hAnsi="Verdana"/>
+          <w:i/>
+          <w:sz w:val="16"/>
+          <w:szCs w:val="18"/>
+        </w:rPr>
+        <w:t xml:space="preserve">, Update, Insert </w:t>
+      </w:r>
+      <w:r>
+        <w:rPr>
+          <w:rFonts w:ascii="Verdana" w:hAnsi="Verdana"/>
+          <w:sz w:val="16"/>
+          <w:szCs w:val="18"/>
         </w:rPr>
         <w:t xml:space="preserve">y </w:t>
       </w:r>
@@ -3039,14 +4148,32 @@
           <w:sz w:val="16"/>
           <w:szCs w:val="18"/>
         </w:rPr>
-        <w:t>Store Procedure</w:t>
-      </w:r>
-      <w:r>
-        <w:rPr>
-          <w:rFonts w:ascii="Verdana" w:hAnsi="Verdana"/>
+        <w:t>Store</w:t>
+      </w:r>
+      <w:r>
+        <w:rPr>
+          <w:rFonts w:ascii="Verdana" w:hAnsi="Verdana"/>
+          <w:i/>
           <w:sz w:val="16"/>
           <w:szCs w:val="18"/>
         </w:rPr>
+        <w:t>d</w:t>
+      </w:r>
+      <w:r>
+        <w:rPr>
+          <w:rFonts w:ascii="Verdana" w:hAnsi="Verdana"/>
+          <w:i/>
+          <w:sz w:val="16"/>
+          <w:szCs w:val="18"/>
+        </w:rPr>
+        <w:t xml:space="preserve"> Procedure</w:t>
+      </w:r>
+      <w:r>
+        <w:rPr>
+          <w:rFonts w:ascii="Verdana" w:hAnsi="Verdana"/>
+          <w:sz w:val="16"/>
+          <w:szCs w:val="18"/>
+        </w:rPr>
         <w:t xml:space="preserve">, en el caso de los </w:t>
       </w:r>
       <w:r>
@@ -3101,16 +4228,14 @@
         </w:rPr>
         <w:t xml:space="preserve">Este comportamiento es propio de PDO por lo tanto puede encontrarse en su documentación siguiendo el siguiente </w:t>
       </w:r>
-      <w:proofErr w:type="gramStart"/>
       <w:r>
         <w:rPr>
           <w:rFonts w:ascii="Verdana" w:hAnsi="Verdana"/>
           <w:sz w:val="16"/>
           <w:szCs w:val="18"/>
         </w:rPr>
-        <w:t>link</w:t>
-      </w:r>
-      <w:proofErr w:type="gramEnd"/>
+        <w:t>enlace</w:t>
+      </w:r>
       <w:r>
         <w:rPr>
           <w:rFonts w:ascii="Verdana" w:hAnsi="Verdana"/>
@@ -3138,16 +4263,14 @@
         </w:rPr>
         <w:t xml:space="preserve"> de igual forma si usted conoce una forma de agilizar el proceso, </w:t>
       </w:r>
-      <w:proofErr w:type="spellStart"/>
       <w:r>
         <w:rPr>
           <w:rFonts w:ascii="Verdana" w:hAnsi="Verdana"/>
           <w:sz w:val="16"/>
           <w:szCs w:val="18"/>
         </w:rPr>
-        <w:t>esta</w:t>
-      </w:r>
-      <w:proofErr w:type="spellEnd"/>
+        <w:t>está</w:t>
+      </w:r>
       <w:r>
         <w:rPr>
           <w:rFonts w:ascii="Verdana" w:hAnsi="Verdana"/>
@@ -3227,15 +4350,31 @@
           <w:sz w:val="16"/>
           <w:szCs w:val="18"/>
         </w:rPr>
-        <w:t xml:space="preserve"> a diferencia de pdo que se ejecuta con la siguiente sentencia </w:t>
-      </w:r>
-      <w:r>
-        <w:rPr>
-          <w:rFonts w:ascii="Verdana" w:hAnsi="Verdana"/>
-          <w:b/>
+        <w:t xml:space="preserve"> a diferencia de </w:t>
+      </w:r>
+      <w:r>
+        <w:rPr>
+          <w:rFonts w:ascii="Verdana" w:hAnsi="Verdana"/>
           <w:sz w:val="16"/>
           <w:szCs w:val="18"/>
         </w:rPr>
+        <w:t>PDO</w:t>
+      </w:r>
+      <w:r>
+        <w:rPr>
+          <w:rFonts w:ascii="Verdana" w:hAnsi="Verdana"/>
+          <w:sz w:val="16"/>
+          <w:szCs w:val="18"/>
+        </w:rPr>
+        <w:t xml:space="preserve"> que se ejecuta con la siguiente sentencia </w:t>
+      </w:r>
+      <w:r>
+        <w:rPr>
+          <w:rFonts w:ascii="Verdana" w:hAnsi="Verdana"/>
+          <w:b/>
+          <w:sz w:val="16"/>
+          <w:szCs w:val="18"/>
+        </w:rPr>
         <w:t>$stmt-&gt;execute();</w:t>
       </w:r>
       <w:r>
@@ -3249,7 +4388,7 @@
     </w:p>
     <w:p>
       <w:pPr>
-        <w:jc w:val="both"/>
+        <w:jc w:val="center"/>
         <w:rPr>
           <w:rFonts w:ascii="Verdana" w:hAnsi="Verdana"/>
           <w:sz w:val="16"/>
@@ -3322,7 +4461,26 @@
           <w:sz w:val="16"/>
           <w:szCs w:val="18"/>
         </w:rPr>
-        <w:t xml:space="preserve">Select, Insert </w:t>
+        <w:t>Select</w:t>
+      </w:r>
+      <w:r>
+        <w:rPr>
+          <w:rFonts w:ascii="Verdana" w:hAnsi="Verdana"/>
+          <w:i/>
+          <w:sz w:val="16"/>
+          <w:szCs w:val="18"/>
+          <w:vertAlign w:val="superscript"/>
+        </w:rPr>
+        <w:t>2</w:t>
+      </w:r>
+      <w:r>
+        <w:rPr>
+          <w:rFonts w:ascii="Verdana" w:hAnsi="Verdana"/>
+          <w:i/>
+          <w:sz w:val="16"/>
+          <w:szCs w:val="18"/>
+        </w:rPr>
+        <w:t xml:space="preserve">, Insert </w:t>
       </w:r>
       <w:r>
         <w:rPr>
@@ -4229,7 +5387,23 @@
                                 <w:sz w:val="16"/>
                                 <w:szCs w:val="16"/>
                               </w:rPr>
-                              <w:t>e guardará la frese “N/F” para distinguir que es un usuario interno.</w:t>
+                              <w:t>e guardará la fr</w:t>
+                            </w:r>
+                            <w:r>
+                              <w:rPr>
+                                <w:rFonts w:ascii="Verdana" w:hAnsi="Verdana"/>
+                                <w:sz w:val="16"/>
+                                <w:szCs w:val="16"/>
+                              </w:rPr>
+                              <w:t>a</w:t>
+                            </w:r>
+                            <w:r>
+                              <w:rPr>
+                                <w:rFonts w:ascii="Verdana" w:hAnsi="Verdana"/>
+                                <w:sz w:val="16"/>
+                                <w:szCs w:val="16"/>
+                              </w:rPr>
+                              <w:t>se “N/F” para distinguir que es un usuario interno.</w:t>
                             </w:r>
                           </w:p>
                         </w:txbxContent>
@@ -4251,11 +5425,7 @@
           </mc:Choice>
           <mc:Fallback>
             <w:pict>
-              <v:shapetype w14:anchorId="33427339" id="_x0000_t202" coordsize="21600,21600" o:spt="202" path="m,l,21600r21600,l21600,xe">
-                <v:stroke joinstyle="miter"/>
-                <v:path gradientshapeok="t" o:connecttype="rect"/>
-              </v:shapetype>
-              <v:shape id="Cuadro de texto 2" o:spid="_x0000_s1026" type="#_x0000_t202" style="position:absolute;margin-left:131.5pt;margin-top:2.35pt;width:5in;height:207.95pt;z-index:251680768;visibility:visible;mso-wrap-style:square;mso-width-percent:0;mso-height-percent:0;mso-wrap-distance-left:9pt;mso-wrap-distance-top:3.6pt;mso-wrap-distance-right:9pt;mso-wrap-distance-bottom:3.6pt;mso-position-horizontal:absolute;mso-position-horizontal-relative:text;mso-position-vertical:absolute;mso-position-vertical-relative:text;mso-width-percent:0;mso-height-percent:0;mso-width-relative:margin;mso-height-relative:margin;v-text-anchor:top" o:gfxdata="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" stroked="f">
+              <v:shape w14:anchorId="33427339" id="Cuadro de texto 2" o:spid="_x0000_s1028" type="#_x0000_t202" style="position:absolute;margin-left:131.5pt;margin-top:2.35pt;width:5in;height:207.95pt;z-index:251680768;visibility:visible;mso-wrap-style:square;mso-width-percent:0;mso-height-percent:0;mso-wrap-distance-left:9pt;mso-wrap-distance-top:3.6pt;mso-wrap-distance-right:9pt;mso-wrap-distance-bottom:3.6pt;mso-position-horizontal:absolute;mso-position-horizontal-relative:text;mso-position-vertical:absolute;mso-position-vertical-relative:text;mso-width-percent:0;mso-height-percent:0;mso-width-relative:margin;mso-height-relative:margin;v-text-anchor:top" o:gfxdata="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" stroked="f">
                 <v:textbox>
                   <w:txbxContent>
                     <w:p>
@@ -4619,7 +5789,6 @@
                         </w:rPr>
                         <w:t xml:space="preserve"> la columna </w:t>
                       </w:r>
-                      <w:proofErr w:type="spellStart"/>
                       <w:r>
                         <w:rPr>
                           <w:rFonts w:ascii="Verdana" w:hAnsi="Verdana"/>
@@ -4627,17 +5796,7 @@
                           <w:sz w:val="16"/>
                           <w:szCs w:val="16"/>
                         </w:rPr>
-                        <w:t>ee</w:t>
-                      </w:r>
-                      <w:proofErr w:type="spellEnd"/>
-                      <w:r>
-                        <w:rPr>
-                          <w:rFonts w:ascii="Verdana" w:hAnsi="Verdana"/>
-                          <w:i/>
-                          <w:sz w:val="16"/>
-                          <w:szCs w:val="16"/>
-                        </w:rPr>
-                        <w:t xml:space="preserve"> </w:t>
+                        <w:t xml:space="preserve">ee </w:t>
                       </w:r>
                       <w:r>
                         <w:rPr>
@@ -4653,7 +5812,23 @@
                           <w:sz w:val="16"/>
                           <w:szCs w:val="16"/>
                         </w:rPr>
-                        <w:t>e guardará la frese “N/F” para distinguir que es un usuario interno.</w:t>
+                        <w:t>e guardará la fr</w:t>
+                      </w:r>
+                      <w:r>
+                        <w:rPr>
+                          <w:rFonts w:ascii="Verdana" w:hAnsi="Verdana"/>
+                          <w:sz w:val="16"/>
+                          <w:szCs w:val="16"/>
+                        </w:rPr>
+                        <w:t>a</w:t>
+                      </w:r>
+                      <w:r>
+                        <w:rPr>
+                          <w:rFonts w:ascii="Verdana" w:hAnsi="Verdana"/>
+                          <w:sz w:val="16"/>
+                          <w:szCs w:val="16"/>
+                        </w:rPr>
+                        <w:t>se “N/F” para distinguir que es un usuario interno.</w:t>
                       </w:r>
                     </w:p>
                   </w:txbxContent>
@@ -4977,7 +6152,6 @@
         </w:rPr>
         <w:t xml:space="preserve"> Las columnas ya mencionadas se llenan por medio de </w:t>
       </w:r>
-      <w:proofErr w:type="spellStart"/>
       <w:r>
         <w:rPr>
           <w:rFonts w:ascii="Verdana" w:hAnsi="Verdana"/>
@@ -4987,7 +6161,6 @@
         </w:rPr>
         <w:t>selects</w:t>
       </w:r>
-      <w:proofErr w:type="spellEnd"/>
       <w:r>
         <w:rPr>
           <w:rFonts w:ascii="Verdana" w:hAnsi="Verdana"/>
@@ -5034,16 +6207,6 @@
           <w:szCs w:val="16"/>
         </w:rPr>
       </w:pPr>
-      <w:r>
-        <w:rPr>
-          <w:rFonts w:ascii="Verdana" w:hAnsi="Verdana"/>
-          <w:b/>
-          <w:i/>
-          <w:sz w:val="18"/>
-          <w:szCs w:val="16"/>
-        </w:rPr>
-        <w:t>Especificaciones del servidor actual</w:t>
-      </w:r>
     </w:p>
     <w:p>
       <w:pPr>
@@ -5053,18 +6216,12 @@
         <w:jc w:val="both"/>
         <w:rPr>
           <w:rFonts w:ascii="Verdana" w:hAnsi="Verdana"/>
-          <w:sz w:val="16"/>
-          <w:szCs w:val="16"/>
-        </w:rPr>
-      </w:pPr>
-      <w:r>
-        <w:rPr>
-          <w:rFonts w:ascii="Verdana" w:hAnsi="Verdana"/>
-          <w:sz w:val="16"/>
-          <w:szCs w:val="16"/>
-        </w:rPr>
-        <w:t xml:space="preserve">Actualmente el proyecto se encuentra en el servidor gratuito 000webHost que provee de 10GB para almacenamiento de la base de datos, espacio para dos esquemas, los cuales ya han sido ocupados ya que este sistema trabaja con dos bases de datos separadas, la primera que cuenta con el esquema principal del sistema: </w:t>
-      </w:r>
+          <w:b/>
+          <w:i/>
+          <w:sz w:val="18"/>
+          <w:szCs w:val="16"/>
+        </w:rPr>
+      </w:pPr>
     </w:p>
     <w:p>
       <w:pPr>
@@ -5074,6 +6231,68 @@
         <w:jc w:val="both"/>
         <w:rPr>
           <w:rFonts w:ascii="Verdana" w:hAnsi="Verdana"/>
+          <w:b/>
+          <w:i/>
+          <w:sz w:val="18"/>
+          <w:szCs w:val="16"/>
+        </w:rPr>
+      </w:pPr>
+    </w:p>
+    <w:p>
+      <w:pPr>
+        <w:tabs>
+          <w:tab w:val="left" w:pos="6115"/>
+        </w:tabs>
+        <w:jc w:val="both"/>
+        <w:rPr>
+          <w:rFonts w:ascii="Verdana" w:hAnsi="Verdana"/>
+          <w:b/>
+          <w:i/>
+          <w:sz w:val="18"/>
+          <w:szCs w:val="16"/>
+        </w:rPr>
+      </w:pPr>
+      <w:r>
+        <w:rPr>
+          <w:rFonts w:ascii="Verdana" w:hAnsi="Verdana"/>
+          <w:b/>
+          <w:i/>
+          <w:sz w:val="18"/>
+          <w:szCs w:val="16"/>
+        </w:rPr>
+        <w:lastRenderedPageBreak/>
+        <w:t>Especificaciones del servidor actual</w:t>
+      </w:r>
+    </w:p>
+    <w:p>
+      <w:pPr>
+        <w:tabs>
+          <w:tab w:val="left" w:pos="6115"/>
+        </w:tabs>
+        <w:jc w:val="both"/>
+        <w:rPr>
+          <w:rFonts w:ascii="Verdana" w:hAnsi="Verdana"/>
+          <w:sz w:val="16"/>
+          <w:szCs w:val="16"/>
+        </w:rPr>
+      </w:pPr>
+      <w:r>
+        <w:rPr>
+          <w:rFonts w:ascii="Verdana" w:hAnsi="Verdana"/>
+          <w:sz w:val="16"/>
+          <w:szCs w:val="16"/>
+        </w:rPr>
+        <w:t xml:space="preserve">Actualmente el proyecto se encuentra en el servidor gratuito 000webHost que provee de 10GB para almacenamiento de la base de datos, espacio para dos esquemas, los cuales ya han sido ocupados ya que este sistema trabaja con dos bases de datos separadas, la primera que cuenta con el esquema principal del sistema: </w:t>
+      </w:r>
+    </w:p>
+    <w:p>
+      <w:pPr>
+        <w:tabs>
+          <w:tab w:val="left" w:pos="6115"/>
+        </w:tabs>
+        <w:jc w:val="both"/>
+        <w:rPr>
+          <w:rFonts w:ascii="Verdana" w:hAnsi="Verdana"/>
           <w:sz w:val="16"/>
           <w:szCs w:val="16"/>
         </w:rPr>
@@ -5082,7 +6301,6 @@
         <w:rPr>
           <w:noProof/>
         </w:rPr>
-        <w:lastRenderedPageBreak/>
         <w:drawing>
           <wp:inline distT="0" distB="0" distL="0" distR="0" wp14:anchorId="26A495DF" wp14:editId="7F983B11">
             <wp:extent cx="5850890" cy="6517005"/>
@@ -5213,7 +6431,7 @@
           <w:sz w:val="16"/>
           <w:szCs w:val="16"/>
         </w:rPr>
-        <w:t>La razón por la que estos esquemas se encuentran separados es por la cantidad de información que almacena el esquema de los estados, de igual forma es necesario ser cuidadoso con esta base ya que es información publica es complicado juntar toda esta información por lo que lo mejor es mantener las bases separadas evitando así comprometer la información de las tablas, como dato curiosos gran parte de las tablas de esta base cuentan con más de 300,000 registros. Al igual que en los puntos anteriores si usted cuenta con una alternativa que nos permita mejorar este proceso es libre de implementarla. Mi consejo es siempre mantener un respaldo de esta base.</w:t>
+        <w:t>La razón por la que estos esquemas se encuentran separados es por la cantidad de información que almacena el esquema de los estados, de igual forma es necesario ser cuidadoso con esta base ya que es información publica es complicado juntar toda esta información por lo que lo mejor es mantener las bases separadas evitando así comprometer la información de las tablas, como dato curioso gran parte de las tablas de esta base cuentan con más de 300,000 registros. Al igual que en los puntos anteriores si usted cuenta con una alternativa que nos permita mejorar este proceso es libre de implementarla. Mi consejo es siempre mantener un respaldo de esta base.</w:t>
       </w:r>
     </w:p>
     <w:p>
@@ -5244,41 +6462,37 @@
         </w:rPr>
         <w:t xml:space="preserve">dos formas de subir cambios, la primera por </w:t>
       </w:r>
-      <w:proofErr w:type="spellStart"/>
-      <w:r>
-        <w:rPr>
-          <w:rFonts w:ascii="Verdana" w:hAnsi="Verdana"/>
-          <w:sz w:val="16"/>
-          <w:szCs w:val="16"/>
-        </w:rPr>
-        <w:t>filezilla</w:t>
-      </w:r>
-      <w:proofErr w:type="spellEnd"/>
-      <w:r>
-        <w:rPr>
-          <w:rFonts w:ascii="Verdana" w:hAnsi="Verdana"/>
-          <w:sz w:val="16"/>
-          <w:szCs w:val="16"/>
-        </w:rPr>
-        <w:t xml:space="preserve"> y la segunda arrastrando los archivos modificados directamente al </w:t>
-      </w:r>
-      <w:proofErr w:type="spellStart"/>
-      <w:r>
-        <w:rPr>
-          <w:rFonts w:ascii="Verdana" w:hAnsi="Verdana"/>
-          <w:sz w:val="16"/>
-          <w:szCs w:val="16"/>
-        </w:rPr>
-        <w:t>cPanel</w:t>
-      </w:r>
-      <w:proofErr w:type="spellEnd"/>
-      <w:r>
-        <w:rPr>
-          <w:rFonts w:ascii="Verdana" w:hAnsi="Verdana"/>
-          <w:sz w:val="16"/>
-          <w:szCs w:val="16"/>
-        </w:rPr>
-        <w:t xml:space="preserve"> del servidor</w:t>
+      <w:r>
+        <w:rPr>
+          <w:rFonts w:ascii="Verdana" w:hAnsi="Verdana"/>
+          <w:sz w:val="16"/>
+          <w:szCs w:val="16"/>
+        </w:rPr>
+        <w:t>F</w:t>
+      </w:r>
+      <w:r>
+        <w:rPr>
+          <w:rFonts w:ascii="Verdana" w:hAnsi="Verdana"/>
+          <w:sz w:val="16"/>
+          <w:szCs w:val="16"/>
+        </w:rPr>
+        <w:t>ile</w:t>
+      </w:r>
+      <w:r>
+        <w:rPr>
+          <w:rFonts w:ascii="Verdana" w:hAnsi="Verdana"/>
+          <w:sz w:val="16"/>
+          <w:szCs w:val="16"/>
+        </w:rPr>
+        <w:t>Z</w:t>
+      </w:r>
+      <w:r>
+        <w:rPr>
+          <w:rFonts w:ascii="Verdana" w:hAnsi="Verdana"/>
+          <w:sz w:val="16"/>
+          <w:szCs w:val="16"/>
+        </w:rPr>
+        <w:t>illa y la segunda arrastrando los archivos modificados directamente al cPanel del servidor</w:t>
       </w:r>
     </w:p>
     <w:p>
@@ -5507,23 +6721,37 @@
         </w:rPr>
         <w:t xml:space="preserve">Estos son los datos necesarios para realizar la conexión desde </w:t>
       </w:r>
-      <w:proofErr w:type="spellStart"/>
-      <w:r>
-        <w:rPr>
-          <w:rFonts w:ascii="Verdana" w:hAnsi="Verdana"/>
-          <w:sz w:val="16"/>
-          <w:szCs w:val="16"/>
-        </w:rPr>
-        <w:t>filezilla</w:t>
-      </w:r>
-      <w:proofErr w:type="spellEnd"/>
-      <w:r>
-        <w:rPr>
-          <w:rFonts w:ascii="Verdana" w:hAnsi="Verdana"/>
-          <w:sz w:val="16"/>
-          <w:szCs w:val="16"/>
-        </w:rPr>
-        <w:t xml:space="preserve"> para ver el árbol del proyecto y subir los cambios desde esta opción.</w:t>
+      <w:r>
+        <w:rPr>
+          <w:rFonts w:ascii="Verdana" w:hAnsi="Verdana"/>
+          <w:sz w:val="16"/>
+          <w:szCs w:val="16"/>
+        </w:rPr>
+        <w:t>F</w:t>
+      </w:r>
+      <w:r>
+        <w:rPr>
+          <w:rFonts w:ascii="Verdana" w:hAnsi="Verdana"/>
+          <w:sz w:val="16"/>
+          <w:szCs w:val="16"/>
+        </w:rPr>
+        <w:t>ile</w:t>
+      </w:r>
+      <w:r>
+        <w:rPr>
+          <w:rFonts w:ascii="Verdana" w:hAnsi="Verdana"/>
+          <w:sz w:val="16"/>
+          <w:szCs w:val="16"/>
+        </w:rPr>
+        <w:t>Z</w:t>
+      </w:r>
+      <w:r>
+        <w:rPr>
+          <w:rFonts w:ascii="Verdana" w:hAnsi="Verdana"/>
+          <w:sz w:val="16"/>
+          <w:szCs w:val="16"/>
+        </w:rPr>
+        <w:t>illa para ver el árbol del proyecto y subir los cambios desde esta opción.</w:t>
       </w:r>
     </w:p>
     <w:p>
@@ -5557,18 +6785,1065 @@
     </w:p>
     <w:p>
       <w:pPr>
-        <w:tabs>
-          <w:tab w:val="left" w:pos="6115"/>
-        </w:tabs>
-        <w:jc w:val="both"/>
-        <w:rPr>
-          <w:rFonts w:ascii="Verdana" w:hAnsi="Verdana"/>
-          <w:sz w:val="16"/>
-          <w:szCs w:val="16"/>
-        </w:rPr>
-      </w:pPr>
+        <w:rPr>
+          <w:rFonts w:ascii="Verdana" w:hAnsi="Verdana"/>
+          <w:sz w:val="16"/>
+          <w:szCs w:val="16"/>
+        </w:rPr>
+      </w:pPr>
+      <w:r>
+        <w:rPr>
+          <w:rFonts w:ascii="Verdana" w:hAnsi="Verdana"/>
+          <w:sz w:val="16"/>
+          <w:szCs w:val="16"/>
+        </w:rPr>
+        <w:br w:type="page"/>
+      </w:r>
+    </w:p>
+    <w:p>
+      <w:pPr>
+        <w:jc w:val="both"/>
+        <w:rPr>
+          <w:sz w:val="32"/>
+        </w:rPr>
+      </w:pPr>
+      <w:r>
+        <w:rPr>
+          <w:sz w:val="32"/>
+        </w:rPr>
+        <w:lastRenderedPageBreak/>
+        <w:t>Glosario:</w:t>
+      </w:r>
+    </w:p>
+    <w:p>
+      <w:pPr>
+        <w:pStyle w:val="Prrafodelista"/>
+        <w:numPr>
+          <w:ilvl w:val="0"/>
+          <w:numId w:val="6"/>
+        </w:numPr>
+        <w:jc w:val="both"/>
+        <w:rPr>
+          <w:b/>
+        </w:rPr>
+      </w:pPr>
+      <w:r>
+        <w:rPr>
+          <w:b/>
+        </w:rPr>
+        <w:t>Atributo</w:t>
+      </w:r>
+      <w:r>
+        <w:rPr>
+          <w:b/>
+        </w:rPr>
+        <w:t xml:space="preserve">: </w:t>
+      </w:r>
+      <w:r>
+        <w:t>E</w:t>
+      </w:r>
+      <w:r>
+        <w:t>s una especificación que define una propiedad de un objeto, elemento o archivo.</w:t>
+      </w:r>
+    </w:p>
+    <w:p>
+      <w:pPr>
+        <w:pStyle w:val="Prrafodelista"/>
+        <w:jc w:val="both"/>
+        <w:rPr>
+          <w:b/>
+        </w:rPr>
+      </w:pPr>
+    </w:p>
+    <w:p>
+      <w:pPr>
+        <w:pStyle w:val="Prrafodelista"/>
+        <w:numPr>
+          <w:ilvl w:val="0"/>
+          <w:numId w:val="6"/>
+        </w:numPr>
+        <w:jc w:val="both"/>
+      </w:pPr>
+      <w:r>
+        <w:rPr>
+          <w:b/>
+        </w:rPr>
+        <w:t xml:space="preserve">Arreglo: </w:t>
+      </w:r>
+      <w:r>
+        <w:t>Conjunto de datos almacenados en una sola variable.</w:t>
+      </w:r>
+    </w:p>
+    <w:p>
+      <w:pPr>
+        <w:pStyle w:val="Prrafodelista"/>
+      </w:pPr>
+    </w:p>
+    <w:p>
+      <w:pPr>
+        <w:pStyle w:val="Prrafodelista"/>
+        <w:numPr>
+          <w:ilvl w:val="0"/>
+          <w:numId w:val="6"/>
+        </w:numPr>
+        <w:jc w:val="both"/>
+      </w:pPr>
+      <w:proofErr w:type="spellStart"/>
+      <w:r>
+        <w:rPr>
+          <w:b/>
+        </w:rPr>
+        <w:t>BindParam</w:t>
+      </w:r>
+      <w:proofErr w:type="spellEnd"/>
+      <w:r>
+        <w:rPr>
+          <w:b/>
+        </w:rPr>
+        <w:t xml:space="preserve">: </w:t>
+      </w:r>
+      <w:r>
+        <w:rPr>
+          <w:rStyle w:val="dc-title"/>
+        </w:rPr>
+        <w:t>Vincula un parámetro al nombre de variable especificado.</w:t>
+      </w:r>
+    </w:p>
+    <w:p>
+      <w:pPr>
+        <w:pStyle w:val="Prrafodelista"/>
+      </w:pPr>
+    </w:p>
+    <w:p>
+      <w:pPr>
+        <w:pStyle w:val="Prrafodelista"/>
+        <w:numPr>
+          <w:ilvl w:val="0"/>
+          <w:numId w:val="6"/>
+        </w:numPr>
+        <w:jc w:val="both"/>
+        <w:rPr>
+          <w:b/>
+        </w:rPr>
+      </w:pPr>
+      <w:r>
+        <w:rPr>
+          <w:b/>
+        </w:rPr>
+        <w:t>Bit</w:t>
+      </w:r>
+      <w:r>
+        <w:rPr>
+          <w:b/>
+        </w:rPr>
+        <w:t xml:space="preserve">: </w:t>
+      </w:r>
+      <w:r>
+        <w:t>En este caso bit se refiere al carácter con el que se llenará ese campo ya sea 1 o 0.</w:t>
+      </w:r>
+    </w:p>
+    <w:p>
+      <w:pPr>
+        <w:pStyle w:val="Prrafodelista"/>
+        <w:jc w:val="both"/>
+      </w:pPr>
+    </w:p>
+    <w:p>
+      <w:pPr>
+        <w:pStyle w:val="Prrafodelista"/>
+        <w:numPr>
+          <w:ilvl w:val="0"/>
+          <w:numId w:val="6"/>
+        </w:numPr>
+        <w:jc w:val="both"/>
+        <w:rPr>
+          <w:b/>
+        </w:rPr>
+      </w:pPr>
+      <w:r>
+        <w:rPr>
+          <w:b/>
+        </w:rPr>
+        <w:t>Checklist:</w:t>
+      </w:r>
+      <w:r>
+        <w:rPr>
+          <w:b/>
+        </w:rPr>
+        <w:t xml:space="preserve">  </w:t>
+      </w:r>
+      <w:r>
+        <w:t>Es un conjunto de elementos “Checkbox” para representar una lista.</w:t>
+      </w:r>
+    </w:p>
+    <w:p>
+      <w:pPr>
+        <w:pStyle w:val="Prrafodelista"/>
+        <w:rPr>
+          <w:b/>
+        </w:rPr>
+      </w:pPr>
+    </w:p>
+    <w:p>
+      <w:pPr>
+        <w:pStyle w:val="Prrafodelista"/>
+        <w:numPr>
+          <w:ilvl w:val="0"/>
+          <w:numId w:val="6"/>
+        </w:numPr>
+        <w:jc w:val="both"/>
+        <w:rPr>
+          <w:b/>
+        </w:rPr>
+      </w:pPr>
+      <w:r>
+        <w:rPr>
+          <w:b/>
+        </w:rPr>
+        <w:t xml:space="preserve">Clase: </w:t>
+      </w:r>
+      <w:r>
+        <w:t>Es un conjunto de funciones pertenecientes al mismo</w:t>
+      </w:r>
+      <w:r>
+        <w:t xml:space="preserve"> tema, con la finalidad manipular los objetos que la componen.</w:t>
+      </w:r>
+    </w:p>
+    <w:p>
+      <w:pPr>
+        <w:pStyle w:val="Prrafodelista"/>
+        <w:jc w:val="both"/>
+      </w:pPr>
+    </w:p>
+    <w:p>
+      <w:pPr>
+        <w:pStyle w:val="Prrafodelista"/>
+        <w:numPr>
+          <w:ilvl w:val="0"/>
+          <w:numId w:val="6"/>
+        </w:numPr>
+        <w:jc w:val="both"/>
+      </w:pPr>
+      <w:r>
+        <w:rPr>
+          <w:b/>
+        </w:rPr>
+        <w:t>Controlador:</w:t>
+      </w:r>
+      <w:r>
+        <w:t xml:space="preserve"> </w:t>
+      </w:r>
+      <w:r>
+        <w:t xml:space="preserve">Responde a </w:t>
+      </w:r>
+      <w:r>
+        <w:t xml:space="preserve">las </w:t>
+      </w:r>
+      <w:r>
+        <w:t>acciones del usuario e invoca peticiones al 'modelo' cuando se hace alguna solicitud sobre la información. También puede enviar comandos a su 'vista' asociada si se solicita un cambio en la forma en que se presenta el 'modelo', por tanto, se podría decir que el 'controlador' hace de intermediario entre la 'vista' y el 'modelo'</w:t>
+      </w:r>
+      <w:r>
+        <w:t xml:space="preserve">. </w:t>
+      </w:r>
+    </w:p>
+    <w:p>
+      <w:pPr>
+        <w:pStyle w:val="Prrafodelista"/>
+        <w:jc w:val="both"/>
+      </w:pPr>
+    </w:p>
+    <w:p>
+      <w:pPr>
+        <w:pStyle w:val="Prrafodelista"/>
+        <w:numPr>
+          <w:ilvl w:val="0"/>
+          <w:numId w:val="6"/>
+        </w:numPr>
+        <w:jc w:val="both"/>
+      </w:pPr>
+      <w:r>
+        <w:rPr>
+          <w:b/>
+        </w:rPr>
+        <w:t>cPanel:</w:t>
+      </w:r>
+      <w:r>
+        <w:t xml:space="preserve"> E</w:t>
+      </w:r>
+      <w:r>
+        <w:t>s un panel de control para administrar servidores de alojamiento web que proveen herramientas de automatización y una interfaz gráfica basada en páginas web.</w:t>
+      </w:r>
+    </w:p>
+    <w:p>
+      <w:pPr>
+        <w:pStyle w:val="Prrafodelista"/>
+      </w:pPr>
+    </w:p>
+    <w:p>
+      <w:pPr>
+        <w:pStyle w:val="Prrafodelista"/>
+        <w:numPr>
+          <w:ilvl w:val="0"/>
+          <w:numId w:val="6"/>
+        </w:numPr>
+        <w:jc w:val="both"/>
+      </w:pPr>
+      <w:r>
+        <w:rPr>
+          <w:b/>
+        </w:rPr>
+        <w:t xml:space="preserve">Delete: </w:t>
+      </w:r>
+      <w:r>
+        <w:t>Sentencia utilizada en SQL para eliminar permanentemente uno o más registro de la base de datos.</w:t>
+      </w:r>
+    </w:p>
+    <w:p>
+      <w:pPr>
+        <w:pStyle w:val="Prrafodelista"/>
+        <w:jc w:val="both"/>
+      </w:pPr>
+    </w:p>
+    <w:p>
+      <w:pPr>
+        <w:pStyle w:val="Prrafodelista"/>
+        <w:numPr>
+          <w:ilvl w:val="0"/>
+          <w:numId w:val="6"/>
+        </w:numPr>
+        <w:jc w:val="both"/>
+      </w:pPr>
+      <w:r>
+        <w:rPr>
+          <w:b/>
+        </w:rPr>
+        <w:t>File</w:t>
+      </w:r>
+      <w:r>
+        <w:rPr>
+          <w:b/>
+        </w:rPr>
+        <w:t>Z</w:t>
+      </w:r>
+      <w:r>
+        <w:rPr>
+          <w:b/>
+        </w:rPr>
+        <w:t>illa:</w:t>
+      </w:r>
+      <w:r>
+        <w:t xml:space="preserve"> E</w:t>
+      </w:r>
+      <w:r>
+        <w:rPr>
+          <w:rStyle w:val="st"/>
+        </w:rPr>
+        <w:t>s un cliente FTP, gratuito, libre (GPL) y de código abierto. Sustenta FTP, SFTP y FTP sobre SSL.</w:t>
+      </w:r>
+    </w:p>
+    <w:p>
+      <w:pPr>
+        <w:pStyle w:val="Prrafodelista"/>
+        <w:jc w:val="both"/>
+      </w:pPr>
+    </w:p>
+    <w:p>
+      <w:pPr>
+        <w:pStyle w:val="Prrafodelista"/>
+        <w:numPr>
+          <w:ilvl w:val="0"/>
+          <w:numId w:val="6"/>
+        </w:numPr>
+        <w:jc w:val="both"/>
+      </w:pPr>
+      <w:r>
+        <w:rPr>
+          <w:b/>
+        </w:rPr>
+        <w:t>Framework:</w:t>
+      </w:r>
+      <w:r>
+        <w:t xml:space="preserve"> </w:t>
+      </w:r>
+      <w:r>
+        <w:t xml:space="preserve">En el desarrollo de software, un </w:t>
+      </w:r>
+      <w:r>
+        <w:t>framework</w:t>
+      </w:r>
+      <w:r>
+        <w:t xml:space="preserve"> es una estructura conceptual y tecnológica de asistencia definida, normalmente, con artefactos o módulos concretos de software, que puede servir de base para la organización y desarrollo de software.</w:t>
+      </w:r>
+    </w:p>
+    <w:p>
+      <w:pPr>
+        <w:pStyle w:val="Prrafodelista"/>
+      </w:pPr>
+    </w:p>
+    <w:p>
+      <w:pPr>
+        <w:pStyle w:val="Prrafodelista"/>
+        <w:numPr>
+          <w:ilvl w:val="0"/>
+          <w:numId w:val="6"/>
+        </w:numPr>
+        <w:jc w:val="both"/>
+      </w:pPr>
+      <w:r>
+        <w:rPr>
+          <w:b/>
+        </w:rPr>
+        <w:t xml:space="preserve">Función: </w:t>
+      </w:r>
+      <w:r>
+        <w:t>se presenta como un subproceso que forma parte del proceso principal, el cual permite resolver una tarea específica.</w:t>
+      </w:r>
+    </w:p>
+    <w:p>
+      <w:pPr>
+        <w:pStyle w:val="Prrafodelista"/>
+      </w:pPr>
+    </w:p>
+    <w:p>
+      <w:pPr>
+        <w:pStyle w:val="Prrafodelista"/>
+        <w:numPr>
+          <w:ilvl w:val="0"/>
+          <w:numId w:val="6"/>
+        </w:numPr>
+        <w:jc w:val="both"/>
+        <w:rPr>
+          <w:b/>
+        </w:rPr>
+      </w:pPr>
+      <w:r>
+        <w:rPr>
+          <w:b/>
+        </w:rPr>
+        <w:t>Hosting:</w:t>
+      </w:r>
+      <w:r>
+        <w:rPr>
+          <w:b/>
+        </w:rPr>
+        <w:t xml:space="preserve"> </w:t>
+      </w:r>
+      <w:r>
+        <w:t>Medio de almacenamiento web.</w:t>
+      </w:r>
+    </w:p>
+    <w:p>
+      <w:pPr>
+        <w:pStyle w:val="Prrafodelista"/>
+      </w:pPr>
+    </w:p>
+    <w:p>
+      <w:pPr>
+        <w:pStyle w:val="Prrafodelista"/>
+        <w:numPr>
+          <w:ilvl w:val="0"/>
+          <w:numId w:val="6"/>
+        </w:numPr>
+        <w:jc w:val="both"/>
+      </w:pPr>
+      <w:r>
+        <w:rPr>
+          <w:b/>
+        </w:rPr>
+        <w:t xml:space="preserve">Id: </w:t>
+      </w:r>
+      <w:r>
+        <w:t>Elemento identificador.</w:t>
+      </w:r>
+    </w:p>
+    <w:p>
+      <w:pPr>
+        <w:pStyle w:val="Prrafodelista"/>
+      </w:pPr>
+    </w:p>
+    <w:p>
+      <w:pPr>
+        <w:pStyle w:val="Prrafodelista"/>
+        <w:numPr>
+          <w:ilvl w:val="0"/>
+          <w:numId w:val="6"/>
+        </w:numPr>
+        <w:jc w:val="both"/>
+      </w:pPr>
+      <w:proofErr w:type="spellStart"/>
+      <w:r>
+        <w:rPr>
+          <w:b/>
+        </w:rPr>
+        <w:t>If</w:t>
+      </w:r>
+      <w:proofErr w:type="spellEnd"/>
+      <w:r>
+        <w:rPr>
+          <w:b/>
+        </w:rPr>
+        <w:t xml:space="preserve">: </w:t>
+      </w:r>
+      <w:r>
+        <w:t>Condicional utilizado en programación para decidir el comportamiento de un proceso dependiendo de una situación específica.</w:t>
+      </w:r>
+    </w:p>
+    <w:p>
+      <w:pPr>
+        <w:pStyle w:val="Prrafodelista"/>
+      </w:pPr>
+    </w:p>
+    <w:p>
+      <w:pPr>
+        <w:pStyle w:val="Prrafodelista"/>
+        <w:numPr>
+          <w:ilvl w:val="0"/>
+          <w:numId w:val="6"/>
+        </w:numPr>
+        <w:jc w:val="both"/>
+      </w:pPr>
+      <w:r>
+        <w:rPr>
+          <w:b/>
+        </w:rPr>
+        <w:t xml:space="preserve">Input: </w:t>
+      </w:r>
+      <w:r>
+        <w:t>Elemento web donde el usuario puede escribir, como un campo de texto.</w:t>
+      </w:r>
+    </w:p>
+    <w:p>
+      <w:pPr>
+        <w:pStyle w:val="Prrafodelista"/>
+      </w:pPr>
+    </w:p>
+    <w:p>
+      <w:pPr>
+        <w:pStyle w:val="Prrafodelista"/>
+        <w:numPr>
+          <w:ilvl w:val="0"/>
+          <w:numId w:val="6"/>
+        </w:numPr>
+        <w:jc w:val="both"/>
+      </w:pPr>
+      <w:r>
+        <w:rPr>
+          <w:b/>
+        </w:rPr>
+        <w:t xml:space="preserve">Insert: </w:t>
+      </w:r>
+      <w:r>
+        <w:t>Sentencia de SQL utilizada para agregar un nuevo registro a una columna.</w:t>
+      </w:r>
+    </w:p>
+    <w:p>
+      <w:pPr>
+        <w:pStyle w:val="Prrafodelista"/>
+      </w:pPr>
+    </w:p>
+    <w:p>
+      <w:pPr>
+        <w:pStyle w:val="Prrafodelista"/>
+        <w:numPr>
+          <w:ilvl w:val="0"/>
+          <w:numId w:val="6"/>
+        </w:numPr>
+        <w:jc w:val="both"/>
+        <w:rPr>
+          <w:b/>
+        </w:rPr>
+      </w:pPr>
+      <w:r>
+        <w:rPr>
+          <w:b/>
+        </w:rPr>
+        <w:t>Llave:</w:t>
+      </w:r>
+      <w:r>
+        <w:rPr>
+          <w:b/>
+        </w:rPr>
+        <w:t xml:space="preserve"> </w:t>
+      </w:r>
+      <w:r>
+        <w:t xml:space="preserve">Es el campo identificador de </w:t>
+      </w:r>
+      <w:r>
+        <w:t>c</w:t>
+      </w:r>
+      <w:r>
+        <w:t>a</w:t>
+      </w:r>
+      <w:r>
+        <w:t>da</w:t>
+      </w:r>
+      <w:r>
+        <w:t xml:space="preserve"> columna</w:t>
+      </w:r>
+      <w:r>
+        <w:t>.</w:t>
+      </w:r>
+    </w:p>
+    <w:p>
+      <w:pPr>
+        <w:pStyle w:val="Prrafodelista"/>
+      </w:pPr>
+    </w:p>
+    <w:p>
+      <w:pPr>
+        <w:pStyle w:val="Prrafodelista"/>
+        <w:numPr>
+          <w:ilvl w:val="0"/>
+          <w:numId w:val="6"/>
+        </w:numPr>
+        <w:jc w:val="both"/>
+        <w:rPr>
+          <w:b/>
+        </w:rPr>
+      </w:pPr>
+      <w:r>
+        <w:rPr>
+          <w:b/>
+        </w:rPr>
+        <w:t>Layout:</w:t>
+      </w:r>
+      <w:r>
+        <w:rPr>
+          <w:b/>
+        </w:rPr>
+        <w:t xml:space="preserve"> </w:t>
+      </w:r>
+      <w:r>
+        <w:t>Formulario que contiene los datos de los beneficiarios en el programa.</w:t>
+      </w:r>
+    </w:p>
+    <w:p>
+      <w:pPr>
+        <w:pStyle w:val="Prrafodelista"/>
+        <w:jc w:val="both"/>
+      </w:pPr>
+    </w:p>
+    <w:p>
+      <w:pPr>
+        <w:pStyle w:val="Prrafodelista"/>
+        <w:numPr>
+          <w:ilvl w:val="0"/>
+          <w:numId w:val="6"/>
+        </w:numPr>
+        <w:jc w:val="both"/>
+      </w:pPr>
+      <w:r>
+        <w:rPr>
+          <w:b/>
+        </w:rPr>
+        <w:t>Modelo:</w:t>
+      </w:r>
+      <w:r>
+        <w:t xml:space="preserve"> Es la representación de la información con la cual el sistema opera, por lo tanto</w:t>
+      </w:r>
+      <w:r>
+        <w:t>,</w:t>
+      </w:r>
+      <w:r>
+        <w:t xml:space="preserve"> gestiona todos los accesos a dicha información</w:t>
+      </w:r>
+      <w:r>
+        <w:t>.</w:t>
+      </w:r>
+    </w:p>
+    <w:p>
+      <w:pPr>
+        <w:pStyle w:val="Prrafodelista"/>
+        <w:jc w:val="both"/>
+      </w:pPr>
+    </w:p>
+    <w:p>
+      <w:pPr>
+        <w:pStyle w:val="Prrafodelista"/>
+        <w:numPr>
+          <w:ilvl w:val="0"/>
+          <w:numId w:val="6"/>
+        </w:numPr>
+        <w:jc w:val="both"/>
+      </w:pPr>
+      <w:r>
+        <w:rPr>
+          <w:b/>
+        </w:rPr>
+        <w:t>MVC:</w:t>
+      </w:r>
+      <w:r>
+        <w:t xml:space="preserve"> Patrón de diseño de programación, conocido como Modelo-Vista-Controlador.</w:t>
+      </w:r>
+    </w:p>
+    <w:p>
+      <w:pPr>
+        <w:pStyle w:val="Prrafodelista"/>
+        <w:jc w:val="both"/>
+      </w:pPr>
+    </w:p>
+    <w:p>
+      <w:pPr>
+        <w:pStyle w:val="Prrafodelista"/>
+        <w:numPr>
+          <w:ilvl w:val="0"/>
+          <w:numId w:val="6"/>
+        </w:numPr>
+        <w:jc w:val="both"/>
+      </w:pPr>
+      <w:r>
+        <w:rPr>
+          <w:b/>
+        </w:rPr>
+        <w:t>Nativo:</w:t>
+      </w:r>
+      <w:r>
+        <w:t xml:space="preserve"> </w:t>
+      </w:r>
+      <w:r>
+        <w:t>El código nativo es una forma de código de la programación de computadora que se configura para funcionar con el uso de un procesador especificado.</w:t>
+      </w:r>
+    </w:p>
+    <w:p>
+      <w:pPr>
+        <w:pStyle w:val="Prrafodelista"/>
+      </w:pPr>
+    </w:p>
+    <w:p>
+      <w:pPr>
+        <w:pStyle w:val="Prrafodelista"/>
+        <w:numPr>
+          <w:ilvl w:val="0"/>
+          <w:numId w:val="6"/>
+        </w:numPr>
+        <w:jc w:val="both"/>
+        <w:rPr>
+          <w:b/>
+        </w:rPr>
+      </w:pPr>
+      <w:r>
+        <w:rPr>
+          <w:b/>
+        </w:rPr>
+        <w:t>Parámetro:</w:t>
+      </w:r>
+      <w:r>
+        <w:rPr>
+          <w:b/>
+        </w:rPr>
+        <w:t xml:space="preserve"> </w:t>
+      </w:r>
+      <w:r>
+        <w:t>E</w:t>
+      </w:r>
+      <w:r>
+        <w:t>s una variable utilizada para recibir valores de entrada en una rutina, subrutina o método.</w:t>
+      </w:r>
+    </w:p>
+    <w:p>
+      <w:pPr>
+        <w:pStyle w:val="Prrafodelista"/>
+      </w:pPr>
+    </w:p>
+    <w:p>
+      <w:pPr>
+        <w:pStyle w:val="Prrafodelista"/>
+        <w:numPr>
+          <w:ilvl w:val="0"/>
+          <w:numId w:val="6"/>
+        </w:numPr>
+        <w:jc w:val="both"/>
+        <w:rPr>
+          <w:b/>
+        </w:rPr>
+      </w:pPr>
+      <w:r>
+        <w:rPr>
+          <w:b/>
+        </w:rPr>
+        <w:t>P</w:t>
+      </w:r>
+      <w:r>
+        <w:rPr>
+          <w:b/>
+        </w:rPr>
+        <w:t xml:space="preserve">DO: </w:t>
+      </w:r>
+      <w:r>
+        <w:t>La extensión Objetos de Datos de PHP (PDO por sus siglas en inglés) define una interfaz ligera para poder acceder a bases de datos en PHP. Cada controlador de bases de datos que implemente la interfaz PDO puede exponer características específicas de la base de datos, como las funciones habituales de la extensión.</w:t>
+      </w:r>
+    </w:p>
+    <w:p>
+      <w:pPr>
+        <w:pStyle w:val="Prrafodelista"/>
+        <w:rPr>
+          <w:b/>
+        </w:rPr>
+      </w:pPr>
+    </w:p>
+    <w:p>
+      <w:pPr>
+        <w:pStyle w:val="Prrafodelista"/>
+        <w:numPr>
+          <w:ilvl w:val="0"/>
+          <w:numId w:val="6"/>
+        </w:numPr>
+        <w:jc w:val="both"/>
+        <w:rPr>
+          <w:b/>
+        </w:rPr>
+      </w:pPr>
+      <w:r>
+        <w:rPr>
+          <w:b/>
+        </w:rPr>
+        <w:t xml:space="preserve">POST: </w:t>
+      </w:r>
+      <w:r>
+        <w:t>Es el envío de datos para HTTP de forma privada.</w:t>
+      </w:r>
+    </w:p>
+    <w:p>
+      <w:pPr>
+        <w:pStyle w:val="Prrafodelista"/>
+        <w:jc w:val="both"/>
+        <w:rPr>
+          <w:b/>
+        </w:rPr>
+      </w:pPr>
+    </w:p>
+    <w:p>
+      <w:pPr>
+        <w:pStyle w:val="Prrafodelista"/>
+        <w:numPr>
+          <w:ilvl w:val="0"/>
+          <w:numId w:val="6"/>
+        </w:numPr>
+        <w:jc w:val="both"/>
+      </w:pPr>
+      <w:r>
+        <w:rPr>
+          <w:b/>
+        </w:rPr>
+        <w:t>Select:</w:t>
+      </w:r>
+      <w:r>
+        <w:t xml:space="preserve"> Elemento web que agrupa múltiples opciones dentro de una ventana con el fin de elegir una de ellas. || Sentencia utilizada en SQL para obtener registros de la base de datos.</w:t>
+      </w:r>
+    </w:p>
+    <w:p>
+      <w:pPr>
+        <w:pStyle w:val="Prrafodelista"/>
+      </w:pPr>
+    </w:p>
+    <w:p>
+      <w:pPr>
+        <w:pStyle w:val="Prrafodelista"/>
+        <w:numPr>
+          <w:ilvl w:val="0"/>
+          <w:numId w:val="6"/>
+        </w:numPr>
+        <w:jc w:val="both"/>
+      </w:pPr>
+      <w:r>
+        <w:rPr>
+          <w:b/>
+        </w:rPr>
+        <w:t xml:space="preserve">Stored Procedure: </w:t>
+      </w:r>
+      <w:r>
+        <w:t xml:space="preserve"> Es un conjunto de sentencias de SQL almacenadas para ejecutarse de manera lineal una tras otra al llamar al proceso.</w:t>
+      </w:r>
+    </w:p>
+    <w:p>
+      <w:pPr>
+        <w:pStyle w:val="Prrafodelista"/>
+      </w:pPr>
+    </w:p>
+    <w:p>
+      <w:pPr>
+        <w:pStyle w:val="Prrafodelista"/>
+        <w:numPr>
+          <w:ilvl w:val="0"/>
+          <w:numId w:val="6"/>
+        </w:numPr>
+        <w:jc w:val="both"/>
+      </w:pPr>
+      <w:r>
+        <w:rPr>
+          <w:b/>
+        </w:rPr>
+        <w:t xml:space="preserve">String: </w:t>
+      </w:r>
+      <w:r>
+        <w:t>Tipo de dato usado en programación que hace referencia las cadenas de caracteres.</w:t>
+      </w:r>
+    </w:p>
+    <w:p>
+      <w:pPr>
+        <w:pStyle w:val="Prrafodelista"/>
+      </w:pPr>
+    </w:p>
+    <w:p>
+      <w:pPr>
+        <w:pStyle w:val="Prrafodelista"/>
+        <w:numPr>
+          <w:ilvl w:val="0"/>
+          <w:numId w:val="6"/>
+        </w:numPr>
+        <w:jc w:val="both"/>
+        <w:rPr>
+          <w:b/>
+        </w:rPr>
+      </w:pPr>
+      <w:r>
+        <w:rPr>
+          <w:b/>
+        </w:rPr>
+        <w:t>Switch:</w:t>
+      </w:r>
+      <w:r>
+        <w:rPr>
+          <w:b/>
+        </w:rPr>
+        <w:t xml:space="preserve"> </w:t>
+      </w:r>
+      <w:r>
+        <w:t>Conjunto de condiciones a las que puede estar sometida una sola variable.</w:t>
+      </w:r>
+    </w:p>
+    <w:p>
+      <w:pPr>
+        <w:pStyle w:val="Prrafodelista"/>
+        <w:jc w:val="both"/>
+      </w:pPr>
+    </w:p>
+    <w:p>
+      <w:pPr>
+        <w:pStyle w:val="Prrafodelista"/>
+        <w:numPr>
+          <w:ilvl w:val="0"/>
+          <w:numId w:val="6"/>
+        </w:numPr>
+        <w:jc w:val="both"/>
+      </w:pPr>
+      <w:r>
+        <w:rPr>
+          <w:b/>
+        </w:rPr>
+        <w:t>Query:</w:t>
+      </w:r>
+      <w:r>
+        <w:t xml:space="preserve"> Sintaxis aplicada a SQL para realizar algún proceso en bases de datos. También llamada consulta.</w:t>
+      </w:r>
+    </w:p>
+    <w:p>
+      <w:pPr>
+        <w:pStyle w:val="Prrafodelista"/>
+      </w:pPr>
+    </w:p>
+    <w:p>
+      <w:pPr>
+        <w:pStyle w:val="Prrafodelista"/>
+        <w:numPr>
+          <w:ilvl w:val="0"/>
+          <w:numId w:val="6"/>
+        </w:numPr>
+        <w:jc w:val="both"/>
+      </w:pPr>
+      <w:r>
+        <w:rPr>
+          <w:b/>
+        </w:rPr>
+        <w:t xml:space="preserve">Update: </w:t>
+      </w:r>
+      <w:r>
+        <w:t>Sentencia de SQL para actualizar un campo ya existente.</w:t>
+      </w:r>
+    </w:p>
+    <w:p>
+      <w:pPr>
+        <w:pStyle w:val="Prrafodelista"/>
+        <w:jc w:val="both"/>
+      </w:pPr>
+    </w:p>
+    <w:p>
+      <w:pPr>
+        <w:pStyle w:val="Prrafodelista"/>
+        <w:numPr>
+          <w:ilvl w:val="0"/>
+          <w:numId w:val="6"/>
+        </w:numPr>
+        <w:jc w:val="both"/>
+      </w:pPr>
+      <w:r>
+        <w:rPr>
+          <w:b/>
+        </w:rPr>
+        <w:t>Vista:</w:t>
+      </w:r>
+      <w:r>
+        <w:t xml:space="preserve"> </w:t>
+      </w:r>
+      <w:r>
+        <w:t>Presenta el 'modelo'</w:t>
+      </w:r>
+      <w:r>
+        <w:t xml:space="preserve">: </w:t>
+      </w:r>
+      <w:r>
+        <w:t>información y lógica de negocio</w:t>
+      </w:r>
+      <w:r>
+        <w:t>,</w:t>
+      </w:r>
+      <w:r>
+        <w:t xml:space="preserve"> en un formato adecuado para interactuar</w:t>
+      </w:r>
+      <w:r>
+        <w:t xml:space="preserve"> con el usuario</w:t>
+      </w:r>
+      <w:r>
+        <w:t>.</w:t>
+      </w:r>
+      <w:r>
+        <w:t xml:space="preserve"> </w:t>
+      </w:r>
+    </w:p>
+    <w:p>
+      <w:pPr>
+        <w:pStyle w:val="Prrafodelista"/>
+      </w:pPr>
+    </w:p>
+    <w:p>
+      <w:pPr>
+        <w:pStyle w:val="Prrafodelista"/>
+        <w:numPr>
+          <w:ilvl w:val="0"/>
+          <w:numId w:val="6"/>
+        </w:numPr>
+        <w:jc w:val="both"/>
+        <w:rPr>
+          <w:b/>
+        </w:rPr>
+      </w:pPr>
+      <w:r>
+        <w:rPr>
+          <w:b/>
+        </w:rPr>
+        <w:t xml:space="preserve">$_SESSION: </w:t>
+      </w:r>
+      <w:r>
+        <w:t>Variable global de p</w:t>
+      </w:r>
       <w:bookmarkStart w:id="0" w:name="_GoBack"/>
       <w:bookmarkEnd w:id="0"/>
+      <w:r>
+        <w:t>hp</w:t>
+      </w:r>
+      <w:r>
+        <w:t>.</w:t>
+      </w:r>
     </w:p>
     <w:sectPr>
       <w:type w:val="continuous"/>
@@ -5810,9 +8085,9 @@
     </w:lvl>
   </w:abstractNum>
   <w:abstractNum w:abstractNumId="2" w15:restartNumberingAfterBreak="0">
-    <w:nsid w:val="3F887E8A"/>
+    <w:nsid w:val="350419A7"/>
     <w:multiLevelType w:val="hybridMultilevel"/>
-    <w:tmpl w:val="AB1CF6A8"/>
+    <w:tmpl w:val="FB7C631A"/>
     <w:lvl w:ilvl="0" w:tplc="080A0001">
       <w:start w:val="1"/>
       <w:numFmt w:val="bullet"/>
@@ -5923,9 +8198,9 @@
     </w:lvl>
   </w:abstractNum>
   <w:abstractNum w:abstractNumId="3" w15:restartNumberingAfterBreak="0">
-    <w:nsid w:val="5247261A"/>
+    <w:nsid w:val="3F887E8A"/>
     <w:multiLevelType w:val="hybridMultilevel"/>
-    <w:tmpl w:val="D8B8A5C4"/>
+    <w:tmpl w:val="AB1CF6A8"/>
     <w:lvl w:ilvl="0" w:tplc="080A0001">
       <w:start w:val="1"/>
       <w:numFmt w:val="bullet"/>
@@ -6035,17 +8310,249 @@
       </w:rPr>
     </w:lvl>
   </w:abstractNum>
+  <w:abstractNum w:abstractNumId="4" w15:restartNumberingAfterBreak="0">
+    <w:nsid w:val="5247261A"/>
+    <w:multiLevelType w:val="hybridMultilevel"/>
+    <w:tmpl w:val="D8B8A5C4"/>
+    <w:lvl w:ilvl="0" w:tplc="080A0001">
+      <w:start w:val="1"/>
+      <w:numFmt w:val="bullet"/>
+      <w:lvlText w:val=""/>
+      <w:lvlJc w:val="left"/>
+      <w:pPr>
+        <w:ind w:left="720" w:hanging="360"/>
+      </w:pPr>
+      <w:rPr>
+        <w:rFonts w:ascii="Symbol" w:hAnsi="Symbol" w:hint="default"/>
+      </w:rPr>
+    </w:lvl>
+    <w:lvl w:ilvl="1" w:tplc="080A0003" w:tentative="1">
+      <w:start w:val="1"/>
+      <w:numFmt w:val="bullet"/>
+      <w:lvlText w:val="o"/>
+      <w:lvlJc w:val="left"/>
+      <w:pPr>
+        <w:ind w:left="1440" w:hanging="360"/>
+      </w:pPr>
+      <w:rPr>
+        <w:rFonts w:ascii="Courier New" w:hAnsi="Courier New" w:cs="Courier New" w:hint="default"/>
+      </w:rPr>
+    </w:lvl>
+    <w:lvl w:ilvl="2" w:tplc="080A0005" w:tentative="1">
+      <w:start w:val="1"/>
+      <w:numFmt w:val="bullet"/>
+      <w:lvlText w:val=""/>
+      <w:lvlJc w:val="left"/>
+      <w:pPr>
+        <w:ind w:left="2160" w:hanging="360"/>
+      </w:pPr>
+      <w:rPr>
+        <w:rFonts w:ascii="Wingdings" w:hAnsi="Wingdings" w:hint="default"/>
+      </w:rPr>
+    </w:lvl>
+    <w:lvl w:ilvl="3" w:tplc="080A0001" w:tentative="1">
+      <w:start w:val="1"/>
+      <w:numFmt w:val="bullet"/>
+      <w:lvlText w:val=""/>
+      <w:lvlJc w:val="left"/>
+      <w:pPr>
+        <w:ind w:left="2880" w:hanging="360"/>
+      </w:pPr>
+      <w:rPr>
+        <w:rFonts w:ascii="Symbol" w:hAnsi="Symbol" w:hint="default"/>
+      </w:rPr>
+    </w:lvl>
+    <w:lvl w:ilvl="4" w:tplc="080A0003" w:tentative="1">
+      <w:start w:val="1"/>
+      <w:numFmt w:val="bullet"/>
+      <w:lvlText w:val="o"/>
+      <w:lvlJc w:val="left"/>
+      <w:pPr>
+        <w:ind w:left="3600" w:hanging="360"/>
+      </w:pPr>
+      <w:rPr>
+        <w:rFonts w:ascii="Courier New" w:hAnsi="Courier New" w:cs="Courier New" w:hint="default"/>
+      </w:rPr>
+    </w:lvl>
+    <w:lvl w:ilvl="5" w:tplc="080A0005" w:tentative="1">
+      <w:start w:val="1"/>
+      <w:numFmt w:val="bullet"/>
+      <w:lvlText w:val=""/>
+      <w:lvlJc w:val="left"/>
+      <w:pPr>
+        <w:ind w:left="4320" w:hanging="360"/>
+      </w:pPr>
+      <w:rPr>
+        <w:rFonts w:ascii="Wingdings" w:hAnsi="Wingdings" w:hint="default"/>
+      </w:rPr>
+    </w:lvl>
+    <w:lvl w:ilvl="6" w:tplc="080A0001" w:tentative="1">
+      <w:start w:val="1"/>
+      <w:numFmt w:val="bullet"/>
+      <w:lvlText w:val=""/>
+      <w:lvlJc w:val="left"/>
+      <w:pPr>
+        <w:ind w:left="5040" w:hanging="360"/>
+      </w:pPr>
+      <w:rPr>
+        <w:rFonts w:ascii="Symbol" w:hAnsi="Symbol" w:hint="default"/>
+      </w:rPr>
+    </w:lvl>
+    <w:lvl w:ilvl="7" w:tplc="080A0003" w:tentative="1">
+      <w:start w:val="1"/>
+      <w:numFmt w:val="bullet"/>
+      <w:lvlText w:val="o"/>
+      <w:lvlJc w:val="left"/>
+      <w:pPr>
+        <w:ind w:left="5760" w:hanging="360"/>
+      </w:pPr>
+      <w:rPr>
+        <w:rFonts w:ascii="Courier New" w:hAnsi="Courier New" w:cs="Courier New" w:hint="default"/>
+      </w:rPr>
+    </w:lvl>
+    <w:lvl w:ilvl="8" w:tplc="080A0005" w:tentative="1">
+      <w:start w:val="1"/>
+      <w:numFmt w:val="bullet"/>
+      <w:lvlText w:val=""/>
+      <w:lvlJc w:val="left"/>
+      <w:pPr>
+        <w:ind w:left="6480" w:hanging="360"/>
+      </w:pPr>
+      <w:rPr>
+        <w:rFonts w:ascii="Wingdings" w:hAnsi="Wingdings" w:hint="default"/>
+      </w:rPr>
+    </w:lvl>
+  </w:abstractNum>
+  <w:abstractNum w:abstractNumId="5" w15:restartNumberingAfterBreak="0">
+    <w:nsid w:val="54C42D1E"/>
+    <w:multiLevelType w:val="hybridMultilevel"/>
+    <w:tmpl w:val="8CE6D540"/>
+    <w:lvl w:ilvl="0" w:tplc="080A0001">
+      <w:start w:val="1"/>
+      <w:numFmt w:val="bullet"/>
+      <w:lvlText w:val=""/>
+      <w:lvlJc w:val="left"/>
+      <w:pPr>
+        <w:ind w:left="720" w:hanging="360"/>
+      </w:pPr>
+      <w:rPr>
+        <w:rFonts w:ascii="Symbol" w:hAnsi="Symbol" w:hint="default"/>
+      </w:rPr>
+    </w:lvl>
+    <w:lvl w:ilvl="1" w:tplc="080A0003" w:tentative="1">
+      <w:start w:val="1"/>
+      <w:numFmt w:val="bullet"/>
+      <w:lvlText w:val="o"/>
+      <w:lvlJc w:val="left"/>
+      <w:pPr>
+        <w:ind w:left="1440" w:hanging="360"/>
+      </w:pPr>
+      <w:rPr>
+        <w:rFonts w:ascii="Courier New" w:hAnsi="Courier New" w:cs="Courier New" w:hint="default"/>
+      </w:rPr>
+    </w:lvl>
+    <w:lvl w:ilvl="2" w:tplc="080A0005" w:tentative="1">
+      <w:start w:val="1"/>
+      <w:numFmt w:val="bullet"/>
+      <w:lvlText w:val=""/>
+      <w:lvlJc w:val="left"/>
+      <w:pPr>
+        <w:ind w:left="2160" w:hanging="360"/>
+      </w:pPr>
+      <w:rPr>
+        <w:rFonts w:ascii="Wingdings" w:hAnsi="Wingdings" w:hint="default"/>
+      </w:rPr>
+    </w:lvl>
+    <w:lvl w:ilvl="3" w:tplc="080A0001" w:tentative="1">
+      <w:start w:val="1"/>
+      <w:numFmt w:val="bullet"/>
+      <w:lvlText w:val=""/>
+      <w:lvlJc w:val="left"/>
+      <w:pPr>
+        <w:ind w:left="2880" w:hanging="360"/>
+      </w:pPr>
+      <w:rPr>
+        <w:rFonts w:ascii="Symbol" w:hAnsi="Symbol" w:hint="default"/>
+      </w:rPr>
+    </w:lvl>
+    <w:lvl w:ilvl="4" w:tplc="080A0003" w:tentative="1">
+      <w:start w:val="1"/>
+      <w:numFmt w:val="bullet"/>
+      <w:lvlText w:val="o"/>
+      <w:lvlJc w:val="left"/>
+      <w:pPr>
+        <w:ind w:left="3600" w:hanging="360"/>
+      </w:pPr>
+      <w:rPr>
+        <w:rFonts w:ascii="Courier New" w:hAnsi="Courier New" w:cs="Courier New" w:hint="default"/>
+      </w:rPr>
+    </w:lvl>
+    <w:lvl w:ilvl="5" w:tplc="080A0005" w:tentative="1">
+      <w:start w:val="1"/>
+      <w:numFmt w:val="bullet"/>
+      <w:lvlText w:val=""/>
+      <w:lvlJc w:val="left"/>
+      <w:pPr>
+        <w:ind w:left="4320" w:hanging="360"/>
+      </w:pPr>
+      <w:rPr>
+        <w:rFonts w:ascii="Wingdings" w:hAnsi="Wingdings" w:hint="default"/>
+      </w:rPr>
+    </w:lvl>
+    <w:lvl w:ilvl="6" w:tplc="080A0001" w:tentative="1">
+      <w:start w:val="1"/>
+      <w:numFmt w:val="bullet"/>
+      <w:lvlText w:val=""/>
+      <w:lvlJc w:val="left"/>
+      <w:pPr>
+        <w:ind w:left="5040" w:hanging="360"/>
+      </w:pPr>
+      <w:rPr>
+        <w:rFonts w:ascii="Symbol" w:hAnsi="Symbol" w:hint="default"/>
+      </w:rPr>
+    </w:lvl>
+    <w:lvl w:ilvl="7" w:tplc="080A0003" w:tentative="1">
+      <w:start w:val="1"/>
+      <w:numFmt w:val="bullet"/>
+      <w:lvlText w:val="o"/>
+      <w:lvlJc w:val="left"/>
+      <w:pPr>
+        <w:ind w:left="5760" w:hanging="360"/>
+      </w:pPr>
+      <w:rPr>
+        <w:rFonts w:ascii="Courier New" w:hAnsi="Courier New" w:cs="Courier New" w:hint="default"/>
+      </w:rPr>
+    </w:lvl>
+    <w:lvl w:ilvl="8" w:tplc="080A0005" w:tentative="1">
+      <w:start w:val="1"/>
+      <w:numFmt w:val="bullet"/>
+      <w:lvlText w:val=""/>
+      <w:lvlJc w:val="left"/>
+      <w:pPr>
+        <w:ind w:left="6480" w:hanging="360"/>
+      </w:pPr>
+      <w:rPr>
+        <w:rFonts w:ascii="Wingdings" w:hAnsi="Wingdings" w:hint="default"/>
+      </w:rPr>
+    </w:lvl>
+  </w:abstractNum>
   <w:num w:numId="1">
     <w:abstractNumId w:val="1"/>
   </w:num>
   <w:num w:numId="2">
-    <w:abstractNumId w:val="3"/>
+    <w:abstractNumId w:val="4"/>
   </w:num>
   <w:num w:numId="3">
-    <w:abstractNumId w:val="2"/>
+    <w:abstractNumId w:val="3"/>
   </w:num>
   <w:num w:numId="4">
     <w:abstractNumId w:val="0"/>
+  </w:num>
+  <w:num w:numId="5">
+    <w:abstractNumId w:val="5"/>
+  </w:num>
+  <w:num w:numId="6">
+    <w:abstractNumId w:val="2"/>
   </w:num>
 </w:numbering>
 </file>
@@ -6451,6 +8958,7 @@
   <w:style w:type="character" w:default="1" w:styleId="Fuentedeprrafopredeter">
     <w:name w:val="Default Paragraph Font"/>
     <w:uiPriority w:val="1"/>
+    <w:semiHidden/>
     <w:unhideWhenUsed/>
   </w:style>
   <w:style w:type="table" w:default="1" w:styleId="Tablanormal">
@@ -6487,6 +8995,7 @@
   </w:style>
   <w:style w:type="paragraph" w:styleId="Sinespaciado">
     <w:name w:val="No Spacing"/>
+    <w:link w:val="SinespaciadoCar"/>
     <w:uiPriority w:val="1"/>
     <w:qFormat/>
     <w:rsid w:val="00B23BDB"/>
@@ -6501,7 +9010,7 @@
     <w:unhideWhenUsed/>
     <w:rsid w:val="00BA2643"/>
     <w:rPr>
-      <w:color w:val="0563C1" w:themeColor="hyperlink"/>
+      <w:color w:val="6B9F25" w:themeColor="hyperlink"/>
       <w:u w:val="single"/>
     </w:rPr>
   </w:style>
@@ -6517,13 +9026,30 @@
       <w:shd w:val="clear" w:color="auto" w:fill="E1DFDD"/>
     </w:rPr>
   </w:style>
+  <w:style w:type="character" w:customStyle="1" w:styleId="st">
+    <w:name w:val="st"/>
+    <w:basedOn w:val="Fuentedeprrafopredeter"/>
+    <w:rsid w:val="00572290"/>
+  </w:style>
+  <w:style w:type="character" w:customStyle="1" w:styleId="SinespaciadoCar">
+    <w:name w:val="Sin espaciado Car"/>
+    <w:basedOn w:val="Fuentedeprrafopredeter"/>
+    <w:link w:val="Sinespaciado"/>
+    <w:uiPriority w:val="1"/>
+    <w:rsid w:val="00004CD6"/>
+  </w:style>
+  <w:style w:type="character" w:customStyle="1" w:styleId="dc-title">
+    <w:name w:val="dc-title"/>
+    <w:basedOn w:val="Fuentedeprrafopredeter"/>
+    <w:rsid w:val="00620EB4"/>
+  </w:style>
 </w:styles>
 </file>
 
 <file path=word/theme/theme1.xml><?xml version="1.0" encoding="utf-8"?>
 <a:theme xmlns:a="http://schemas.openxmlformats.org/drawingml/2006/main" name="Tema de Office">
   <a:themeElements>
-    <a:clrScheme name="Office">
+    <a:clrScheme name="Verde">
       <a:dk1>
         <a:sysClr val="windowText" lastClr="000000"/>
       </a:dk1>
@@ -6531,34 +9057,34 @@
         <a:sysClr val="window" lastClr="FFFFFF"/>
       </a:lt1>
       <a:dk2>
-        <a:srgbClr val="44546A"/>
+        <a:srgbClr val="455F51"/>
       </a:dk2>
       <a:lt2>
-        <a:srgbClr val="E7E6E6"/>
+        <a:srgbClr val="E3DED1"/>
       </a:lt2>
       <a:accent1>
-        <a:srgbClr val="4472C4"/>
+        <a:srgbClr val="549E39"/>
       </a:accent1>
       <a:accent2>
-        <a:srgbClr val="ED7D31"/>
+        <a:srgbClr val="8AB833"/>
       </a:accent2>
       <a:accent3>
-        <a:srgbClr val="A5A5A5"/>
+        <a:srgbClr val="C0CF3A"/>
       </a:accent3>
       <a:accent4>
-        <a:srgbClr val="FFC000"/>
+        <a:srgbClr val="029676"/>
       </a:accent4>
       <a:accent5>
-        <a:srgbClr val="5B9BD5"/>
+        <a:srgbClr val="4AB5C4"/>
       </a:accent5>
       <a:accent6>
-        <a:srgbClr val="70AD47"/>
+        <a:srgbClr val="0989B1"/>
       </a:accent6>
       <a:hlink>
-        <a:srgbClr val="0563C1"/>
+        <a:srgbClr val="6B9F25"/>
       </a:hlink>
       <a:folHlink>
-        <a:srgbClr val="954F72"/>
+        <a:srgbClr val="BA6906"/>
       </a:folHlink>
     </a:clrScheme>
     <a:fontScheme name="Office">

</xml_diff>